<commit_message>
changes to docs files setup and directory for website
</commit_message>
<xml_diff>
--- a/portfolio/ProjectPlan.docx
+++ b/portfolio/ProjectPlan.docx
@@ -311,13 +311,148 @@
             </w:rPr>
             <w:fldChar w:fldCharType="separate"/>
           </w:r>
-          <w:hyperlink w:anchor="_Toc304149955" w:history="1">
+          <w:bookmarkStart w:id="0" w:name="_GoBack"/>
+          <w:bookmarkEnd w:id="0"/>
+          <w:r>
+            <w:rPr>
+              <w:rStyle w:val="Hyperlink"/>
+              <w:noProof/>
+            </w:rPr>
+            <w:fldChar w:fldCharType="begin"/>
+          </w:r>
+          <w:r>
+            <w:rPr>
+              <w:rStyle w:val="Hyperlink"/>
+              <w:noProof/>
+            </w:rPr>
+            <w:instrText xml:space="preserve"> </w:instrText>
+          </w:r>
+          <w:r>
+            <w:rPr>
+              <w:noProof/>
+            </w:rPr>
+            <w:instrText>HYPERLINK \l "_Toc306823889"</w:instrText>
+          </w:r>
+          <w:r>
+            <w:rPr>
+              <w:rStyle w:val="Hyperlink"/>
+              <w:noProof/>
+            </w:rPr>
+            <w:instrText xml:space="preserve"> </w:instrText>
+          </w:r>
+          <w:r>
+            <w:rPr>
+              <w:rStyle w:val="Hyperlink"/>
+              <w:noProof/>
+            </w:rPr>
+          </w:r>
+          <w:r>
+            <w:rPr>
+              <w:rStyle w:val="Hyperlink"/>
+              <w:noProof/>
+            </w:rPr>
+            <w:fldChar w:fldCharType="separate"/>
+          </w:r>
+          <w:r>
+            <w:rPr>
+              <w:rStyle w:val="Hyperlink"/>
+              <w:noProof/>
+            </w:rPr>
+            <w:t>1</w:t>
+          </w:r>
+          <w:r>
+            <w:rPr>
+              <w:rFonts w:asciiTheme="minorHAnsi" w:eastAsiaTheme="minorEastAsia" w:hAnsiTheme="minorHAnsi" w:cstheme="minorBidi"/>
+              <w:noProof/>
+              <w:sz w:val="22"/>
+              <w:szCs w:val="22"/>
+            </w:rPr>
+            <w:tab/>
+          </w:r>
+          <w:r>
+            <w:rPr>
+              <w:rStyle w:val="Hyperlink"/>
+              <w:noProof/>
+            </w:rPr>
+            <w:t>Introduction</w:t>
+          </w:r>
+          <w:r>
+            <w:rPr>
+              <w:noProof/>
+              <w:webHidden/>
+            </w:rPr>
+            <w:tab/>
+          </w:r>
+          <w:r>
+            <w:rPr>
+              <w:noProof/>
+              <w:webHidden/>
+            </w:rPr>
+            <w:fldChar w:fldCharType="begin"/>
+          </w:r>
+          <w:r>
+            <w:rPr>
+              <w:noProof/>
+              <w:webHidden/>
+            </w:rPr>
+            <w:instrText xml:space="preserve"> PAGEREF _Toc306823889 \h </w:instrText>
+          </w:r>
+          <w:r>
+            <w:rPr>
+              <w:noProof/>
+              <w:webHidden/>
+            </w:rPr>
+          </w:r>
+          <w:r>
+            <w:rPr>
+              <w:noProof/>
+              <w:webHidden/>
+            </w:rPr>
+            <w:fldChar w:fldCharType="separate"/>
+          </w:r>
+          <w:r>
+            <w:rPr>
+              <w:noProof/>
+              <w:webHidden/>
+            </w:rPr>
+            <w:t>3</w:t>
+          </w:r>
+          <w:r>
+            <w:rPr>
+              <w:noProof/>
+              <w:webHidden/>
+            </w:rPr>
+            <w:fldChar w:fldCharType="end"/>
+          </w:r>
+          <w:r>
+            <w:rPr>
+              <w:rStyle w:val="Hyperlink"/>
+              <w:noProof/>
+            </w:rPr>
+            <w:fldChar w:fldCharType="end"/>
+          </w:r>
+        </w:p>
+        <w:p>
+          <w:pPr>
+            <w:pStyle w:val="TOC2"/>
+            <w:tabs>
+              <w:tab w:val="left" w:pos="880"/>
+              <w:tab w:val="right" w:leader="dot" w:pos="9350"/>
+            </w:tabs>
+            <w:rPr>
+              <w:rFonts w:asciiTheme="minorHAnsi" w:eastAsiaTheme="minorEastAsia" w:hAnsiTheme="minorHAnsi" w:cstheme="minorBidi"/>
+              <w:noProof/>
+              <w:sz w:val="22"/>
+              <w:szCs w:val="22"/>
+            </w:rPr>
+          </w:pPr>
+          <w:hyperlink w:anchor="_Toc306823890" w:history="1">
             <w:r>
               <w:rPr>
                 <w:rStyle w:val="Hyperlink"/>
                 <w:noProof/>
               </w:rPr>
-              <w:t>1</w:t>
+              <w:t>1.1</w:t>
             </w:r>
             <w:r>
               <w:rPr>
@@ -333,7 +468,7 @@
                 <w:rStyle w:val="Hyperlink"/>
                 <w:noProof/>
               </w:rPr>
-              <w:t>Introduction</w:t>
+              <w:t>References</w:t>
             </w:r>
             <w:r>
               <w:rPr>
@@ -354,7 +489,7 @@
                 <w:noProof/>
                 <w:webHidden/>
               </w:rPr>
-              <w:instrText xml:space="preserve"> PAGEREF _Toc304149955 \h </w:instrText>
+              <w:instrText xml:space="preserve"> PAGEREF _Toc306823890 \h </w:instrText>
             </w:r>
             <w:r>
               <w:rPr>
@@ -399,13 +534,13 @@
               <w:szCs w:val="22"/>
             </w:rPr>
           </w:pPr>
-          <w:hyperlink w:anchor="_Toc304149956" w:history="1">
+          <w:hyperlink w:anchor="_Toc306823891" w:history="1">
             <w:r>
               <w:rPr>
                 <w:rStyle w:val="Hyperlink"/>
                 <w:noProof/>
               </w:rPr>
-              <w:t>1.1</w:t>
+              <w:t>1.2</w:t>
             </w:r>
             <w:r>
               <w:rPr>
@@ -421,7 +556,7 @@
                 <w:rStyle w:val="Hyperlink"/>
                 <w:noProof/>
               </w:rPr>
-              <w:t>References</w:t>
+              <w:t>Terms</w:t>
             </w:r>
             <w:r>
               <w:rPr>
@@ -442,7 +577,95 @@
                 <w:noProof/>
                 <w:webHidden/>
               </w:rPr>
-              <w:instrText xml:space="preserve"> PAGEREF _Toc304149956 \h </w:instrText>
+              <w:instrText xml:space="preserve"> PAGEREF _Toc306823891 \h </w:instrText>
+            </w:r>
+            <w:r>
+              <w:rPr>
+                <w:noProof/>
+                <w:webHidden/>
+              </w:rPr>
+            </w:r>
+            <w:r>
+              <w:rPr>
+                <w:noProof/>
+                <w:webHidden/>
+              </w:rPr>
+              <w:fldChar w:fldCharType="separate"/>
+            </w:r>
+            <w:r>
+              <w:rPr>
+                <w:noProof/>
+                <w:webHidden/>
+              </w:rPr>
+              <w:t>3</w:t>
+            </w:r>
+            <w:r>
+              <w:rPr>
+                <w:noProof/>
+                <w:webHidden/>
+              </w:rPr>
+              <w:fldChar w:fldCharType="end"/>
+            </w:r>
+          </w:hyperlink>
+        </w:p>
+        <w:p>
+          <w:pPr>
+            <w:pStyle w:val="TOC1"/>
+            <w:tabs>
+              <w:tab w:val="left" w:pos="480"/>
+              <w:tab w:val="right" w:leader="dot" w:pos="9350"/>
+            </w:tabs>
+            <w:rPr>
+              <w:rFonts w:asciiTheme="minorHAnsi" w:eastAsiaTheme="minorEastAsia" w:hAnsiTheme="minorHAnsi" w:cstheme="minorBidi"/>
+              <w:noProof/>
+              <w:sz w:val="22"/>
+              <w:szCs w:val="22"/>
+            </w:rPr>
+          </w:pPr>
+          <w:hyperlink w:anchor="_Toc306823892" w:history="1">
+            <w:r>
+              <w:rPr>
+                <w:rStyle w:val="Hyperlink"/>
+                <w:noProof/>
+              </w:rPr>
+              <w:t>2</w:t>
+            </w:r>
+            <w:r>
+              <w:rPr>
+                <w:rFonts w:asciiTheme="minorHAnsi" w:eastAsiaTheme="minorEastAsia" w:hAnsiTheme="minorHAnsi" w:cstheme="minorBidi"/>
+                <w:noProof/>
+                <w:sz w:val="22"/>
+                <w:szCs w:val="22"/>
+              </w:rPr>
+              <w:tab/>
+            </w:r>
+            <w:r>
+              <w:rPr>
+                <w:rStyle w:val="Hyperlink"/>
+                <w:noProof/>
+              </w:rPr>
+              <w:t>Work Breakdown Structure</w:t>
+            </w:r>
+            <w:r>
+              <w:rPr>
+                <w:noProof/>
+                <w:webHidden/>
+              </w:rPr>
+              <w:tab/>
+            </w:r>
+            <w:r>
+              <w:rPr>
+                <w:noProof/>
+                <w:webHidden/>
+              </w:rPr>
+              <w:fldChar w:fldCharType="begin"/>
+            </w:r>
+            <w:r>
+              <w:rPr>
+                <w:noProof/>
+                <w:webHidden/>
+              </w:rPr>
+              <w:instrText xml:space="preserve"> PAGEREF _Toc306823892 \h </w:instrText>
             </w:r>
             <w:r>
               <w:rPr>
@@ -487,13 +710,13 @@
               <w:szCs w:val="22"/>
             </w:rPr>
           </w:pPr>
-          <w:hyperlink w:anchor="_Toc304149957" w:history="1">
+          <w:hyperlink w:anchor="_Toc306823893" w:history="1">
             <w:r>
               <w:rPr>
                 <w:rStyle w:val="Hyperlink"/>
                 <w:noProof/>
               </w:rPr>
-              <w:t>1.2</w:t>
+              <w:t>2.1</w:t>
             </w:r>
             <w:r>
               <w:rPr>
@@ -509,7 +732,7 @@
                 <w:rStyle w:val="Hyperlink"/>
                 <w:noProof/>
               </w:rPr>
-              <w:t>Terms</w:t>
+              <w:t>Inception Phase</w:t>
             </w:r>
             <w:r>
               <w:rPr>
@@ -530,7 +753,183 @@
                 <w:noProof/>
                 <w:webHidden/>
               </w:rPr>
-              <w:instrText xml:space="preserve"> PAGEREF _Toc304149957 \h </w:instrText>
+              <w:instrText xml:space="preserve"> PAGEREF _Toc306823893 \h </w:instrText>
+            </w:r>
+            <w:r>
+              <w:rPr>
+                <w:noProof/>
+                <w:webHidden/>
+              </w:rPr>
+            </w:r>
+            <w:r>
+              <w:rPr>
+                <w:noProof/>
+                <w:webHidden/>
+              </w:rPr>
+              <w:fldChar w:fldCharType="separate"/>
+            </w:r>
+            <w:r>
+              <w:rPr>
+                <w:noProof/>
+                <w:webHidden/>
+              </w:rPr>
+              <w:t>3</w:t>
+            </w:r>
+            <w:r>
+              <w:rPr>
+                <w:noProof/>
+                <w:webHidden/>
+              </w:rPr>
+              <w:fldChar w:fldCharType="end"/>
+            </w:r>
+          </w:hyperlink>
+        </w:p>
+        <w:p>
+          <w:pPr>
+            <w:pStyle w:val="TOC2"/>
+            <w:tabs>
+              <w:tab w:val="left" w:pos="880"/>
+              <w:tab w:val="right" w:leader="dot" w:pos="9350"/>
+            </w:tabs>
+            <w:rPr>
+              <w:rFonts w:asciiTheme="minorHAnsi" w:eastAsiaTheme="minorEastAsia" w:hAnsiTheme="minorHAnsi" w:cstheme="minorBidi"/>
+              <w:noProof/>
+              <w:sz w:val="22"/>
+              <w:szCs w:val="22"/>
+            </w:rPr>
+          </w:pPr>
+          <w:hyperlink w:anchor="_Toc306823894" w:history="1">
+            <w:r>
+              <w:rPr>
+                <w:rStyle w:val="Hyperlink"/>
+                <w:noProof/>
+              </w:rPr>
+              <w:t>2.2</w:t>
+            </w:r>
+            <w:r>
+              <w:rPr>
+                <w:rFonts w:asciiTheme="minorHAnsi" w:eastAsiaTheme="minorEastAsia" w:hAnsiTheme="minorHAnsi" w:cstheme="minorBidi"/>
+                <w:noProof/>
+                <w:sz w:val="22"/>
+                <w:szCs w:val="22"/>
+              </w:rPr>
+              <w:tab/>
+            </w:r>
+            <w:r>
+              <w:rPr>
+                <w:rStyle w:val="Hyperlink"/>
+                <w:noProof/>
+              </w:rPr>
+              <w:t>Elaboration Phase</w:t>
+            </w:r>
+            <w:r>
+              <w:rPr>
+                <w:noProof/>
+                <w:webHidden/>
+              </w:rPr>
+              <w:tab/>
+            </w:r>
+            <w:r>
+              <w:rPr>
+                <w:noProof/>
+                <w:webHidden/>
+              </w:rPr>
+              <w:fldChar w:fldCharType="begin"/>
+            </w:r>
+            <w:r>
+              <w:rPr>
+                <w:noProof/>
+                <w:webHidden/>
+              </w:rPr>
+              <w:instrText xml:space="preserve"> PAGEREF _Toc306823894 \h </w:instrText>
+            </w:r>
+            <w:r>
+              <w:rPr>
+                <w:noProof/>
+                <w:webHidden/>
+              </w:rPr>
+            </w:r>
+            <w:r>
+              <w:rPr>
+                <w:noProof/>
+                <w:webHidden/>
+              </w:rPr>
+              <w:fldChar w:fldCharType="separate"/>
+            </w:r>
+            <w:r>
+              <w:rPr>
+                <w:noProof/>
+                <w:webHidden/>
+              </w:rPr>
+              <w:t>3</w:t>
+            </w:r>
+            <w:r>
+              <w:rPr>
+                <w:noProof/>
+                <w:webHidden/>
+              </w:rPr>
+              <w:fldChar w:fldCharType="end"/>
+            </w:r>
+          </w:hyperlink>
+        </w:p>
+        <w:p>
+          <w:pPr>
+            <w:pStyle w:val="TOC2"/>
+            <w:tabs>
+              <w:tab w:val="left" w:pos="880"/>
+              <w:tab w:val="right" w:leader="dot" w:pos="9350"/>
+            </w:tabs>
+            <w:rPr>
+              <w:rFonts w:asciiTheme="minorHAnsi" w:eastAsiaTheme="minorEastAsia" w:hAnsiTheme="minorHAnsi" w:cstheme="minorBidi"/>
+              <w:noProof/>
+              <w:sz w:val="22"/>
+              <w:szCs w:val="22"/>
+            </w:rPr>
+          </w:pPr>
+          <w:hyperlink w:anchor="_Toc306823895" w:history="1">
+            <w:r>
+              <w:rPr>
+                <w:rStyle w:val="Hyperlink"/>
+                <w:noProof/>
+              </w:rPr>
+              <w:t>2.3</w:t>
+            </w:r>
+            <w:r>
+              <w:rPr>
+                <w:rFonts w:asciiTheme="minorHAnsi" w:eastAsiaTheme="minorEastAsia" w:hAnsiTheme="minorHAnsi" w:cstheme="minorBidi"/>
+                <w:noProof/>
+                <w:sz w:val="22"/>
+                <w:szCs w:val="22"/>
+              </w:rPr>
+              <w:tab/>
+            </w:r>
+            <w:r>
+              <w:rPr>
+                <w:rStyle w:val="Hyperlink"/>
+                <w:noProof/>
+              </w:rPr>
+              <w:t>Production Phase</w:t>
+            </w:r>
+            <w:r>
+              <w:rPr>
+                <w:noProof/>
+                <w:webHidden/>
+              </w:rPr>
+              <w:tab/>
+            </w:r>
+            <w:r>
+              <w:rPr>
+                <w:noProof/>
+                <w:webHidden/>
+              </w:rPr>
+              <w:fldChar w:fldCharType="begin"/>
+            </w:r>
+            <w:r>
+              <w:rPr>
+                <w:noProof/>
+                <w:webHidden/>
+              </w:rPr>
+              <w:instrText xml:space="preserve"> PAGEREF _Toc306823895 \h </w:instrText>
             </w:r>
             <w:r>
               <w:rPr>
@@ -575,13 +974,13 @@
               <w:szCs w:val="22"/>
             </w:rPr>
           </w:pPr>
-          <w:hyperlink w:anchor="_Toc304149958" w:history="1">
+          <w:hyperlink w:anchor="_Toc306823896" w:history="1">
             <w:r>
               <w:rPr>
                 <w:rStyle w:val="Hyperlink"/>
                 <w:noProof/>
               </w:rPr>
-              <w:t>2</w:t>
+              <w:t>3</w:t>
             </w:r>
             <w:r>
               <w:rPr>
@@ -597,7 +996,7 @@
                 <w:rStyle w:val="Hyperlink"/>
                 <w:noProof/>
               </w:rPr>
-              <w:t>Work Breakdown Structure</w:t>
+              <w:t>Cost Estimate</w:t>
             </w:r>
             <w:r>
               <w:rPr>
@@ -618,7 +1017,7 @@
                 <w:noProof/>
                 <w:webHidden/>
               </w:rPr>
-              <w:instrText xml:space="preserve"> PAGEREF _Toc304149958 \h </w:instrText>
+              <w:instrText xml:space="preserve"> PAGEREF _Toc306823896 \h </w:instrText>
             </w:r>
             <w:r>
               <w:rPr>
@@ -663,13 +1062,13 @@
               <w:szCs w:val="22"/>
             </w:rPr>
           </w:pPr>
-          <w:hyperlink w:anchor="_Toc304149959" w:history="1">
+          <w:hyperlink w:anchor="_Toc306823897" w:history="1">
             <w:r>
               <w:rPr>
                 <w:rStyle w:val="Hyperlink"/>
                 <w:noProof/>
               </w:rPr>
-              <w:t>2.1</w:t>
+              <w:t>3.1</w:t>
             </w:r>
             <w:r>
               <w:rPr>
@@ -685,7 +1084,7 @@
                 <w:rStyle w:val="Hyperlink"/>
                 <w:noProof/>
               </w:rPr>
-              <w:t>Inception Phase</w:t>
+              <w:t>COCOMO 2.0</w:t>
             </w:r>
             <w:r>
               <w:rPr>
@@ -706,7 +1105,95 @@
                 <w:noProof/>
                 <w:webHidden/>
               </w:rPr>
-              <w:instrText xml:space="preserve"> PAGEREF _Toc304149959 \h </w:instrText>
+              <w:instrText xml:space="preserve"> PAGEREF _Toc306823897 \h </w:instrText>
+            </w:r>
+            <w:r>
+              <w:rPr>
+                <w:noProof/>
+                <w:webHidden/>
+              </w:rPr>
+            </w:r>
+            <w:r>
+              <w:rPr>
+                <w:noProof/>
+                <w:webHidden/>
+              </w:rPr>
+              <w:fldChar w:fldCharType="separate"/>
+            </w:r>
+            <w:r>
+              <w:rPr>
+                <w:noProof/>
+                <w:webHidden/>
+              </w:rPr>
+              <w:t>3</w:t>
+            </w:r>
+            <w:r>
+              <w:rPr>
+                <w:noProof/>
+                <w:webHidden/>
+              </w:rPr>
+              <w:fldChar w:fldCharType="end"/>
+            </w:r>
+          </w:hyperlink>
+        </w:p>
+        <w:p>
+          <w:pPr>
+            <w:pStyle w:val="TOC1"/>
+            <w:tabs>
+              <w:tab w:val="left" w:pos="480"/>
+              <w:tab w:val="right" w:leader="dot" w:pos="9350"/>
+            </w:tabs>
+            <w:rPr>
+              <w:rFonts w:asciiTheme="minorHAnsi" w:eastAsiaTheme="minorEastAsia" w:hAnsiTheme="minorHAnsi" w:cstheme="minorBidi"/>
+              <w:noProof/>
+              <w:sz w:val="22"/>
+              <w:szCs w:val="22"/>
+            </w:rPr>
+          </w:pPr>
+          <w:hyperlink w:anchor="_Toc306823898" w:history="1">
+            <w:r>
+              <w:rPr>
+                <w:rStyle w:val="Hyperlink"/>
+                <w:noProof/>
+              </w:rPr>
+              <w:t>4</w:t>
+            </w:r>
+            <w:r>
+              <w:rPr>
+                <w:rFonts w:asciiTheme="minorHAnsi" w:eastAsiaTheme="minorEastAsia" w:hAnsiTheme="minorHAnsi" w:cstheme="minorBidi"/>
+                <w:noProof/>
+                <w:sz w:val="22"/>
+                <w:szCs w:val="22"/>
+              </w:rPr>
+              <w:tab/>
+            </w:r>
+            <w:r>
+              <w:rPr>
+                <w:rStyle w:val="Hyperlink"/>
+                <w:noProof/>
+              </w:rPr>
+              <w:t>Architecture Elaboration Plan</w:t>
+            </w:r>
+            <w:r>
+              <w:rPr>
+                <w:noProof/>
+                <w:webHidden/>
+              </w:rPr>
+              <w:tab/>
+            </w:r>
+            <w:r>
+              <w:rPr>
+                <w:noProof/>
+                <w:webHidden/>
+              </w:rPr>
+              <w:fldChar w:fldCharType="begin"/>
+            </w:r>
+            <w:r>
+              <w:rPr>
+                <w:noProof/>
+                <w:webHidden/>
+              </w:rPr>
+              <w:instrText xml:space="preserve"> PAGEREF _Toc306823898 \h </w:instrText>
             </w:r>
             <w:r>
               <w:rPr>
@@ -751,13 +1238,13 @@
               <w:szCs w:val="22"/>
             </w:rPr>
           </w:pPr>
-          <w:hyperlink w:anchor="_Toc304149960" w:history="1">
+          <w:hyperlink w:anchor="_Toc306823899" w:history="1">
             <w:r>
               <w:rPr>
                 <w:rStyle w:val="Hyperlink"/>
                 <w:noProof/>
               </w:rPr>
-              <w:t>2.2</w:t>
+              <w:t>4.1</w:t>
             </w:r>
             <w:r>
               <w:rPr>
@@ -773,7 +1260,7 @@
                 <w:rStyle w:val="Hyperlink"/>
                 <w:noProof/>
               </w:rPr>
-              <w:t>Elaboration Phase</w:t>
+              <w:t>Revise Vision Document</w:t>
             </w:r>
             <w:r>
               <w:rPr>
@@ -794,7 +1281,7 @@
                 <w:noProof/>
                 <w:webHidden/>
               </w:rPr>
-              <w:instrText xml:space="preserve"> PAGEREF _Toc304149960 \h </w:instrText>
+              <w:instrText xml:space="preserve"> PAGEREF _Toc306823899 \h </w:instrText>
             </w:r>
             <w:r>
               <w:rPr>
@@ -839,13 +1326,13 @@
               <w:szCs w:val="22"/>
             </w:rPr>
           </w:pPr>
-          <w:hyperlink w:anchor="_Toc304149961" w:history="1">
+          <w:hyperlink w:anchor="_Toc306823900" w:history="1">
             <w:r>
               <w:rPr>
                 <w:rStyle w:val="Hyperlink"/>
                 <w:noProof/>
               </w:rPr>
-              <w:t>2.3</w:t>
+              <w:t>4.2</w:t>
             </w:r>
             <w:r>
               <w:rPr>
@@ -861,7 +1348,7 @@
                 <w:rStyle w:val="Hyperlink"/>
                 <w:noProof/>
               </w:rPr>
-              <w:t>Production Phase</w:t>
+              <w:t>Revise Project Plan</w:t>
             </w:r>
             <w:r>
               <w:rPr>
@@ -882,95 +1369,7 @@
                 <w:noProof/>
                 <w:webHidden/>
               </w:rPr>
-              <w:instrText xml:space="preserve"> PAGEREF _Toc304149961 \h </w:instrText>
-            </w:r>
-            <w:r>
-              <w:rPr>
-                <w:noProof/>
-                <w:webHidden/>
-              </w:rPr>
-            </w:r>
-            <w:r>
-              <w:rPr>
-                <w:noProof/>
-                <w:webHidden/>
-              </w:rPr>
-              <w:fldChar w:fldCharType="separate"/>
-            </w:r>
-            <w:r>
-              <w:rPr>
-                <w:noProof/>
-                <w:webHidden/>
-              </w:rPr>
-              <w:t>3</w:t>
-            </w:r>
-            <w:r>
-              <w:rPr>
-                <w:noProof/>
-                <w:webHidden/>
-              </w:rPr>
-              <w:fldChar w:fldCharType="end"/>
-            </w:r>
-          </w:hyperlink>
-        </w:p>
-        <w:p>
-          <w:pPr>
-            <w:pStyle w:val="TOC1"/>
-            <w:tabs>
-              <w:tab w:val="left" w:pos="480"/>
-              <w:tab w:val="right" w:leader="dot" w:pos="9350"/>
-            </w:tabs>
-            <w:rPr>
-              <w:rFonts w:asciiTheme="minorHAnsi" w:eastAsiaTheme="minorEastAsia" w:hAnsiTheme="minorHAnsi" w:cstheme="minorBidi"/>
-              <w:noProof/>
-              <w:sz w:val="22"/>
-              <w:szCs w:val="22"/>
-            </w:rPr>
-          </w:pPr>
-          <w:hyperlink w:anchor="_Toc304149962" w:history="1">
-            <w:r>
-              <w:rPr>
-                <w:rStyle w:val="Hyperlink"/>
-                <w:noProof/>
-              </w:rPr>
-              <w:t>3</w:t>
-            </w:r>
-            <w:r>
-              <w:rPr>
-                <w:rFonts w:asciiTheme="minorHAnsi" w:eastAsiaTheme="minorEastAsia" w:hAnsiTheme="minorHAnsi" w:cstheme="minorBidi"/>
-                <w:noProof/>
-                <w:sz w:val="22"/>
-                <w:szCs w:val="22"/>
-              </w:rPr>
-              <w:tab/>
-            </w:r>
-            <w:r>
-              <w:rPr>
-                <w:rStyle w:val="Hyperlink"/>
-                <w:noProof/>
-              </w:rPr>
-              <w:t>Cost Estimate</w:t>
-            </w:r>
-            <w:r>
-              <w:rPr>
-                <w:noProof/>
-                <w:webHidden/>
-              </w:rPr>
-              <w:tab/>
-            </w:r>
-            <w:r>
-              <w:rPr>
-                <w:noProof/>
-                <w:webHidden/>
-              </w:rPr>
-              <w:fldChar w:fldCharType="begin"/>
-            </w:r>
-            <w:r>
-              <w:rPr>
-                <w:noProof/>
-                <w:webHidden/>
-              </w:rPr>
-              <w:instrText xml:space="preserve"> PAGEREF _Toc304149962 \h </w:instrText>
+              <w:instrText xml:space="preserve"> PAGEREF _Toc306823900 \h </w:instrText>
             </w:r>
             <w:r>
               <w:rPr>
@@ -1015,13 +1414,13 @@
               <w:szCs w:val="22"/>
             </w:rPr>
           </w:pPr>
-          <w:hyperlink w:anchor="_Toc304149963" w:history="1">
+          <w:hyperlink w:anchor="_Toc306823901" w:history="1">
             <w:r>
               <w:rPr>
                 <w:rStyle w:val="Hyperlink"/>
                 <w:noProof/>
               </w:rPr>
-              <w:t>3.1</w:t>
+              <w:t>4.3</w:t>
             </w:r>
             <w:r>
               <w:rPr>
@@ -1037,7 +1436,7 @@
                 <w:rStyle w:val="Hyperlink"/>
                 <w:noProof/>
               </w:rPr>
-              <w:t>Agile/Iterative</w:t>
+              <w:t>Create Formal Specification</w:t>
             </w:r>
             <w:r>
               <w:rPr>
@@ -1058,95 +1457,7 @@
                 <w:noProof/>
                 <w:webHidden/>
               </w:rPr>
-              <w:instrText xml:space="preserve"> PAGEREF _Toc304149963 \h </w:instrText>
-            </w:r>
-            <w:r>
-              <w:rPr>
-                <w:noProof/>
-                <w:webHidden/>
-              </w:rPr>
-            </w:r>
-            <w:r>
-              <w:rPr>
-                <w:noProof/>
-                <w:webHidden/>
-              </w:rPr>
-              <w:fldChar w:fldCharType="separate"/>
-            </w:r>
-            <w:r>
-              <w:rPr>
-                <w:noProof/>
-                <w:webHidden/>
-              </w:rPr>
-              <w:t>3</w:t>
-            </w:r>
-            <w:r>
-              <w:rPr>
-                <w:noProof/>
-                <w:webHidden/>
-              </w:rPr>
-              <w:fldChar w:fldCharType="end"/>
-            </w:r>
-          </w:hyperlink>
-        </w:p>
-        <w:p>
-          <w:pPr>
-            <w:pStyle w:val="TOC1"/>
-            <w:tabs>
-              <w:tab w:val="left" w:pos="480"/>
-              <w:tab w:val="right" w:leader="dot" w:pos="9350"/>
-            </w:tabs>
-            <w:rPr>
-              <w:rFonts w:asciiTheme="minorHAnsi" w:eastAsiaTheme="minorEastAsia" w:hAnsiTheme="minorHAnsi" w:cstheme="minorBidi"/>
-              <w:noProof/>
-              <w:sz w:val="22"/>
-              <w:szCs w:val="22"/>
-            </w:rPr>
-          </w:pPr>
-          <w:hyperlink w:anchor="_Toc304149964" w:history="1">
-            <w:r>
-              <w:rPr>
-                <w:rStyle w:val="Hyperlink"/>
-                <w:noProof/>
-              </w:rPr>
-              <w:t>4</w:t>
-            </w:r>
-            <w:r>
-              <w:rPr>
-                <w:rFonts w:asciiTheme="minorHAnsi" w:eastAsiaTheme="minorEastAsia" w:hAnsiTheme="minorHAnsi" w:cstheme="minorBidi"/>
-                <w:noProof/>
-                <w:sz w:val="22"/>
-                <w:szCs w:val="22"/>
-              </w:rPr>
-              <w:tab/>
-            </w:r>
-            <w:r>
-              <w:rPr>
-                <w:rStyle w:val="Hyperlink"/>
-                <w:noProof/>
-              </w:rPr>
-              <w:t>Architecture Elaboration Plan</w:t>
-            </w:r>
-            <w:r>
-              <w:rPr>
-                <w:noProof/>
-                <w:webHidden/>
-              </w:rPr>
-              <w:tab/>
-            </w:r>
-            <w:r>
-              <w:rPr>
-                <w:noProof/>
-                <w:webHidden/>
-              </w:rPr>
-              <w:fldChar w:fldCharType="begin"/>
-            </w:r>
-            <w:r>
-              <w:rPr>
-                <w:noProof/>
-                <w:webHidden/>
-              </w:rPr>
-              <w:instrText xml:space="preserve"> PAGEREF _Toc304149964 \h </w:instrText>
+              <w:instrText xml:space="preserve"> PAGEREF _Toc306823901 \h </w:instrText>
             </w:r>
             <w:r>
               <w:rPr>
@@ -1191,13 +1502,13 @@
               <w:szCs w:val="22"/>
             </w:rPr>
           </w:pPr>
-          <w:hyperlink w:anchor="_Toc304149965" w:history="1">
+          <w:hyperlink w:anchor="_Toc306823902" w:history="1">
             <w:r>
               <w:rPr>
                 <w:rStyle w:val="Hyperlink"/>
                 <w:noProof/>
               </w:rPr>
-              <w:t>4.1</w:t>
+              <w:t>4.4</w:t>
             </w:r>
             <w:r>
               <w:rPr>
@@ -1213,7 +1524,7 @@
                 <w:rStyle w:val="Hyperlink"/>
                 <w:noProof/>
               </w:rPr>
-              <w:t>Revise Vision Document</w:t>
+              <w:t>Create Architectural Design</w:t>
             </w:r>
             <w:r>
               <w:rPr>
@@ -1234,7 +1545,7 @@
                 <w:noProof/>
                 <w:webHidden/>
               </w:rPr>
-              <w:instrText xml:space="preserve"> PAGEREF _Toc304149965 \h </w:instrText>
+              <w:instrText xml:space="preserve"> PAGEREF _Toc306823902 \h </w:instrText>
             </w:r>
             <w:r>
               <w:rPr>
@@ -1279,13 +1590,13 @@
               <w:szCs w:val="22"/>
             </w:rPr>
           </w:pPr>
-          <w:hyperlink w:anchor="_Toc304149966" w:history="1">
+          <w:hyperlink w:anchor="_Toc306823903" w:history="1">
             <w:r>
               <w:rPr>
                 <w:rStyle w:val="Hyperlink"/>
                 <w:noProof/>
               </w:rPr>
-              <w:t>4.2</w:t>
+              <w:t>4.5</w:t>
             </w:r>
             <w:r>
               <w:rPr>
@@ -1301,7 +1612,7 @@
                 <w:rStyle w:val="Hyperlink"/>
                 <w:noProof/>
               </w:rPr>
-              <w:t>Revise Project Plan</w:t>
+              <w:t>Create Test Plan</w:t>
             </w:r>
             <w:r>
               <w:rPr>
@@ -1322,7 +1633,7 @@
                 <w:noProof/>
                 <w:webHidden/>
               </w:rPr>
-              <w:instrText xml:space="preserve"> PAGEREF _Toc304149966 \h </w:instrText>
+              <w:instrText xml:space="preserve"> PAGEREF _Toc306823903 \h </w:instrText>
             </w:r>
             <w:r>
               <w:rPr>
@@ -1367,13 +1678,13 @@
               <w:szCs w:val="22"/>
             </w:rPr>
           </w:pPr>
-          <w:hyperlink w:anchor="_Toc304149967" w:history="1">
+          <w:hyperlink w:anchor="_Toc306823904" w:history="1">
             <w:r>
               <w:rPr>
                 <w:rStyle w:val="Hyperlink"/>
                 <w:noProof/>
               </w:rPr>
-              <w:t>4.3</w:t>
+              <w:t>4.6</w:t>
             </w:r>
             <w:r>
               <w:rPr>
@@ -1389,7 +1700,7 @@
                 <w:rStyle w:val="Hyperlink"/>
                 <w:noProof/>
               </w:rPr>
-              <w:t>Create Formal Specification</w:t>
+              <w:t>Conduct Technical Inspection</w:t>
             </w:r>
             <w:r>
               <w:rPr>
@@ -1410,7 +1721,7 @@
                 <w:noProof/>
                 <w:webHidden/>
               </w:rPr>
-              <w:instrText xml:space="preserve"> PAGEREF _Toc304149967 \h </w:instrText>
+              <w:instrText xml:space="preserve"> PAGEREF _Toc306823904 \h </w:instrText>
             </w:r>
             <w:r>
               <w:rPr>
@@ -1455,13 +1766,13 @@
               <w:szCs w:val="22"/>
             </w:rPr>
           </w:pPr>
-          <w:hyperlink w:anchor="_Toc304149968" w:history="1">
+          <w:hyperlink w:anchor="_Toc306823905" w:history="1">
             <w:r>
               <w:rPr>
                 <w:rStyle w:val="Hyperlink"/>
                 <w:noProof/>
               </w:rPr>
-              <w:t>4.4</w:t>
+              <w:t>4.7</w:t>
             </w:r>
             <w:r>
               <w:rPr>
@@ -1477,7 +1788,7 @@
                 <w:rStyle w:val="Hyperlink"/>
                 <w:noProof/>
               </w:rPr>
-              <w:t>Create Architectural Design</w:t>
+              <w:t>Create Executable Architecture Prototype</w:t>
             </w:r>
             <w:r>
               <w:rPr>
@@ -1498,271 +1809,7 @@
                 <w:noProof/>
                 <w:webHidden/>
               </w:rPr>
-              <w:instrText xml:space="preserve"> PAGEREF _Toc304149968 \h </w:instrText>
-            </w:r>
-            <w:r>
-              <w:rPr>
-                <w:noProof/>
-                <w:webHidden/>
-              </w:rPr>
-            </w:r>
-            <w:r>
-              <w:rPr>
-                <w:noProof/>
-                <w:webHidden/>
-              </w:rPr>
-              <w:fldChar w:fldCharType="separate"/>
-            </w:r>
-            <w:r>
-              <w:rPr>
-                <w:noProof/>
-                <w:webHidden/>
-              </w:rPr>
-              <w:t>3</w:t>
-            </w:r>
-            <w:r>
-              <w:rPr>
-                <w:noProof/>
-                <w:webHidden/>
-              </w:rPr>
-              <w:fldChar w:fldCharType="end"/>
-            </w:r>
-          </w:hyperlink>
-        </w:p>
-        <w:p>
-          <w:pPr>
-            <w:pStyle w:val="TOC2"/>
-            <w:tabs>
-              <w:tab w:val="left" w:pos="880"/>
-              <w:tab w:val="right" w:leader="dot" w:pos="9350"/>
-            </w:tabs>
-            <w:rPr>
-              <w:rFonts w:asciiTheme="minorHAnsi" w:eastAsiaTheme="minorEastAsia" w:hAnsiTheme="minorHAnsi" w:cstheme="minorBidi"/>
-              <w:noProof/>
-              <w:sz w:val="22"/>
-              <w:szCs w:val="22"/>
-            </w:rPr>
-          </w:pPr>
-          <w:hyperlink w:anchor="_Toc304149969" w:history="1">
-            <w:r>
-              <w:rPr>
-                <w:rStyle w:val="Hyperlink"/>
-                <w:noProof/>
-              </w:rPr>
-              <w:t>4.5</w:t>
-            </w:r>
-            <w:r>
-              <w:rPr>
-                <w:rFonts w:asciiTheme="minorHAnsi" w:eastAsiaTheme="minorEastAsia" w:hAnsiTheme="minorHAnsi" w:cstheme="minorBidi"/>
-                <w:noProof/>
-                <w:sz w:val="22"/>
-                <w:szCs w:val="22"/>
-              </w:rPr>
-              <w:tab/>
-            </w:r>
-            <w:r>
-              <w:rPr>
-                <w:rStyle w:val="Hyperlink"/>
-                <w:noProof/>
-              </w:rPr>
-              <w:t>Create Test Plan</w:t>
-            </w:r>
-            <w:r>
-              <w:rPr>
-                <w:noProof/>
-                <w:webHidden/>
-              </w:rPr>
-              <w:tab/>
-            </w:r>
-            <w:r>
-              <w:rPr>
-                <w:noProof/>
-                <w:webHidden/>
-              </w:rPr>
-              <w:fldChar w:fldCharType="begin"/>
-            </w:r>
-            <w:r>
-              <w:rPr>
-                <w:noProof/>
-                <w:webHidden/>
-              </w:rPr>
-              <w:instrText xml:space="preserve"> PAGEREF _Toc304149969 \h </w:instrText>
-            </w:r>
-            <w:r>
-              <w:rPr>
-                <w:noProof/>
-                <w:webHidden/>
-              </w:rPr>
-            </w:r>
-            <w:r>
-              <w:rPr>
-                <w:noProof/>
-                <w:webHidden/>
-              </w:rPr>
-              <w:fldChar w:fldCharType="separate"/>
-            </w:r>
-            <w:r>
-              <w:rPr>
-                <w:noProof/>
-                <w:webHidden/>
-              </w:rPr>
-              <w:t>3</w:t>
-            </w:r>
-            <w:r>
-              <w:rPr>
-                <w:noProof/>
-                <w:webHidden/>
-              </w:rPr>
-              <w:fldChar w:fldCharType="end"/>
-            </w:r>
-          </w:hyperlink>
-        </w:p>
-        <w:p>
-          <w:pPr>
-            <w:pStyle w:val="TOC2"/>
-            <w:tabs>
-              <w:tab w:val="left" w:pos="880"/>
-              <w:tab w:val="right" w:leader="dot" w:pos="9350"/>
-            </w:tabs>
-            <w:rPr>
-              <w:rFonts w:asciiTheme="minorHAnsi" w:eastAsiaTheme="minorEastAsia" w:hAnsiTheme="minorHAnsi" w:cstheme="minorBidi"/>
-              <w:noProof/>
-              <w:sz w:val="22"/>
-              <w:szCs w:val="22"/>
-            </w:rPr>
-          </w:pPr>
-          <w:hyperlink w:anchor="_Toc304149970" w:history="1">
-            <w:r>
-              <w:rPr>
-                <w:rStyle w:val="Hyperlink"/>
-                <w:noProof/>
-              </w:rPr>
-              <w:t>4.6</w:t>
-            </w:r>
-            <w:r>
-              <w:rPr>
-                <w:rFonts w:asciiTheme="minorHAnsi" w:eastAsiaTheme="minorEastAsia" w:hAnsiTheme="minorHAnsi" w:cstheme="minorBidi"/>
-                <w:noProof/>
-                <w:sz w:val="22"/>
-                <w:szCs w:val="22"/>
-              </w:rPr>
-              <w:tab/>
-            </w:r>
-            <w:r>
-              <w:rPr>
-                <w:rStyle w:val="Hyperlink"/>
-                <w:noProof/>
-              </w:rPr>
-              <w:t>Conduct Technical Inspection</w:t>
-            </w:r>
-            <w:r>
-              <w:rPr>
-                <w:noProof/>
-                <w:webHidden/>
-              </w:rPr>
-              <w:tab/>
-            </w:r>
-            <w:r>
-              <w:rPr>
-                <w:noProof/>
-                <w:webHidden/>
-              </w:rPr>
-              <w:fldChar w:fldCharType="begin"/>
-            </w:r>
-            <w:r>
-              <w:rPr>
-                <w:noProof/>
-                <w:webHidden/>
-              </w:rPr>
-              <w:instrText xml:space="preserve"> PAGEREF _Toc304149970 \h </w:instrText>
-            </w:r>
-            <w:r>
-              <w:rPr>
-                <w:noProof/>
-                <w:webHidden/>
-              </w:rPr>
-            </w:r>
-            <w:r>
-              <w:rPr>
-                <w:noProof/>
-                <w:webHidden/>
-              </w:rPr>
-              <w:fldChar w:fldCharType="separate"/>
-            </w:r>
-            <w:r>
-              <w:rPr>
-                <w:noProof/>
-                <w:webHidden/>
-              </w:rPr>
-              <w:t>3</w:t>
-            </w:r>
-            <w:r>
-              <w:rPr>
-                <w:noProof/>
-                <w:webHidden/>
-              </w:rPr>
-              <w:fldChar w:fldCharType="end"/>
-            </w:r>
-          </w:hyperlink>
-        </w:p>
-        <w:p>
-          <w:pPr>
-            <w:pStyle w:val="TOC2"/>
-            <w:tabs>
-              <w:tab w:val="left" w:pos="880"/>
-              <w:tab w:val="right" w:leader="dot" w:pos="9350"/>
-            </w:tabs>
-            <w:rPr>
-              <w:rFonts w:asciiTheme="minorHAnsi" w:eastAsiaTheme="minorEastAsia" w:hAnsiTheme="minorHAnsi" w:cstheme="minorBidi"/>
-              <w:noProof/>
-              <w:sz w:val="22"/>
-              <w:szCs w:val="22"/>
-            </w:rPr>
-          </w:pPr>
-          <w:hyperlink w:anchor="_Toc304149971" w:history="1">
-            <w:r>
-              <w:rPr>
-                <w:rStyle w:val="Hyperlink"/>
-                <w:noProof/>
-              </w:rPr>
-              <w:t>4.7</w:t>
-            </w:r>
-            <w:r>
-              <w:rPr>
-                <w:rFonts w:asciiTheme="minorHAnsi" w:eastAsiaTheme="minorEastAsia" w:hAnsiTheme="minorHAnsi" w:cstheme="minorBidi"/>
-                <w:noProof/>
-                <w:sz w:val="22"/>
-                <w:szCs w:val="22"/>
-              </w:rPr>
-              <w:tab/>
-            </w:r>
-            <w:r>
-              <w:rPr>
-                <w:rStyle w:val="Hyperlink"/>
-                <w:noProof/>
-              </w:rPr>
-              <w:t>Create Executable Architecture Prototype</w:t>
-            </w:r>
-            <w:r>
-              <w:rPr>
-                <w:noProof/>
-                <w:webHidden/>
-              </w:rPr>
-              <w:tab/>
-            </w:r>
-            <w:r>
-              <w:rPr>
-                <w:noProof/>
-                <w:webHidden/>
-              </w:rPr>
-              <w:fldChar w:fldCharType="begin"/>
-            </w:r>
-            <w:r>
-              <w:rPr>
-                <w:noProof/>
-                <w:webHidden/>
-              </w:rPr>
-              <w:instrText xml:space="preserve"> PAGEREF _Toc304149971 \h </w:instrText>
+              <w:instrText xml:space="preserve"> PAGEREF _Toc306823905 \h </w:instrText>
             </w:r>
             <w:r>
               <w:rPr>
@@ -1812,12 +1859,12 @@
       <w:r>
         <w:br w:type="page"/>
       </w:r>
-      <w:bookmarkStart w:id="0" w:name="_Toc304149955"/>
+      <w:bookmarkStart w:id="1" w:name="_Toc306823889"/>
       <w:r>
         <w:lastRenderedPageBreak/>
         <w:t>Introduction</w:t>
       </w:r>
-      <w:bookmarkEnd w:id="0"/>
+      <w:bookmarkEnd w:id="1"/>
     </w:p>
     <w:p>
       <w:r>
@@ -1828,13 +1875,12 @@
       <w:pPr>
         <w:pStyle w:val="Heading2"/>
       </w:pPr>
-      <w:bookmarkStart w:id="1" w:name="_Toc304149956"/>
-      <w:commentRangeStart w:id="2"/>
+      <w:bookmarkStart w:id="2" w:name="_Toc306823890"/>
+      <w:commentRangeStart w:id="3"/>
       <w:r>
         <w:t>References</w:t>
       </w:r>
-      <w:bookmarkEnd w:id="1"/>
-      <w:commentRangeEnd w:id="2"/>
+      <w:commentRangeEnd w:id="3"/>
       <w:r>
         <w:rPr>
           <w:rStyle w:val="CommentReference"/>
@@ -1842,36 +1888,27 @@
           <w:b w:val="0"/>
           <w:bCs w:val="0"/>
         </w:rPr>
-        <w:commentReference w:id="2"/>
+        <w:commentReference w:id="3"/>
       </w:r>
+      <w:bookmarkEnd w:id="2"/>
     </w:p>
     <w:p>
       <w:pPr>
         <w:pStyle w:val="Heading2"/>
       </w:pPr>
-      <w:bookmarkStart w:id="3" w:name="_Toc304149957"/>
+      <w:bookmarkStart w:id="4" w:name="_Toc306823891"/>
       <w:r>
         <w:t>Terms</w:t>
-      </w:r>
-      <w:bookmarkEnd w:id="3"/>
-    </w:p>
-    <w:p>
-      <w:pPr>
-        <w:pStyle w:val="Heading1"/>
-      </w:pPr>
-      <w:bookmarkStart w:id="4" w:name="_Toc304149958"/>
-      <w:r>
-        <w:t>Work Breakdown Structure</w:t>
       </w:r>
       <w:bookmarkEnd w:id="4"/>
     </w:p>
     <w:p>
       <w:pPr>
-        <w:pStyle w:val="Heading2"/>
-      </w:pPr>
-      <w:bookmarkStart w:id="5" w:name="_Toc304149959"/>
+        <w:pStyle w:val="Heading1"/>
+      </w:pPr>
+      <w:bookmarkStart w:id="5" w:name="_Toc306823892"/>
       <w:r>
-        <w:t>Inception Phase</w:t>
+        <w:t>Work Breakdown Structure</w:t>
       </w:r>
       <w:bookmarkEnd w:id="5"/>
     </w:p>
@@ -1879,9 +1916,9 @@
       <w:pPr>
         <w:pStyle w:val="Heading2"/>
       </w:pPr>
-      <w:bookmarkStart w:id="6" w:name="_Toc304149960"/>
+      <w:bookmarkStart w:id="6" w:name="_Toc306823893"/>
       <w:r>
-        <w:t>Elaboration Phase</w:t>
+        <w:t>Inception Phase</w:t>
       </w:r>
       <w:bookmarkEnd w:id="6"/>
     </w:p>
@@ -1889,43 +1926,51 @@
       <w:pPr>
         <w:pStyle w:val="Heading2"/>
       </w:pPr>
-      <w:bookmarkStart w:id="7" w:name="_Toc304149961"/>
+      <w:bookmarkStart w:id="7" w:name="_Toc306823894"/>
       <w:r>
-        <w:t>Production Phase</w:t>
+        <w:t>Elaboration Phase</w:t>
       </w:r>
       <w:bookmarkEnd w:id="7"/>
     </w:p>
     <w:p>
       <w:pPr>
-        <w:pStyle w:val="Heading1"/>
-      </w:pPr>
-      <w:bookmarkStart w:id="8" w:name="_Toc304149962"/>
+        <w:pStyle w:val="Heading2"/>
+      </w:pPr>
+      <w:bookmarkStart w:id="8" w:name="_Toc306823895"/>
       <w:r>
-        <w:t>Cost Estimate</w:t>
+        <w:t>Production Phase</w:t>
       </w:r>
       <w:bookmarkEnd w:id="8"/>
     </w:p>
     <w:p>
       <w:pPr>
+        <w:pStyle w:val="Heading1"/>
+      </w:pPr>
+      <w:bookmarkStart w:id="9" w:name="_Toc306823896"/>
+      <w:r>
+        <w:t>Cost Estimate</w:t>
+      </w:r>
+      <w:bookmarkEnd w:id="9"/>
+    </w:p>
+    <w:p>
+      <w:pPr>
         <w:pStyle w:val="Heading2"/>
       </w:pPr>
-      <w:bookmarkStart w:id="9" w:name="_Toc304149963"/>
+      <w:bookmarkStart w:id="10" w:name="_Toc306823897"/>
       <w:r>
         <w:t>COCOMO 2.0</w:t>
       </w:r>
+      <w:bookmarkEnd w:id="10"/>
     </w:p>
     <w:p>
       <w:pPr>
         <w:pStyle w:val="Heading1"/>
       </w:pPr>
-      <w:bookmarkStart w:id="10" w:name="_Toc304149964"/>
-      <w:bookmarkStart w:id="11" w:name="_GoBack"/>
-      <w:bookmarkEnd w:id="9"/>
-      <w:bookmarkEnd w:id="11"/>
+      <w:bookmarkStart w:id="11" w:name="_Toc306823898"/>
       <w:r>
         <w:t>Architecture Elaboration Plan</w:t>
       </w:r>
-      <w:bookmarkEnd w:id="10"/>
+      <w:bookmarkEnd w:id="11"/>
     </w:p>
     <w:p>
       <w:r>
@@ -1936,7 +1981,7 @@
       <w:pPr>
         <w:pStyle w:val="Heading2"/>
       </w:pPr>
-      <w:bookmarkStart w:id="12" w:name="_Toc304149965"/>
+      <w:bookmarkStart w:id="12" w:name="_Toc306823899"/>
       <w:r>
         <w:t>Revise Vision Document</w:t>
       </w:r>
@@ -1946,7 +1991,7 @@
       <w:pPr>
         <w:pStyle w:val="Heading2"/>
       </w:pPr>
-      <w:bookmarkStart w:id="13" w:name="_Toc304149966"/>
+      <w:bookmarkStart w:id="13" w:name="_Toc306823900"/>
       <w:r>
         <w:t>Revise Project Plan</w:t>
       </w:r>
@@ -1956,7 +2001,7 @@
       <w:pPr>
         <w:pStyle w:val="Heading2"/>
       </w:pPr>
-      <w:bookmarkStart w:id="14" w:name="_Toc304149967"/>
+      <w:bookmarkStart w:id="14" w:name="_Toc306823901"/>
       <w:r>
         <w:t>Create Formal Specification</w:t>
       </w:r>
@@ -1966,7 +2011,7 @@
       <w:pPr>
         <w:pStyle w:val="Heading2"/>
       </w:pPr>
-      <w:bookmarkStart w:id="15" w:name="_Toc304149968"/>
+      <w:bookmarkStart w:id="15" w:name="_Toc306823902"/>
       <w:r>
         <w:t>Create Architectural Design</w:t>
       </w:r>
@@ -1976,7 +2021,7 @@
       <w:pPr>
         <w:pStyle w:val="Heading2"/>
       </w:pPr>
-      <w:bookmarkStart w:id="16" w:name="_Toc304149969"/>
+      <w:bookmarkStart w:id="16" w:name="_Toc306823903"/>
       <w:r>
         <w:t>Create Test Plan</w:t>
       </w:r>
@@ -1986,7 +2031,7 @@
       <w:pPr>
         <w:pStyle w:val="Heading2"/>
       </w:pPr>
-      <w:bookmarkStart w:id="17" w:name="_Toc304149970"/>
+      <w:bookmarkStart w:id="17" w:name="_Toc306823904"/>
       <w:r>
         <w:t>Conduct Technical Inspection</w:t>
       </w:r>
@@ -1996,7 +2041,7 @@
       <w:pPr>
         <w:pStyle w:val="Heading2"/>
       </w:pPr>
-      <w:bookmarkStart w:id="18" w:name="_Toc304149971"/>
+      <w:bookmarkStart w:id="18" w:name="_Toc306823905"/>
       <w:r>
         <w:t>Create Executable Architecture Prototype</w:t>
       </w:r>
@@ -2028,7 +2073,7 @@
 
 <file path=word/comments.xml><?xml version="1.0" encoding="utf-8"?>
 <w:comments xmlns:wpc="http://schemas.microsoft.com/office/word/2010/wordprocessingCanvas" xmlns:mc="http://schemas.openxmlformats.org/markup-compatibility/2006" xmlns:o="urn:schemas-microsoft-com:office:office" xmlns:r="http://schemas.openxmlformats.org/officeDocument/2006/relationships" xmlns:m="http://schemas.openxmlformats.org/officeDocument/2006/math" xmlns:v="urn:schemas-microsoft-com:vml" xmlns:wp14="http://schemas.microsoft.com/office/word/2010/wordprocessingDrawing" xmlns:wp="http://schemas.openxmlformats.org/drawingml/2006/wordprocessingDrawing" xmlns:w10="urn:schemas-microsoft-com:office:word" xmlns:w="http://schemas.openxmlformats.org/wordprocessingml/2006/main" xmlns:w14="http://schemas.microsoft.com/office/word/2010/wordml" xmlns:wpg="http://schemas.microsoft.com/office/word/2010/wordprocessingGroup" xmlns:wpi="http://schemas.microsoft.com/office/word/2010/wordprocessingInk" xmlns:wne="http://schemas.microsoft.com/office/word/2006/wordml" xmlns:wps="http://schemas.microsoft.com/office/word/2010/wordprocessingShape" mc:Ignorable="w14 wp14">
-  <w:comment w:id="2" w:author="Bryan Nehl" w:date="2011-09-18T23:01:00Z" w:initials="bdn">
+  <w:comment w:id="3" w:author="Bryan Nehl" w:date="2011-09-18T23:01:00Z" w:initials="bdn">
     <w:p>
       <w:pPr>
         <w:autoSpaceDE w:val="0"/>
@@ -2320,7 +2365,7 @@
                 <w:bCs/>
                 <w:noProof/>
               </w:rPr>
-              <w:t>3</w:t>
+              <w:t>2</w:t>
             </w:r>
             <w:r>
               <w:rPr>
@@ -2565,7 +2610,7 @@
       <w:rPr>
         <w:noProof/>
       </w:rPr>
-      <w:t>2011-09-29 22:02</w:t>
+      <w:t>2011-10-19 21:42</w:t>
     </w:r>
     <w:r>
       <w:fldChar w:fldCharType="end"/>
@@ -9967,21 +10012,6 @@
 </file>
 
 <file path=customXml/item1.xml><?xml version="1.0" encoding="utf-8"?>
-<p:properties xmlns:p="http://schemas.microsoft.com/office/2006/metadata/properties" xmlns:xsi="http://www.w3.org/2001/XMLSchema-instance">
-  <documentManagement>
-    <ContentTypeId xmlns="http://schemas.microsoft.com/sharepoint/v3">0x0056BD8EAE6FAF36488DB4D7E32B557BC9</ContentTypeId>
-    <_SourceUrl xmlns="http://schemas.microsoft.com/sharepoint/v3" xsi:nil="true"/>
-    <AutoVersionDisabled xmlns="http://schemas.microsoft.com/sharepoint/v3">false</AutoVersionDisabled>
-    <ItemType xmlns="http://schemas.microsoft.com/sharepoint/v3">1</ItemType>
-    <Order xmlns="http://schemas.microsoft.com/sharepoint/v3" xsi:nil="true"/>
-    <_SharedFileIndex xmlns="http://schemas.microsoft.com/sharepoint/v3" xsi:nil="true"/>
-    <MetaInfo xmlns="http://schemas.microsoft.com/sharepoint/v3" xsi:nil="true"/>
-    <Description xmlns="http://schemas.microsoft.com/sharepoint/v3" xsi:nil="true"/>
-  </documentManagement>
-</p:properties>
-</file>
-
-<file path=customXml/item2.xml><?xml version="1.0" encoding="utf-8"?>
 <ct:contentTypeSchema xmlns:ct="http://schemas.microsoft.com/office/2006/metadata/contentType" xmlns:ma="http://schemas.microsoft.com/office/2006/metadata/properties/metaAttributes" ct:_="" ma:_="" ma:contentTypeName="_Docs_" ma:contentTypeID="0x0056BD8EAE6FAF36488DB4D7E32B557BC9" ma:contentTypeVersion="" ma:contentTypeDescription="" ma:contentTypeScope="" ma:versionID="b24a59f726d28f46a69a0a8240ee44ed">
   <xsd:schema xmlns:xsd="http://www.w3.org/2001/XMLSchema" xmlns:p="http://schemas.microsoft.com/office/2006/metadata/properties" xmlns:ns1="http://schemas.microsoft.com/sharepoint/v3" targetNamespace="http://schemas.microsoft.com/office/2006/metadata/properties" ma:root="true" ma:fieldsID="3e5d9eca856144ce6ca1da655f95619c" ns1:_="">
     <xsd:import namespace="http://schemas.microsoft.com/sharepoint/v3"/>
@@ -10335,20 +10365,26 @@
 </ct:contentTypeSchema>
 </file>
 
+<file path=customXml/item2.xml><?xml version="1.0" encoding="utf-8"?>
+<p:properties xmlns:p="http://schemas.microsoft.com/office/2006/metadata/properties" xmlns:xsi="http://www.w3.org/2001/XMLSchema-instance">
+  <documentManagement>
+    <ContentTypeId xmlns="http://schemas.microsoft.com/sharepoint/v3">0x0056BD8EAE6FAF36488DB4D7E32B557BC9</ContentTypeId>
+    <_SourceUrl xmlns="http://schemas.microsoft.com/sharepoint/v3" xsi:nil="true"/>
+    <AutoVersionDisabled xmlns="http://schemas.microsoft.com/sharepoint/v3">false</AutoVersionDisabled>
+    <ItemType xmlns="http://schemas.microsoft.com/sharepoint/v3">1</ItemType>
+    <Order xmlns="http://schemas.microsoft.com/sharepoint/v3" xsi:nil="true"/>
+    <_SharedFileIndex xmlns="http://schemas.microsoft.com/sharepoint/v3" xsi:nil="true"/>
+    <MetaInfo xmlns="http://schemas.microsoft.com/sharepoint/v3" xsi:nil="true"/>
+    <Description xmlns="http://schemas.microsoft.com/sharepoint/v3" xsi:nil="true"/>
+  </documentManagement>
+</p:properties>
+</file>
+
 <file path=customXml/item3.xml><?xml version="1.0" encoding="utf-8"?>
 <b:Sources xmlns:b="http://schemas.openxmlformats.org/officeDocument/2006/bibliography" xmlns="http://schemas.openxmlformats.org/officeDocument/2006/bibliography" SelectedStyle="\APA.XSL" StyleName="APA"/>
 </file>
 
 <file path=customXml/itemProps1.xml><?xml version="1.0" encoding="utf-8"?>
-<ds:datastoreItem xmlns:ds="http://schemas.openxmlformats.org/officeDocument/2006/customXml" ds:itemID="{42C760F5-DE4A-4ED6-8CB0-B54FEE6DCDF2}">
-  <ds:schemaRefs>
-    <ds:schemaRef ds:uri="http://schemas.microsoft.com/office/2006/metadata/properties"/>
-    <ds:schemaRef ds:uri="http://schemas.microsoft.com/sharepoint/v3"/>
-  </ds:schemaRefs>
-</ds:datastoreItem>
-</file>
-
-<file path=customXml/itemProps2.xml><?xml version="1.0" encoding="utf-8"?>
 <ds:datastoreItem xmlns:ds="http://schemas.openxmlformats.org/officeDocument/2006/customXml" ds:itemID="{C12AA6FC-2577-4BCB-865C-6D2F38D89CB3}">
   <ds:schemaRefs>
     <ds:schemaRef ds:uri="http://schemas.microsoft.com/office/2006/metadata/contentType"/>
@@ -10365,8 +10401,17 @@
 </ds:datastoreItem>
 </file>
 
+<file path=customXml/itemProps2.xml><?xml version="1.0" encoding="utf-8"?>
+<ds:datastoreItem xmlns:ds="http://schemas.openxmlformats.org/officeDocument/2006/customXml" ds:itemID="{42C760F5-DE4A-4ED6-8CB0-B54FEE6DCDF2}">
+  <ds:schemaRefs>
+    <ds:schemaRef ds:uri="http://schemas.microsoft.com/office/2006/metadata/properties"/>
+    <ds:schemaRef ds:uri="http://schemas.microsoft.com/sharepoint/v3"/>
+  </ds:schemaRefs>
+</ds:datastoreItem>
+</file>
+
 <file path=customXml/itemProps3.xml><?xml version="1.0" encoding="utf-8"?>
-<ds:datastoreItem xmlns:ds="http://schemas.openxmlformats.org/officeDocument/2006/customXml" ds:itemID="{EFD7C593-EE07-435C-A232-4D21EE056154}">
+<ds:datastoreItem xmlns:ds="http://schemas.openxmlformats.org/officeDocument/2006/customXml" ds:itemID="{4FA0A206-BE6E-466E-8CDF-E46AE77DD654}">
   <ds:schemaRefs>
     <ds:schemaRef ds:uri="http://schemas.openxmlformats.org/officeDocument/2006/bibliography"/>
   </ds:schemaRefs>

</xml_diff>

<commit_message>
lots of work including new Gantt chart.
</commit_message>
<xml_diff>
--- a/portfolio/ProjectPlan.docx
+++ b/portfolio/ProjectPlan.docx
@@ -311,148 +311,13 @@
             </w:rPr>
             <w:fldChar w:fldCharType="separate"/>
           </w:r>
-          <w:bookmarkStart w:id="0" w:name="_GoBack"/>
-          <w:bookmarkEnd w:id="0"/>
-          <w:r>
-            <w:rPr>
-              <w:rStyle w:val="Hyperlink"/>
-              <w:noProof/>
-            </w:rPr>
-            <w:fldChar w:fldCharType="begin"/>
-          </w:r>
-          <w:r>
-            <w:rPr>
-              <w:rStyle w:val="Hyperlink"/>
-              <w:noProof/>
-            </w:rPr>
-            <w:instrText xml:space="preserve"> </w:instrText>
-          </w:r>
-          <w:r>
-            <w:rPr>
-              <w:noProof/>
-            </w:rPr>
-            <w:instrText>HYPERLINK \l "_Toc306823889"</w:instrText>
-          </w:r>
-          <w:r>
-            <w:rPr>
-              <w:rStyle w:val="Hyperlink"/>
-              <w:noProof/>
-            </w:rPr>
-            <w:instrText xml:space="preserve"> </w:instrText>
-          </w:r>
-          <w:r>
-            <w:rPr>
-              <w:rStyle w:val="Hyperlink"/>
-              <w:noProof/>
-            </w:rPr>
-          </w:r>
-          <w:r>
-            <w:rPr>
-              <w:rStyle w:val="Hyperlink"/>
-              <w:noProof/>
-            </w:rPr>
-            <w:fldChar w:fldCharType="separate"/>
-          </w:r>
-          <w:r>
-            <w:rPr>
-              <w:rStyle w:val="Hyperlink"/>
-              <w:noProof/>
-            </w:rPr>
-            <w:t>1</w:t>
-          </w:r>
-          <w:r>
-            <w:rPr>
-              <w:rFonts w:asciiTheme="minorHAnsi" w:eastAsiaTheme="minorEastAsia" w:hAnsiTheme="minorHAnsi" w:cstheme="minorBidi"/>
-              <w:noProof/>
-              <w:sz w:val="22"/>
-              <w:szCs w:val="22"/>
-            </w:rPr>
-            <w:tab/>
-          </w:r>
-          <w:r>
-            <w:rPr>
-              <w:rStyle w:val="Hyperlink"/>
-              <w:noProof/>
-            </w:rPr>
-            <w:t>Introduction</w:t>
-          </w:r>
-          <w:r>
-            <w:rPr>
-              <w:noProof/>
-              <w:webHidden/>
-            </w:rPr>
-            <w:tab/>
-          </w:r>
-          <w:r>
-            <w:rPr>
-              <w:noProof/>
-              <w:webHidden/>
-            </w:rPr>
-            <w:fldChar w:fldCharType="begin"/>
-          </w:r>
-          <w:r>
-            <w:rPr>
-              <w:noProof/>
-              <w:webHidden/>
-            </w:rPr>
-            <w:instrText xml:space="preserve"> PAGEREF _Toc306823889 \h </w:instrText>
-          </w:r>
-          <w:r>
-            <w:rPr>
-              <w:noProof/>
-              <w:webHidden/>
-            </w:rPr>
-          </w:r>
-          <w:r>
-            <w:rPr>
-              <w:noProof/>
-              <w:webHidden/>
-            </w:rPr>
-            <w:fldChar w:fldCharType="separate"/>
-          </w:r>
-          <w:r>
-            <w:rPr>
-              <w:noProof/>
-              <w:webHidden/>
-            </w:rPr>
-            <w:t>3</w:t>
-          </w:r>
-          <w:r>
-            <w:rPr>
-              <w:noProof/>
-              <w:webHidden/>
-            </w:rPr>
-            <w:fldChar w:fldCharType="end"/>
-          </w:r>
-          <w:r>
-            <w:rPr>
-              <w:rStyle w:val="Hyperlink"/>
-              <w:noProof/>
-            </w:rPr>
-            <w:fldChar w:fldCharType="end"/>
-          </w:r>
-        </w:p>
-        <w:p>
-          <w:pPr>
-            <w:pStyle w:val="TOC2"/>
-            <w:tabs>
-              <w:tab w:val="left" w:pos="880"/>
-              <w:tab w:val="right" w:leader="dot" w:pos="9350"/>
-            </w:tabs>
-            <w:rPr>
-              <w:rFonts w:asciiTheme="minorHAnsi" w:eastAsiaTheme="minorEastAsia" w:hAnsiTheme="minorHAnsi" w:cstheme="minorBidi"/>
-              <w:noProof/>
-              <w:sz w:val="22"/>
-              <w:szCs w:val="22"/>
-            </w:rPr>
-          </w:pPr>
-          <w:hyperlink w:anchor="_Toc306823890" w:history="1">
+          <w:hyperlink w:anchor="_Toc308385544" w:history="1">
             <w:r>
               <w:rPr>
                 <w:rStyle w:val="Hyperlink"/>
                 <w:noProof/>
               </w:rPr>
-              <w:t>1.1</w:t>
+              <w:t>1</w:t>
             </w:r>
             <w:r>
               <w:rPr>
@@ -468,7 +333,7 @@
                 <w:rStyle w:val="Hyperlink"/>
                 <w:noProof/>
               </w:rPr>
-              <w:t>References</w:t>
+              <w:t>Introduction</w:t>
             </w:r>
             <w:r>
               <w:rPr>
@@ -489,7 +354,7 @@
                 <w:noProof/>
                 <w:webHidden/>
               </w:rPr>
-              <w:instrText xml:space="preserve"> PAGEREF _Toc306823890 \h </w:instrText>
+              <w:instrText xml:space="preserve"> PAGEREF _Toc308385544 \h </w:instrText>
             </w:r>
             <w:r>
               <w:rPr>
@@ -534,13 +399,13 @@
               <w:szCs w:val="22"/>
             </w:rPr>
           </w:pPr>
-          <w:hyperlink w:anchor="_Toc306823891" w:history="1">
+          <w:hyperlink w:anchor="_Toc308385545" w:history="1">
             <w:r>
               <w:rPr>
                 <w:rStyle w:val="Hyperlink"/>
                 <w:noProof/>
               </w:rPr>
-              <w:t>1.2</w:t>
+              <w:t>1.1</w:t>
             </w:r>
             <w:r>
               <w:rPr>
@@ -556,6 +421,94 @@
                 <w:rStyle w:val="Hyperlink"/>
                 <w:noProof/>
               </w:rPr>
+              <w:t>References</w:t>
+            </w:r>
+            <w:r>
+              <w:rPr>
+                <w:noProof/>
+                <w:webHidden/>
+              </w:rPr>
+              <w:tab/>
+            </w:r>
+            <w:r>
+              <w:rPr>
+                <w:noProof/>
+                <w:webHidden/>
+              </w:rPr>
+              <w:fldChar w:fldCharType="begin"/>
+            </w:r>
+            <w:r>
+              <w:rPr>
+                <w:noProof/>
+                <w:webHidden/>
+              </w:rPr>
+              <w:instrText xml:space="preserve"> PAGEREF _Toc308385545 \h </w:instrText>
+            </w:r>
+            <w:r>
+              <w:rPr>
+                <w:noProof/>
+                <w:webHidden/>
+              </w:rPr>
+            </w:r>
+            <w:r>
+              <w:rPr>
+                <w:noProof/>
+                <w:webHidden/>
+              </w:rPr>
+              <w:fldChar w:fldCharType="separate"/>
+            </w:r>
+            <w:r>
+              <w:rPr>
+                <w:noProof/>
+                <w:webHidden/>
+              </w:rPr>
+              <w:t>3</w:t>
+            </w:r>
+            <w:r>
+              <w:rPr>
+                <w:noProof/>
+                <w:webHidden/>
+              </w:rPr>
+              <w:fldChar w:fldCharType="end"/>
+            </w:r>
+          </w:hyperlink>
+        </w:p>
+        <w:p>
+          <w:pPr>
+            <w:pStyle w:val="TOC2"/>
+            <w:tabs>
+              <w:tab w:val="left" w:pos="880"/>
+              <w:tab w:val="right" w:leader="dot" w:pos="9350"/>
+            </w:tabs>
+            <w:rPr>
+              <w:rFonts w:asciiTheme="minorHAnsi" w:eastAsiaTheme="minorEastAsia" w:hAnsiTheme="minorHAnsi" w:cstheme="minorBidi"/>
+              <w:noProof/>
+              <w:sz w:val="22"/>
+              <w:szCs w:val="22"/>
+            </w:rPr>
+          </w:pPr>
+          <w:hyperlink w:anchor="_Toc308385546" w:history="1">
+            <w:r>
+              <w:rPr>
+                <w:rStyle w:val="Hyperlink"/>
+                <w:noProof/>
+              </w:rPr>
+              <w:t>1.2</w:t>
+            </w:r>
+            <w:r>
+              <w:rPr>
+                <w:rFonts w:asciiTheme="minorHAnsi" w:eastAsiaTheme="minorEastAsia" w:hAnsiTheme="minorHAnsi" w:cstheme="minorBidi"/>
+                <w:noProof/>
+                <w:sz w:val="22"/>
+                <w:szCs w:val="22"/>
+              </w:rPr>
+              <w:tab/>
+            </w:r>
+            <w:r>
+              <w:rPr>
+                <w:rStyle w:val="Hyperlink"/>
+                <w:noProof/>
+              </w:rPr>
               <w:t>Terms</w:t>
             </w:r>
             <w:r>
@@ -577,7 +530,7 @@
                 <w:noProof/>
                 <w:webHidden/>
               </w:rPr>
-              <w:instrText xml:space="preserve"> PAGEREF _Toc306823891 \h </w:instrText>
+              <w:instrText xml:space="preserve"> PAGEREF _Toc308385546 \h </w:instrText>
             </w:r>
             <w:r>
               <w:rPr>
@@ -622,7 +575,7 @@
               <w:szCs w:val="22"/>
             </w:rPr>
           </w:pPr>
-          <w:hyperlink w:anchor="_Toc306823892" w:history="1">
+          <w:hyperlink w:anchor="_Toc308385547" w:history="1">
             <w:r>
               <w:rPr>
                 <w:rStyle w:val="Hyperlink"/>
@@ -665,7 +618,7 @@
                 <w:noProof/>
                 <w:webHidden/>
               </w:rPr>
-              <w:instrText xml:space="preserve"> PAGEREF _Toc306823892 \h </w:instrText>
+              <w:instrText xml:space="preserve"> PAGEREF _Toc308385547 \h </w:instrText>
             </w:r>
             <w:r>
               <w:rPr>
@@ -710,7 +663,7 @@
               <w:szCs w:val="22"/>
             </w:rPr>
           </w:pPr>
-          <w:hyperlink w:anchor="_Toc306823893" w:history="1">
+          <w:hyperlink w:anchor="_Toc308385548" w:history="1">
             <w:r>
               <w:rPr>
                 <w:rStyle w:val="Hyperlink"/>
@@ -753,7 +706,7 @@
                 <w:noProof/>
                 <w:webHidden/>
               </w:rPr>
-              <w:instrText xml:space="preserve"> PAGEREF _Toc306823893 \h </w:instrText>
+              <w:instrText xml:space="preserve"> PAGEREF _Toc308385548 \h </w:instrText>
             </w:r>
             <w:r>
               <w:rPr>
@@ -773,7 +726,7 @@
                 <w:noProof/>
                 <w:webHidden/>
               </w:rPr>
-              <w:t>3</w:t>
+              <w:t>4</w:t>
             </w:r>
             <w:r>
               <w:rPr>
@@ -798,7 +751,7 @@
               <w:szCs w:val="22"/>
             </w:rPr>
           </w:pPr>
-          <w:hyperlink w:anchor="_Toc306823894" w:history="1">
+          <w:hyperlink w:anchor="_Toc308385549" w:history="1">
             <w:r>
               <w:rPr>
                 <w:rStyle w:val="Hyperlink"/>
@@ -841,7 +794,7 @@
                 <w:noProof/>
                 <w:webHidden/>
               </w:rPr>
-              <w:instrText xml:space="preserve"> PAGEREF _Toc306823894 \h </w:instrText>
+              <w:instrText xml:space="preserve"> PAGEREF _Toc308385549 \h </w:instrText>
             </w:r>
             <w:r>
               <w:rPr>
@@ -861,7 +814,7 @@
                 <w:noProof/>
                 <w:webHidden/>
               </w:rPr>
-              <w:t>3</w:t>
+              <w:t>4</w:t>
             </w:r>
             <w:r>
               <w:rPr>
@@ -886,7 +839,7 @@
               <w:szCs w:val="22"/>
             </w:rPr>
           </w:pPr>
-          <w:hyperlink w:anchor="_Toc306823895" w:history="1">
+          <w:hyperlink w:anchor="_Toc308385550" w:history="1">
             <w:r>
               <w:rPr>
                 <w:rStyle w:val="Hyperlink"/>
@@ -929,7 +882,7 @@
                 <w:noProof/>
                 <w:webHidden/>
               </w:rPr>
-              <w:instrText xml:space="preserve"> PAGEREF _Toc306823895 \h </w:instrText>
+              <w:instrText xml:space="preserve"> PAGEREF _Toc308385550 \h </w:instrText>
             </w:r>
             <w:r>
               <w:rPr>
@@ -949,7 +902,7 @@
                 <w:noProof/>
                 <w:webHidden/>
               </w:rPr>
-              <w:t>3</w:t>
+              <w:t>4</w:t>
             </w:r>
             <w:r>
               <w:rPr>
@@ -974,7 +927,7 @@
               <w:szCs w:val="22"/>
             </w:rPr>
           </w:pPr>
-          <w:hyperlink w:anchor="_Toc306823896" w:history="1">
+          <w:hyperlink w:anchor="_Toc308385551" w:history="1">
             <w:r>
               <w:rPr>
                 <w:rStyle w:val="Hyperlink"/>
@@ -1017,7 +970,7 @@
                 <w:noProof/>
                 <w:webHidden/>
               </w:rPr>
-              <w:instrText xml:space="preserve"> PAGEREF _Toc306823896 \h </w:instrText>
+              <w:instrText xml:space="preserve"> PAGEREF _Toc308385551 \h </w:instrText>
             </w:r>
             <w:r>
               <w:rPr>
@@ -1037,7 +990,7 @@
                 <w:noProof/>
                 <w:webHidden/>
               </w:rPr>
-              <w:t>3</w:t>
+              <w:t>4</w:t>
             </w:r>
             <w:r>
               <w:rPr>
@@ -1062,7 +1015,7 @@
               <w:szCs w:val="22"/>
             </w:rPr>
           </w:pPr>
-          <w:hyperlink w:anchor="_Toc306823897" w:history="1">
+          <w:hyperlink w:anchor="_Toc308385552" w:history="1">
             <w:r>
               <w:rPr>
                 <w:rStyle w:val="Hyperlink"/>
@@ -1105,7 +1058,7 @@
                 <w:noProof/>
                 <w:webHidden/>
               </w:rPr>
-              <w:instrText xml:space="preserve"> PAGEREF _Toc306823897 \h </w:instrText>
+              <w:instrText xml:space="preserve"> PAGEREF _Toc308385552 \h </w:instrText>
             </w:r>
             <w:r>
               <w:rPr>
@@ -1125,7 +1078,7 @@
                 <w:noProof/>
                 <w:webHidden/>
               </w:rPr>
-              <w:t>3</w:t>
+              <w:t>4</w:t>
             </w:r>
             <w:r>
               <w:rPr>
@@ -1150,7 +1103,7 @@
               <w:szCs w:val="22"/>
             </w:rPr>
           </w:pPr>
-          <w:hyperlink w:anchor="_Toc306823898" w:history="1">
+          <w:hyperlink w:anchor="_Toc308385553" w:history="1">
             <w:r>
               <w:rPr>
                 <w:rStyle w:val="Hyperlink"/>
@@ -1193,7 +1146,7 @@
                 <w:noProof/>
                 <w:webHidden/>
               </w:rPr>
-              <w:instrText xml:space="preserve"> PAGEREF _Toc306823898 \h </w:instrText>
+              <w:instrText xml:space="preserve"> PAGEREF _Toc308385553 \h </w:instrText>
             </w:r>
             <w:r>
               <w:rPr>
@@ -1213,7 +1166,7 @@
                 <w:noProof/>
                 <w:webHidden/>
               </w:rPr>
-              <w:t>3</w:t>
+              <w:t>4</w:t>
             </w:r>
             <w:r>
               <w:rPr>
@@ -1238,7 +1191,7 @@
               <w:szCs w:val="22"/>
             </w:rPr>
           </w:pPr>
-          <w:hyperlink w:anchor="_Toc306823899" w:history="1">
+          <w:hyperlink w:anchor="_Toc308385554" w:history="1">
             <w:r>
               <w:rPr>
                 <w:rStyle w:val="Hyperlink"/>
@@ -1281,7 +1234,7 @@
                 <w:noProof/>
                 <w:webHidden/>
               </w:rPr>
-              <w:instrText xml:space="preserve"> PAGEREF _Toc306823899 \h </w:instrText>
+              <w:instrText xml:space="preserve"> PAGEREF _Toc308385554 \h </w:instrText>
             </w:r>
             <w:r>
               <w:rPr>
@@ -1301,7 +1254,7 @@
                 <w:noProof/>
                 <w:webHidden/>
               </w:rPr>
-              <w:t>3</w:t>
+              <w:t>4</w:t>
             </w:r>
             <w:r>
               <w:rPr>
@@ -1326,7 +1279,7 @@
               <w:szCs w:val="22"/>
             </w:rPr>
           </w:pPr>
-          <w:hyperlink w:anchor="_Toc306823900" w:history="1">
+          <w:hyperlink w:anchor="_Toc308385555" w:history="1">
             <w:r>
               <w:rPr>
                 <w:rStyle w:val="Hyperlink"/>
@@ -1369,7 +1322,7 @@
                 <w:noProof/>
                 <w:webHidden/>
               </w:rPr>
-              <w:instrText xml:space="preserve"> PAGEREF _Toc306823900 \h </w:instrText>
+              <w:instrText xml:space="preserve"> PAGEREF _Toc308385555 \h </w:instrText>
             </w:r>
             <w:r>
               <w:rPr>
@@ -1389,7 +1342,7 @@
                 <w:noProof/>
                 <w:webHidden/>
               </w:rPr>
-              <w:t>3</w:t>
+              <w:t>4</w:t>
             </w:r>
             <w:r>
               <w:rPr>
@@ -1414,7 +1367,7 @@
               <w:szCs w:val="22"/>
             </w:rPr>
           </w:pPr>
-          <w:hyperlink w:anchor="_Toc306823901" w:history="1">
+          <w:hyperlink w:anchor="_Toc308385556" w:history="1">
             <w:r>
               <w:rPr>
                 <w:rStyle w:val="Hyperlink"/>
@@ -1457,7 +1410,7 @@
                 <w:noProof/>
                 <w:webHidden/>
               </w:rPr>
-              <w:instrText xml:space="preserve"> PAGEREF _Toc306823901 \h </w:instrText>
+              <w:instrText xml:space="preserve"> PAGEREF _Toc308385556 \h </w:instrText>
             </w:r>
             <w:r>
               <w:rPr>
@@ -1477,7 +1430,7 @@
                 <w:noProof/>
                 <w:webHidden/>
               </w:rPr>
-              <w:t>3</w:t>
+              <w:t>5</w:t>
             </w:r>
             <w:r>
               <w:rPr>
@@ -1502,7 +1455,7 @@
               <w:szCs w:val="22"/>
             </w:rPr>
           </w:pPr>
-          <w:hyperlink w:anchor="_Toc306823902" w:history="1">
+          <w:hyperlink w:anchor="_Toc308385557" w:history="1">
             <w:r>
               <w:rPr>
                 <w:rStyle w:val="Hyperlink"/>
@@ -1545,7 +1498,7 @@
                 <w:noProof/>
                 <w:webHidden/>
               </w:rPr>
-              <w:instrText xml:space="preserve"> PAGEREF _Toc306823902 \h </w:instrText>
+              <w:instrText xml:space="preserve"> PAGEREF _Toc308385557 \h </w:instrText>
             </w:r>
             <w:r>
               <w:rPr>
@@ -1565,7 +1518,7 @@
                 <w:noProof/>
                 <w:webHidden/>
               </w:rPr>
-              <w:t>3</w:t>
+              <w:t>5</w:t>
             </w:r>
             <w:r>
               <w:rPr>
@@ -1590,7 +1543,7 @@
               <w:szCs w:val="22"/>
             </w:rPr>
           </w:pPr>
-          <w:hyperlink w:anchor="_Toc306823903" w:history="1">
+          <w:hyperlink w:anchor="_Toc308385558" w:history="1">
             <w:r>
               <w:rPr>
                 <w:rStyle w:val="Hyperlink"/>
@@ -1633,7 +1586,7 @@
                 <w:noProof/>
                 <w:webHidden/>
               </w:rPr>
-              <w:instrText xml:space="preserve"> PAGEREF _Toc306823903 \h </w:instrText>
+              <w:instrText xml:space="preserve"> PAGEREF _Toc308385558 \h </w:instrText>
             </w:r>
             <w:r>
               <w:rPr>
@@ -1653,7 +1606,7 @@
                 <w:noProof/>
                 <w:webHidden/>
               </w:rPr>
-              <w:t>3</w:t>
+              <w:t>5</w:t>
             </w:r>
             <w:r>
               <w:rPr>
@@ -1678,7 +1631,7 @@
               <w:szCs w:val="22"/>
             </w:rPr>
           </w:pPr>
-          <w:hyperlink w:anchor="_Toc306823904" w:history="1">
+          <w:hyperlink w:anchor="_Toc308385559" w:history="1">
             <w:r>
               <w:rPr>
                 <w:rStyle w:val="Hyperlink"/>
@@ -1721,7 +1674,7 @@
                 <w:noProof/>
                 <w:webHidden/>
               </w:rPr>
-              <w:instrText xml:space="preserve"> PAGEREF _Toc306823904 \h </w:instrText>
+              <w:instrText xml:space="preserve"> PAGEREF _Toc308385559 \h </w:instrText>
             </w:r>
             <w:r>
               <w:rPr>
@@ -1741,7 +1694,7 @@
                 <w:noProof/>
                 <w:webHidden/>
               </w:rPr>
-              <w:t>3</w:t>
+              <w:t>5</w:t>
             </w:r>
             <w:r>
               <w:rPr>
@@ -1766,7 +1719,7 @@
               <w:szCs w:val="22"/>
             </w:rPr>
           </w:pPr>
-          <w:hyperlink w:anchor="_Toc306823905" w:history="1">
+          <w:hyperlink w:anchor="_Toc308385560" w:history="1">
             <w:r>
               <w:rPr>
                 <w:rStyle w:val="Hyperlink"/>
@@ -1809,7 +1762,7 @@
                 <w:noProof/>
                 <w:webHidden/>
               </w:rPr>
-              <w:instrText xml:space="preserve"> PAGEREF _Toc306823905 \h </w:instrText>
+              <w:instrText xml:space="preserve"> PAGEREF _Toc308385560 \h </w:instrText>
             </w:r>
             <w:r>
               <w:rPr>
@@ -1829,7 +1782,7 @@
                 <w:noProof/>
                 <w:webHidden/>
               </w:rPr>
-              <w:t>3</w:t>
+              <w:t>5</w:t>
             </w:r>
             <w:r>
               <w:rPr>
@@ -1859,12 +1812,14 @@
       <w:r>
         <w:br w:type="page"/>
       </w:r>
-      <w:bookmarkStart w:id="1" w:name="_Toc306823889"/>
+      <w:bookmarkStart w:id="0" w:name="_Toc308385544"/>
+      <w:bookmarkStart w:id="1" w:name="_GoBack"/>
+      <w:bookmarkEnd w:id="1"/>
       <w:r>
         <w:lastRenderedPageBreak/>
         <w:t>Introduction</w:t>
       </w:r>
-      <w:bookmarkEnd w:id="1"/>
+      <w:bookmarkEnd w:id="0"/>
     </w:p>
     <w:p>
       <w:r>
@@ -1875,40 +1830,223 @@
       <w:pPr>
         <w:pStyle w:val="Heading2"/>
       </w:pPr>
-      <w:bookmarkStart w:id="2" w:name="_Toc306823890"/>
-      <w:commentRangeStart w:id="3"/>
+      <w:bookmarkStart w:id="2" w:name="_Toc308385545"/>
       <w:r>
         <w:t>References</w:t>
-      </w:r>
-      <w:commentRangeEnd w:id="3"/>
-      <w:r>
-        <w:rPr>
-          <w:rStyle w:val="CommentReference"/>
-          <w:rFonts w:eastAsiaTheme="minorHAnsi" w:cs="Times New Roman"/>
-          <w:b w:val="0"/>
-          <w:bCs w:val="0"/>
-        </w:rPr>
-        <w:commentReference w:id="3"/>
       </w:r>
       <w:bookmarkEnd w:id="2"/>
     </w:p>
     <w:p>
       <w:pPr>
+        <w:pStyle w:val="ListParagraph"/>
+        <w:numPr>
+          <w:ilvl w:val="0"/>
+          <w:numId w:val="50"/>
+        </w:numPr>
+      </w:pPr>
+      <w:r>
+        <w:t>W. Royce, Software Project Management: A Unified Framework, Addison-Wesley,</w:t>
+      </w:r>
+    </w:p>
+    <w:p>
+      <w:pPr>
+        <w:pStyle w:val="ListParagraph"/>
+        <w:numPr>
+          <w:ilvl w:val="0"/>
+          <w:numId w:val="50"/>
+        </w:numPr>
+      </w:pPr>
+      <w:r>
+        <w:t>1998, p. 34, pp. 265-281.</w:t>
+      </w:r>
+    </w:p>
+    <w:p>
+      <w:pPr>
+        <w:pStyle w:val="ListParagraph"/>
+        <w:numPr>
+          <w:ilvl w:val="0"/>
+          <w:numId w:val="50"/>
+        </w:numPr>
+      </w:pPr>
+      <w:r>
+        <w:t>B. Boehm et al., “Cost Models for Future Software Processes: COCOMO 2.0,” Annals of</w:t>
+      </w:r>
+    </w:p>
+    <w:p>
+      <w:pPr>
+        <w:pStyle w:val="ListParagraph"/>
+        <w:numPr>
+          <w:ilvl w:val="0"/>
+          <w:numId w:val="50"/>
+        </w:numPr>
+      </w:pPr>
+      <w:r>
+        <w:t>Software Eng., Vol. 1, 1995, pp. 57-94.</w:t>
+      </w:r>
+    </w:p>
+    <w:p>
+      <w:pPr>
+        <w:pStyle w:val="ListParagraph"/>
+        <w:numPr>
+          <w:ilvl w:val="0"/>
+          <w:numId w:val="50"/>
+        </w:numPr>
+      </w:pPr>
+      <w:r>
+        <w:t xml:space="preserve">S. </w:t>
+      </w:r>
+      <w:proofErr w:type="spellStart"/>
+      <w:r>
+        <w:t>DeLoach</w:t>
+      </w:r>
+      <w:proofErr w:type="spellEnd"/>
+      <w:r>
+        <w:t>, “Cost Estimating With Function Points”, Lecture, CIS 748, Kansas State</w:t>
+      </w:r>
+    </w:p>
+    <w:p>
+      <w:pPr>
+        <w:pStyle w:val="ListParagraph"/>
+        <w:numPr>
+          <w:ilvl w:val="0"/>
+          <w:numId w:val="50"/>
+        </w:numPr>
+      </w:pPr>
+      <w:r>
+        <w:t>University, 2006.</w:t>
+      </w:r>
+    </w:p>
+    <w:p>
+      <w:pPr>
+        <w:pStyle w:val="ListParagraph"/>
+        <w:numPr>
+          <w:ilvl w:val="0"/>
+          <w:numId w:val="50"/>
+        </w:numPr>
+      </w:pPr>
+      <w:r>
+        <w:t>K-State Master of Software Engineering web site, “MSE Portfolio Requirements,” 5</w:t>
+      </w:r>
+    </w:p>
+    <w:p>
+      <w:pPr>
+        <w:pStyle w:val="ListParagraph"/>
+        <w:numPr>
+          <w:ilvl w:val="0"/>
+          <w:numId w:val="50"/>
+        </w:numPr>
+      </w:pPr>
+      <w:r>
+        <w:rPr>
+          <w:color w:val="000000"/>
+        </w:rPr>
+        <w:t xml:space="preserve">October 5, 2010; </w:t>
+      </w:r>
+      <w:r>
+        <w:t>http://mse.cis.ksu.edu/portfolio.html</w:t>
+      </w:r>
+      <w:r>
+        <w:rPr>
+          <w:color w:val="000000"/>
+        </w:rPr>
+        <w:t>.</w:t>
+      </w:r>
+    </w:p>
+    <w:p>
+      <w:pPr>
         <w:pStyle w:val="Heading2"/>
       </w:pPr>
-      <w:bookmarkStart w:id="4" w:name="_Toc306823891"/>
+      <w:bookmarkStart w:id="3" w:name="_Toc308385546"/>
       <w:r>
         <w:t>Terms</w:t>
+      </w:r>
+      <w:bookmarkEnd w:id="3"/>
+    </w:p>
+    <w:p>
+      <w:pPr>
+        <w:pStyle w:val="Heading1"/>
+      </w:pPr>
+      <w:bookmarkStart w:id="4" w:name="_Toc308385547"/>
+      <w:r>
+        <w:t>Work Breakdown Structure</w:t>
       </w:r>
       <w:bookmarkEnd w:id="4"/>
     </w:p>
     <w:p>
-      <w:pPr>
-        <w:pStyle w:val="Heading1"/>
-      </w:pPr>
-      <w:bookmarkStart w:id="5" w:name="_Toc306823892"/>
       <w:r>
-        <w:t>Work Breakdown Structure</w:t>
+        <w:t xml:space="preserve">Blah </w:t>
+      </w:r>
+      <w:proofErr w:type="spellStart"/>
+      <w:r>
+        <w:t>blah</w:t>
+      </w:r>
+      <w:proofErr w:type="spellEnd"/>
+      <w:r>
+        <w:t xml:space="preserve"> </w:t>
+      </w:r>
+      <w:proofErr w:type="spellStart"/>
+      <w:r>
+        <w:t>blah</w:t>
+      </w:r>
+      <w:proofErr w:type="spellEnd"/>
+    </w:p>
+    <w:p/>
+    <w:p>
+      <w:r>
+        <w:rPr>
+          <w:noProof/>
+        </w:rPr>
+        <w:lastRenderedPageBreak/>
+        <w:drawing>
+          <wp:inline distT="0" distB="0" distL="0" distR="0">
+            <wp:extent cx="5943600" cy="5351780"/>
+            <wp:effectExtent l="0" t="0" r="0" b="1270"/>
+            <wp:docPr id="1" name="Picture 1"/>
+            <wp:cNvGraphicFramePr>
+              <a:graphicFrameLocks xmlns:a="http://schemas.openxmlformats.org/drawingml/2006/main" noChangeAspect="1"/>
+            </wp:cNvGraphicFramePr>
+            <a:graphic xmlns:a="http://schemas.openxmlformats.org/drawingml/2006/main">
+              <a:graphicData uri="http://schemas.openxmlformats.org/drawingml/2006/picture">
+                <pic:pic xmlns:pic="http://schemas.openxmlformats.org/drawingml/2006/picture">
+                  <pic:nvPicPr>
+                    <pic:cNvPr id="0" name="ProjectGantt.png"/>
+                    <pic:cNvPicPr/>
+                  </pic:nvPicPr>
+                  <pic:blipFill>
+                    <a:blip r:embed="rId11" cstate="print">
+                      <a:extLst>
+                        <a:ext uri="{28A0092B-C50C-407E-A947-70E740481C1C}">
+                          <a14:useLocalDpi xmlns:a14="http://schemas.microsoft.com/office/drawing/2010/main" val="0"/>
+                        </a:ext>
+                      </a:extLst>
+                    </a:blip>
+                    <a:stretch>
+                      <a:fillRect/>
+                    </a:stretch>
+                  </pic:blipFill>
+                  <pic:spPr>
+                    <a:xfrm>
+                      <a:off x="0" y="0"/>
+                      <a:ext cx="5943600" cy="5351780"/>
+                    </a:xfrm>
+                    <a:prstGeom prst="rect">
+                      <a:avLst/>
+                    </a:prstGeom>
+                  </pic:spPr>
+                </pic:pic>
+              </a:graphicData>
+            </a:graphic>
+          </wp:inline>
+        </w:drawing>
+      </w:r>
+    </w:p>
+    <w:p>
+      <w:pPr>
+        <w:pStyle w:val="Heading2"/>
+      </w:pPr>
+      <w:bookmarkStart w:id="5" w:name="_Toc308385548"/>
+      <w:r>
+        <w:t>Inception Phase</w:t>
       </w:r>
       <w:bookmarkEnd w:id="5"/>
     </w:p>
@@ -1916,9 +2054,9 @@
       <w:pPr>
         <w:pStyle w:val="Heading2"/>
       </w:pPr>
-      <w:bookmarkStart w:id="6" w:name="_Toc306823893"/>
+      <w:bookmarkStart w:id="6" w:name="_Toc308385549"/>
       <w:r>
-        <w:t>Inception Phase</w:t>
+        <w:t>Elaboration Phase</w:t>
       </w:r>
       <w:bookmarkEnd w:id="6"/>
     </w:p>
@@ -1926,51 +2064,41 @@
       <w:pPr>
         <w:pStyle w:val="Heading2"/>
       </w:pPr>
-      <w:bookmarkStart w:id="7" w:name="_Toc306823894"/>
+      <w:bookmarkStart w:id="7" w:name="_Toc308385550"/>
       <w:r>
-        <w:t>Elaboration Phase</w:t>
+        <w:t>Production Phase</w:t>
       </w:r>
       <w:bookmarkEnd w:id="7"/>
     </w:p>
     <w:p>
       <w:pPr>
-        <w:pStyle w:val="Heading2"/>
-      </w:pPr>
-      <w:bookmarkStart w:id="8" w:name="_Toc306823895"/>
+        <w:pStyle w:val="Heading1"/>
+      </w:pPr>
+      <w:bookmarkStart w:id="8" w:name="_Toc308385551"/>
       <w:r>
-        <w:t>Production Phase</w:t>
+        <w:t>Cost Estimate</w:t>
       </w:r>
       <w:bookmarkEnd w:id="8"/>
     </w:p>
     <w:p>
       <w:pPr>
-        <w:pStyle w:val="Heading1"/>
-      </w:pPr>
-      <w:bookmarkStart w:id="9" w:name="_Toc306823896"/>
+        <w:pStyle w:val="Heading2"/>
+      </w:pPr>
+      <w:bookmarkStart w:id="9" w:name="_Toc308385552"/>
       <w:r>
-        <w:t>Cost Estimate</w:t>
+        <w:t>COCOMO 2.0</w:t>
       </w:r>
       <w:bookmarkEnd w:id="9"/>
     </w:p>
     <w:p>
       <w:pPr>
-        <w:pStyle w:val="Heading2"/>
-      </w:pPr>
-      <w:bookmarkStart w:id="10" w:name="_Toc306823897"/>
-      <w:r>
-        <w:t>COCOMO 2.0</w:t>
-      </w:r>
-      <w:bookmarkEnd w:id="10"/>
-    </w:p>
-    <w:p>
-      <w:pPr>
         <w:pStyle w:val="Heading1"/>
       </w:pPr>
-      <w:bookmarkStart w:id="11" w:name="_Toc306823898"/>
+      <w:bookmarkStart w:id="10" w:name="_Toc308385553"/>
       <w:r>
         <w:t>Architecture Elaboration Plan</w:t>
       </w:r>
-      <w:bookmarkEnd w:id="11"/>
+      <w:bookmarkEnd w:id="10"/>
     </w:p>
     <w:p>
       <w:r>
@@ -1981,9 +2109,19 @@
       <w:pPr>
         <w:pStyle w:val="Heading2"/>
       </w:pPr>
-      <w:bookmarkStart w:id="12" w:name="_Toc306823899"/>
+      <w:bookmarkStart w:id="11" w:name="_Toc308385554"/>
       <w:r>
         <w:t>Revise Vision Document</w:t>
+      </w:r>
+      <w:bookmarkEnd w:id="11"/>
+    </w:p>
+    <w:p>
+      <w:pPr>
+        <w:pStyle w:val="Heading2"/>
+      </w:pPr>
+      <w:bookmarkStart w:id="12" w:name="_Toc308385555"/>
+      <w:r>
+        <w:t>Revise Project Plan</w:t>
       </w:r>
       <w:bookmarkEnd w:id="12"/>
     </w:p>
@@ -1991,9 +2129,10 @@
       <w:pPr>
         <w:pStyle w:val="Heading2"/>
       </w:pPr>
-      <w:bookmarkStart w:id="13" w:name="_Toc306823900"/>
+      <w:bookmarkStart w:id="13" w:name="_Toc308385556"/>
       <w:r>
-        <w:t>Revise Project Plan</w:t>
+        <w:lastRenderedPageBreak/>
+        <w:t>Create Formal Specification</w:t>
       </w:r>
       <w:bookmarkEnd w:id="13"/>
     </w:p>
@@ -2001,9 +2140,9 @@
       <w:pPr>
         <w:pStyle w:val="Heading2"/>
       </w:pPr>
-      <w:bookmarkStart w:id="14" w:name="_Toc306823901"/>
+      <w:bookmarkStart w:id="14" w:name="_Toc308385557"/>
       <w:r>
-        <w:t>Create Formal Specification</w:t>
+        <w:t>Create Architectural Design</w:t>
       </w:r>
       <w:bookmarkEnd w:id="14"/>
     </w:p>
@@ -2011,9 +2150,9 @@
       <w:pPr>
         <w:pStyle w:val="Heading2"/>
       </w:pPr>
-      <w:bookmarkStart w:id="15" w:name="_Toc306823902"/>
+      <w:bookmarkStart w:id="15" w:name="_Toc308385558"/>
       <w:r>
-        <w:t>Create Architectural Design</w:t>
+        <w:t>Create Test Plan</w:t>
       </w:r>
       <w:bookmarkEnd w:id="15"/>
     </w:p>
@@ -2021,9 +2160,9 @@
       <w:pPr>
         <w:pStyle w:val="Heading2"/>
       </w:pPr>
-      <w:bookmarkStart w:id="16" w:name="_Toc306823903"/>
+      <w:bookmarkStart w:id="16" w:name="_Toc308385559"/>
       <w:r>
-        <w:t>Create Test Plan</w:t>
+        <w:t>Conduct Technical Inspection</w:t>
       </w:r>
       <w:bookmarkEnd w:id="16"/>
     </w:p>
@@ -2031,21 +2170,11 @@
       <w:pPr>
         <w:pStyle w:val="Heading2"/>
       </w:pPr>
-      <w:bookmarkStart w:id="17" w:name="_Toc306823904"/>
-      <w:r>
-        <w:t>Conduct Technical Inspection</w:t>
-      </w:r>
-      <w:bookmarkEnd w:id="17"/>
-    </w:p>
-    <w:p>
-      <w:pPr>
-        <w:pStyle w:val="Heading2"/>
-      </w:pPr>
-      <w:bookmarkStart w:id="18" w:name="_Toc306823905"/>
+      <w:bookmarkStart w:id="17" w:name="_Toc308385560"/>
       <w:r>
         <w:t>Create Executable Architecture Prototype</w:t>
       </w:r>
-      <w:bookmarkEnd w:id="18"/>
+      <w:bookmarkEnd w:id="17"/>
     </w:p>
     <w:p>
       <w:pPr>
@@ -2069,228 +2198,6 @@
     </w:sectPr>
   </w:body>
 </w:document>
-</file>
-
-<file path=word/comments.xml><?xml version="1.0" encoding="utf-8"?>
-<w:comments xmlns:wpc="http://schemas.microsoft.com/office/word/2010/wordprocessingCanvas" xmlns:mc="http://schemas.openxmlformats.org/markup-compatibility/2006" xmlns:o="urn:schemas-microsoft-com:office:office" xmlns:r="http://schemas.openxmlformats.org/officeDocument/2006/relationships" xmlns:m="http://schemas.openxmlformats.org/officeDocument/2006/math" xmlns:v="urn:schemas-microsoft-com:vml" xmlns:wp14="http://schemas.microsoft.com/office/word/2010/wordprocessingDrawing" xmlns:wp="http://schemas.openxmlformats.org/drawingml/2006/wordprocessingDrawing" xmlns:w10="urn:schemas-microsoft-com:office:word" xmlns:w="http://schemas.openxmlformats.org/wordprocessingml/2006/main" xmlns:w14="http://schemas.microsoft.com/office/word/2010/wordml" xmlns:wpg="http://schemas.microsoft.com/office/word/2010/wordprocessingGroup" xmlns:wpi="http://schemas.microsoft.com/office/word/2010/wordprocessingInk" xmlns:wne="http://schemas.microsoft.com/office/word/2006/wordml" xmlns:wps="http://schemas.microsoft.com/office/word/2010/wordprocessingShape" mc:Ignorable="w14 wp14">
-  <w:comment w:id="3" w:author="Bryan Nehl" w:date="2011-09-18T23:01:00Z" w:initials="bdn">
-    <w:p>
-      <w:pPr>
-        <w:autoSpaceDE w:val="0"/>
-        <w:autoSpaceDN w:val="0"/>
-        <w:adjustRightInd w:val="0"/>
-        <w:rPr>
-          <w:color w:val="000000"/>
-          <w:sz w:val="23"/>
-          <w:szCs w:val="23"/>
-        </w:rPr>
-      </w:pPr>
-      <w:r>
-        <w:rPr>
-          <w:rStyle w:val="CommentReference"/>
-        </w:rPr>
-        <w:annotationRef/>
-      </w:r>
-      <w:r>
-        <w:rPr>
-          <w:color w:val="000000"/>
-          <w:sz w:val="23"/>
-          <w:szCs w:val="23"/>
-        </w:rPr>
-        <w:t>1. W. Royce, Software Project Management: A Unified Framework, Addison-Wesley,</w:t>
-      </w:r>
-    </w:p>
-    <w:p>
-      <w:pPr>
-        <w:autoSpaceDE w:val="0"/>
-        <w:autoSpaceDN w:val="0"/>
-        <w:adjustRightInd w:val="0"/>
-        <w:rPr>
-          <w:color w:val="000000"/>
-          <w:sz w:val="23"/>
-          <w:szCs w:val="23"/>
-        </w:rPr>
-      </w:pPr>
-      <w:r>
-        <w:rPr>
-          <w:color w:val="000000"/>
-          <w:sz w:val="23"/>
-          <w:szCs w:val="23"/>
-        </w:rPr>
-        <w:t>1998, p. 34, pp. 265-281.</w:t>
-      </w:r>
-    </w:p>
-    <w:p>
-      <w:pPr>
-        <w:autoSpaceDE w:val="0"/>
-        <w:autoSpaceDN w:val="0"/>
-        <w:adjustRightInd w:val="0"/>
-        <w:rPr>
-          <w:color w:val="000000"/>
-          <w:sz w:val="23"/>
-          <w:szCs w:val="23"/>
-        </w:rPr>
-      </w:pPr>
-      <w:r>
-        <w:rPr>
-          <w:color w:val="000000"/>
-          <w:sz w:val="23"/>
-          <w:szCs w:val="23"/>
-        </w:rPr>
-        <w:t>2. B. Boehm et al., “Cost Models for Future Software Processes: COCOMO 2.0,” Annals of</w:t>
-      </w:r>
-    </w:p>
-    <w:p>
-      <w:pPr>
-        <w:autoSpaceDE w:val="0"/>
-        <w:autoSpaceDN w:val="0"/>
-        <w:adjustRightInd w:val="0"/>
-        <w:rPr>
-          <w:color w:val="000000"/>
-          <w:sz w:val="23"/>
-          <w:szCs w:val="23"/>
-        </w:rPr>
-      </w:pPr>
-      <w:r>
-        <w:rPr>
-          <w:color w:val="000000"/>
-          <w:sz w:val="23"/>
-          <w:szCs w:val="23"/>
-        </w:rPr>
-        <w:t>Software Eng., Vol. 1, 1995, pp. 57-94.</w:t>
-      </w:r>
-    </w:p>
-    <w:p>
-      <w:pPr>
-        <w:autoSpaceDE w:val="0"/>
-        <w:autoSpaceDN w:val="0"/>
-        <w:adjustRightInd w:val="0"/>
-        <w:rPr>
-          <w:color w:val="000000"/>
-          <w:sz w:val="23"/>
-          <w:szCs w:val="23"/>
-        </w:rPr>
-      </w:pPr>
-      <w:r>
-        <w:rPr>
-          <w:color w:val="000000"/>
-          <w:sz w:val="23"/>
-          <w:szCs w:val="23"/>
-        </w:rPr>
-        <w:t xml:space="preserve">3. S. </w:t>
-      </w:r>
-      <w:proofErr w:type="spellStart"/>
-      <w:r>
-        <w:rPr>
-          <w:color w:val="000000"/>
-          <w:sz w:val="23"/>
-          <w:szCs w:val="23"/>
-        </w:rPr>
-        <w:t>DeLoach</w:t>
-      </w:r>
-      <w:proofErr w:type="spellEnd"/>
-      <w:r>
-        <w:rPr>
-          <w:color w:val="000000"/>
-          <w:sz w:val="23"/>
-          <w:szCs w:val="23"/>
-        </w:rPr>
-        <w:t>, “Cost Estimating With Function Points”, Lecture, CIS 748, Kansas State</w:t>
-      </w:r>
-    </w:p>
-    <w:p>
-      <w:pPr>
-        <w:autoSpaceDE w:val="0"/>
-        <w:autoSpaceDN w:val="0"/>
-        <w:adjustRightInd w:val="0"/>
-        <w:rPr>
-          <w:color w:val="000000"/>
-          <w:sz w:val="23"/>
-          <w:szCs w:val="23"/>
-        </w:rPr>
-      </w:pPr>
-      <w:r>
-        <w:rPr>
-          <w:color w:val="000000"/>
-          <w:sz w:val="23"/>
-          <w:szCs w:val="23"/>
-        </w:rPr>
-        <w:t>University, 2006.</w:t>
-      </w:r>
-    </w:p>
-    <w:p>
-      <w:pPr>
-        <w:autoSpaceDE w:val="0"/>
-        <w:autoSpaceDN w:val="0"/>
-        <w:adjustRightInd w:val="0"/>
-        <w:rPr>
-          <w:color w:val="000000"/>
-          <w:sz w:val="23"/>
-          <w:szCs w:val="23"/>
-        </w:rPr>
-      </w:pPr>
-      <w:r>
-        <w:rPr>
-          <w:color w:val="000000"/>
-          <w:sz w:val="23"/>
-          <w:szCs w:val="23"/>
-        </w:rPr>
-        <w:t>4. K-State Master of Software Engineering web site, “MSE Portfolio Requirements,” 5</w:t>
-      </w:r>
-    </w:p>
-    <w:p>
-      <w:pPr>
-        <w:autoSpaceDE w:val="0"/>
-        <w:autoSpaceDN w:val="0"/>
-        <w:adjustRightInd w:val="0"/>
-      </w:pPr>
-      <w:r>
-        <w:rPr>
-          <w:color w:val="000000"/>
-          <w:sz w:val="23"/>
-          <w:szCs w:val="23"/>
-        </w:rPr>
-        <w:t xml:space="preserve">October 5, 2010; </w:t>
-      </w:r>
-      <w:r>
-        <w:rPr>
-          <w:color w:val="0000FF"/>
-          <w:sz w:val="23"/>
-          <w:szCs w:val="23"/>
-        </w:rPr>
-        <w:t>http://mse.cis.ksu.edu/portfolio.html</w:t>
-      </w:r>
-      <w:r>
-        <w:rPr>
-          <w:color w:val="000000"/>
-          <w:sz w:val="23"/>
-          <w:szCs w:val="23"/>
-        </w:rPr>
-        <w:t>.</w:t>
-      </w:r>
-      <w:r>
-        <w:rPr>
-          <w:vanish/>
-        </w:rPr>
-        <w:cr/>
-        <w:t>ajor professorctorse</w:t>
-      </w:r>
-      <w:r>
-        <w:rPr>
-          <w:vanish/>
-        </w:rPr>
-        <w:cr/>
-        <w:t>s deliverablestasks that are to be completed.fic Signals (MACTS) Masters of Software Engineering project.</w:t>
-      </w:r>
-      <w:r>
-        <w:rPr>
-          <w:vanish/>
-        </w:rPr>
-        <w:pgNum/>
-      </w:r>
-    </w:p>
-  </w:comment>
-</w:comments>
 </file>
 
 <file path=word/endnotes.xml><?xml version="1.0" encoding="utf-8"?>
@@ -2365,7 +2272,7 @@
                 <w:bCs/>
                 <w:noProof/>
               </w:rPr>
-              <w:t>2</w:t>
+              <w:t>3</w:t>
             </w:r>
             <w:r>
               <w:rPr>
@@ -2399,7 +2306,7 @@
                 <w:bCs/>
                 <w:noProof/>
               </w:rPr>
-              <w:t>3</w:t>
+              <w:t>5</w:t>
             </w:r>
             <w:r>
               <w:rPr>
@@ -2610,7 +2517,7 @@
       <w:rPr>
         <w:noProof/>
       </w:rPr>
-      <w:t>2011-10-19 21:42</w:t>
+      <w:t>2011-11-01 21:42</w:t>
     </w:r>
     <w:r>
       <w:fldChar w:fldCharType="end"/>
@@ -2622,6 +2529,92 @@
 <file path=word/numbering.xml><?xml version="1.0" encoding="utf-8"?>
 <w:numbering xmlns:wpc="http://schemas.microsoft.com/office/word/2010/wordprocessingCanvas" xmlns:mc="http://schemas.openxmlformats.org/markup-compatibility/2006" xmlns:o="urn:schemas-microsoft-com:office:office" xmlns:r="http://schemas.openxmlformats.org/officeDocument/2006/relationships" xmlns:m="http://schemas.openxmlformats.org/officeDocument/2006/math" xmlns:v="urn:schemas-microsoft-com:vml" xmlns:wp14="http://schemas.microsoft.com/office/word/2010/wordprocessingDrawing" xmlns:wp="http://schemas.openxmlformats.org/drawingml/2006/wordprocessingDrawing" xmlns:w10="urn:schemas-microsoft-com:office:word" xmlns:w="http://schemas.openxmlformats.org/wordprocessingml/2006/main" xmlns:w14="http://schemas.microsoft.com/office/word/2010/wordml" xmlns:wpg="http://schemas.microsoft.com/office/word/2010/wordprocessingGroup" xmlns:wpi="http://schemas.microsoft.com/office/word/2010/wordprocessingInk" xmlns:wne="http://schemas.microsoft.com/office/word/2006/wordml" xmlns:wps="http://schemas.microsoft.com/office/word/2010/wordprocessingShape" mc:Ignorable="w14 wp14">
   <w:abstractNum w:abstractNumId="0">
+    <w:nsid w:val="067D0A05"/>
+    <w:multiLevelType w:val="hybridMultilevel"/>
+    <w:tmpl w:val="238294F4"/>
+    <w:lvl w:ilvl="0" w:tplc="0409000F">
+      <w:start w:val="1"/>
+      <w:numFmt w:val="decimal"/>
+      <w:lvlText w:val="%1."/>
+      <w:lvlJc w:val="left"/>
+      <w:pPr>
+        <w:ind w:left="720" w:hanging="360"/>
+      </w:pPr>
+    </w:lvl>
+    <w:lvl w:ilvl="1" w:tplc="04090019" w:tentative="1">
+      <w:start w:val="1"/>
+      <w:numFmt w:val="lowerLetter"/>
+      <w:lvlText w:val="%2."/>
+      <w:lvlJc w:val="left"/>
+      <w:pPr>
+        <w:ind w:left="1440" w:hanging="360"/>
+      </w:pPr>
+    </w:lvl>
+    <w:lvl w:ilvl="2" w:tplc="0409001B" w:tentative="1">
+      <w:start w:val="1"/>
+      <w:numFmt w:val="lowerRoman"/>
+      <w:lvlText w:val="%3."/>
+      <w:lvlJc w:val="right"/>
+      <w:pPr>
+        <w:ind w:left="2160" w:hanging="180"/>
+      </w:pPr>
+    </w:lvl>
+    <w:lvl w:ilvl="3" w:tplc="0409000F" w:tentative="1">
+      <w:start w:val="1"/>
+      <w:numFmt w:val="decimal"/>
+      <w:lvlText w:val="%4."/>
+      <w:lvlJc w:val="left"/>
+      <w:pPr>
+        <w:ind w:left="2880" w:hanging="360"/>
+      </w:pPr>
+    </w:lvl>
+    <w:lvl w:ilvl="4" w:tplc="04090019" w:tentative="1">
+      <w:start w:val="1"/>
+      <w:numFmt w:val="lowerLetter"/>
+      <w:lvlText w:val="%5."/>
+      <w:lvlJc w:val="left"/>
+      <w:pPr>
+        <w:ind w:left="3600" w:hanging="360"/>
+      </w:pPr>
+    </w:lvl>
+    <w:lvl w:ilvl="5" w:tplc="0409001B" w:tentative="1">
+      <w:start w:val="1"/>
+      <w:numFmt w:val="lowerRoman"/>
+      <w:lvlText w:val="%6."/>
+      <w:lvlJc w:val="right"/>
+      <w:pPr>
+        <w:ind w:left="4320" w:hanging="180"/>
+      </w:pPr>
+    </w:lvl>
+    <w:lvl w:ilvl="6" w:tplc="0409000F" w:tentative="1">
+      <w:start w:val="1"/>
+      <w:numFmt w:val="decimal"/>
+      <w:lvlText w:val="%7."/>
+      <w:lvlJc w:val="left"/>
+      <w:pPr>
+        <w:ind w:left="5040" w:hanging="360"/>
+      </w:pPr>
+    </w:lvl>
+    <w:lvl w:ilvl="7" w:tplc="04090019" w:tentative="1">
+      <w:start w:val="1"/>
+      <w:numFmt w:val="lowerLetter"/>
+      <w:lvlText w:val="%8."/>
+      <w:lvlJc w:val="left"/>
+      <w:pPr>
+        <w:ind w:left="5760" w:hanging="360"/>
+      </w:pPr>
+    </w:lvl>
+    <w:lvl w:ilvl="8" w:tplc="0409001B" w:tentative="1">
+      <w:start w:val="1"/>
+      <w:numFmt w:val="lowerRoman"/>
+      <w:lvlText w:val="%9."/>
+      <w:lvlJc w:val="right"/>
+      <w:pPr>
+        <w:ind w:left="6480" w:hanging="180"/>
+      </w:pPr>
+    </w:lvl>
+  </w:abstractNum>
+  <w:abstractNum w:abstractNumId="1">
     <w:nsid w:val="06EA6F35"/>
     <w:multiLevelType w:val="hybridMultilevel"/>
     <w:tmpl w:val="32CE756E"/>
@@ -2734,7 +2727,7 @@
       </w:rPr>
     </w:lvl>
   </w:abstractNum>
-  <w:abstractNum w:abstractNumId="1">
+  <w:abstractNum w:abstractNumId="2">
     <w:nsid w:val="07AE580E"/>
     <w:multiLevelType w:val="multilevel"/>
     <w:tmpl w:val="C220FEF2"/>
@@ -2883,7 +2876,7 @@
       </w:rPr>
     </w:lvl>
   </w:abstractNum>
-  <w:abstractNum w:abstractNumId="2">
+  <w:abstractNum w:abstractNumId="3">
     <w:nsid w:val="089F5E23"/>
     <w:multiLevelType w:val="multilevel"/>
     <w:tmpl w:val="44723E86"/>
@@ -3032,7 +3025,7 @@
       </w:rPr>
     </w:lvl>
   </w:abstractNum>
-  <w:abstractNum w:abstractNumId="3">
+  <w:abstractNum w:abstractNumId="4">
     <w:nsid w:val="0EA03BBB"/>
     <w:multiLevelType w:val="multilevel"/>
     <w:tmpl w:val="04090025"/>
@@ -3127,7 +3120,7 @@
       </w:pPr>
     </w:lvl>
   </w:abstractNum>
-  <w:abstractNum w:abstractNumId="4">
+  <w:abstractNum w:abstractNumId="5">
     <w:nsid w:val="10B17D3C"/>
     <w:multiLevelType w:val="multilevel"/>
     <w:tmpl w:val="20C0CE18"/>
@@ -3224,7 +3217,7 @@
       </w:pPr>
     </w:lvl>
   </w:abstractNum>
-  <w:abstractNum w:abstractNumId="5">
+  <w:abstractNum w:abstractNumId="6">
     <w:nsid w:val="11D26782"/>
     <w:multiLevelType w:val="multilevel"/>
     <w:tmpl w:val="68808404"/>
@@ -3310,7 +3303,7 @@
       </w:pPr>
     </w:lvl>
   </w:abstractNum>
-  <w:abstractNum w:abstractNumId="6">
+  <w:abstractNum w:abstractNumId="7">
     <w:nsid w:val="13671945"/>
     <w:multiLevelType w:val="multilevel"/>
     <w:tmpl w:val="20C0CE18"/>
@@ -3407,7 +3400,7 @@
       </w:pPr>
     </w:lvl>
   </w:abstractNum>
-  <w:abstractNum w:abstractNumId="7">
+  <w:abstractNum w:abstractNumId="8">
     <w:nsid w:val="17524AAA"/>
     <w:multiLevelType w:val="multilevel"/>
     <w:tmpl w:val="56380A72"/>
@@ -3520,7 +3513,7 @@
       </w:rPr>
     </w:lvl>
   </w:abstractNum>
-  <w:abstractNum w:abstractNumId="8">
+  <w:abstractNum w:abstractNumId="9">
     <w:nsid w:val="1CD66ADD"/>
     <w:multiLevelType w:val="multilevel"/>
     <w:tmpl w:val="7812EC56"/>
@@ -3614,7 +3607,7 @@
       </w:pPr>
     </w:lvl>
   </w:abstractNum>
-  <w:abstractNum w:abstractNumId="9">
+  <w:abstractNum w:abstractNumId="10">
     <w:nsid w:val="1CDC4F23"/>
     <w:multiLevelType w:val="hybridMultilevel"/>
     <w:tmpl w:val="89C6ED8C"/>
@@ -3727,7 +3720,7 @@
       </w:rPr>
     </w:lvl>
   </w:abstractNum>
-  <w:abstractNum w:abstractNumId="10">
+  <w:abstractNum w:abstractNumId="11">
     <w:nsid w:val="1FC74272"/>
     <w:multiLevelType w:val="multilevel"/>
     <w:tmpl w:val="20C0CE18"/>
@@ -3824,7 +3817,7 @@
       </w:pPr>
     </w:lvl>
   </w:abstractNum>
-  <w:abstractNum w:abstractNumId="11">
+  <w:abstractNum w:abstractNumId="12">
     <w:nsid w:val="24B56629"/>
     <w:multiLevelType w:val="hybridMultilevel"/>
     <w:tmpl w:val="90E291BA"/>
@@ -3910,7 +3903,7 @@
       </w:pPr>
     </w:lvl>
   </w:abstractNum>
-  <w:abstractNum w:abstractNumId="12">
+  <w:abstractNum w:abstractNumId="13">
     <w:nsid w:val="2613590F"/>
     <w:multiLevelType w:val="multilevel"/>
     <w:tmpl w:val="20C0CE18"/>
@@ -4007,7 +4000,7 @@
       </w:pPr>
     </w:lvl>
   </w:abstractNum>
-  <w:abstractNum w:abstractNumId="13">
+  <w:abstractNum w:abstractNumId="14">
     <w:nsid w:val="2623435F"/>
     <w:multiLevelType w:val="hybridMultilevel"/>
     <w:tmpl w:val="BE16DA62"/>
@@ -4120,7 +4113,7 @@
       </w:pPr>
     </w:lvl>
   </w:abstractNum>
-  <w:abstractNum w:abstractNumId="14">
+  <w:abstractNum w:abstractNumId="15">
     <w:nsid w:val="27A05C0A"/>
     <w:multiLevelType w:val="multilevel"/>
     <w:tmpl w:val="04090025"/>
@@ -4206,7 +4199,93 @@
       </w:pPr>
     </w:lvl>
   </w:abstractNum>
-  <w:abstractNum w:abstractNumId="15">
+  <w:abstractNum w:abstractNumId="16">
+    <w:nsid w:val="2D432EA6"/>
+    <w:multiLevelType w:val="multilevel"/>
+    <w:tmpl w:val="A9C8C8EA"/>
+    <w:lvl w:ilvl="0">
+      <w:start w:val="1"/>
+      <w:numFmt w:val="decimal"/>
+      <w:lvlText w:val="%1."/>
+      <w:lvlJc w:val="left"/>
+      <w:pPr>
+        <w:ind w:left="432" w:hanging="432"/>
+      </w:pPr>
+    </w:lvl>
+    <w:lvl w:ilvl="1">
+      <w:start w:val="1"/>
+      <w:numFmt w:val="decimal"/>
+      <w:lvlText w:val="%1.%2"/>
+      <w:lvlJc w:val="left"/>
+      <w:pPr>
+        <w:ind w:left="576" w:hanging="576"/>
+      </w:pPr>
+    </w:lvl>
+    <w:lvl w:ilvl="2">
+      <w:start w:val="1"/>
+      <w:numFmt w:val="decimal"/>
+      <w:lvlText w:val="%1.%2.%3"/>
+      <w:lvlJc w:val="left"/>
+      <w:pPr>
+        <w:ind w:left="720" w:hanging="720"/>
+      </w:pPr>
+    </w:lvl>
+    <w:lvl w:ilvl="3">
+      <w:start w:val="1"/>
+      <w:numFmt w:val="decimal"/>
+      <w:lvlText w:val="%1.%2.%3.%4"/>
+      <w:lvlJc w:val="left"/>
+      <w:pPr>
+        <w:ind w:left="864" w:hanging="864"/>
+      </w:pPr>
+    </w:lvl>
+    <w:lvl w:ilvl="4">
+      <w:start w:val="1"/>
+      <w:numFmt w:val="decimal"/>
+      <w:lvlText w:val="%1.%2.%3.%4.%5"/>
+      <w:lvlJc w:val="left"/>
+      <w:pPr>
+        <w:ind w:left="1008" w:hanging="1008"/>
+      </w:pPr>
+    </w:lvl>
+    <w:lvl w:ilvl="5">
+      <w:start w:val="1"/>
+      <w:numFmt w:val="decimal"/>
+      <w:lvlText w:val="%1.%2.%3.%4.%5.%6"/>
+      <w:lvlJc w:val="left"/>
+      <w:pPr>
+        <w:ind w:left="1152" w:hanging="1152"/>
+      </w:pPr>
+    </w:lvl>
+    <w:lvl w:ilvl="6">
+      <w:start w:val="1"/>
+      <w:numFmt w:val="decimal"/>
+      <w:lvlText w:val="%1.%2.%3.%4.%5.%6.%7"/>
+      <w:lvlJc w:val="left"/>
+      <w:pPr>
+        <w:ind w:left="1296" w:hanging="1296"/>
+      </w:pPr>
+    </w:lvl>
+    <w:lvl w:ilvl="7">
+      <w:start w:val="1"/>
+      <w:numFmt w:val="decimal"/>
+      <w:lvlText w:val="%1.%2.%3.%4.%5.%6.%7.%8"/>
+      <w:lvlJc w:val="left"/>
+      <w:pPr>
+        <w:ind w:left="1440" w:hanging="1440"/>
+      </w:pPr>
+    </w:lvl>
+    <w:lvl w:ilvl="8">
+      <w:start w:val="1"/>
+      <w:numFmt w:val="decimal"/>
+      <w:lvlText w:val="%1.%2.%3.%4.%5.%6.%7.%8.%9"/>
+      <w:lvlJc w:val="left"/>
+      <w:pPr>
+        <w:ind w:left="1584" w:hanging="1584"/>
+      </w:pPr>
+    </w:lvl>
+  </w:abstractNum>
+  <w:abstractNum w:abstractNumId="17">
     <w:nsid w:val="2E244F93"/>
     <w:multiLevelType w:val="hybridMultilevel"/>
     <w:tmpl w:val="0442BBAA"/>
@@ -4319,7 +4398,7 @@
       </w:rPr>
     </w:lvl>
   </w:abstractNum>
-  <w:abstractNum w:abstractNumId="16">
+  <w:abstractNum w:abstractNumId="18">
     <w:nsid w:val="2E7E62B9"/>
     <w:multiLevelType w:val="hybridMultilevel"/>
     <w:tmpl w:val="1590B67A"/>
@@ -4432,7 +4511,7 @@
       </w:pPr>
     </w:lvl>
   </w:abstractNum>
-  <w:abstractNum w:abstractNumId="17">
+  <w:abstractNum w:abstractNumId="19">
     <w:nsid w:val="30723996"/>
     <w:multiLevelType w:val="multilevel"/>
     <w:tmpl w:val="7812EC56"/>
@@ -4526,7 +4605,7 @@
       </w:pPr>
     </w:lvl>
   </w:abstractNum>
-  <w:abstractNum w:abstractNumId="18">
+  <w:abstractNum w:abstractNumId="20">
     <w:nsid w:val="310005C9"/>
     <w:multiLevelType w:val="multilevel"/>
     <w:tmpl w:val="7812EC56"/>
@@ -4620,7 +4699,7 @@
       </w:pPr>
     </w:lvl>
   </w:abstractNum>
-  <w:abstractNum w:abstractNumId="19">
+  <w:abstractNum w:abstractNumId="21">
     <w:nsid w:val="33C41B19"/>
     <w:multiLevelType w:val="multilevel"/>
     <w:tmpl w:val="20C0CE18"/>
@@ -4717,7 +4796,7 @@
       </w:pPr>
     </w:lvl>
   </w:abstractNum>
-  <w:abstractNum w:abstractNumId="20">
+  <w:abstractNum w:abstractNumId="22">
     <w:nsid w:val="35CB6E9E"/>
     <w:multiLevelType w:val="hybridMultilevel"/>
     <w:tmpl w:val="C8A0227A"/>
@@ -4830,7 +4909,7 @@
       </w:pPr>
     </w:lvl>
   </w:abstractNum>
-  <w:abstractNum w:abstractNumId="21">
+  <w:abstractNum w:abstractNumId="23">
     <w:nsid w:val="3D482AE5"/>
     <w:multiLevelType w:val="hybridMultilevel"/>
     <w:tmpl w:val="C1986752"/>
@@ -4943,7 +5022,7 @@
       </w:rPr>
     </w:lvl>
   </w:abstractNum>
-  <w:abstractNum w:abstractNumId="22">
+  <w:abstractNum w:abstractNumId="24">
     <w:nsid w:val="3F544629"/>
     <w:multiLevelType w:val="multilevel"/>
     <w:tmpl w:val="CB482864"/>
@@ -5092,7 +5171,7 @@
       </w:rPr>
     </w:lvl>
   </w:abstractNum>
-  <w:abstractNum w:abstractNumId="23">
+  <w:abstractNum w:abstractNumId="25">
     <w:nsid w:val="42881CA1"/>
     <w:multiLevelType w:val="multilevel"/>
     <w:tmpl w:val="7812EC56"/>
@@ -5186,7 +5265,7 @@
       </w:pPr>
     </w:lvl>
   </w:abstractNum>
-  <w:abstractNum w:abstractNumId="24">
+  <w:abstractNum w:abstractNumId="26">
     <w:nsid w:val="4394535C"/>
     <w:multiLevelType w:val="hybridMultilevel"/>
     <w:tmpl w:val="788AB864"/>
@@ -5299,7 +5378,7 @@
       </w:rPr>
     </w:lvl>
   </w:abstractNum>
-  <w:abstractNum w:abstractNumId="25">
+  <w:abstractNum w:abstractNumId="27">
     <w:nsid w:val="470D0DEE"/>
     <w:multiLevelType w:val="multilevel"/>
     <w:tmpl w:val="3FA06B16"/>
@@ -5448,7 +5527,7 @@
       </w:rPr>
     </w:lvl>
   </w:abstractNum>
-  <w:abstractNum w:abstractNumId="26">
+  <w:abstractNum w:abstractNumId="28">
     <w:nsid w:val="47F075A7"/>
     <w:multiLevelType w:val="multilevel"/>
     <w:tmpl w:val="7812EC56"/>
@@ -5542,7 +5621,7 @@
       </w:pPr>
     </w:lvl>
   </w:abstractNum>
-  <w:abstractNum w:abstractNumId="27">
+  <w:abstractNum w:abstractNumId="29">
     <w:nsid w:val="4A4B6962"/>
     <w:multiLevelType w:val="multilevel"/>
     <w:tmpl w:val="7812EC56"/>
@@ -5636,7 +5715,7 @@
       </w:pPr>
     </w:lvl>
   </w:abstractNum>
-  <w:abstractNum w:abstractNumId="28">
+  <w:abstractNum w:abstractNumId="30">
     <w:nsid w:val="4D102564"/>
     <w:multiLevelType w:val="hybridMultilevel"/>
     <w:tmpl w:val="592C8086"/>
@@ -5749,7 +5828,7 @@
       </w:pPr>
     </w:lvl>
   </w:abstractNum>
-  <w:abstractNum w:abstractNumId="29">
+  <w:abstractNum w:abstractNumId="31">
     <w:nsid w:val="52AD76AC"/>
     <w:multiLevelType w:val="multilevel"/>
     <w:tmpl w:val="D7461A00"/>
@@ -5898,7 +5977,7 @@
       </w:rPr>
     </w:lvl>
   </w:abstractNum>
-  <w:abstractNum w:abstractNumId="30">
+  <w:abstractNum w:abstractNumId="32">
     <w:nsid w:val="57E9574B"/>
     <w:multiLevelType w:val="multilevel"/>
     <w:tmpl w:val="5DA0253C"/>
@@ -6047,7 +6126,7 @@
       </w:rPr>
     </w:lvl>
   </w:abstractNum>
-  <w:abstractNum w:abstractNumId="31">
+  <w:abstractNum w:abstractNumId="33">
     <w:nsid w:val="5BB915E3"/>
     <w:multiLevelType w:val="hybridMultilevel"/>
     <w:tmpl w:val="8BC0D2A8"/>
@@ -6159,7 +6238,7 @@
       </w:rPr>
     </w:lvl>
   </w:abstractNum>
-  <w:abstractNum w:abstractNumId="32">
+  <w:abstractNum w:abstractNumId="34">
     <w:nsid w:val="5DB111AF"/>
     <w:multiLevelType w:val="multilevel"/>
     <w:tmpl w:val="7812EC56"/>
@@ -6253,7 +6332,7 @@
       </w:pPr>
     </w:lvl>
   </w:abstractNum>
-  <w:abstractNum w:abstractNumId="33">
+  <w:abstractNum w:abstractNumId="35">
     <w:nsid w:val="5F5460ED"/>
     <w:multiLevelType w:val="hybridMultilevel"/>
     <w:tmpl w:val="78527EB0"/>
@@ -6339,7 +6418,7 @@
       </w:pPr>
     </w:lvl>
   </w:abstractNum>
-  <w:abstractNum w:abstractNumId="34">
+  <w:abstractNum w:abstractNumId="36">
     <w:nsid w:val="60305639"/>
     <w:multiLevelType w:val="multilevel"/>
     <w:tmpl w:val="207A4126"/>
@@ -6488,7 +6567,7 @@
       </w:rPr>
     </w:lvl>
   </w:abstractNum>
-  <w:abstractNum w:abstractNumId="35">
+  <w:abstractNum w:abstractNumId="37">
     <w:nsid w:val="63115057"/>
     <w:multiLevelType w:val="multilevel"/>
     <w:tmpl w:val="20C0CE18"/>
@@ -6585,7 +6664,7 @@
       </w:pPr>
     </w:lvl>
   </w:abstractNum>
-  <w:abstractNum w:abstractNumId="36">
+  <w:abstractNum w:abstractNumId="38">
     <w:nsid w:val="647A67AC"/>
     <w:multiLevelType w:val="multilevel"/>
     <w:tmpl w:val="16120C86"/>
@@ -6734,7 +6813,7 @@
       </w:rPr>
     </w:lvl>
   </w:abstractNum>
-  <w:abstractNum w:abstractNumId="37">
+  <w:abstractNum w:abstractNumId="39">
     <w:nsid w:val="680433FE"/>
     <w:multiLevelType w:val="multilevel"/>
     <w:tmpl w:val="7812EC56"/>
@@ -6828,7 +6907,7 @@
       </w:pPr>
     </w:lvl>
   </w:abstractNum>
-  <w:abstractNum w:abstractNumId="38">
+  <w:abstractNum w:abstractNumId="40">
     <w:nsid w:val="69D90342"/>
     <w:multiLevelType w:val="multilevel"/>
     <w:tmpl w:val="56F8F0FC"/>
@@ -6977,7 +7056,7 @@
       </w:rPr>
     </w:lvl>
   </w:abstractNum>
-  <w:abstractNum w:abstractNumId="39">
+  <w:abstractNum w:abstractNumId="41">
     <w:nsid w:val="6AA802C5"/>
     <w:multiLevelType w:val="hybridMultilevel"/>
     <w:tmpl w:val="629A1788"/>
@@ -7066,7 +7145,7 @@
       </w:pPr>
     </w:lvl>
   </w:abstractNum>
-  <w:abstractNum w:abstractNumId="40">
+  <w:abstractNum w:abstractNumId="42">
     <w:nsid w:val="6CC92691"/>
     <w:multiLevelType w:val="multilevel"/>
     <w:tmpl w:val="04090025"/>
@@ -7152,7 +7231,7 @@
       </w:pPr>
     </w:lvl>
   </w:abstractNum>
-  <w:abstractNum w:abstractNumId="41">
+  <w:abstractNum w:abstractNumId="43">
     <w:nsid w:val="6E8C3DE2"/>
     <w:multiLevelType w:val="hybridMultilevel"/>
     <w:tmpl w:val="862CD05C"/>
@@ -7238,7 +7317,7 @@
       </w:pPr>
     </w:lvl>
   </w:abstractNum>
-  <w:abstractNum w:abstractNumId="42">
+  <w:abstractNum w:abstractNumId="44">
     <w:nsid w:val="6F600511"/>
     <w:multiLevelType w:val="hybridMultilevel"/>
     <w:tmpl w:val="379E2598"/>
@@ -7351,7 +7430,7 @@
       </w:pPr>
     </w:lvl>
   </w:abstractNum>
-  <w:abstractNum w:abstractNumId="43">
+  <w:abstractNum w:abstractNumId="45">
     <w:nsid w:val="71116625"/>
     <w:multiLevelType w:val="multilevel"/>
     <w:tmpl w:val="7812EC56"/>
@@ -7445,7 +7524,7 @@
       </w:pPr>
     </w:lvl>
   </w:abstractNum>
-  <w:abstractNum w:abstractNumId="44">
+  <w:abstractNum w:abstractNumId="46">
     <w:nsid w:val="73D15E7C"/>
     <w:multiLevelType w:val="hybridMultilevel"/>
     <w:tmpl w:val="1D56CC58"/>
@@ -7558,7 +7637,7 @@
       </w:rPr>
     </w:lvl>
   </w:abstractNum>
-  <w:abstractNum w:abstractNumId="45">
+  <w:abstractNum w:abstractNumId="47">
     <w:nsid w:val="7FC219E2"/>
     <w:multiLevelType w:val="multilevel"/>
     <w:tmpl w:val="20C0CE18"/>
@@ -7656,13 +7735,13 @@
     </w:lvl>
   </w:abstractNum>
   <w:num w:numId="1">
-    <w:abstractNumId w:val="43"/>
+    <w:abstractNumId w:val="45"/>
   </w:num>
   <w:num w:numId="2">
-    <w:abstractNumId w:val="33"/>
+    <w:abstractNumId w:val="35"/>
   </w:num>
   <w:num w:numId="3">
-    <w:abstractNumId w:val="28"/>
+    <w:abstractNumId w:val="30"/>
     <w:lvlOverride w:ilvl="0"/>
     <w:lvlOverride w:ilvl="1">
       <w:startOverride w:val="1"/>
@@ -7690,16 +7769,16 @@
     </w:lvlOverride>
   </w:num>
   <w:num w:numId="4">
-    <w:abstractNumId w:val="6"/>
+    <w:abstractNumId w:val="7"/>
   </w:num>
   <w:num w:numId="5">
-    <w:abstractNumId w:val="28"/>
+    <w:abstractNumId w:val="30"/>
   </w:num>
   <w:num w:numId="6">
-    <w:abstractNumId w:val="4"/>
+    <w:abstractNumId w:val="5"/>
   </w:num>
   <w:num w:numId="7">
-    <w:abstractNumId w:val="5"/>
+    <w:abstractNumId w:val="6"/>
     <w:lvlOverride w:ilvl="0">
       <w:startOverride w:val="3"/>
     </w:lvlOverride>
@@ -7729,7 +7808,7 @@
     </w:lvlOverride>
   </w:num>
   <w:num w:numId="8">
-    <w:abstractNumId w:val="13"/>
+    <w:abstractNumId w:val="14"/>
     <w:lvlOverride w:ilvl="0"/>
     <w:lvlOverride w:ilvl="1">
       <w:startOverride w:val="1"/>
@@ -7757,16 +7836,16 @@
     </w:lvlOverride>
   </w:num>
   <w:num w:numId="9">
+    <w:abstractNumId w:val="14"/>
+  </w:num>
+  <w:num w:numId="10">
     <w:abstractNumId w:val="13"/>
   </w:num>
-  <w:num w:numId="10">
-    <w:abstractNumId w:val="12"/>
-  </w:num>
   <w:num w:numId="11">
-    <w:abstractNumId w:val="32"/>
+    <w:abstractNumId w:val="34"/>
   </w:num>
   <w:num w:numId="12">
-    <w:abstractNumId w:val="20"/>
+    <w:abstractNumId w:val="22"/>
     <w:lvlOverride w:ilvl="0"/>
     <w:lvlOverride w:ilvl="1">
       <w:startOverride w:val="1"/>
@@ -7794,10 +7873,10 @@
     </w:lvlOverride>
   </w:num>
   <w:num w:numId="13">
-    <w:abstractNumId w:val="19"/>
+    <w:abstractNumId w:val="21"/>
   </w:num>
   <w:num w:numId="14">
-    <w:abstractNumId w:val="42"/>
+    <w:abstractNumId w:val="44"/>
     <w:lvlOverride w:ilvl="0"/>
     <w:lvlOverride w:ilvl="1">
       <w:startOverride w:val="1"/>
@@ -7825,7 +7904,7 @@
     </w:lvlOverride>
   </w:num>
   <w:num w:numId="15">
-    <w:abstractNumId w:val="16"/>
+    <w:abstractNumId w:val="18"/>
     <w:lvlOverride w:ilvl="0"/>
     <w:lvlOverride w:ilvl="1">
       <w:startOverride w:val="1"/>
@@ -7853,103 +7932,109 @@
     </w:lvlOverride>
   </w:num>
   <w:num w:numId="16">
-    <w:abstractNumId w:val="45"/>
+    <w:abstractNumId w:val="47"/>
   </w:num>
   <w:num w:numId="17">
-    <w:abstractNumId w:val="35"/>
+    <w:abstractNumId w:val="37"/>
   </w:num>
   <w:num w:numId="18">
+    <w:abstractNumId w:val="11"/>
+  </w:num>
+  <w:num w:numId="19">
+    <w:abstractNumId w:val="33"/>
+  </w:num>
+  <w:num w:numId="20">
+    <w:abstractNumId w:val="17"/>
+  </w:num>
+  <w:num w:numId="21">
+    <w:abstractNumId w:val="8"/>
+  </w:num>
+  <w:num w:numId="22">
+    <w:abstractNumId w:val="29"/>
+  </w:num>
+  <w:num w:numId="23">
+    <w:abstractNumId w:val="20"/>
+  </w:num>
+  <w:num w:numId="24">
+    <w:abstractNumId w:val="19"/>
+  </w:num>
+  <w:num w:numId="25">
+    <w:abstractNumId w:val="39"/>
+  </w:num>
+  <w:num w:numId="26">
+    <w:abstractNumId w:val="25"/>
+  </w:num>
+  <w:num w:numId="27">
+    <w:abstractNumId w:val="9"/>
+  </w:num>
+  <w:num w:numId="28">
+    <w:abstractNumId w:val="28"/>
+  </w:num>
+  <w:num w:numId="29">
+    <w:abstractNumId w:val="23"/>
+  </w:num>
+  <w:num w:numId="30">
+    <w:abstractNumId w:val="43"/>
+  </w:num>
+  <w:num w:numId="31">
+    <w:abstractNumId w:val="26"/>
+  </w:num>
+  <w:num w:numId="32">
+    <w:abstractNumId w:val="27"/>
+  </w:num>
+  <w:num w:numId="33">
+    <w:abstractNumId w:val="32"/>
+  </w:num>
+  <w:num w:numId="34">
+    <w:abstractNumId w:val="36"/>
+  </w:num>
+  <w:num w:numId="35">
+    <w:abstractNumId w:val="31"/>
+  </w:num>
+  <w:num w:numId="36">
+    <w:abstractNumId w:val="38"/>
+  </w:num>
+  <w:num w:numId="37">
+    <w:abstractNumId w:val="40"/>
+  </w:num>
+  <w:num w:numId="38">
+    <w:abstractNumId w:val="24"/>
+  </w:num>
+  <w:num w:numId="39">
+    <w:abstractNumId w:val="3"/>
+  </w:num>
+  <w:num w:numId="40">
+    <w:abstractNumId w:val="2"/>
+  </w:num>
+  <w:num w:numId="41">
     <w:abstractNumId w:val="10"/>
   </w:num>
-  <w:num w:numId="19">
-    <w:abstractNumId w:val="31"/>
+  <w:num w:numId="42">
+    <w:abstractNumId w:val="4"/>
   </w:num>
-  <w:num w:numId="20">
+  <w:num w:numId="43">
+    <w:abstractNumId w:val="42"/>
+  </w:num>
+  <w:num w:numId="44">
+    <w:abstractNumId w:val="12"/>
+  </w:num>
+  <w:num w:numId="45">
     <w:abstractNumId w:val="15"/>
   </w:num>
-  <w:num w:numId="21">
-    <w:abstractNumId w:val="7"/>
-  </w:num>
-  <w:num w:numId="22">
-    <w:abstractNumId w:val="27"/>
-  </w:num>
-  <w:num w:numId="23">
-    <w:abstractNumId w:val="18"/>
-  </w:num>
-  <w:num w:numId="24">
-    <w:abstractNumId w:val="17"/>
-  </w:num>
-  <w:num w:numId="25">
-    <w:abstractNumId w:val="37"/>
-  </w:num>
-  <w:num w:numId="26">
-    <w:abstractNumId w:val="23"/>
-  </w:num>
-  <w:num w:numId="27">
-    <w:abstractNumId w:val="8"/>
-  </w:num>
-  <w:num w:numId="28">
-    <w:abstractNumId w:val="26"/>
-  </w:num>
-  <w:num w:numId="29">
-    <w:abstractNumId w:val="21"/>
-  </w:num>
-  <w:num w:numId="30">
+  <w:num w:numId="46">
     <w:abstractNumId w:val="41"/>
   </w:num>
-  <w:num w:numId="31">
-    <w:abstractNumId w:val="24"/>
-  </w:num>
-  <w:num w:numId="32">
-    <w:abstractNumId w:val="25"/>
-  </w:num>
-  <w:num w:numId="33">
-    <w:abstractNumId w:val="30"/>
-  </w:num>
-  <w:num w:numId="34">
-    <w:abstractNumId w:val="34"/>
-  </w:num>
-  <w:num w:numId="35">
-    <w:abstractNumId w:val="29"/>
-  </w:num>
-  <w:num w:numId="36">
-    <w:abstractNumId w:val="36"/>
-  </w:num>
-  <w:num w:numId="37">
-    <w:abstractNumId w:val="38"/>
-  </w:num>
-  <w:num w:numId="38">
-    <w:abstractNumId w:val="22"/>
-  </w:num>
-  <w:num w:numId="39">
-    <w:abstractNumId w:val="2"/>
-  </w:num>
-  <w:num w:numId="40">
+  <w:num w:numId="47">
     <w:abstractNumId w:val="1"/>
   </w:num>
-  <w:num w:numId="41">
-    <w:abstractNumId w:val="9"/>
+  <w:num w:numId="48">
+    <w:abstractNumId w:val="46"/>
   </w:num>
-  <w:num w:numId="42">
-    <w:abstractNumId w:val="3"/>
+  <w:num w:numId="49">
+    <w:abstractNumId w:val="16"/>
   </w:num>
-  <w:num w:numId="43">
-    <w:abstractNumId w:val="40"/>
-  </w:num>
-  <w:num w:numId="44">
-    <w:abstractNumId w:val="11"/>
-  </w:num>
-  <w:num w:numId="45">
-    <w:abstractNumId w:val="14"/>
-  </w:num>
-  <w:num w:numId="46">
-    <w:abstractNumId w:val="39"/>
-  </w:num>
-  <w:num w:numId="47">
+  <w:num w:numId="50">
     <w:abstractNumId w:val="0"/>
-  </w:num>
-  <w:num w:numId="48">
-    <w:abstractNumId w:val="44"/>
   </w:num>
 </w:numbering>
 </file>
@@ -10012,6 +10097,21 @@
 </file>
 
 <file path=customXml/item1.xml><?xml version="1.0" encoding="utf-8"?>
+<p:properties xmlns:p="http://schemas.microsoft.com/office/2006/metadata/properties" xmlns:xsi="http://www.w3.org/2001/XMLSchema-instance">
+  <documentManagement>
+    <ContentTypeId xmlns="http://schemas.microsoft.com/sharepoint/v3">0x0056BD8EAE6FAF36488DB4D7E32B557BC9</ContentTypeId>
+    <_SourceUrl xmlns="http://schemas.microsoft.com/sharepoint/v3" xsi:nil="true"/>
+    <AutoVersionDisabled xmlns="http://schemas.microsoft.com/sharepoint/v3">false</AutoVersionDisabled>
+    <ItemType xmlns="http://schemas.microsoft.com/sharepoint/v3">1</ItemType>
+    <Order xmlns="http://schemas.microsoft.com/sharepoint/v3" xsi:nil="true"/>
+    <_SharedFileIndex xmlns="http://schemas.microsoft.com/sharepoint/v3" xsi:nil="true"/>
+    <MetaInfo xmlns="http://schemas.microsoft.com/sharepoint/v3" xsi:nil="true"/>
+    <Description xmlns="http://schemas.microsoft.com/sharepoint/v3" xsi:nil="true"/>
+  </documentManagement>
+</p:properties>
+</file>
+
+<file path=customXml/item2.xml><?xml version="1.0" encoding="utf-8"?>
 <ct:contentTypeSchema xmlns:ct="http://schemas.microsoft.com/office/2006/metadata/contentType" xmlns:ma="http://schemas.microsoft.com/office/2006/metadata/properties/metaAttributes" ct:_="" ma:_="" ma:contentTypeName="_Docs_" ma:contentTypeID="0x0056BD8EAE6FAF36488DB4D7E32B557BC9" ma:contentTypeVersion="" ma:contentTypeDescription="" ma:contentTypeScope="" ma:versionID="b24a59f726d28f46a69a0a8240ee44ed">
   <xsd:schema xmlns:xsd="http://www.w3.org/2001/XMLSchema" xmlns:p="http://schemas.microsoft.com/office/2006/metadata/properties" xmlns:ns1="http://schemas.microsoft.com/sharepoint/v3" targetNamespace="http://schemas.microsoft.com/office/2006/metadata/properties" ma:root="true" ma:fieldsID="3e5d9eca856144ce6ca1da655f95619c" ns1:_="">
     <xsd:import namespace="http://schemas.microsoft.com/sharepoint/v3"/>
@@ -10365,26 +10465,20 @@
 </ct:contentTypeSchema>
 </file>
 
-<file path=customXml/item2.xml><?xml version="1.0" encoding="utf-8"?>
-<p:properties xmlns:p="http://schemas.microsoft.com/office/2006/metadata/properties" xmlns:xsi="http://www.w3.org/2001/XMLSchema-instance">
-  <documentManagement>
-    <ContentTypeId xmlns="http://schemas.microsoft.com/sharepoint/v3">0x0056BD8EAE6FAF36488DB4D7E32B557BC9</ContentTypeId>
-    <_SourceUrl xmlns="http://schemas.microsoft.com/sharepoint/v3" xsi:nil="true"/>
-    <AutoVersionDisabled xmlns="http://schemas.microsoft.com/sharepoint/v3">false</AutoVersionDisabled>
-    <ItemType xmlns="http://schemas.microsoft.com/sharepoint/v3">1</ItemType>
-    <Order xmlns="http://schemas.microsoft.com/sharepoint/v3" xsi:nil="true"/>
-    <_SharedFileIndex xmlns="http://schemas.microsoft.com/sharepoint/v3" xsi:nil="true"/>
-    <MetaInfo xmlns="http://schemas.microsoft.com/sharepoint/v3" xsi:nil="true"/>
-    <Description xmlns="http://schemas.microsoft.com/sharepoint/v3" xsi:nil="true"/>
-  </documentManagement>
-</p:properties>
-</file>
-
 <file path=customXml/item3.xml><?xml version="1.0" encoding="utf-8"?>
 <b:Sources xmlns:b="http://schemas.openxmlformats.org/officeDocument/2006/bibliography" xmlns="http://schemas.openxmlformats.org/officeDocument/2006/bibliography" SelectedStyle="\APA.XSL" StyleName="APA"/>
 </file>
 
 <file path=customXml/itemProps1.xml><?xml version="1.0" encoding="utf-8"?>
+<ds:datastoreItem xmlns:ds="http://schemas.openxmlformats.org/officeDocument/2006/customXml" ds:itemID="{42C760F5-DE4A-4ED6-8CB0-B54FEE6DCDF2}">
+  <ds:schemaRefs>
+    <ds:schemaRef ds:uri="http://schemas.microsoft.com/office/2006/metadata/properties"/>
+    <ds:schemaRef ds:uri="http://schemas.microsoft.com/sharepoint/v3"/>
+  </ds:schemaRefs>
+</ds:datastoreItem>
+</file>
+
+<file path=customXml/itemProps2.xml><?xml version="1.0" encoding="utf-8"?>
 <ds:datastoreItem xmlns:ds="http://schemas.openxmlformats.org/officeDocument/2006/customXml" ds:itemID="{C12AA6FC-2577-4BCB-865C-6D2F38D89CB3}">
   <ds:schemaRefs>
     <ds:schemaRef ds:uri="http://schemas.microsoft.com/office/2006/metadata/contentType"/>
@@ -10401,17 +10495,8 @@
 </ds:datastoreItem>
 </file>
 
-<file path=customXml/itemProps2.xml><?xml version="1.0" encoding="utf-8"?>
-<ds:datastoreItem xmlns:ds="http://schemas.openxmlformats.org/officeDocument/2006/customXml" ds:itemID="{42C760F5-DE4A-4ED6-8CB0-B54FEE6DCDF2}">
-  <ds:schemaRefs>
-    <ds:schemaRef ds:uri="http://schemas.microsoft.com/office/2006/metadata/properties"/>
-    <ds:schemaRef ds:uri="http://schemas.microsoft.com/sharepoint/v3"/>
-  </ds:schemaRefs>
-</ds:datastoreItem>
-</file>
-
 <file path=customXml/itemProps3.xml><?xml version="1.0" encoding="utf-8"?>
-<ds:datastoreItem xmlns:ds="http://schemas.openxmlformats.org/officeDocument/2006/customXml" ds:itemID="{4FA0A206-BE6E-466E-8CDF-E46AE77DD654}">
+<ds:datastoreItem xmlns:ds="http://schemas.openxmlformats.org/officeDocument/2006/customXml" ds:itemID="{AC2B5BA4-D747-4F5B-895D-533F2A299112}">
   <ds:schemaRefs>
     <ds:schemaRef ds:uri="http://schemas.openxmlformats.org/officeDocument/2006/bibliography"/>
   </ds:schemaRefs>

</xml_diff>

<commit_message>
updates based on progress and other revisions
</commit_message>
<xml_diff>
--- a/portfolio/ProjectPlan.docx
+++ b/portfolio/ProjectPlan.docx
@@ -1813,8 +1813,6 @@
         <w:br w:type="page"/>
       </w:r>
       <w:bookmarkStart w:id="0" w:name="_Toc308385544"/>
-      <w:bookmarkStart w:id="1" w:name="_GoBack"/>
-      <w:bookmarkEnd w:id="1"/>
       <w:r>
         <w:lastRenderedPageBreak/>
         <w:t>Introduction</w:t>
@@ -1830,11 +1828,11 @@
       <w:pPr>
         <w:pStyle w:val="Heading2"/>
       </w:pPr>
-      <w:bookmarkStart w:id="2" w:name="_Toc308385545"/>
+      <w:bookmarkStart w:id="1" w:name="_Toc308385545"/>
       <w:r>
         <w:t>References</w:t>
       </w:r>
-      <w:bookmarkEnd w:id="2"/>
+      <w:bookmarkEnd w:id="1"/>
     </w:p>
     <w:p>
       <w:pPr>
@@ -1851,10 +1849,6 @@
     <w:p>
       <w:pPr>
         <w:pStyle w:val="ListParagraph"/>
-        <w:numPr>
-          <w:ilvl w:val="0"/>
-          <w:numId w:val="50"/>
-        </w:numPr>
       </w:pPr>
       <w:r>
         <w:t>1998, p. 34, pp. 265-281.</w:t>
@@ -1875,10 +1869,6 @@
     <w:p>
       <w:pPr>
         <w:pStyle w:val="ListParagraph"/>
-        <w:numPr>
-          <w:ilvl w:val="0"/>
-          <w:numId w:val="50"/>
-        </w:numPr>
       </w:pPr>
       <w:r>
         <w:t>Software Eng., Vol. 1, 1995, pp. 57-94.</w:t>
@@ -1893,54 +1883,28 @@
         </w:numPr>
       </w:pPr>
       <w:r>
-        <w:t xml:space="preserve">S. </w:t>
+        <w:t>K-State Master of Software Engineering web site,</w:t>
       </w:r>
-      <w:proofErr w:type="spellStart"/>
       <w:r>
-        <w:t>DeLoach</w:t>
-      </w:r>
-      <w:proofErr w:type="spellEnd"/>
-      <w:r>
-        <w:t>, “Cost Estimating With Function Points”, Lecture, CIS 748, Kansas State</w:t>
+        <w:t xml:space="preserve"> “MSE Portfolio Requirements,”</w:t>
       </w:r>
     </w:p>
     <w:p>
       <w:pPr>
         <w:pStyle w:val="ListParagraph"/>
-        <w:numPr>
-          <w:ilvl w:val="0"/>
-          <w:numId w:val="50"/>
-        </w:numPr>
-      </w:pPr>
-      <w:r>
-        <w:t>University, 2006.</w:t>
-      </w:r>
-    </w:p>
-    <w:p>
-      <w:pPr>
-        <w:pStyle w:val="ListParagraph"/>
-        <w:numPr>
-          <w:ilvl w:val="0"/>
-          <w:numId w:val="50"/>
-        </w:numPr>
-      </w:pPr>
-      <w:r>
-        <w:t>K-State Master of Software Engineering web site, “MSE Portfolio Requirements,” 5</w:t>
-      </w:r>
-    </w:p>
-    <w:p>
-      <w:pPr>
-        <w:pStyle w:val="ListParagraph"/>
-        <w:numPr>
-          <w:ilvl w:val="0"/>
-          <w:numId w:val="50"/>
-        </w:numPr>
-      </w:pPr>
+      </w:pPr>
+      <w:proofErr w:type="gramStart"/>
       <w:r>
         <w:rPr>
           <w:color w:val="000000"/>
         </w:rPr>
-        <w:t xml:space="preserve">October 5, 2010; </w:t>
+        <w:t>November 28, 2011</w:t>
+      </w:r>
+      <w:r>
+        <w:rPr>
+          <w:color w:val="000000"/>
+        </w:rPr>
+        <w:t xml:space="preserve">; </w:t>
       </w:r>
       <w:r>
         <w:t>http://mse.cis.ksu.edu/portfolio.html</w:t>
@@ -1951,44 +1915,34 @@
         </w:rPr>
         <w:t>.</w:t>
       </w:r>
+      <w:proofErr w:type="gramEnd"/>
     </w:p>
     <w:p>
       <w:pPr>
         <w:pStyle w:val="Heading2"/>
       </w:pPr>
-      <w:bookmarkStart w:id="3" w:name="_Toc308385546"/>
+      <w:bookmarkStart w:id="2" w:name="_Toc308385546"/>
       <w:r>
         <w:t>Terms</w:t>
+      </w:r>
+      <w:bookmarkEnd w:id="2"/>
+    </w:p>
+    <w:p>
+      <w:pPr>
+        <w:pStyle w:val="Heading1"/>
+      </w:pPr>
+      <w:bookmarkStart w:id="3" w:name="_Toc308385547"/>
+      <w:r>
+        <w:t>Work Breakdown Structure</w:t>
       </w:r>
       <w:bookmarkEnd w:id="3"/>
     </w:p>
     <w:p>
-      <w:pPr>
-        <w:pStyle w:val="Heading1"/>
-      </w:pPr>
-      <w:bookmarkStart w:id="4" w:name="_Toc308385547"/>
       <w:r>
-        <w:t>Work Breakdown Structure</w:t>
+        <w:t>Words about the work breakdown structure here…</w:t>
       </w:r>
+      <w:bookmarkStart w:id="4" w:name="_GoBack"/>
       <w:bookmarkEnd w:id="4"/>
-    </w:p>
-    <w:p>
-      <w:r>
-        <w:t xml:space="preserve">Blah </w:t>
-      </w:r>
-      <w:proofErr w:type="spellStart"/>
-      <w:r>
-        <w:t>blah</w:t>
-      </w:r>
-      <w:proofErr w:type="spellEnd"/>
-      <w:r>
-        <w:t xml:space="preserve"> </w:t>
-      </w:r>
-      <w:proofErr w:type="spellStart"/>
-      <w:r>
-        <w:t>blah</w:t>
-      </w:r>
-      <w:proofErr w:type="spellEnd"/>
     </w:p>
     <w:p/>
     <w:p>
@@ -1996,12 +1950,11 @@
         <w:rPr>
           <w:noProof/>
         </w:rPr>
-        <w:lastRenderedPageBreak/>
         <w:drawing>
           <wp:inline distT="0" distB="0" distL="0" distR="0">
-            <wp:extent cx="5943600" cy="5351780"/>
-            <wp:effectExtent l="0" t="0" r="0" b="1270"/>
-            <wp:docPr id="1" name="Picture 1"/>
+            <wp:extent cx="5943600" cy="5110480"/>
+            <wp:effectExtent l="0" t="0" r="0" b="0"/>
+            <wp:docPr id="2" name="Picture 2"/>
             <wp:cNvGraphicFramePr>
               <a:graphicFrameLocks xmlns:a="http://schemas.openxmlformats.org/drawingml/2006/main" noChangeAspect="1"/>
             </wp:cNvGraphicFramePr>
@@ -2027,7 +1980,7 @@
                   <pic:spPr>
                     <a:xfrm>
                       <a:off x="0" y="0"/>
-                      <a:ext cx="5943600" cy="5351780"/>
+                      <a:ext cx="5943600" cy="5110480"/>
                     </a:xfrm>
                     <a:prstGeom prst="rect">
                       <a:avLst/>
@@ -2046,9 +1999,19 @@
       </w:pPr>
       <w:bookmarkStart w:id="5" w:name="_Toc308385548"/>
       <w:r>
+        <w:lastRenderedPageBreak/>
         <w:t>Inception Phase</w:t>
       </w:r>
       <w:bookmarkEnd w:id="5"/>
+    </w:p>
+    <w:p>
+      <w:proofErr w:type="spellStart"/>
+      <w:proofErr w:type="gramStart"/>
+      <w:r>
+        <w:t>asdf</w:t>
+      </w:r>
+      <w:proofErr w:type="spellEnd"/>
+      <w:proofErr w:type="gramEnd"/>
     </w:p>
     <w:p>
       <w:pPr>
@@ -2061,6 +2024,15 @@
       <w:bookmarkEnd w:id="6"/>
     </w:p>
     <w:p>
+      <w:proofErr w:type="spellStart"/>
+      <w:proofErr w:type="gramStart"/>
+      <w:r>
+        <w:t>asdf</w:t>
+      </w:r>
+      <w:proofErr w:type="spellEnd"/>
+      <w:proofErr w:type="gramEnd"/>
+    </w:p>
+    <w:p>
       <w:pPr>
         <w:pStyle w:val="Heading2"/>
       </w:pPr>
@@ -2071,6 +2043,15 @@
       <w:bookmarkEnd w:id="7"/>
     </w:p>
     <w:p>
+      <w:proofErr w:type="spellStart"/>
+      <w:proofErr w:type="gramStart"/>
+      <w:r>
+        <w:t>asdf</w:t>
+      </w:r>
+      <w:proofErr w:type="spellEnd"/>
+      <w:proofErr w:type="gramEnd"/>
+    </w:p>
+    <w:p>
       <w:pPr>
         <w:pStyle w:val="Heading1"/>
       </w:pPr>
@@ -2091,11 +2072,17 @@
       <w:bookmarkEnd w:id="9"/>
     </w:p>
     <w:p>
+      <w:r>
+        <w:br w:type="page"/>
+      </w:r>
+    </w:p>
+    <w:p>
       <w:pPr>
         <w:pStyle w:val="Heading1"/>
       </w:pPr>
       <w:bookmarkStart w:id="10" w:name="_Toc308385553"/>
       <w:r>
+        <w:lastRenderedPageBreak/>
         <w:t>Architecture Elaboration Plan</w:t>
       </w:r>
       <w:bookmarkEnd w:id="10"/>
@@ -2131,7 +2118,6 @@
       </w:pPr>
       <w:bookmarkStart w:id="13" w:name="_Toc308385556"/>
       <w:r>
-        <w:lastRenderedPageBreak/>
         <w:t>Create Formal Specification</w:t>
       </w:r>
       <w:bookmarkEnd w:id="13"/>
@@ -2179,12 +2165,21 @@
     <w:p>
       <w:pPr>
         <w:pStyle w:val="Heading1"/>
-        <w:numPr>
-          <w:ilvl w:val="0"/>
-          <w:numId w:val="0"/>
-        </w:numPr>
-        <w:ind w:left="432" w:hanging="432"/>
-      </w:pPr>
+      </w:pPr>
+      <w:r>
+        <w:t>Construction?</w:t>
+      </w:r>
+    </w:p>
+    <w:p/>
+    <w:p>
+      <w:pPr>
+        <w:pStyle w:val="Heading1"/>
+      </w:pPr>
+      <w:proofErr w:type="gramStart"/>
+      <w:r>
+        <w:t>Maintenance?</w:t>
+      </w:r>
+      <w:proofErr w:type="gramEnd"/>
     </w:p>
     <w:sectPr>
       <w:headerReference w:type="default" r:id="rId12"/>
@@ -2517,7 +2512,7 @@
       <w:rPr>
         <w:noProof/>
       </w:rPr>
-      <w:t>2011-11-01 21:42</w:t>
+      <w:t>2011-11-29 01:02</w:t>
     </w:r>
     <w:r>
       <w:fldChar w:fldCharType="end"/>
@@ -10496,7 +10491,7 @@
 </file>
 
 <file path=customXml/itemProps3.xml><?xml version="1.0" encoding="utf-8"?>
-<ds:datastoreItem xmlns:ds="http://schemas.openxmlformats.org/officeDocument/2006/customXml" ds:itemID="{AC2B5BA4-D747-4F5B-895D-533F2A299112}">
+<ds:datastoreItem xmlns:ds="http://schemas.openxmlformats.org/officeDocument/2006/customXml" ds:itemID="{A720CBF7-12EF-4669-939E-949B0CF1294D}">
   <ds:schemaRefs>
     <ds:schemaRef ds:uri="http://schemas.openxmlformats.org/officeDocument/2006/bibliography"/>
   </ds:schemaRefs>

</xml_diff>

<commit_message>
new spreadsheet for working up COCOMO II estimates revisions to Project Gantt based on todays activities added references to project plan minor tweaks to Vision when reviewing it
</commit_message>
<xml_diff>
--- a/portfolio/ProjectPlan.docx
+++ b/portfolio/ProjectPlan.docx
@@ -1892,13 +1892,25 @@
     <w:p>
       <w:pPr>
         <w:pStyle w:val="ListParagraph"/>
-      </w:pPr>
-      <w:proofErr w:type="gramStart"/>
+        <w:numPr>
+          <w:ilvl w:val="0"/>
+          <w:numId w:val="50"/>
+        </w:numPr>
+        <w:rPr>
+          <w:color w:val="000000"/>
+        </w:rPr>
+      </w:pPr>
       <w:r>
         <w:rPr>
           <w:color w:val="000000"/>
         </w:rPr>
-        <w:t>November 28, 2011</w:t>
+        <w:t xml:space="preserve">November </w:t>
+      </w:r>
+      <w:r>
+        <w:rPr>
+          <w:color w:val="000000"/>
+        </w:rPr>
+        <w:t>28, 2011</w:t>
       </w:r>
       <w:r>
         <w:rPr>
@@ -1915,37 +1927,277 @@
         </w:rPr>
         <w:t>.</w:t>
       </w:r>
-      <w:proofErr w:type="gramEnd"/>
     </w:p>
     <w:p>
       <w:pPr>
+        <w:pStyle w:val="ListParagraph"/>
+        <w:numPr>
+          <w:ilvl w:val="0"/>
+          <w:numId w:val="50"/>
+        </w:numPr>
+        <w:rPr>
+          <w:color w:val="000000"/>
+        </w:rPr>
+      </w:pPr>
+      <w:r>
+        <w:rPr>
+          <w:color w:val="000000"/>
+        </w:rPr>
+        <w:t>Center for Systems and Software Engineering web site, “COCOMO II,” December 4, 2011:</w:t>
+      </w:r>
+      <w:r>
+        <w:t xml:space="preserve"> </w:t>
+      </w:r>
+      <w:r>
+        <w:t>http://sunset.usc.edu/csse/research/COCOMOII/cocomo_main.html</w:t>
+      </w:r>
+      <w:r>
+        <w:rPr>
+          <w:color w:val="000000"/>
+        </w:rPr>
+        <w:t>.</w:t>
+      </w:r>
+    </w:p>
+    <w:p>
+      <w:pPr>
+        <w:pStyle w:val="ListParagraph"/>
+        <w:numPr>
+          <w:ilvl w:val="0"/>
+          <w:numId w:val="50"/>
+        </w:numPr>
+        <w:rPr>
+          <w:color w:val="000000"/>
+        </w:rPr>
+      </w:pPr>
+      <w:r>
+        <w:rPr>
+          <w:color w:val="000000"/>
+        </w:rPr>
+        <w:t xml:space="preserve">The Code Project web site, “Software Project Cost Estimates Using COCOMO II Model,” December 4, 2011: </w:t>
+      </w:r>
+      <w:r>
+        <w:t>http://www.codeproject.com/KB/architecture/cocomo2.aspx</w:t>
+      </w:r>
+      <w:r>
+        <w:t>.</w:t>
+      </w:r>
+    </w:p>
+    <w:p>
+      <w:pPr>
+        <w:pStyle w:val="ListParagraph"/>
+        <w:numPr>
+          <w:ilvl w:val="0"/>
+          <w:numId w:val="50"/>
+        </w:numPr>
+        <w:rPr>
+          <w:color w:val="000000"/>
+        </w:rPr>
+      </w:pPr>
+      <w:r>
+        <w:t>Naval Postgraduate School web site, “</w:t>
+      </w:r>
+      <w:r>
+        <w:t>COCOMO II - Constructive Cost Model</w:t>
+      </w:r>
+      <w:r>
+        <w:t xml:space="preserve">,” December 4, 2011: </w:t>
+      </w:r>
+      <w:r>
+        <w:t>http://diana.nps.edu/~madachy/tools/COCOMOII.php</w:t>
+      </w:r>
+      <w:r>
+        <w:rPr>
+          <w:color w:val="000000"/>
+        </w:rPr>
+        <w:t>.</w:t>
+      </w:r>
+    </w:p>
+    <w:p>
+      <w:pPr>
+        <w:pStyle w:val="ListParagraph"/>
+        <w:numPr>
+          <w:ilvl w:val="0"/>
+          <w:numId w:val="50"/>
+        </w:numPr>
+        <w:rPr>
+          <w:color w:val="000000"/>
+        </w:rPr>
+      </w:pPr>
+      <w:r>
+        <w:rPr>
+          <w:color w:val="000000"/>
+        </w:rPr>
+        <w:t>Center for Software Engineering, USC, COCOMO II: Model Definition Manual Version 2.1, 2000.</w:t>
+      </w:r>
+    </w:p>
+    <w:p>
+      <w:pPr>
+        <w:pStyle w:val="ListParagraph"/>
+        <w:numPr>
+          <w:ilvl w:val="0"/>
+          <w:numId w:val="50"/>
+        </w:numPr>
+        <w:rPr>
+          <w:color w:val="000000"/>
+        </w:rPr>
+      </w:pPr>
+      <w:r>
+        <w:rPr>
+          <w:color w:val="000000"/>
+        </w:rPr>
+        <w:t xml:space="preserve">The Code Project web site, “Calculating Function Points,” December 4, 2011: </w:t>
+      </w:r>
+      <w:hyperlink r:id="rId11" w:history="1">
+        <w:r>
+          <w:rPr>
+            <w:rStyle w:val="Hyperlink"/>
+          </w:rPr>
+          <w:t>http://www.codeproject.com/KB/architecture/Calculate_Function_Point.aspx</w:t>
+        </w:r>
+      </w:hyperlink>
+      <w:r>
+        <w:rPr>
+          <w:color w:val="000000"/>
+        </w:rPr>
+        <w:t>.</w:t>
+      </w:r>
+    </w:p>
+    <w:p>
+      <w:pPr>
+        <w:pStyle w:val="ListParagraph"/>
+        <w:numPr>
+          <w:ilvl w:val="0"/>
+          <w:numId w:val="50"/>
+        </w:numPr>
+        <w:rPr>
+          <w:color w:val="000000"/>
+        </w:rPr>
+      </w:pPr>
+      <w:r>
+        <w:rPr>
+          <w:color w:val="000000"/>
+        </w:rPr>
+        <w:t xml:space="preserve">USC Center for Software Engineering website, </w:t>
+      </w:r>
+      <w:r>
+        <w:rPr>
+          <w:color w:val="000000"/>
+        </w:rPr>
+        <w:t>“</w:t>
+      </w:r>
+      <w:r>
+        <w:rPr>
+          <w:color w:val="000000"/>
+        </w:rPr>
+        <w:t xml:space="preserve">COCOMO II Affiliates,” December 4, 2011: </w:t>
+      </w:r>
+      <w:bookmarkStart w:id="2" w:name="_GoBack"/>
+      <w:bookmarkEnd w:id="2"/>
+      <w:r>
+        <w:t>http://csse.usc.edu/csse/affiliate/private/COCOMOII_Driver+Calc_Ss/SpreadSheet-COCOMOII.html</w:t>
+      </w:r>
+      <w:r>
+        <w:rPr>
+          <w:color w:val="000000"/>
+        </w:rPr>
+        <w:t>.</w:t>
+      </w:r>
+    </w:p>
+    <w:p>
+      <w:pPr>
+        <w:pStyle w:val="ListParagraph"/>
+        <w:rPr>
+          <w:color w:val="000000"/>
+        </w:rPr>
+      </w:pPr>
+    </w:p>
+    <w:p>
+      <w:pPr>
         <w:pStyle w:val="Heading2"/>
       </w:pPr>
-      <w:bookmarkStart w:id="2" w:name="_Toc308385546"/>
+      <w:bookmarkStart w:id="3" w:name="_Toc308385546"/>
       <w:r>
         <w:t>Terms</w:t>
-      </w:r>
-      <w:bookmarkEnd w:id="2"/>
-    </w:p>
-    <w:p>
-      <w:pPr>
-        <w:pStyle w:val="Heading1"/>
-      </w:pPr>
-      <w:bookmarkStart w:id="3" w:name="_Toc308385551"/>
-      <w:r>
-        <w:t>Cost Estimate</w:t>
       </w:r>
       <w:bookmarkEnd w:id="3"/>
     </w:p>
     <w:p>
+      <w:r>
+        <w:t xml:space="preserve">COCOMO is short for </w:t>
+      </w:r>
+      <w:proofErr w:type="spellStart"/>
+      <w:r>
+        <w:t>COnstructive</w:t>
+      </w:r>
+      <w:proofErr w:type="spellEnd"/>
+      <w:r>
+        <w:t xml:space="preserve"> </w:t>
+      </w:r>
+      <w:proofErr w:type="spellStart"/>
+      <w:r>
+        <w:t>COst</w:t>
+      </w:r>
+      <w:proofErr w:type="spellEnd"/>
+      <w:r>
+        <w:t xml:space="preserve"> </w:t>
+      </w:r>
+      <w:proofErr w:type="spellStart"/>
+      <w:r>
+        <w:t>MOdel</w:t>
+      </w:r>
+      <w:proofErr w:type="spellEnd"/>
+      <w:r>
+        <w:t>.</w:t>
+      </w:r>
+    </w:p>
+    <w:p>
+      <w:r>
+        <w:t xml:space="preserve">SLOC is an acronym for Source Lines </w:t>
+      </w:r>
+      <w:proofErr w:type="gramStart"/>
+      <w:r>
+        <w:t>Of</w:t>
+      </w:r>
+      <w:proofErr w:type="gramEnd"/>
+      <w:r>
+        <w:t xml:space="preserve"> Code.</w:t>
+      </w:r>
+      <w:r>
+        <w:t xml:space="preserve">  These are lines of code that are </w:t>
+      </w:r>
+      <w:proofErr w:type="gramStart"/>
+      <w:r>
+        <w:t>neither comment or</w:t>
+      </w:r>
+      <w:proofErr w:type="gramEnd"/>
+      <w:r>
+        <w:t xml:space="preserve"> whitespace.</w:t>
+      </w:r>
+    </w:p>
+    <w:p>
+      <w:r>
+        <w:t>UFP is an acronym for Unadjusted Function Points.</w:t>
+      </w:r>
+    </w:p>
+    <w:p>
+      <w:pPr>
+        <w:pStyle w:val="Heading1"/>
+      </w:pPr>
+      <w:bookmarkStart w:id="4" w:name="_Toc308385551"/>
+      <w:r>
+        <w:t>Cost Estimate</w:t>
+      </w:r>
+      <w:bookmarkEnd w:id="4"/>
+    </w:p>
+    <w:p>
       <w:pPr>
         <w:pStyle w:val="Heading2"/>
       </w:pPr>
-      <w:bookmarkStart w:id="4" w:name="_Toc308385552"/>
+      <w:bookmarkStart w:id="5" w:name="_Toc308385552"/>
       <w:r>
         <w:t>COCOMO 2.0</w:t>
       </w:r>
-      <w:bookmarkEnd w:id="4"/>
+      <w:bookmarkEnd w:id="5"/>
     </w:p>
     <w:p>
       <w:r>
@@ -1956,12 +2208,12 @@
       <w:pPr>
         <w:pStyle w:val="Heading1"/>
       </w:pPr>
-      <w:bookmarkStart w:id="5" w:name="_Toc308385553"/>
+      <w:bookmarkStart w:id="6" w:name="_Toc308385553"/>
       <w:r>
         <w:lastRenderedPageBreak/>
         <w:t>Architecture Elaboration Plan</w:t>
       </w:r>
-      <w:bookmarkEnd w:id="5"/>
+      <w:bookmarkEnd w:id="6"/>
     </w:p>
     <w:p>
       <w:r>
@@ -1972,19 +2224,9 @@
       <w:pPr>
         <w:pStyle w:val="Heading2"/>
       </w:pPr>
-      <w:bookmarkStart w:id="6" w:name="_Toc308385554"/>
+      <w:bookmarkStart w:id="7" w:name="_Toc308385554"/>
       <w:r>
         <w:t>Revise Vision Document</w:t>
-      </w:r>
-      <w:bookmarkEnd w:id="6"/>
-    </w:p>
-    <w:p>
-      <w:pPr>
-        <w:pStyle w:val="Heading2"/>
-      </w:pPr>
-      <w:bookmarkStart w:id="7" w:name="_Toc308385555"/>
-      <w:r>
-        <w:t>Revise Project Plan</w:t>
       </w:r>
       <w:bookmarkEnd w:id="7"/>
     </w:p>
@@ -1992,9 +2234,9 @@
       <w:pPr>
         <w:pStyle w:val="Heading2"/>
       </w:pPr>
-      <w:bookmarkStart w:id="8" w:name="_Toc308385556"/>
+      <w:bookmarkStart w:id="8" w:name="_Toc308385555"/>
       <w:r>
-        <w:t>Create Formal Specification</w:t>
+        <w:t>Revise Project Plan</w:t>
       </w:r>
       <w:bookmarkEnd w:id="8"/>
     </w:p>
@@ -2002,9 +2244,9 @@
       <w:pPr>
         <w:pStyle w:val="Heading2"/>
       </w:pPr>
-      <w:bookmarkStart w:id="9" w:name="_Toc308385557"/>
+      <w:bookmarkStart w:id="9" w:name="_Toc308385556"/>
       <w:r>
-        <w:t>Create Architectural Design</w:t>
+        <w:t>Create Formal Specification</w:t>
       </w:r>
       <w:bookmarkEnd w:id="9"/>
     </w:p>
@@ -2012,9 +2254,9 @@
       <w:pPr>
         <w:pStyle w:val="Heading2"/>
       </w:pPr>
-      <w:bookmarkStart w:id="10" w:name="_Toc308385558"/>
+      <w:bookmarkStart w:id="10" w:name="_Toc308385557"/>
       <w:r>
-        <w:t>Create Test Plan</w:t>
+        <w:t>Create Architectural Design</w:t>
       </w:r>
       <w:bookmarkEnd w:id="10"/>
     </w:p>
@@ -2022,9 +2264,9 @@
       <w:pPr>
         <w:pStyle w:val="Heading2"/>
       </w:pPr>
-      <w:bookmarkStart w:id="11" w:name="_Toc308385559"/>
+      <w:bookmarkStart w:id="11" w:name="_Toc308385558"/>
       <w:r>
-        <w:t>Conduct Technical Inspection</w:t>
+        <w:t>Create Test Plan</w:t>
       </w:r>
       <w:bookmarkEnd w:id="11"/>
     </w:p>
@@ -2032,11 +2274,21 @@
       <w:pPr>
         <w:pStyle w:val="Heading2"/>
       </w:pPr>
-      <w:bookmarkStart w:id="12" w:name="_Toc308385560"/>
+      <w:bookmarkStart w:id="12" w:name="_Toc308385559"/>
+      <w:r>
+        <w:t>Conduct Technical Inspection</w:t>
+      </w:r>
+      <w:bookmarkEnd w:id="12"/>
+    </w:p>
+    <w:p>
+      <w:pPr>
+        <w:pStyle w:val="Heading2"/>
+      </w:pPr>
+      <w:bookmarkStart w:id="13" w:name="_Toc308385560"/>
       <w:r>
         <w:t>Create Executable Architecture Prototype</w:t>
       </w:r>
-      <w:bookmarkEnd w:id="12"/>
+      <w:bookmarkEnd w:id="13"/>
     </w:p>
     <w:p>
       <w:pPr>
@@ -2191,16 +2443,11 @@
       <w:pPr>
         <w:pStyle w:val="Heading1"/>
       </w:pPr>
-      <w:bookmarkStart w:id="13" w:name="_Toc308385547"/>
+      <w:bookmarkStart w:id="14" w:name="_Toc308385547"/>
       <w:r>
-        <w:t xml:space="preserve">Implementation Plan: </w:t>
+        <w:t>Implementation Plan: Work Breakdown Structure</w:t>
       </w:r>
-      <w:bookmarkStart w:id="14" w:name="_GoBack"/>
       <w:bookmarkEnd w:id="14"/>
-      <w:r>
-        <w:t>Work Breakdown Structure</w:t>
-      </w:r>
-      <w:bookmarkEnd w:id="13"/>
     </w:p>
     <w:p>
       <w:r>
@@ -2230,7 +2477,7 @@
                     <pic:cNvPicPr/>
                   </pic:nvPicPr>
                   <pic:blipFill>
-                    <a:blip r:embed="rId11" cstate="print">
+                    <a:blip r:embed="rId12" cstate="print">
                       <a:extLst>
                         <a:ext uri="{28A0092B-C50C-407E-A947-70E740481C1C}">
                           <a14:useLocalDpi xmlns:a14="http://schemas.microsoft.com/office/drawing/2010/main" val="0"/>
@@ -2325,10 +2572,10 @@
       <w:proofErr w:type="gramEnd"/>
     </w:p>
     <w:sectPr>
-      <w:headerReference w:type="default" r:id="rId12"/>
-      <w:footerReference w:type="default" r:id="rId13"/>
-      <w:headerReference w:type="first" r:id="rId14"/>
-      <w:footerReference w:type="first" r:id="rId15"/>
+      <w:headerReference w:type="default" r:id="rId13"/>
+      <w:footerReference w:type="default" r:id="rId14"/>
+      <w:headerReference w:type="first" r:id="rId15"/>
+      <w:footerReference w:type="first" r:id="rId16"/>
       <w:pgSz w:w="12240" w:h="15840"/>
       <w:pgMar w:top="1440" w:right="1440" w:bottom="1440" w:left="1440" w:header="720" w:footer="720" w:gutter="0"/>
       <w:cols w:space="720"/>
@@ -2410,7 +2657,7 @@
                 <w:bCs/>
                 <w:noProof/>
               </w:rPr>
-              <w:t>4</w:t>
+              <w:t>3</w:t>
             </w:r>
             <w:r>
               <w:rPr>
@@ -2655,7 +2902,7 @@
       <w:rPr>
         <w:noProof/>
       </w:rPr>
-      <w:t>2011-11-29 12:58</w:t>
+      <w:t>2011-12-03 16:09</w:t>
     </w:r>
     <w:r>
       <w:fldChar w:fldCharType="end"/>
@@ -2669,7 +2916,7 @@
   <w:abstractNum w:abstractNumId="0">
     <w:nsid w:val="067D0A05"/>
     <w:multiLevelType w:val="hybridMultilevel"/>
-    <w:tmpl w:val="238294F4"/>
+    <w:tmpl w:val="55B42D32"/>
     <w:lvl w:ilvl="0" w:tplc="0409000F">
       <w:start w:val="1"/>
       <w:numFmt w:val="decimal"/>
@@ -10235,6 +10482,21 @@
 </file>
 
 <file path=customXml/item1.xml><?xml version="1.0" encoding="utf-8"?>
+<p:properties xmlns:p="http://schemas.microsoft.com/office/2006/metadata/properties" xmlns:xsi="http://www.w3.org/2001/XMLSchema-instance">
+  <documentManagement>
+    <ContentTypeId xmlns="http://schemas.microsoft.com/sharepoint/v3">0x0056BD8EAE6FAF36488DB4D7E32B557BC9</ContentTypeId>
+    <_SourceUrl xmlns="http://schemas.microsoft.com/sharepoint/v3" xsi:nil="true"/>
+    <AutoVersionDisabled xmlns="http://schemas.microsoft.com/sharepoint/v3">false</AutoVersionDisabled>
+    <ItemType xmlns="http://schemas.microsoft.com/sharepoint/v3">1</ItemType>
+    <Order xmlns="http://schemas.microsoft.com/sharepoint/v3" xsi:nil="true"/>
+    <_SharedFileIndex xmlns="http://schemas.microsoft.com/sharepoint/v3" xsi:nil="true"/>
+    <MetaInfo xmlns="http://schemas.microsoft.com/sharepoint/v3" xsi:nil="true"/>
+    <Description xmlns="http://schemas.microsoft.com/sharepoint/v3" xsi:nil="true"/>
+  </documentManagement>
+</p:properties>
+</file>
+
+<file path=customXml/item2.xml><?xml version="1.0" encoding="utf-8"?>
 <ct:contentTypeSchema xmlns:ct="http://schemas.microsoft.com/office/2006/metadata/contentType" xmlns:ma="http://schemas.microsoft.com/office/2006/metadata/properties/metaAttributes" ct:_="" ma:_="" ma:contentTypeName="_Docs_" ma:contentTypeID="0x0056BD8EAE6FAF36488DB4D7E32B557BC9" ma:contentTypeVersion="" ma:contentTypeDescription="" ma:contentTypeScope="" ma:versionID="b24a59f726d28f46a69a0a8240ee44ed">
   <xsd:schema xmlns:xsd="http://www.w3.org/2001/XMLSchema" xmlns:p="http://schemas.microsoft.com/office/2006/metadata/properties" xmlns:ns1="http://schemas.microsoft.com/sharepoint/v3" targetNamespace="http://schemas.microsoft.com/office/2006/metadata/properties" ma:root="true" ma:fieldsID="3e5d9eca856144ce6ca1da655f95619c" ns1:_="">
     <xsd:import namespace="http://schemas.microsoft.com/sharepoint/v3"/>
@@ -10588,26 +10850,20 @@
 </ct:contentTypeSchema>
 </file>
 
-<file path=customXml/item2.xml><?xml version="1.0" encoding="utf-8"?>
-<p:properties xmlns:p="http://schemas.microsoft.com/office/2006/metadata/properties" xmlns:xsi="http://www.w3.org/2001/XMLSchema-instance">
-  <documentManagement>
-    <ContentTypeId xmlns="http://schemas.microsoft.com/sharepoint/v3">0x0056BD8EAE6FAF36488DB4D7E32B557BC9</ContentTypeId>
-    <_SourceUrl xmlns="http://schemas.microsoft.com/sharepoint/v3" xsi:nil="true"/>
-    <AutoVersionDisabled xmlns="http://schemas.microsoft.com/sharepoint/v3">false</AutoVersionDisabled>
-    <ItemType xmlns="http://schemas.microsoft.com/sharepoint/v3">1</ItemType>
-    <Order xmlns="http://schemas.microsoft.com/sharepoint/v3" xsi:nil="true"/>
-    <_SharedFileIndex xmlns="http://schemas.microsoft.com/sharepoint/v3" xsi:nil="true"/>
-    <MetaInfo xmlns="http://schemas.microsoft.com/sharepoint/v3" xsi:nil="true"/>
-    <Description xmlns="http://schemas.microsoft.com/sharepoint/v3" xsi:nil="true"/>
-  </documentManagement>
-</p:properties>
-</file>
-
 <file path=customXml/item3.xml><?xml version="1.0" encoding="utf-8"?>
 <b:Sources xmlns:b="http://schemas.openxmlformats.org/officeDocument/2006/bibliography" xmlns="http://schemas.openxmlformats.org/officeDocument/2006/bibliography" SelectedStyle="\APA.XSL" StyleName="APA"/>
 </file>
 
 <file path=customXml/itemProps1.xml><?xml version="1.0" encoding="utf-8"?>
+<ds:datastoreItem xmlns:ds="http://schemas.openxmlformats.org/officeDocument/2006/customXml" ds:itemID="{42C760F5-DE4A-4ED6-8CB0-B54FEE6DCDF2}">
+  <ds:schemaRefs>
+    <ds:schemaRef ds:uri="http://schemas.microsoft.com/office/2006/metadata/properties"/>
+    <ds:schemaRef ds:uri="http://schemas.microsoft.com/sharepoint/v3"/>
+  </ds:schemaRefs>
+</ds:datastoreItem>
+</file>
+
+<file path=customXml/itemProps2.xml><?xml version="1.0" encoding="utf-8"?>
 <ds:datastoreItem xmlns:ds="http://schemas.openxmlformats.org/officeDocument/2006/customXml" ds:itemID="{C12AA6FC-2577-4BCB-865C-6D2F38D89CB3}">
   <ds:schemaRefs>
     <ds:schemaRef ds:uri="http://schemas.microsoft.com/office/2006/metadata/contentType"/>
@@ -10624,17 +10880,8 @@
 </ds:datastoreItem>
 </file>
 
-<file path=customXml/itemProps2.xml><?xml version="1.0" encoding="utf-8"?>
-<ds:datastoreItem xmlns:ds="http://schemas.openxmlformats.org/officeDocument/2006/customXml" ds:itemID="{42C760F5-DE4A-4ED6-8CB0-B54FEE6DCDF2}">
-  <ds:schemaRefs>
-    <ds:schemaRef ds:uri="http://schemas.microsoft.com/office/2006/metadata/properties"/>
-    <ds:schemaRef ds:uri="http://schemas.microsoft.com/sharepoint/v3"/>
-  </ds:schemaRefs>
-</ds:datastoreItem>
-</file>
-
 <file path=customXml/itemProps3.xml><?xml version="1.0" encoding="utf-8"?>
-<ds:datastoreItem xmlns:ds="http://schemas.openxmlformats.org/officeDocument/2006/customXml" ds:itemID="{E3DF60A2-E715-441F-98A0-7A608629D43D}">
+<ds:datastoreItem xmlns:ds="http://schemas.openxmlformats.org/officeDocument/2006/customXml" ds:itemID="{4FA5E18D-87DA-4837-B11D-22124D7F81EC}">
   <ds:schemaRefs>
     <ds:schemaRef ds:uri="http://schemas.openxmlformats.org/officeDocument/2006/bibliography"/>
   </ds:schemaRefs>

</xml_diff>

<commit_message>
added some initial tables and documentation for COCOMO II variables and values
</commit_message>
<xml_diff>
--- a/portfolio/ProjectPlan.docx
+++ b/portfolio/ProjectPlan.docx
@@ -2047,14 +2047,9 @@
         </w:rPr>
         <w:t xml:space="preserve">The Code Project web site, “Calculating Function Points,” December 4, 2011: </w:t>
       </w:r>
-      <w:hyperlink r:id="rId11" w:history="1">
-        <w:r>
-          <w:rPr>
-            <w:rStyle w:val="Hyperlink"/>
-          </w:rPr>
-          <w:t>http://www.codeproject.com/KB/architecture/Calculate_Function_Point.aspx</w:t>
-        </w:r>
-      </w:hyperlink>
+      <w:r>
+        <w:t>http://www.codeproject.com/KB/architecture/Calculate_Function_Point.aspx</w:t>
+      </w:r>
       <w:r>
         <w:rPr>
           <w:color w:val="000000"/>
@@ -2077,22 +2072,8 @@
         <w:rPr>
           <w:color w:val="000000"/>
         </w:rPr>
-        <w:t xml:space="preserve">USC Center for Software Engineering website, </w:t>
+        <w:t xml:space="preserve">USC Center for Software Engineering website, “COCOMO II Affiliates,” December 4, 2011: </w:t>
       </w:r>
-      <w:r>
-        <w:rPr>
-          <w:color w:val="000000"/>
-        </w:rPr>
-        <w:t>“</w:t>
-      </w:r>
-      <w:r>
-        <w:rPr>
-          <w:color w:val="000000"/>
-        </w:rPr>
-        <w:t xml:space="preserve">COCOMO II Affiliates,” December 4, 2011: </w:t>
-      </w:r>
-      <w:bookmarkStart w:id="2" w:name="_GoBack"/>
-      <w:bookmarkEnd w:id="2"/>
       <w:r>
         <w:t>http://csse.usc.edu/csse/affiliate/private/COCOMOII_Driver+Calc_Ss/SpreadSheet-COCOMOII.html</w:t>
       </w:r>
@@ -2115,11 +2096,11 @@
       <w:pPr>
         <w:pStyle w:val="Heading2"/>
       </w:pPr>
-      <w:bookmarkStart w:id="3" w:name="_Toc308385546"/>
+      <w:bookmarkStart w:id="2" w:name="_Toc308385546"/>
       <w:r>
         <w:t>Terms</w:t>
       </w:r>
-      <w:bookmarkEnd w:id="3"/>
+      <w:bookmarkEnd w:id="2"/>
     </w:p>
     <w:p>
       <w:r>
@@ -2179,38 +2160,3768 @@
         <w:t>UFP is an acronym for Unadjusted Function Points.</w:t>
       </w:r>
     </w:p>
+    <w:p/>
     <w:p>
       <w:pPr>
+        <w:rPr>
+          <w:b/>
+        </w:rPr>
+      </w:pPr>
+      <w:r>
+        <w:rPr>
+          <w:b/>
+        </w:rPr>
+        <w:t>Data Functionality</w:t>
+      </w:r>
+    </w:p>
+    <w:p>
+      <w:r>
+        <w:t>Internal Logical Files (ILF)</w:t>
+      </w:r>
+    </w:p>
+    <w:p>
+      <w:r>
+        <w:t>External Interface Files (EIF)</w:t>
+      </w:r>
+    </w:p>
+    <w:p>
+      <w:pPr>
+        <w:rPr>
+          <w:b/>
+        </w:rPr>
+      </w:pPr>
+      <w:r>
+        <w:rPr>
+          <w:b/>
+        </w:rPr>
+        <w:t>Transaction Functionality</w:t>
+      </w:r>
+    </w:p>
+    <w:p>
+      <w:r>
+        <w:t>External Inputs (EI)</w:t>
+      </w:r>
+    </w:p>
+    <w:p>
+      <w:r>
+        <w:t>External Outputs (EO)</w:t>
+      </w:r>
+    </w:p>
+    <w:p>
+      <w:r>
+        <w:t>External Queries (EQ)</w:t>
+      </w:r>
+    </w:p>
+    <w:p>
+      <w:pPr>
         <w:pStyle w:val="Heading1"/>
       </w:pPr>
-      <w:bookmarkStart w:id="4" w:name="_Toc308385551"/>
+      <w:bookmarkStart w:id="3" w:name="_Toc308385551"/>
       <w:r>
         <w:t>Cost Estimate</w:t>
+      </w:r>
+      <w:bookmarkEnd w:id="3"/>
+    </w:p>
+    <w:p>
+      <w:pPr>
+        <w:pStyle w:val="Heading2"/>
+      </w:pPr>
+      <w:bookmarkStart w:id="4" w:name="_Toc308385552"/>
+      <w:r>
+        <w:t>COCOMO 2.0</w:t>
       </w:r>
       <w:bookmarkEnd w:id="4"/>
     </w:p>
     <w:p>
       <w:pPr>
-        <w:pStyle w:val="Heading2"/>
-      </w:pPr>
-      <w:bookmarkStart w:id="5" w:name="_Toc308385552"/>
+        <w:pStyle w:val="Heading3"/>
+      </w:pPr>
       <w:r>
-        <w:t>COCOMO 2.0</w:t>
+        <w:t>Computing Unadjusted Function Points</w:t>
       </w:r>
-      <w:bookmarkEnd w:id="5"/>
     </w:p>
     <w:p>
       <w:r>
-        <w:br w:type="page"/>
+        <w:lastRenderedPageBreak/>
+        <w:t xml:space="preserve">Unadjusted function points are used in the early design stage for project estimation.  I followed the information I found about computing function points on the Code Project </w:t>
+      </w:r>
+      <w:proofErr w:type="gramStart"/>
+      <w:r>
+        <w:t>website[</w:t>
+      </w:r>
+      <w:proofErr w:type="gramEnd"/>
+      <w:r>
+        <w:t>9].  I reviewed my use cases and arrived at the following table:</w:t>
+      </w:r>
+    </w:p>
+    <w:tbl>
+      <w:tblPr>
+        <w:tblStyle w:val="MediumShading2"/>
+        <w:tblW w:w="0" w:type="auto"/>
+        <w:tblLook w:val="04A0" w:firstRow="1" w:lastRow="0" w:firstColumn="1" w:lastColumn="0" w:noHBand="0" w:noVBand="1"/>
+      </w:tblPr>
+      <w:tblGrid>
+        <w:gridCol w:w="1368"/>
+        <w:gridCol w:w="1368"/>
+        <w:gridCol w:w="1368"/>
+        <w:gridCol w:w="1368"/>
+        <w:gridCol w:w="1368"/>
+        <w:gridCol w:w="1368"/>
+        <w:gridCol w:w="1368"/>
+      </w:tblGrid>
+      <w:tr>
+        <w:trPr>
+          <w:cnfStyle w:val="100000000000" w:firstRow="1" w:lastRow="0" w:firstColumn="0" w:lastColumn="0" w:oddVBand="0" w:evenVBand="0" w:oddHBand="0" w:evenHBand="0" w:firstRowFirstColumn="0" w:firstRowLastColumn="0" w:lastRowFirstColumn="0" w:lastRowLastColumn="0"/>
+        </w:trPr>
+        <w:tc>
+          <w:tcPr>
+            <w:cnfStyle w:val="001000000100" w:firstRow="0" w:lastRow="0" w:firstColumn="1" w:lastColumn="0" w:oddVBand="0" w:evenVBand="0" w:oddHBand="0" w:evenHBand="0" w:firstRowFirstColumn="1" w:firstRowLastColumn="0" w:lastRowFirstColumn="0" w:lastRowLastColumn="0"/>
+            <w:tcW w:w="1368" w:type="dxa"/>
+          </w:tcPr>
+          <w:p>
+            <w:r>
+              <w:t>Use Case</w:t>
+            </w:r>
+          </w:p>
+        </w:tc>
+        <w:tc>
+          <w:tcPr>
+            <w:tcW w:w="1368" w:type="dxa"/>
+          </w:tcPr>
+          <w:p>
+            <w:pPr>
+              <w:cnfStyle w:val="100000000000" w:firstRow="1" w:lastRow="0" w:firstColumn="0" w:lastColumn="0" w:oddVBand="0" w:evenVBand="0" w:oddHBand="0" w:evenHBand="0" w:firstRowFirstColumn="0" w:firstRowLastColumn="0" w:lastRowFirstColumn="0" w:lastRowLastColumn="0"/>
+            </w:pPr>
+            <w:r>
+              <w:t>ILF</w:t>
+            </w:r>
+          </w:p>
+        </w:tc>
+        <w:tc>
+          <w:tcPr>
+            <w:tcW w:w="1368" w:type="dxa"/>
+          </w:tcPr>
+          <w:p>
+            <w:pPr>
+              <w:cnfStyle w:val="100000000000" w:firstRow="1" w:lastRow="0" w:firstColumn="0" w:lastColumn="0" w:oddVBand="0" w:evenVBand="0" w:oddHBand="0" w:evenHBand="0" w:firstRowFirstColumn="0" w:firstRowLastColumn="0" w:lastRowFirstColumn="0" w:lastRowLastColumn="0"/>
+            </w:pPr>
+            <w:r>
+              <w:t>EIF</w:t>
+            </w:r>
+          </w:p>
+        </w:tc>
+        <w:tc>
+          <w:tcPr>
+            <w:tcW w:w="1368" w:type="dxa"/>
+          </w:tcPr>
+          <w:p>
+            <w:pPr>
+              <w:cnfStyle w:val="100000000000" w:firstRow="1" w:lastRow="0" w:firstColumn="0" w:lastColumn="0" w:oddVBand="0" w:evenVBand="0" w:oddHBand="0" w:evenHBand="0" w:firstRowFirstColumn="0" w:firstRowLastColumn="0" w:lastRowFirstColumn="0" w:lastRowLastColumn="0"/>
+            </w:pPr>
+            <w:r>
+              <w:t>EI</w:t>
+            </w:r>
+          </w:p>
+        </w:tc>
+        <w:tc>
+          <w:tcPr>
+            <w:tcW w:w="1368" w:type="dxa"/>
+          </w:tcPr>
+          <w:p>
+            <w:pPr>
+              <w:cnfStyle w:val="100000000000" w:firstRow="1" w:lastRow="0" w:firstColumn="0" w:lastColumn="0" w:oddVBand="0" w:evenVBand="0" w:oddHBand="0" w:evenHBand="0" w:firstRowFirstColumn="0" w:firstRowLastColumn="0" w:lastRowFirstColumn="0" w:lastRowLastColumn="0"/>
+            </w:pPr>
+            <w:r>
+              <w:t>EO</w:t>
+            </w:r>
+          </w:p>
+        </w:tc>
+        <w:tc>
+          <w:tcPr>
+            <w:tcW w:w="1368" w:type="dxa"/>
+          </w:tcPr>
+          <w:p>
+            <w:pPr>
+              <w:cnfStyle w:val="100000000000" w:firstRow="1" w:lastRow="0" w:firstColumn="0" w:lastColumn="0" w:oddVBand="0" w:evenVBand="0" w:oddHBand="0" w:evenHBand="0" w:firstRowFirstColumn="0" w:firstRowLastColumn="0" w:lastRowFirstColumn="0" w:lastRowLastColumn="0"/>
+            </w:pPr>
+            <w:r>
+              <w:t>EQ</w:t>
+            </w:r>
+          </w:p>
+        </w:tc>
+        <w:tc>
+          <w:tcPr>
+            <w:tcW w:w="1368" w:type="dxa"/>
+          </w:tcPr>
+          <w:p>
+            <w:pPr>
+              <w:cnfStyle w:val="100000000000" w:firstRow="1" w:lastRow="0" w:firstColumn="0" w:lastColumn="0" w:oddVBand="0" w:evenVBand="0" w:oddHBand="0" w:evenHBand="0" w:firstRowFirstColumn="0" w:firstRowLastColumn="0" w:lastRowFirstColumn="0" w:lastRowLastColumn="0"/>
+            </w:pPr>
+            <w:r>
+              <w:t>Total</w:t>
+            </w:r>
+          </w:p>
+        </w:tc>
+      </w:tr>
+      <w:tr>
+        <w:trPr>
+          <w:cnfStyle w:val="000000100000" w:firstRow="0" w:lastRow="0" w:firstColumn="0" w:lastColumn="0" w:oddVBand="0" w:evenVBand="0" w:oddHBand="1" w:evenHBand="0" w:firstRowFirstColumn="0" w:firstRowLastColumn="0" w:lastRowFirstColumn="0" w:lastRowLastColumn="0"/>
+        </w:trPr>
+        <w:tc>
+          <w:tcPr>
+            <w:cnfStyle w:val="001000000000" w:firstRow="0" w:lastRow="0" w:firstColumn="1" w:lastColumn="0" w:oddVBand="0" w:evenVBand="0" w:oddHBand="0" w:evenHBand="0" w:firstRowFirstColumn="0" w:firstRowLastColumn="0" w:lastRowFirstColumn="0" w:lastRowLastColumn="0"/>
+            <w:tcW w:w="1368" w:type="dxa"/>
+          </w:tcPr>
+          <w:p>
+            <w:pPr>
+              <w:jc w:val="right"/>
+              <w:rPr>
+                <w:rFonts w:ascii="Consolas" w:hAnsi="Consolas" w:cs="Consolas"/>
+              </w:rPr>
+            </w:pPr>
+            <w:r>
+              <w:rPr>
+                <w:rFonts w:ascii="Consolas" w:hAnsi="Consolas" w:cs="Consolas"/>
+              </w:rPr>
+              <w:t>1</w:t>
+            </w:r>
+          </w:p>
+        </w:tc>
+        <w:tc>
+          <w:tcPr>
+            <w:tcW w:w="1368" w:type="dxa"/>
+          </w:tcPr>
+          <w:p>
+            <w:pPr>
+              <w:jc w:val="right"/>
+              <w:cnfStyle w:val="000000100000" w:firstRow="0" w:lastRow="0" w:firstColumn="0" w:lastColumn="0" w:oddVBand="0" w:evenVBand="0" w:oddHBand="1" w:evenHBand="0" w:firstRowFirstColumn="0" w:firstRowLastColumn="0" w:lastRowFirstColumn="0" w:lastRowLastColumn="0"/>
+              <w:rPr>
+                <w:rFonts w:ascii="Consolas" w:hAnsi="Consolas" w:cs="Consolas"/>
+              </w:rPr>
+            </w:pPr>
+            <w:r>
+              <w:rPr>
+                <w:rFonts w:ascii="Consolas" w:hAnsi="Consolas" w:cs="Consolas"/>
+              </w:rPr>
+              <w:t>2</w:t>
+            </w:r>
+          </w:p>
+        </w:tc>
+        <w:tc>
+          <w:tcPr>
+            <w:tcW w:w="1368" w:type="dxa"/>
+          </w:tcPr>
+          <w:p>
+            <w:pPr>
+              <w:jc w:val="right"/>
+              <w:cnfStyle w:val="000000100000" w:firstRow="0" w:lastRow="0" w:firstColumn="0" w:lastColumn="0" w:oddVBand="0" w:evenVBand="0" w:oddHBand="1" w:evenHBand="0" w:firstRowFirstColumn="0" w:firstRowLastColumn="0" w:lastRowFirstColumn="0" w:lastRowLastColumn="0"/>
+              <w:rPr>
+                <w:rFonts w:ascii="Consolas" w:hAnsi="Consolas" w:cs="Consolas"/>
+              </w:rPr>
+            </w:pPr>
+          </w:p>
+        </w:tc>
+        <w:tc>
+          <w:tcPr>
+            <w:tcW w:w="1368" w:type="dxa"/>
+          </w:tcPr>
+          <w:p>
+            <w:pPr>
+              <w:jc w:val="right"/>
+              <w:cnfStyle w:val="000000100000" w:firstRow="0" w:lastRow="0" w:firstColumn="0" w:lastColumn="0" w:oddVBand="0" w:evenVBand="0" w:oddHBand="1" w:evenHBand="0" w:firstRowFirstColumn="0" w:firstRowLastColumn="0" w:lastRowFirstColumn="0" w:lastRowLastColumn="0"/>
+              <w:rPr>
+                <w:rFonts w:ascii="Consolas" w:hAnsi="Consolas" w:cs="Consolas"/>
+              </w:rPr>
+            </w:pPr>
+          </w:p>
+        </w:tc>
+        <w:tc>
+          <w:tcPr>
+            <w:tcW w:w="1368" w:type="dxa"/>
+          </w:tcPr>
+          <w:p>
+            <w:pPr>
+              <w:jc w:val="right"/>
+              <w:cnfStyle w:val="000000100000" w:firstRow="0" w:lastRow="0" w:firstColumn="0" w:lastColumn="0" w:oddVBand="0" w:evenVBand="0" w:oddHBand="1" w:evenHBand="0" w:firstRowFirstColumn="0" w:firstRowLastColumn="0" w:lastRowFirstColumn="0" w:lastRowLastColumn="0"/>
+              <w:rPr>
+                <w:rFonts w:ascii="Consolas" w:hAnsi="Consolas" w:cs="Consolas"/>
+              </w:rPr>
+            </w:pPr>
+            <w:r>
+              <w:rPr>
+                <w:rFonts w:ascii="Consolas" w:hAnsi="Consolas" w:cs="Consolas"/>
+              </w:rPr>
+              <w:t>1</w:t>
+            </w:r>
+          </w:p>
+        </w:tc>
+        <w:tc>
+          <w:tcPr>
+            <w:tcW w:w="1368" w:type="dxa"/>
+          </w:tcPr>
+          <w:p>
+            <w:pPr>
+              <w:jc w:val="right"/>
+              <w:cnfStyle w:val="000000100000" w:firstRow="0" w:lastRow="0" w:firstColumn="0" w:lastColumn="0" w:oddVBand="0" w:evenVBand="0" w:oddHBand="1" w:evenHBand="0" w:firstRowFirstColumn="0" w:firstRowLastColumn="0" w:lastRowFirstColumn="0" w:lastRowLastColumn="0"/>
+              <w:rPr>
+                <w:rFonts w:ascii="Consolas" w:hAnsi="Consolas" w:cs="Consolas"/>
+              </w:rPr>
+            </w:pPr>
+          </w:p>
+        </w:tc>
+        <w:tc>
+          <w:tcPr>
+            <w:tcW w:w="1368" w:type="dxa"/>
+          </w:tcPr>
+          <w:p>
+            <w:pPr>
+              <w:jc w:val="right"/>
+              <w:cnfStyle w:val="000000100000" w:firstRow="0" w:lastRow="0" w:firstColumn="0" w:lastColumn="0" w:oddVBand="0" w:evenVBand="0" w:oddHBand="1" w:evenHBand="0" w:firstRowFirstColumn="0" w:firstRowLastColumn="0" w:lastRowFirstColumn="0" w:lastRowLastColumn="0"/>
+              <w:rPr>
+                <w:rFonts w:ascii="Consolas" w:hAnsi="Consolas" w:cs="Consolas"/>
+              </w:rPr>
+            </w:pPr>
+          </w:p>
+        </w:tc>
+      </w:tr>
+      <w:tr>
+        <w:tc>
+          <w:tcPr>
+            <w:cnfStyle w:val="001000000000" w:firstRow="0" w:lastRow="0" w:firstColumn="1" w:lastColumn="0" w:oddVBand="0" w:evenVBand="0" w:oddHBand="0" w:evenHBand="0" w:firstRowFirstColumn="0" w:firstRowLastColumn="0" w:lastRowFirstColumn="0" w:lastRowLastColumn="0"/>
+            <w:tcW w:w="1368" w:type="dxa"/>
+          </w:tcPr>
+          <w:p>
+            <w:pPr>
+              <w:jc w:val="right"/>
+              <w:rPr>
+                <w:rFonts w:ascii="Consolas" w:hAnsi="Consolas" w:cs="Consolas"/>
+              </w:rPr>
+            </w:pPr>
+            <w:r>
+              <w:rPr>
+                <w:rFonts w:ascii="Consolas" w:hAnsi="Consolas" w:cs="Consolas"/>
+              </w:rPr>
+              <w:t>2</w:t>
+            </w:r>
+          </w:p>
+        </w:tc>
+        <w:tc>
+          <w:tcPr>
+            <w:tcW w:w="1368" w:type="dxa"/>
+          </w:tcPr>
+          <w:p>
+            <w:pPr>
+              <w:jc w:val="right"/>
+              <w:cnfStyle w:val="000000000000" w:firstRow="0" w:lastRow="0" w:firstColumn="0" w:lastColumn="0" w:oddVBand="0" w:evenVBand="0" w:oddHBand="0" w:evenHBand="0" w:firstRowFirstColumn="0" w:firstRowLastColumn="0" w:lastRowFirstColumn="0" w:lastRowLastColumn="0"/>
+              <w:rPr>
+                <w:rFonts w:ascii="Consolas" w:hAnsi="Consolas" w:cs="Consolas"/>
+              </w:rPr>
+            </w:pPr>
+          </w:p>
+        </w:tc>
+        <w:tc>
+          <w:tcPr>
+            <w:tcW w:w="1368" w:type="dxa"/>
+          </w:tcPr>
+          <w:p>
+            <w:pPr>
+              <w:jc w:val="right"/>
+              <w:cnfStyle w:val="000000000000" w:firstRow="0" w:lastRow="0" w:firstColumn="0" w:lastColumn="0" w:oddVBand="0" w:evenVBand="0" w:oddHBand="0" w:evenHBand="0" w:firstRowFirstColumn="0" w:firstRowLastColumn="0" w:lastRowFirstColumn="0" w:lastRowLastColumn="0"/>
+              <w:rPr>
+                <w:rFonts w:ascii="Consolas" w:hAnsi="Consolas" w:cs="Consolas"/>
+              </w:rPr>
+            </w:pPr>
+          </w:p>
+        </w:tc>
+        <w:tc>
+          <w:tcPr>
+            <w:tcW w:w="1368" w:type="dxa"/>
+          </w:tcPr>
+          <w:p>
+            <w:pPr>
+              <w:jc w:val="right"/>
+              <w:cnfStyle w:val="000000000000" w:firstRow="0" w:lastRow="0" w:firstColumn="0" w:lastColumn="0" w:oddVBand="0" w:evenVBand="0" w:oddHBand="0" w:evenHBand="0" w:firstRowFirstColumn="0" w:firstRowLastColumn="0" w:lastRowFirstColumn="0" w:lastRowLastColumn="0"/>
+              <w:rPr>
+                <w:rFonts w:ascii="Consolas" w:hAnsi="Consolas" w:cs="Consolas"/>
+              </w:rPr>
+            </w:pPr>
+          </w:p>
+        </w:tc>
+        <w:tc>
+          <w:tcPr>
+            <w:tcW w:w="1368" w:type="dxa"/>
+          </w:tcPr>
+          <w:p>
+            <w:pPr>
+              <w:jc w:val="right"/>
+              <w:cnfStyle w:val="000000000000" w:firstRow="0" w:lastRow="0" w:firstColumn="0" w:lastColumn="0" w:oddVBand="0" w:evenVBand="0" w:oddHBand="0" w:evenHBand="0" w:firstRowFirstColumn="0" w:firstRowLastColumn="0" w:lastRowFirstColumn="0" w:lastRowLastColumn="0"/>
+              <w:rPr>
+                <w:rFonts w:ascii="Consolas" w:hAnsi="Consolas" w:cs="Consolas"/>
+              </w:rPr>
+            </w:pPr>
+            <w:r>
+              <w:rPr>
+                <w:rFonts w:ascii="Consolas" w:hAnsi="Consolas" w:cs="Consolas"/>
+              </w:rPr>
+              <w:t>2</w:t>
+            </w:r>
+          </w:p>
+        </w:tc>
+        <w:tc>
+          <w:tcPr>
+            <w:tcW w:w="1368" w:type="dxa"/>
+          </w:tcPr>
+          <w:p>
+            <w:pPr>
+              <w:jc w:val="right"/>
+              <w:cnfStyle w:val="000000000000" w:firstRow="0" w:lastRow="0" w:firstColumn="0" w:lastColumn="0" w:oddVBand="0" w:evenVBand="0" w:oddHBand="0" w:evenHBand="0" w:firstRowFirstColumn="0" w:firstRowLastColumn="0" w:lastRowFirstColumn="0" w:lastRowLastColumn="0"/>
+              <w:rPr>
+                <w:rFonts w:ascii="Consolas" w:hAnsi="Consolas" w:cs="Consolas"/>
+              </w:rPr>
+            </w:pPr>
+            <w:r>
+              <w:rPr>
+                <w:rFonts w:ascii="Consolas" w:hAnsi="Consolas" w:cs="Consolas"/>
+              </w:rPr>
+              <w:t>2</w:t>
+            </w:r>
+          </w:p>
+        </w:tc>
+        <w:tc>
+          <w:tcPr>
+            <w:tcW w:w="1368" w:type="dxa"/>
+          </w:tcPr>
+          <w:p>
+            <w:pPr>
+              <w:jc w:val="right"/>
+              <w:cnfStyle w:val="000000000000" w:firstRow="0" w:lastRow="0" w:firstColumn="0" w:lastColumn="0" w:oddVBand="0" w:evenVBand="0" w:oddHBand="0" w:evenHBand="0" w:firstRowFirstColumn="0" w:firstRowLastColumn="0" w:lastRowFirstColumn="0" w:lastRowLastColumn="0"/>
+              <w:rPr>
+                <w:rFonts w:ascii="Consolas" w:hAnsi="Consolas" w:cs="Consolas"/>
+              </w:rPr>
+            </w:pPr>
+          </w:p>
+        </w:tc>
+      </w:tr>
+      <w:tr>
+        <w:trPr>
+          <w:cnfStyle w:val="000000100000" w:firstRow="0" w:lastRow="0" w:firstColumn="0" w:lastColumn="0" w:oddVBand="0" w:evenVBand="0" w:oddHBand="1" w:evenHBand="0" w:firstRowFirstColumn="0" w:firstRowLastColumn="0" w:lastRowFirstColumn="0" w:lastRowLastColumn="0"/>
+        </w:trPr>
+        <w:tc>
+          <w:tcPr>
+            <w:cnfStyle w:val="001000000000" w:firstRow="0" w:lastRow="0" w:firstColumn="1" w:lastColumn="0" w:oddVBand="0" w:evenVBand="0" w:oddHBand="0" w:evenHBand="0" w:firstRowFirstColumn="0" w:firstRowLastColumn="0" w:lastRowFirstColumn="0" w:lastRowLastColumn="0"/>
+            <w:tcW w:w="1368" w:type="dxa"/>
+          </w:tcPr>
+          <w:p>
+            <w:pPr>
+              <w:jc w:val="right"/>
+              <w:rPr>
+                <w:rFonts w:ascii="Consolas" w:hAnsi="Consolas" w:cs="Consolas"/>
+              </w:rPr>
+            </w:pPr>
+            <w:r>
+              <w:rPr>
+                <w:rFonts w:ascii="Consolas" w:hAnsi="Consolas" w:cs="Consolas"/>
+              </w:rPr>
+              <w:t>3</w:t>
+            </w:r>
+          </w:p>
+        </w:tc>
+        <w:tc>
+          <w:tcPr>
+            <w:tcW w:w="1368" w:type="dxa"/>
+          </w:tcPr>
+          <w:p>
+            <w:pPr>
+              <w:jc w:val="right"/>
+              <w:cnfStyle w:val="000000100000" w:firstRow="0" w:lastRow="0" w:firstColumn="0" w:lastColumn="0" w:oddVBand="0" w:evenVBand="0" w:oddHBand="1" w:evenHBand="0" w:firstRowFirstColumn="0" w:firstRowLastColumn="0" w:lastRowFirstColumn="0" w:lastRowLastColumn="0"/>
+              <w:rPr>
+                <w:rFonts w:ascii="Consolas" w:hAnsi="Consolas" w:cs="Consolas"/>
+              </w:rPr>
+            </w:pPr>
+            <w:r>
+              <w:rPr>
+                <w:rFonts w:ascii="Consolas" w:hAnsi="Consolas" w:cs="Consolas"/>
+              </w:rPr>
+              <w:t>1</w:t>
+            </w:r>
+          </w:p>
+        </w:tc>
+        <w:tc>
+          <w:tcPr>
+            <w:tcW w:w="1368" w:type="dxa"/>
+          </w:tcPr>
+          <w:p>
+            <w:pPr>
+              <w:jc w:val="right"/>
+              <w:cnfStyle w:val="000000100000" w:firstRow="0" w:lastRow="0" w:firstColumn="0" w:lastColumn="0" w:oddVBand="0" w:evenVBand="0" w:oddHBand="1" w:evenHBand="0" w:firstRowFirstColumn="0" w:firstRowLastColumn="0" w:lastRowFirstColumn="0" w:lastRowLastColumn="0"/>
+              <w:rPr>
+                <w:rFonts w:ascii="Consolas" w:hAnsi="Consolas" w:cs="Consolas"/>
+              </w:rPr>
+            </w:pPr>
+          </w:p>
+        </w:tc>
+        <w:tc>
+          <w:tcPr>
+            <w:tcW w:w="1368" w:type="dxa"/>
+          </w:tcPr>
+          <w:p>
+            <w:pPr>
+              <w:jc w:val="right"/>
+              <w:cnfStyle w:val="000000100000" w:firstRow="0" w:lastRow="0" w:firstColumn="0" w:lastColumn="0" w:oddVBand="0" w:evenVBand="0" w:oddHBand="1" w:evenHBand="0" w:firstRowFirstColumn="0" w:firstRowLastColumn="0" w:lastRowFirstColumn="0" w:lastRowLastColumn="0"/>
+              <w:rPr>
+                <w:rFonts w:ascii="Consolas" w:hAnsi="Consolas" w:cs="Consolas"/>
+              </w:rPr>
+            </w:pPr>
+          </w:p>
+        </w:tc>
+        <w:tc>
+          <w:tcPr>
+            <w:tcW w:w="1368" w:type="dxa"/>
+          </w:tcPr>
+          <w:p>
+            <w:pPr>
+              <w:jc w:val="right"/>
+              <w:cnfStyle w:val="000000100000" w:firstRow="0" w:lastRow="0" w:firstColumn="0" w:lastColumn="0" w:oddVBand="0" w:evenVBand="0" w:oddHBand="1" w:evenHBand="0" w:firstRowFirstColumn="0" w:firstRowLastColumn="0" w:lastRowFirstColumn="0" w:lastRowLastColumn="0"/>
+              <w:rPr>
+                <w:rFonts w:ascii="Consolas" w:hAnsi="Consolas" w:cs="Consolas"/>
+              </w:rPr>
+            </w:pPr>
+            <w:r>
+              <w:rPr>
+                <w:rFonts w:ascii="Consolas" w:hAnsi="Consolas" w:cs="Consolas"/>
+              </w:rPr>
+              <w:t>1</w:t>
+            </w:r>
+          </w:p>
+        </w:tc>
+        <w:tc>
+          <w:tcPr>
+            <w:tcW w:w="1368" w:type="dxa"/>
+          </w:tcPr>
+          <w:p>
+            <w:pPr>
+              <w:jc w:val="right"/>
+              <w:cnfStyle w:val="000000100000" w:firstRow="0" w:lastRow="0" w:firstColumn="0" w:lastColumn="0" w:oddVBand="0" w:evenVBand="0" w:oddHBand="1" w:evenHBand="0" w:firstRowFirstColumn="0" w:firstRowLastColumn="0" w:lastRowFirstColumn="0" w:lastRowLastColumn="0"/>
+              <w:rPr>
+                <w:rFonts w:ascii="Consolas" w:hAnsi="Consolas" w:cs="Consolas"/>
+              </w:rPr>
+            </w:pPr>
+          </w:p>
+        </w:tc>
+        <w:tc>
+          <w:tcPr>
+            <w:tcW w:w="1368" w:type="dxa"/>
+          </w:tcPr>
+          <w:p>
+            <w:pPr>
+              <w:jc w:val="right"/>
+              <w:cnfStyle w:val="000000100000" w:firstRow="0" w:lastRow="0" w:firstColumn="0" w:lastColumn="0" w:oddVBand="0" w:evenVBand="0" w:oddHBand="1" w:evenHBand="0" w:firstRowFirstColumn="0" w:firstRowLastColumn="0" w:lastRowFirstColumn="0" w:lastRowLastColumn="0"/>
+              <w:rPr>
+                <w:rFonts w:ascii="Consolas" w:hAnsi="Consolas" w:cs="Consolas"/>
+              </w:rPr>
+            </w:pPr>
+          </w:p>
+        </w:tc>
+      </w:tr>
+      <w:tr>
+        <w:tc>
+          <w:tcPr>
+            <w:cnfStyle w:val="001000000000" w:firstRow="0" w:lastRow="0" w:firstColumn="1" w:lastColumn="0" w:oddVBand="0" w:evenVBand="0" w:oddHBand="0" w:evenHBand="0" w:firstRowFirstColumn="0" w:firstRowLastColumn="0" w:lastRowFirstColumn="0" w:lastRowLastColumn="0"/>
+            <w:tcW w:w="1368" w:type="dxa"/>
+          </w:tcPr>
+          <w:p>
+            <w:pPr>
+              <w:jc w:val="right"/>
+              <w:rPr>
+                <w:rFonts w:ascii="Consolas" w:hAnsi="Consolas" w:cs="Consolas"/>
+              </w:rPr>
+            </w:pPr>
+            <w:r>
+              <w:rPr>
+                <w:rFonts w:ascii="Consolas" w:hAnsi="Consolas" w:cs="Consolas"/>
+              </w:rPr>
+              <w:t>4</w:t>
+            </w:r>
+          </w:p>
+        </w:tc>
+        <w:tc>
+          <w:tcPr>
+            <w:tcW w:w="1368" w:type="dxa"/>
+          </w:tcPr>
+          <w:p>
+            <w:pPr>
+              <w:jc w:val="right"/>
+              <w:cnfStyle w:val="000000000000" w:firstRow="0" w:lastRow="0" w:firstColumn="0" w:lastColumn="0" w:oddVBand="0" w:evenVBand="0" w:oddHBand="0" w:evenHBand="0" w:firstRowFirstColumn="0" w:firstRowLastColumn="0" w:lastRowFirstColumn="0" w:lastRowLastColumn="0"/>
+              <w:rPr>
+                <w:rFonts w:ascii="Consolas" w:hAnsi="Consolas" w:cs="Consolas"/>
+              </w:rPr>
+            </w:pPr>
+            <w:r>
+              <w:rPr>
+                <w:rFonts w:ascii="Consolas" w:hAnsi="Consolas" w:cs="Consolas"/>
+              </w:rPr>
+              <w:t>1</w:t>
+            </w:r>
+          </w:p>
+        </w:tc>
+        <w:tc>
+          <w:tcPr>
+            <w:tcW w:w="1368" w:type="dxa"/>
+          </w:tcPr>
+          <w:p>
+            <w:pPr>
+              <w:jc w:val="right"/>
+              <w:cnfStyle w:val="000000000000" w:firstRow="0" w:lastRow="0" w:firstColumn="0" w:lastColumn="0" w:oddVBand="0" w:evenVBand="0" w:oddHBand="0" w:evenHBand="0" w:firstRowFirstColumn="0" w:firstRowLastColumn="0" w:lastRowFirstColumn="0" w:lastRowLastColumn="0"/>
+              <w:rPr>
+                <w:rFonts w:ascii="Consolas" w:hAnsi="Consolas" w:cs="Consolas"/>
+              </w:rPr>
+            </w:pPr>
+          </w:p>
+        </w:tc>
+        <w:tc>
+          <w:tcPr>
+            <w:tcW w:w="1368" w:type="dxa"/>
+          </w:tcPr>
+          <w:p>
+            <w:pPr>
+              <w:jc w:val="right"/>
+              <w:cnfStyle w:val="000000000000" w:firstRow="0" w:lastRow="0" w:firstColumn="0" w:lastColumn="0" w:oddVBand="0" w:evenVBand="0" w:oddHBand="0" w:evenHBand="0" w:firstRowFirstColumn="0" w:firstRowLastColumn="0" w:lastRowFirstColumn="0" w:lastRowLastColumn="0"/>
+              <w:rPr>
+                <w:rFonts w:ascii="Consolas" w:hAnsi="Consolas" w:cs="Consolas"/>
+              </w:rPr>
+            </w:pPr>
+          </w:p>
+        </w:tc>
+        <w:tc>
+          <w:tcPr>
+            <w:tcW w:w="1368" w:type="dxa"/>
+          </w:tcPr>
+          <w:p>
+            <w:pPr>
+              <w:jc w:val="right"/>
+              <w:cnfStyle w:val="000000000000" w:firstRow="0" w:lastRow="0" w:firstColumn="0" w:lastColumn="0" w:oddVBand="0" w:evenVBand="0" w:oddHBand="0" w:evenHBand="0" w:firstRowFirstColumn="0" w:firstRowLastColumn="0" w:lastRowFirstColumn="0" w:lastRowLastColumn="0"/>
+              <w:rPr>
+                <w:rFonts w:ascii="Consolas" w:hAnsi="Consolas" w:cs="Consolas"/>
+              </w:rPr>
+            </w:pPr>
+            <w:r>
+              <w:rPr>
+                <w:rFonts w:ascii="Consolas" w:hAnsi="Consolas" w:cs="Consolas"/>
+              </w:rPr>
+              <w:t>1</w:t>
+            </w:r>
+          </w:p>
+        </w:tc>
+        <w:tc>
+          <w:tcPr>
+            <w:tcW w:w="1368" w:type="dxa"/>
+          </w:tcPr>
+          <w:p>
+            <w:pPr>
+              <w:jc w:val="right"/>
+              <w:cnfStyle w:val="000000000000" w:firstRow="0" w:lastRow="0" w:firstColumn="0" w:lastColumn="0" w:oddVBand="0" w:evenVBand="0" w:oddHBand="0" w:evenHBand="0" w:firstRowFirstColumn="0" w:firstRowLastColumn="0" w:lastRowFirstColumn="0" w:lastRowLastColumn="0"/>
+              <w:rPr>
+                <w:rFonts w:ascii="Consolas" w:hAnsi="Consolas" w:cs="Consolas"/>
+              </w:rPr>
+            </w:pPr>
+          </w:p>
+        </w:tc>
+        <w:tc>
+          <w:tcPr>
+            <w:tcW w:w="1368" w:type="dxa"/>
+          </w:tcPr>
+          <w:p>
+            <w:pPr>
+              <w:jc w:val="right"/>
+              <w:cnfStyle w:val="000000000000" w:firstRow="0" w:lastRow="0" w:firstColumn="0" w:lastColumn="0" w:oddVBand="0" w:evenVBand="0" w:oddHBand="0" w:evenHBand="0" w:firstRowFirstColumn="0" w:firstRowLastColumn="0" w:lastRowFirstColumn="0" w:lastRowLastColumn="0"/>
+              <w:rPr>
+                <w:rFonts w:ascii="Consolas" w:hAnsi="Consolas" w:cs="Consolas"/>
+              </w:rPr>
+            </w:pPr>
+          </w:p>
+        </w:tc>
+      </w:tr>
+      <w:tr>
+        <w:trPr>
+          <w:cnfStyle w:val="000000100000" w:firstRow="0" w:lastRow="0" w:firstColumn="0" w:lastColumn="0" w:oddVBand="0" w:evenVBand="0" w:oddHBand="1" w:evenHBand="0" w:firstRowFirstColumn="0" w:firstRowLastColumn="0" w:lastRowFirstColumn="0" w:lastRowLastColumn="0"/>
+        </w:trPr>
+        <w:tc>
+          <w:tcPr>
+            <w:cnfStyle w:val="001000000000" w:firstRow="0" w:lastRow="0" w:firstColumn="1" w:lastColumn="0" w:oddVBand="0" w:evenVBand="0" w:oddHBand="0" w:evenHBand="0" w:firstRowFirstColumn="0" w:firstRowLastColumn="0" w:lastRowFirstColumn="0" w:lastRowLastColumn="0"/>
+            <w:tcW w:w="1368" w:type="dxa"/>
+          </w:tcPr>
+          <w:p>
+            <w:pPr>
+              <w:jc w:val="right"/>
+              <w:rPr>
+                <w:rFonts w:ascii="Consolas" w:hAnsi="Consolas" w:cs="Consolas"/>
+              </w:rPr>
+            </w:pPr>
+            <w:r>
+              <w:rPr>
+                <w:rFonts w:ascii="Consolas" w:hAnsi="Consolas" w:cs="Consolas"/>
+              </w:rPr>
+              <w:t>5</w:t>
+            </w:r>
+          </w:p>
+        </w:tc>
+        <w:tc>
+          <w:tcPr>
+            <w:tcW w:w="1368" w:type="dxa"/>
+          </w:tcPr>
+          <w:p>
+            <w:pPr>
+              <w:jc w:val="right"/>
+              <w:cnfStyle w:val="000000100000" w:firstRow="0" w:lastRow="0" w:firstColumn="0" w:lastColumn="0" w:oddVBand="0" w:evenVBand="0" w:oddHBand="1" w:evenHBand="0" w:firstRowFirstColumn="0" w:firstRowLastColumn="0" w:lastRowFirstColumn="0" w:lastRowLastColumn="0"/>
+              <w:rPr>
+                <w:rFonts w:ascii="Consolas" w:hAnsi="Consolas" w:cs="Consolas"/>
+              </w:rPr>
+            </w:pPr>
+          </w:p>
+        </w:tc>
+        <w:tc>
+          <w:tcPr>
+            <w:tcW w:w="1368" w:type="dxa"/>
+          </w:tcPr>
+          <w:p>
+            <w:pPr>
+              <w:jc w:val="right"/>
+              <w:cnfStyle w:val="000000100000" w:firstRow="0" w:lastRow="0" w:firstColumn="0" w:lastColumn="0" w:oddVBand="0" w:evenVBand="0" w:oddHBand="1" w:evenHBand="0" w:firstRowFirstColumn="0" w:firstRowLastColumn="0" w:lastRowFirstColumn="0" w:lastRowLastColumn="0"/>
+              <w:rPr>
+                <w:rFonts w:ascii="Consolas" w:hAnsi="Consolas" w:cs="Consolas"/>
+              </w:rPr>
+            </w:pPr>
+            <w:r>
+              <w:rPr>
+                <w:rFonts w:ascii="Consolas" w:hAnsi="Consolas" w:cs="Consolas"/>
+              </w:rPr>
+              <w:t>1</w:t>
+            </w:r>
+          </w:p>
+        </w:tc>
+        <w:tc>
+          <w:tcPr>
+            <w:tcW w:w="1368" w:type="dxa"/>
+          </w:tcPr>
+          <w:p>
+            <w:pPr>
+              <w:jc w:val="right"/>
+              <w:cnfStyle w:val="000000100000" w:firstRow="0" w:lastRow="0" w:firstColumn="0" w:lastColumn="0" w:oddVBand="0" w:evenVBand="0" w:oddHBand="1" w:evenHBand="0" w:firstRowFirstColumn="0" w:firstRowLastColumn="0" w:lastRowFirstColumn="0" w:lastRowLastColumn="0"/>
+              <w:rPr>
+                <w:rFonts w:ascii="Consolas" w:hAnsi="Consolas" w:cs="Consolas"/>
+              </w:rPr>
+            </w:pPr>
+            <w:r>
+              <w:rPr>
+                <w:rFonts w:ascii="Consolas" w:hAnsi="Consolas" w:cs="Consolas"/>
+              </w:rPr>
+              <w:t>1</w:t>
+            </w:r>
+          </w:p>
+        </w:tc>
+        <w:tc>
+          <w:tcPr>
+            <w:tcW w:w="1368" w:type="dxa"/>
+          </w:tcPr>
+          <w:p>
+            <w:pPr>
+              <w:jc w:val="right"/>
+              <w:cnfStyle w:val="000000100000" w:firstRow="0" w:lastRow="0" w:firstColumn="0" w:lastColumn="0" w:oddVBand="0" w:evenVBand="0" w:oddHBand="1" w:evenHBand="0" w:firstRowFirstColumn="0" w:firstRowLastColumn="0" w:lastRowFirstColumn="0" w:lastRowLastColumn="0"/>
+              <w:rPr>
+                <w:rFonts w:ascii="Consolas" w:hAnsi="Consolas" w:cs="Consolas"/>
+              </w:rPr>
+            </w:pPr>
+            <w:r>
+              <w:rPr>
+                <w:rFonts w:ascii="Consolas" w:hAnsi="Consolas" w:cs="Consolas"/>
+              </w:rPr>
+              <w:t>1</w:t>
+            </w:r>
+          </w:p>
+        </w:tc>
+        <w:tc>
+          <w:tcPr>
+            <w:tcW w:w="1368" w:type="dxa"/>
+          </w:tcPr>
+          <w:p>
+            <w:pPr>
+              <w:jc w:val="right"/>
+              <w:cnfStyle w:val="000000100000" w:firstRow="0" w:lastRow="0" w:firstColumn="0" w:lastColumn="0" w:oddVBand="0" w:evenVBand="0" w:oddHBand="1" w:evenHBand="0" w:firstRowFirstColumn="0" w:firstRowLastColumn="0" w:lastRowFirstColumn="0" w:lastRowLastColumn="0"/>
+              <w:rPr>
+                <w:rFonts w:ascii="Consolas" w:hAnsi="Consolas" w:cs="Consolas"/>
+              </w:rPr>
+            </w:pPr>
+            <w:r>
+              <w:rPr>
+                <w:rFonts w:ascii="Consolas" w:hAnsi="Consolas" w:cs="Consolas"/>
+              </w:rPr>
+              <w:t>1</w:t>
+            </w:r>
+          </w:p>
+        </w:tc>
+        <w:tc>
+          <w:tcPr>
+            <w:tcW w:w="1368" w:type="dxa"/>
+          </w:tcPr>
+          <w:p>
+            <w:pPr>
+              <w:jc w:val="right"/>
+              <w:cnfStyle w:val="000000100000" w:firstRow="0" w:lastRow="0" w:firstColumn="0" w:lastColumn="0" w:oddVBand="0" w:evenVBand="0" w:oddHBand="1" w:evenHBand="0" w:firstRowFirstColumn="0" w:firstRowLastColumn="0" w:lastRowFirstColumn="0" w:lastRowLastColumn="0"/>
+              <w:rPr>
+                <w:rFonts w:ascii="Consolas" w:hAnsi="Consolas" w:cs="Consolas"/>
+              </w:rPr>
+            </w:pPr>
+          </w:p>
+        </w:tc>
+      </w:tr>
+      <w:tr>
+        <w:tc>
+          <w:tcPr>
+            <w:cnfStyle w:val="001000000000" w:firstRow="0" w:lastRow="0" w:firstColumn="1" w:lastColumn="0" w:oddVBand="0" w:evenVBand="0" w:oddHBand="0" w:evenHBand="0" w:firstRowFirstColumn="0" w:firstRowLastColumn="0" w:lastRowFirstColumn="0" w:lastRowLastColumn="0"/>
+            <w:tcW w:w="1368" w:type="dxa"/>
+          </w:tcPr>
+          <w:p>
+            <w:pPr>
+              <w:jc w:val="right"/>
+              <w:rPr>
+                <w:rFonts w:ascii="Consolas" w:hAnsi="Consolas" w:cs="Consolas"/>
+              </w:rPr>
+            </w:pPr>
+            <w:r>
+              <w:rPr>
+                <w:rFonts w:ascii="Consolas" w:hAnsi="Consolas" w:cs="Consolas"/>
+              </w:rPr>
+              <w:t>6</w:t>
+            </w:r>
+          </w:p>
+        </w:tc>
+        <w:tc>
+          <w:tcPr>
+            <w:tcW w:w="1368" w:type="dxa"/>
+          </w:tcPr>
+          <w:p>
+            <w:pPr>
+              <w:jc w:val="right"/>
+              <w:cnfStyle w:val="000000000000" w:firstRow="0" w:lastRow="0" w:firstColumn="0" w:lastColumn="0" w:oddVBand="0" w:evenVBand="0" w:oddHBand="0" w:evenHBand="0" w:firstRowFirstColumn="0" w:firstRowLastColumn="0" w:lastRowFirstColumn="0" w:lastRowLastColumn="0"/>
+              <w:rPr>
+                <w:rFonts w:ascii="Consolas" w:hAnsi="Consolas" w:cs="Consolas"/>
+              </w:rPr>
+            </w:pPr>
+            <w:r>
+              <w:rPr>
+                <w:rFonts w:ascii="Consolas" w:hAnsi="Consolas" w:cs="Consolas"/>
+              </w:rPr>
+              <w:t>1</w:t>
+            </w:r>
+          </w:p>
+        </w:tc>
+        <w:tc>
+          <w:tcPr>
+            <w:tcW w:w="1368" w:type="dxa"/>
+          </w:tcPr>
+          <w:p>
+            <w:pPr>
+              <w:jc w:val="right"/>
+              <w:cnfStyle w:val="000000000000" w:firstRow="0" w:lastRow="0" w:firstColumn="0" w:lastColumn="0" w:oddVBand="0" w:evenVBand="0" w:oddHBand="0" w:evenHBand="0" w:firstRowFirstColumn="0" w:firstRowLastColumn="0" w:lastRowFirstColumn="0" w:lastRowLastColumn="0"/>
+              <w:rPr>
+                <w:rFonts w:ascii="Consolas" w:hAnsi="Consolas" w:cs="Consolas"/>
+              </w:rPr>
+            </w:pPr>
+          </w:p>
+        </w:tc>
+        <w:tc>
+          <w:tcPr>
+            <w:tcW w:w="1368" w:type="dxa"/>
+          </w:tcPr>
+          <w:p>
+            <w:pPr>
+              <w:jc w:val="right"/>
+              <w:cnfStyle w:val="000000000000" w:firstRow="0" w:lastRow="0" w:firstColumn="0" w:lastColumn="0" w:oddVBand="0" w:evenVBand="0" w:oddHBand="0" w:evenHBand="0" w:firstRowFirstColumn="0" w:firstRowLastColumn="0" w:lastRowFirstColumn="0" w:lastRowLastColumn="0"/>
+              <w:rPr>
+                <w:rFonts w:ascii="Consolas" w:hAnsi="Consolas" w:cs="Consolas"/>
+              </w:rPr>
+            </w:pPr>
+          </w:p>
+        </w:tc>
+        <w:tc>
+          <w:tcPr>
+            <w:tcW w:w="1368" w:type="dxa"/>
+          </w:tcPr>
+          <w:p>
+            <w:pPr>
+              <w:jc w:val="right"/>
+              <w:cnfStyle w:val="000000000000" w:firstRow="0" w:lastRow="0" w:firstColumn="0" w:lastColumn="0" w:oddVBand="0" w:evenVBand="0" w:oddHBand="0" w:evenHBand="0" w:firstRowFirstColumn="0" w:firstRowLastColumn="0" w:lastRowFirstColumn="0" w:lastRowLastColumn="0"/>
+              <w:rPr>
+                <w:rFonts w:ascii="Consolas" w:hAnsi="Consolas" w:cs="Consolas"/>
+              </w:rPr>
+            </w:pPr>
+          </w:p>
+        </w:tc>
+        <w:tc>
+          <w:tcPr>
+            <w:tcW w:w="1368" w:type="dxa"/>
+          </w:tcPr>
+          <w:p>
+            <w:pPr>
+              <w:jc w:val="right"/>
+              <w:cnfStyle w:val="000000000000" w:firstRow="0" w:lastRow="0" w:firstColumn="0" w:lastColumn="0" w:oddVBand="0" w:evenVBand="0" w:oddHBand="0" w:evenHBand="0" w:firstRowFirstColumn="0" w:firstRowLastColumn="0" w:lastRowFirstColumn="0" w:lastRowLastColumn="0"/>
+              <w:rPr>
+                <w:rFonts w:ascii="Consolas" w:hAnsi="Consolas" w:cs="Consolas"/>
+              </w:rPr>
+            </w:pPr>
+          </w:p>
+        </w:tc>
+        <w:tc>
+          <w:tcPr>
+            <w:tcW w:w="1368" w:type="dxa"/>
+          </w:tcPr>
+          <w:p>
+            <w:pPr>
+              <w:jc w:val="right"/>
+              <w:cnfStyle w:val="000000000000" w:firstRow="0" w:lastRow="0" w:firstColumn="0" w:lastColumn="0" w:oddVBand="0" w:evenVBand="0" w:oddHBand="0" w:evenHBand="0" w:firstRowFirstColumn="0" w:firstRowLastColumn="0" w:lastRowFirstColumn="0" w:lastRowLastColumn="0"/>
+              <w:rPr>
+                <w:rFonts w:ascii="Consolas" w:hAnsi="Consolas" w:cs="Consolas"/>
+              </w:rPr>
+            </w:pPr>
+          </w:p>
+        </w:tc>
+      </w:tr>
+      <w:tr>
+        <w:trPr>
+          <w:cnfStyle w:val="000000100000" w:firstRow="0" w:lastRow="0" w:firstColumn="0" w:lastColumn="0" w:oddVBand="0" w:evenVBand="0" w:oddHBand="1" w:evenHBand="0" w:firstRowFirstColumn="0" w:firstRowLastColumn="0" w:lastRowFirstColumn="0" w:lastRowLastColumn="0"/>
+        </w:trPr>
+        <w:tc>
+          <w:tcPr>
+            <w:cnfStyle w:val="001000000000" w:firstRow="0" w:lastRow="0" w:firstColumn="1" w:lastColumn="0" w:oddVBand="0" w:evenVBand="0" w:oddHBand="0" w:evenHBand="0" w:firstRowFirstColumn="0" w:firstRowLastColumn="0" w:lastRowFirstColumn="0" w:lastRowLastColumn="0"/>
+            <w:tcW w:w="1368" w:type="dxa"/>
+          </w:tcPr>
+          <w:p>
+            <w:pPr>
+              <w:jc w:val="right"/>
+              <w:rPr>
+                <w:rFonts w:ascii="Consolas" w:hAnsi="Consolas" w:cs="Consolas"/>
+              </w:rPr>
+            </w:pPr>
+            <w:r>
+              <w:rPr>
+                <w:rFonts w:ascii="Consolas" w:hAnsi="Consolas" w:cs="Consolas"/>
+              </w:rPr>
+              <w:t>7</w:t>
+            </w:r>
+          </w:p>
+        </w:tc>
+        <w:tc>
+          <w:tcPr>
+            <w:tcW w:w="1368" w:type="dxa"/>
+          </w:tcPr>
+          <w:p>
+            <w:pPr>
+              <w:jc w:val="right"/>
+              <w:cnfStyle w:val="000000100000" w:firstRow="0" w:lastRow="0" w:firstColumn="0" w:lastColumn="0" w:oddVBand="0" w:evenVBand="0" w:oddHBand="1" w:evenHBand="0" w:firstRowFirstColumn="0" w:firstRowLastColumn="0" w:lastRowFirstColumn="0" w:lastRowLastColumn="0"/>
+              <w:rPr>
+                <w:rFonts w:ascii="Consolas" w:hAnsi="Consolas" w:cs="Consolas"/>
+              </w:rPr>
+            </w:pPr>
+            <w:r>
+              <w:rPr>
+                <w:rFonts w:ascii="Consolas" w:hAnsi="Consolas" w:cs="Consolas"/>
+              </w:rPr>
+              <w:t>1</w:t>
+            </w:r>
+          </w:p>
+        </w:tc>
+        <w:tc>
+          <w:tcPr>
+            <w:tcW w:w="1368" w:type="dxa"/>
+          </w:tcPr>
+          <w:p>
+            <w:pPr>
+              <w:jc w:val="right"/>
+              <w:cnfStyle w:val="000000100000" w:firstRow="0" w:lastRow="0" w:firstColumn="0" w:lastColumn="0" w:oddVBand="0" w:evenVBand="0" w:oddHBand="1" w:evenHBand="0" w:firstRowFirstColumn="0" w:firstRowLastColumn="0" w:lastRowFirstColumn="0" w:lastRowLastColumn="0"/>
+              <w:rPr>
+                <w:rFonts w:ascii="Consolas" w:hAnsi="Consolas" w:cs="Consolas"/>
+              </w:rPr>
+            </w:pPr>
+            <w:r>
+              <w:rPr>
+                <w:rFonts w:ascii="Consolas" w:hAnsi="Consolas" w:cs="Consolas"/>
+              </w:rPr>
+              <w:t>1</w:t>
+            </w:r>
+          </w:p>
+        </w:tc>
+        <w:tc>
+          <w:tcPr>
+            <w:tcW w:w="1368" w:type="dxa"/>
+          </w:tcPr>
+          <w:p>
+            <w:pPr>
+              <w:jc w:val="right"/>
+              <w:cnfStyle w:val="000000100000" w:firstRow="0" w:lastRow="0" w:firstColumn="0" w:lastColumn="0" w:oddVBand="0" w:evenVBand="0" w:oddHBand="1" w:evenHBand="0" w:firstRowFirstColumn="0" w:firstRowLastColumn="0" w:lastRowFirstColumn="0" w:lastRowLastColumn="0"/>
+              <w:rPr>
+                <w:rFonts w:ascii="Consolas" w:hAnsi="Consolas" w:cs="Consolas"/>
+              </w:rPr>
+            </w:pPr>
+          </w:p>
+        </w:tc>
+        <w:tc>
+          <w:tcPr>
+            <w:tcW w:w="1368" w:type="dxa"/>
+          </w:tcPr>
+          <w:p>
+            <w:pPr>
+              <w:jc w:val="right"/>
+              <w:cnfStyle w:val="000000100000" w:firstRow="0" w:lastRow="0" w:firstColumn="0" w:lastColumn="0" w:oddVBand="0" w:evenVBand="0" w:oddHBand="1" w:evenHBand="0" w:firstRowFirstColumn="0" w:firstRowLastColumn="0" w:lastRowFirstColumn="0" w:lastRowLastColumn="0"/>
+              <w:rPr>
+                <w:rFonts w:ascii="Consolas" w:hAnsi="Consolas" w:cs="Consolas"/>
+              </w:rPr>
+            </w:pPr>
+            <w:r>
+              <w:rPr>
+                <w:rFonts w:ascii="Consolas" w:hAnsi="Consolas" w:cs="Consolas"/>
+              </w:rPr>
+              <w:t>1</w:t>
+            </w:r>
+          </w:p>
+        </w:tc>
+        <w:tc>
+          <w:tcPr>
+            <w:tcW w:w="1368" w:type="dxa"/>
+          </w:tcPr>
+          <w:p>
+            <w:pPr>
+              <w:jc w:val="right"/>
+              <w:cnfStyle w:val="000000100000" w:firstRow="0" w:lastRow="0" w:firstColumn="0" w:lastColumn="0" w:oddVBand="0" w:evenVBand="0" w:oddHBand="1" w:evenHBand="0" w:firstRowFirstColumn="0" w:firstRowLastColumn="0" w:lastRowFirstColumn="0" w:lastRowLastColumn="0"/>
+              <w:rPr>
+                <w:rFonts w:ascii="Consolas" w:hAnsi="Consolas" w:cs="Consolas"/>
+              </w:rPr>
+            </w:pPr>
+            <w:r>
+              <w:rPr>
+                <w:rFonts w:ascii="Consolas" w:hAnsi="Consolas" w:cs="Consolas"/>
+              </w:rPr>
+              <w:t>1</w:t>
+            </w:r>
+          </w:p>
+        </w:tc>
+        <w:tc>
+          <w:tcPr>
+            <w:tcW w:w="1368" w:type="dxa"/>
+          </w:tcPr>
+          <w:p>
+            <w:pPr>
+              <w:jc w:val="right"/>
+              <w:cnfStyle w:val="000000100000" w:firstRow="0" w:lastRow="0" w:firstColumn="0" w:lastColumn="0" w:oddVBand="0" w:evenVBand="0" w:oddHBand="1" w:evenHBand="0" w:firstRowFirstColumn="0" w:firstRowLastColumn="0" w:lastRowFirstColumn="0" w:lastRowLastColumn="0"/>
+              <w:rPr>
+                <w:rFonts w:ascii="Consolas" w:hAnsi="Consolas" w:cs="Consolas"/>
+              </w:rPr>
+            </w:pPr>
+          </w:p>
+        </w:tc>
+      </w:tr>
+      <w:tr>
+        <w:tc>
+          <w:tcPr>
+            <w:cnfStyle w:val="001000000000" w:firstRow="0" w:lastRow="0" w:firstColumn="1" w:lastColumn="0" w:oddVBand="0" w:evenVBand="0" w:oddHBand="0" w:evenHBand="0" w:firstRowFirstColumn="0" w:firstRowLastColumn="0" w:lastRowFirstColumn="0" w:lastRowLastColumn="0"/>
+            <w:tcW w:w="1368" w:type="dxa"/>
+          </w:tcPr>
+          <w:p>
+            <w:pPr>
+              <w:jc w:val="right"/>
+              <w:rPr>
+                <w:rFonts w:ascii="Consolas" w:hAnsi="Consolas" w:cs="Consolas"/>
+              </w:rPr>
+            </w:pPr>
+            <w:r>
+              <w:rPr>
+                <w:rFonts w:ascii="Consolas" w:hAnsi="Consolas" w:cs="Consolas"/>
+              </w:rPr>
+              <w:t>8</w:t>
+            </w:r>
+          </w:p>
+        </w:tc>
+        <w:tc>
+          <w:tcPr>
+            <w:tcW w:w="1368" w:type="dxa"/>
+          </w:tcPr>
+          <w:p>
+            <w:pPr>
+              <w:jc w:val="right"/>
+              <w:cnfStyle w:val="000000000000" w:firstRow="0" w:lastRow="0" w:firstColumn="0" w:lastColumn="0" w:oddVBand="0" w:evenVBand="0" w:oddHBand="0" w:evenHBand="0" w:firstRowFirstColumn="0" w:firstRowLastColumn="0" w:lastRowFirstColumn="0" w:lastRowLastColumn="0"/>
+              <w:rPr>
+                <w:rFonts w:ascii="Consolas" w:hAnsi="Consolas" w:cs="Consolas"/>
+              </w:rPr>
+            </w:pPr>
+            <w:r>
+              <w:rPr>
+                <w:rFonts w:ascii="Consolas" w:hAnsi="Consolas" w:cs="Consolas"/>
+              </w:rPr>
+              <w:t>1</w:t>
+            </w:r>
+          </w:p>
+        </w:tc>
+        <w:tc>
+          <w:tcPr>
+            <w:tcW w:w="1368" w:type="dxa"/>
+          </w:tcPr>
+          <w:p>
+            <w:pPr>
+              <w:jc w:val="right"/>
+              <w:cnfStyle w:val="000000000000" w:firstRow="0" w:lastRow="0" w:firstColumn="0" w:lastColumn="0" w:oddVBand="0" w:evenVBand="0" w:oddHBand="0" w:evenHBand="0" w:firstRowFirstColumn="0" w:firstRowLastColumn="0" w:lastRowFirstColumn="0" w:lastRowLastColumn="0"/>
+              <w:rPr>
+                <w:rFonts w:ascii="Consolas" w:hAnsi="Consolas" w:cs="Consolas"/>
+              </w:rPr>
+            </w:pPr>
+          </w:p>
+        </w:tc>
+        <w:tc>
+          <w:tcPr>
+            <w:tcW w:w="1368" w:type="dxa"/>
+          </w:tcPr>
+          <w:p>
+            <w:pPr>
+              <w:jc w:val="right"/>
+              <w:cnfStyle w:val="000000000000" w:firstRow="0" w:lastRow="0" w:firstColumn="0" w:lastColumn="0" w:oddVBand="0" w:evenVBand="0" w:oddHBand="0" w:evenHBand="0" w:firstRowFirstColumn="0" w:firstRowLastColumn="0" w:lastRowFirstColumn="0" w:lastRowLastColumn="0"/>
+              <w:rPr>
+                <w:rFonts w:ascii="Consolas" w:hAnsi="Consolas" w:cs="Consolas"/>
+              </w:rPr>
+            </w:pPr>
+          </w:p>
+        </w:tc>
+        <w:tc>
+          <w:tcPr>
+            <w:tcW w:w="1368" w:type="dxa"/>
+          </w:tcPr>
+          <w:p>
+            <w:pPr>
+              <w:jc w:val="right"/>
+              <w:cnfStyle w:val="000000000000" w:firstRow="0" w:lastRow="0" w:firstColumn="0" w:lastColumn="0" w:oddVBand="0" w:evenVBand="0" w:oddHBand="0" w:evenHBand="0" w:firstRowFirstColumn="0" w:firstRowLastColumn="0" w:lastRowFirstColumn="0" w:lastRowLastColumn="0"/>
+              <w:rPr>
+                <w:rFonts w:ascii="Consolas" w:hAnsi="Consolas" w:cs="Consolas"/>
+              </w:rPr>
+            </w:pPr>
+            <w:r>
+              <w:rPr>
+                <w:rFonts w:ascii="Consolas" w:hAnsi="Consolas" w:cs="Consolas"/>
+              </w:rPr>
+              <w:t>1</w:t>
+            </w:r>
+          </w:p>
+        </w:tc>
+        <w:tc>
+          <w:tcPr>
+            <w:tcW w:w="1368" w:type="dxa"/>
+          </w:tcPr>
+          <w:p>
+            <w:pPr>
+              <w:jc w:val="right"/>
+              <w:cnfStyle w:val="000000000000" w:firstRow="0" w:lastRow="0" w:firstColumn="0" w:lastColumn="0" w:oddVBand="0" w:evenVBand="0" w:oddHBand="0" w:evenHBand="0" w:firstRowFirstColumn="0" w:firstRowLastColumn="0" w:lastRowFirstColumn="0" w:lastRowLastColumn="0"/>
+              <w:rPr>
+                <w:rFonts w:ascii="Consolas" w:hAnsi="Consolas" w:cs="Consolas"/>
+              </w:rPr>
+            </w:pPr>
+          </w:p>
+        </w:tc>
+        <w:tc>
+          <w:tcPr>
+            <w:tcW w:w="1368" w:type="dxa"/>
+          </w:tcPr>
+          <w:p>
+            <w:pPr>
+              <w:jc w:val="right"/>
+              <w:cnfStyle w:val="000000000000" w:firstRow="0" w:lastRow="0" w:firstColumn="0" w:lastColumn="0" w:oddVBand="0" w:evenVBand="0" w:oddHBand="0" w:evenHBand="0" w:firstRowFirstColumn="0" w:firstRowLastColumn="0" w:lastRowFirstColumn="0" w:lastRowLastColumn="0"/>
+              <w:rPr>
+                <w:rFonts w:ascii="Consolas" w:hAnsi="Consolas" w:cs="Consolas"/>
+              </w:rPr>
+            </w:pPr>
+          </w:p>
+        </w:tc>
+      </w:tr>
+      <w:tr>
+        <w:trPr>
+          <w:cnfStyle w:val="000000100000" w:firstRow="0" w:lastRow="0" w:firstColumn="0" w:lastColumn="0" w:oddVBand="0" w:evenVBand="0" w:oddHBand="1" w:evenHBand="0" w:firstRowFirstColumn="0" w:firstRowLastColumn="0" w:lastRowFirstColumn="0" w:lastRowLastColumn="0"/>
+        </w:trPr>
+        <w:tc>
+          <w:tcPr>
+            <w:cnfStyle w:val="001000000000" w:firstRow="0" w:lastRow="0" w:firstColumn="1" w:lastColumn="0" w:oddVBand="0" w:evenVBand="0" w:oddHBand="0" w:evenHBand="0" w:firstRowFirstColumn="0" w:firstRowLastColumn="0" w:lastRowFirstColumn="0" w:lastRowLastColumn="0"/>
+            <w:tcW w:w="1368" w:type="dxa"/>
+          </w:tcPr>
+          <w:p>
+            <w:pPr>
+              <w:jc w:val="right"/>
+              <w:rPr>
+                <w:rFonts w:ascii="Consolas" w:hAnsi="Consolas" w:cs="Consolas"/>
+              </w:rPr>
+            </w:pPr>
+            <w:r>
+              <w:rPr>
+                <w:rFonts w:ascii="Consolas" w:hAnsi="Consolas" w:cs="Consolas"/>
+              </w:rPr>
+              <w:t>9</w:t>
+            </w:r>
+          </w:p>
+        </w:tc>
+        <w:tc>
+          <w:tcPr>
+            <w:tcW w:w="1368" w:type="dxa"/>
+          </w:tcPr>
+          <w:p>
+            <w:pPr>
+              <w:jc w:val="right"/>
+              <w:cnfStyle w:val="000000100000" w:firstRow="0" w:lastRow="0" w:firstColumn="0" w:lastColumn="0" w:oddVBand="0" w:evenVBand="0" w:oddHBand="1" w:evenHBand="0" w:firstRowFirstColumn="0" w:firstRowLastColumn="0" w:lastRowFirstColumn="0" w:lastRowLastColumn="0"/>
+              <w:rPr>
+                <w:rFonts w:ascii="Consolas" w:hAnsi="Consolas" w:cs="Consolas"/>
+              </w:rPr>
+            </w:pPr>
+          </w:p>
+        </w:tc>
+        <w:tc>
+          <w:tcPr>
+            <w:tcW w:w="1368" w:type="dxa"/>
+          </w:tcPr>
+          <w:p>
+            <w:pPr>
+              <w:jc w:val="right"/>
+              <w:cnfStyle w:val="000000100000" w:firstRow="0" w:lastRow="0" w:firstColumn="0" w:lastColumn="0" w:oddVBand="0" w:evenVBand="0" w:oddHBand="1" w:evenHBand="0" w:firstRowFirstColumn="0" w:firstRowLastColumn="0" w:lastRowFirstColumn="0" w:lastRowLastColumn="0"/>
+              <w:rPr>
+                <w:rFonts w:ascii="Consolas" w:hAnsi="Consolas" w:cs="Consolas"/>
+              </w:rPr>
+            </w:pPr>
+          </w:p>
+        </w:tc>
+        <w:tc>
+          <w:tcPr>
+            <w:tcW w:w="1368" w:type="dxa"/>
+          </w:tcPr>
+          <w:p>
+            <w:pPr>
+              <w:jc w:val="right"/>
+              <w:cnfStyle w:val="000000100000" w:firstRow="0" w:lastRow="0" w:firstColumn="0" w:lastColumn="0" w:oddVBand="0" w:evenVBand="0" w:oddHBand="1" w:evenHBand="0" w:firstRowFirstColumn="0" w:firstRowLastColumn="0" w:lastRowFirstColumn="0" w:lastRowLastColumn="0"/>
+              <w:rPr>
+                <w:rFonts w:ascii="Consolas" w:hAnsi="Consolas" w:cs="Consolas"/>
+              </w:rPr>
+            </w:pPr>
+            <w:r>
+              <w:rPr>
+                <w:rFonts w:ascii="Consolas" w:hAnsi="Consolas" w:cs="Consolas"/>
+              </w:rPr>
+              <w:t>1</w:t>
+            </w:r>
+          </w:p>
+        </w:tc>
+        <w:tc>
+          <w:tcPr>
+            <w:tcW w:w="1368" w:type="dxa"/>
+          </w:tcPr>
+          <w:p>
+            <w:pPr>
+              <w:jc w:val="right"/>
+              <w:cnfStyle w:val="000000100000" w:firstRow="0" w:lastRow="0" w:firstColumn="0" w:lastColumn="0" w:oddVBand="0" w:evenVBand="0" w:oddHBand="1" w:evenHBand="0" w:firstRowFirstColumn="0" w:firstRowLastColumn="0" w:lastRowFirstColumn="0" w:lastRowLastColumn="0"/>
+              <w:rPr>
+                <w:rFonts w:ascii="Consolas" w:hAnsi="Consolas" w:cs="Consolas"/>
+              </w:rPr>
+            </w:pPr>
+            <w:r>
+              <w:rPr>
+                <w:rFonts w:ascii="Consolas" w:hAnsi="Consolas" w:cs="Consolas"/>
+              </w:rPr>
+              <w:t>1</w:t>
+            </w:r>
+          </w:p>
+        </w:tc>
+        <w:tc>
+          <w:tcPr>
+            <w:tcW w:w="1368" w:type="dxa"/>
+          </w:tcPr>
+          <w:p>
+            <w:pPr>
+              <w:jc w:val="right"/>
+              <w:cnfStyle w:val="000000100000" w:firstRow="0" w:lastRow="0" w:firstColumn="0" w:lastColumn="0" w:oddVBand="0" w:evenVBand="0" w:oddHBand="1" w:evenHBand="0" w:firstRowFirstColumn="0" w:firstRowLastColumn="0" w:lastRowFirstColumn="0" w:lastRowLastColumn="0"/>
+              <w:rPr>
+                <w:rFonts w:ascii="Consolas" w:hAnsi="Consolas" w:cs="Consolas"/>
+              </w:rPr>
+            </w:pPr>
+          </w:p>
+        </w:tc>
+        <w:tc>
+          <w:tcPr>
+            <w:tcW w:w="1368" w:type="dxa"/>
+          </w:tcPr>
+          <w:p>
+            <w:pPr>
+              <w:jc w:val="right"/>
+              <w:cnfStyle w:val="000000100000" w:firstRow="0" w:lastRow="0" w:firstColumn="0" w:lastColumn="0" w:oddVBand="0" w:evenVBand="0" w:oddHBand="1" w:evenHBand="0" w:firstRowFirstColumn="0" w:firstRowLastColumn="0" w:lastRowFirstColumn="0" w:lastRowLastColumn="0"/>
+              <w:rPr>
+                <w:rFonts w:ascii="Consolas" w:hAnsi="Consolas" w:cs="Consolas"/>
+              </w:rPr>
+            </w:pPr>
+          </w:p>
+        </w:tc>
+      </w:tr>
+      <w:tr>
+        <w:tc>
+          <w:tcPr>
+            <w:cnfStyle w:val="001000000000" w:firstRow="0" w:lastRow="0" w:firstColumn="1" w:lastColumn="0" w:oddVBand="0" w:evenVBand="0" w:oddHBand="0" w:evenHBand="0" w:firstRowFirstColumn="0" w:firstRowLastColumn="0" w:lastRowFirstColumn="0" w:lastRowLastColumn="0"/>
+            <w:tcW w:w="1368" w:type="dxa"/>
+          </w:tcPr>
+          <w:p>
+            <w:pPr>
+              <w:jc w:val="right"/>
+              <w:rPr>
+                <w:rFonts w:ascii="Consolas" w:hAnsi="Consolas" w:cs="Consolas"/>
+              </w:rPr>
+            </w:pPr>
+            <w:r>
+              <w:rPr>
+                <w:rFonts w:ascii="Consolas" w:hAnsi="Consolas" w:cs="Consolas"/>
+              </w:rPr>
+              <w:t>10</w:t>
+            </w:r>
+          </w:p>
+        </w:tc>
+        <w:tc>
+          <w:tcPr>
+            <w:tcW w:w="1368" w:type="dxa"/>
+          </w:tcPr>
+          <w:p>
+            <w:pPr>
+              <w:jc w:val="right"/>
+              <w:cnfStyle w:val="000000000000" w:firstRow="0" w:lastRow="0" w:firstColumn="0" w:lastColumn="0" w:oddVBand="0" w:evenVBand="0" w:oddHBand="0" w:evenHBand="0" w:firstRowFirstColumn="0" w:firstRowLastColumn="0" w:lastRowFirstColumn="0" w:lastRowLastColumn="0"/>
+              <w:rPr>
+                <w:rFonts w:ascii="Consolas" w:hAnsi="Consolas" w:cs="Consolas"/>
+              </w:rPr>
+            </w:pPr>
+            <w:r>
+              <w:rPr>
+                <w:rFonts w:ascii="Consolas" w:hAnsi="Consolas" w:cs="Consolas"/>
+              </w:rPr>
+              <w:t>1</w:t>
+            </w:r>
+          </w:p>
+        </w:tc>
+        <w:tc>
+          <w:tcPr>
+            <w:tcW w:w="1368" w:type="dxa"/>
+          </w:tcPr>
+          <w:p>
+            <w:pPr>
+              <w:jc w:val="right"/>
+              <w:cnfStyle w:val="000000000000" w:firstRow="0" w:lastRow="0" w:firstColumn="0" w:lastColumn="0" w:oddVBand="0" w:evenVBand="0" w:oddHBand="0" w:evenHBand="0" w:firstRowFirstColumn="0" w:firstRowLastColumn="0" w:lastRowFirstColumn="0" w:lastRowLastColumn="0"/>
+              <w:rPr>
+                <w:rFonts w:ascii="Consolas" w:hAnsi="Consolas" w:cs="Consolas"/>
+              </w:rPr>
+            </w:pPr>
+          </w:p>
+        </w:tc>
+        <w:tc>
+          <w:tcPr>
+            <w:tcW w:w="1368" w:type="dxa"/>
+          </w:tcPr>
+          <w:p>
+            <w:pPr>
+              <w:jc w:val="right"/>
+              <w:cnfStyle w:val="000000000000" w:firstRow="0" w:lastRow="0" w:firstColumn="0" w:lastColumn="0" w:oddVBand="0" w:evenVBand="0" w:oddHBand="0" w:evenHBand="0" w:firstRowFirstColumn="0" w:firstRowLastColumn="0" w:lastRowFirstColumn="0" w:lastRowLastColumn="0"/>
+              <w:rPr>
+                <w:rFonts w:ascii="Consolas" w:hAnsi="Consolas" w:cs="Consolas"/>
+              </w:rPr>
+            </w:pPr>
+          </w:p>
+        </w:tc>
+        <w:tc>
+          <w:tcPr>
+            <w:tcW w:w="1368" w:type="dxa"/>
+          </w:tcPr>
+          <w:p>
+            <w:pPr>
+              <w:jc w:val="right"/>
+              <w:cnfStyle w:val="000000000000" w:firstRow="0" w:lastRow="0" w:firstColumn="0" w:lastColumn="0" w:oddVBand="0" w:evenVBand="0" w:oddHBand="0" w:evenHBand="0" w:firstRowFirstColumn="0" w:firstRowLastColumn="0" w:lastRowFirstColumn="0" w:lastRowLastColumn="0"/>
+              <w:rPr>
+                <w:rFonts w:ascii="Consolas" w:hAnsi="Consolas" w:cs="Consolas"/>
+              </w:rPr>
+            </w:pPr>
+            <w:r>
+              <w:rPr>
+                <w:rFonts w:ascii="Consolas" w:hAnsi="Consolas" w:cs="Consolas"/>
+              </w:rPr>
+              <w:t>1</w:t>
+            </w:r>
+          </w:p>
+        </w:tc>
+        <w:tc>
+          <w:tcPr>
+            <w:tcW w:w="1368" w:type="dxa"/>
+          </w:tcPr>
+          <w:p>
+            <w:pPr>
+              <w:jc w:val="right"/>
+              <w:cnfStyle w:val="000000000000" w:firstRow="0" w:lastRow="0" w:firstColumn="0" w:lastColumn="0" w:oddVBand="0" w:evenVBand="0" w:oddHBand="0" w:evenHBand="0" w:firstRowFirstColumn="0" w:firstRowLastColumn="0" w:lastRowFirstColumn="0" w:lastRowLastColumn="0"/>
+              <w:rPr>
+                <w:rFonts w:ascii="Consolas" w:hAnsi="Consolas" w:cs="Consolas"/>
+              </w:rPr>
+            </w:pPr>
+          </w:p>
+        </w:tc>
+        <w:tc>
+          <w:tcPr>
+            <w:tcW w:w="1368" w:type="dxa"/>
+          </w:tcPr>
+          <w:p>
+            <w:pPr>
+              <w:jc w:val="right"/>
+              <w:cnfStyle w:val="000000000000" w:firstRow="0" w:lastRow="0" w:firstColumn="0" w:lastColumn="0" w:oddVBand="0" w:evenVBand="0" w:oddHBand="0" w:evenHBand="0" w:firstRowFirstColumn="0" w:firstRowLastColumn="0" w:lastRowFirstColumn="0" w:lastRowLastColumn="0"/>
+              <w:rPr>
+                <w:rFonts w:ascii="Consolas" w:hAnsi="Consolas" w:cs="Consolas"/>
+              </w:rPr>
+            </w:pPr>
+          </w:p>
+        </w:tc>
+      </w:tr>
+      <w:tr>
+        <w:trPr>
+          <w:cnfStyle w:val="000000100000" w:firstRow="0" w:lastRow="0" w:firstColumn="0" w:lastColumn="0" w:oddVBand="0" w:evenVBand="0" w:oddHBand="1" w:evenHBand="0" w:firstRowFirstColumn="0" w:firstRowLastColumn="0" w:lastRowFirstColumn="0" w:lastRowLastColumn="0"/>
+        </w:trPr>
+        <w:tc>
+          <w:tcPr>
+            <w:cnfStyle w:val="001000000000" w:firstRow="0" w:lastRow="0" w:firstColumn="1" w:lastColumn="0" w:oddVBand="0" w:evenVBand="0" w:oddHBand="0" w:evenHBand="0" w:firstRowFirstColumn="0" w:firstRowLastColumn="0" w:lastRowFirstColumn="0" w:lastRowLastColumn="0"/>
+            <w:tcW w:w="1368" w:type="dxa"/>
+          </w:tcPr>
+          <w:p>
+            <w:pPr>
+              <w:jc w:val="right"/>
+              <w:rPr>
+                <w:rFonts w:ascii="Consolas" w:hAnsi="Consolas" w:cs="Consolas"/>
+              </w:rPr>
+            </w:pPr>
+            <w:r>
+              <w:rPr>
+                <w:rFonts w:ascii="Consolas" w:hAnsi="Consolas" w:cs="Consolas"/>
+              </w:rPr>
+              <w:t>11</w:t>
+            </w:r>
+          </w:p>
+        </w:tc>
+        <w:tc>
+          <w:tcPr>
+            <w:tcW w:w="1368" w:type="dxa"/>
+          </w:tcPr>
+          <w:p>
+            <w:pPr>
+              <w:jc w:val="right"/>
+              <w:cnfStyle w:val="000000100000" w:firstRow="0" w:lastRow="0" w:firstColumn="0" w:lastColumn="0" w:oddVBand="0" w:evenVBand="0" w:oddHBand="1" w:evenHBand="0" w:firstRowFirstColumn="0" w:firstRowLastColumn="0" w:lastRowFirstColumn="0" w:lastRowLastColumn="0"/>
+              <w:rPr>
+                <w:rFonts w:ascii="Consolas" w:hAnsi="Consolas" w:cs="Consolas"/>
+              </w:rPr>
+            </w:pPr>
+            <w:r>
+              <w:rPr>
+                <w:rFonts w:ascii="Consolas" w:hAnsi="Consolas" w:cs="Consolas"/>
+              </w:rPr>
+              <w:t>1</w:t>
+            </w:r>
+          </w:p>
+        </w:tc>
+        <w:tc>
+          <w:tcPr>
+            <w:tcW w:w="1368" w:type="dxa"/>
+          </w:tcPr>
+          <w:p>
+            <w:pPr>
+              <w:jc w:val="right"/>
+              <w:cnfStyle w:val="000000100000" w:firstRow="0" w:lastRow="0" w:firstColumn="0" w:lastColumn="0" w:oddVBand="0" w:evenVBand="0" w:oddHBand="1" w:evenHBand="0" w:firstRowFirstColumn="0" w:firstRowLastColumn="0" w:lastRowFirstColumn="0" w:lastRowLastColumn="0"/>
+              <w:rPr>
+                <w:rFonts w:ascii="Consolas" w:hAnsi="Consolas" w:cs="Consolas"/>
+              </w:rPr>
+            </w:pPr>
+            <w:r>
+              <w:rPr>
+                <w:rFonts w:ascii="Consolas" w:hAnsi="Consolas" w:cs="Consolas"/>
+              </w:rPr>
+              <w:t>1</w:t>
+            </w:r>
+          </w:p>
+        </w:tc>
+        <w:tc>
+          <w:tcPr>
+            <w:tcW w:w="1368" w:type="dxa"/>
+          </w:tcPr>
+          <w:p>
+            <w:pPr>
+              <w:jc w:val="right"/>
+              <w:cnfStyle w:val="000000100000" w:firstRow="0" w:lastRow="0" w:firstColumn="0" w:lastColumn="0" w:oddVBand="0" w:evenVBand="0" w:oddHBand="1" w:evenHBand="0" w:firstRowFirstColumn="0" w:firstRowLastColumn="0" w:lastRowFirstColumn="0" w:lastRowLastColumn="0"/>
+              <w:rPr>
+                <w:rFonts w:ascii="Consolas" w:hAnsi="Consolas" w:cs="Consolas"/>
+              </w:rPr>
+            </w:pPr>
+          </w:p>
+        </w:tc>
+        <w:tc>
+          <w:tcPr>
+            <w:tcW w:w="1368" w:type="dxa"/>
+          </w:tcPr>
+          <w:p>
+            <w:pPr>
+              <w:jc w:val="right"/>
+              <w:cnfStyle w:val="000000100000" w:firstRow="0" w:lastRow="0" w:firstColumn="0" w:lastColumn="0" w:oddVBand="0" w:evenVBand="0" w:oddHBand="1" w:evenHBand="0" w:firstRowFirstColumn="0" w:firstRowLastColumn="0" w:lastRowFirstColumn="0" w:lastRowLastColumn="0"/>
+              <w:rPr>
+                <w:rFonts w:ascii="Consolas" w:hAnsi="Consolas" w:cs="Consolas"/>
+              </w:rPr>
+            </w:pPr>
+            <w:r>
+              <w:rPr>
+                <w:rFonts w:ascii="Consolas" w:hAnsi="Consolas" w:cs="Consolas"/>
+              </w:rPr>
+              <w:t>1</w:t>
+            </w:r>
+          </w:p>
+        </w:tc>
+        <w:tc>
+          <w:tcPr>
+            <w:tcW w:w="1368" w:type="dxa"/>
+          </w:tcPr>
+          <w:p>
+            <w:pPr>
+              <w:jc w:val="right"/>
+              <w:cnfStyle w:val="000000100000" w:firstRow="0" w:lastRow="0" w:firstColumn="0" w:lastColumn="0" w:oddVBand="0" w:evenVBand="0" w:oddHBand="1" w:evenHBand="0" w:firstRowFirstColumn="0" w:firstRowLastColumn="0" w:lastRowFirstColumn="0" w:lastRowLastColumn="0"/>
+              <w:rPr>
+                <w:rFonts w:ascii="Consolas" w:hAnsi="Consolas" w:cs="Consolas"/>
+              </w:rPr>
+            </w:pPr>
+            <w:r>
+              <w:rPr>
+                <w:rFonts w:ascii="Consolas" w:hAnsi="Consolas" w:cs="Consolas"/>
+              </w:rPr>
+              <w:t>1</w:t>
+            </w:r>
+          </w:p>
+        </w:tc>
+        <w:tc>
+          <w:tcPr>
+            <w:tcW w:w="1368" w:type="dxa"/>
+          </w:tcPr>
+          <w:p>
+            <w:pPr>
+              <w:jc w:val="right"/>
+              <w:cnfStyle w:val="000000100000" w:firstRow="0" w:lastRow="0" w:firstColumn="0" w:lastColumn="0" w:oddVBand="0" w:evenVBand="0" w:oddHBand="1" w:evenHBand="0" w:firstRowFirstColumn="0" w:firstRowLastColumn="0" w:lastRowFirstColumn="0" w:lastRowLastColumn="0"/>
+              <w:rPr>
+                <w:rFonts w:ascii="Consolas" w:hAnsi="Consolas" w:cs="Consolas"/>
+              </w:rPr>
+            </w:pPr>
+          </w:p>
+        </w:tc>
+      </w:tr>
+      <w:tr>
+        <w:tc>
+          <w:tcPr>
+            <w:cnfStyle w:val="001000000000" w:firstRow="0" w:lastRow="0" w:firstColumn="1" w:lastColumn="0" w:oddVBand="0" w:evenVBand="0" w:oddHBand="0" w:evenHBand="0" w:firstRowFirstColumn="0" w:firstRowLastColumn="0" w:lastRowFirstColumn="0" w:lastRowLastColumn="0"/>
+            <w:tcW w:w="1368" w:type="dxa"/>
+          </w:tcPr>
+          <w:p>
+            <w:r>
+              <w:t>Sub Total</w:t>
+            </w:r>
+          </w:p>
+        </w:tc>
+        <w:tc>
+          <w:tcPr>
+            <w:tcW w:w="1368" w:type="dxa"/>
+          </w:tcPr>
+          <w:p>
+            <w:pPr>
+              <w:jc w:val="right"/>
+              <w:cnfStyle w:val="000000000000" w:firstRow="0" w:lastRow="0" w:firstColumn="0" w:lastColumn="0" w:oddVBand="0" w:evenVBand="0" w:oddHBand="0" w:evenHBand="0" w:firstRowFirstColumn="0" w:firstRowLastColumn="0" w:lastRowFirstColumn="0" w:lastRowLastColumn="0"/>
+              <w:rPr>
+                <w:rFonts w:ascii="Consolas" w:hAnsi="Consolas" w:cs="Consolas"/>
+              </w:rPr>
+            </w:pPr>
+            <w:r>
+              <w:rPr>
+                <w:rFonts w:ascii="Consolas" w:hAnsi="Consolas" w:cs="Consolas"/>
+              </w:rPr>
+              <w:t>9</w:t>
+            </w:r>
+          </w:p>
+        </w:tc>
+        <w:tc>
+          <w:tcPr>
+            <w:tcW w:w="1368" w:type="dxa"/>
+          </w:tcPr>
+          <w:p>
+            <w:pPr>
+              <w:jc w:val="right"/>
+              <w:cnfStyle w:val="000000000000" w:firstRow="0" w:lastRow="0" w:firstColumn="0" w:lastColumn="0" w:oddVBand="0" w:evenVBand="0" w:oddHBand="0" w:evenHBand="0" w:firstRowFirstColumn="0" w:firstRowLastColumn="0" w:lastRowFirstColumn="0" w:lastRowLastColumn="0"/>
+              <w:rPr>
+                <w:rFonts w:ascii="Consolas" w:hAnsi="Consolas" w:cs="Consolas"/>
+              </w:rPr>
+            </w:pPr>
+            <w:r>
+              <w:rPr>
+                <w:rFonts w:ascii="Consolas" w:hAnsi="Consolas" w:cs="Consolas"/>
+              </w:rPr>
+              <w:t>3</w:t>
+            </w:r>
+          </w:p>
+        </w:tc>
+        <w:tc>
+          <w:tcPr>
+            <w:tcW w:w="1368" w:type="dxa"/>
+          </w:tcPr>
+          <w:p>
+            <w:pPr>
+              <w:jc w:val="right"/>
+              <w:cnfStyle w:val="000000000000" w:firstRow="0" w:lastRow="0" w:firstColumn="0" w:lastColumn="0" w:oddVBand="0" w:evenVBand="0" w:oddHBand="0" w:evenHBand="0" w:firstRowFirstColumn="0" w:firstRowLastColumn="0" w:lastRowFirstColumn="0" w:lastRowLastColumn="0"/>
+              <w:rPr>
+                <w:rFonts w:ascii="Consolas" w:hAnsi="Consolas" w:cs="Consolas"/>
+              </w:rPr>
+            </w:pPr>
+            <w:r>
+              <w:rPr>
+                <w:rFonts w:ascii="Consolas" w:hAnsi="Consolas" w:cs="Consolas"/>
+              </w:rPr>
+              <w:t>2</w:t>
+            </w:r>
+          </w:p>
+        </w:tc>
+        <w:tc>
+          <w:tcPr>
+            <w:tcW w:w="1368" w:type="dxa"/>
+          </w:tcPr>
+          <w:p>
+            <w:pPr>
+              <w:jc w:val="right"/>
+              <w:cnfStyle w:val="000000000000" w:firstRow="0" w:lastRow="0" w:firstColumn="0" w:lastColumn="0" w:oddVBand="0" w:evenVBand="0" w:oddHBand="0" w:evenHBand="0" w:firstRowFirstColumn="0" w:firstRowLastColumn="0" w:lastRowFirstColumn="0" w:lastRowLastColumn="0"/>
+              <w:rPr>
+                <w:rFonts w:ascii="Consolas" w:hAnsi="Consolas" w:cs="Consolas"/>
+              </w:rPr>
+            </w:pPr>
+            <w:r>
+              <w:rPr>
+                <w:rFonts w:ascii="Consolas" w:hAnsi="Consolas" w:cs="Consolas"/>
+              </w:rPr>
+              <w:t>11</w:t>
+            </w:r>
+          </w:p>
+        </w:tc>
+        <w:tc>
+          <w:tcPr>
+            <w:tcW w:w="1368" w:type="dxa"/>
+          </w:tcPr>
+          <w:p>
+            <w:pPr>
+              <w:jc w:val="right"/>
+              <w:cnfStyle w:val="000000000000" w:firstRow="0" w:lastRow="0" w:firstColumn="0" w:lastColumn="0" w:oddVBand="0" w:evenVBand="0" w:oddHBand="0" w:evenHBand="0" w:firstRowFirstColumn="0" w:firstRowLastColumn="0" w:lastRowFirstColumn="0" w:lastRowLastColumn="0"/>
+              <w:rPr>
+                <w:rFonts w:ascii="Consolas" w:hAnsi="Consolas" w:cs="Consolas"/>
+              </w:rPr>
+            </w:pPr>
+            <w:r>
+              <w:rPr>
+                <w:rFonts w:ascii="Consolas" w:hAnsi="Consolas" w:cs="Consolas"/>
+              </w:rPr>
+              <w:t>5</w:t>
+            </w:r>
+          </w:p>
+        </w:tc>
+        <w:tc>
+          <w:tcPr>
+            <w:tcW w:w="1368" w:type="dxa"/>
+          </w:tcPr>
+          <w:p>
+            <w:pPr>
+              <w:jc w:val="right"/>
+              <w:cnfStyle w:val="000000000000" w:firstRow="0" w:lastRow="0" w:firstColumn="0" w:lastColumn="0" w:oddVBand="0" w:evenVBand="0" w:oddHBand="0" w:evenHBand="0" w:firstRowFirstColumn="0" w:firstRowLastColumn="0" w:lastRowFirstColumn="0" w:lastRowLastColumn="0"/>
+              <w:rPr>
+                <w:rFonts w:ascii="Consolas" w:hAnsi="Consolas" w:cs="Consolas"/>
+              </w:rPr>
+            </w:pPr>
+          </w:p>
+        </w:tc>
+      </w:tr>
+      <w:tr>
+        <w:trPr>
+          <w:cnfStyle w:val="000000100000" w:firstRow="0" w:lastRow="0" w:firstColumn="0" w:lastColumn="0" w:oddVBand="0" w:evenVBand="0" w:oddHBand="1" w:evenHBand="0" w:firstRowFirstColumn="0" w:firstRowLastColumn="0" w:lastRowFirstColumn="0" w:lastRowLastColumn="0"/>
+        </w:trPr>
+        <w:tc>
+          <w:tcPr>
+            <w:cnfStyle w:val="001000000000" w:firstRow="0" w:lastRow="0" w:firstColumn="1" w:lastColumn="0" w:oddVBand="0" w:evenVBand="0" w:oddHBand="0" w:evenHBand="0" w:firstRowFirstColumn="0" w:firstRowLastColumn="0" w:lastRowFirstColumn="0" w:lastRowLastColumn="0"/>
+            <w:tcW w:w="1368" w:type="dxa"/>
+          </w:tcPr>
+          <w:p>
+            <w:r>
+              <w:t xml:space="preserve">All </w:t>
+            </w:r>
+            <w:r>
+              <w:t>weights Low</w:t>
+            </w:r>
+          </w:p>
+        </w:tc>
+        <w:tc>
+          <w:tcPr>
+            <w:tcW w:w="1368" w:type="dxa"/>
+          </w:tcPr>
+          <w:p>
+            <w:pPr>
+              <w:jc w:val="right"/>
+              <w:cnfStyle w:val="000000100000" w:firstRow="0" w:lastRow="0" w:firstColumn="0" w:lastColumn="0" w:oddVBand="0" w:evenVBand="0" w:oddHBand="1" w:evenHBand="0" w:firstRowFirstColumn="0" w:firstRowLastColumn="0" w:lastRowFirstColumn="0" w:lastRowLastColumn="0"/>
+              <w:rPr>
+                <w:rFonts w:ascii="Consolas" w:hAnsi="Consolas" w:cs="Consolas"/>
+              </w:rPr>
+            </w:pPr>
+            <w:r>
+              <w:rPr>
+                <w:rFonts w:ascii="Consolas" w:hAnsi="Consolas" w:cs="Consolas"/>
+              </w:rPr>
+              <w:t>7</w:t>
+            </w:r>
+          </w:p>
+        </w:tc>
+        <w:tc>
+          <w:tcPr>
+            <w:tcW w:w="1368" w:type="dxa"/>
+          </w:tcPr>
+          <w:p>
+            <w:pPr>
+              <w:jc w:val="right"/>
+              <w:cnfStyle w:val="000000100000" w:firstRow="0" w:lastRow="0" w:firstColumn="0" w:lastColumn="0" w:oddVBand="0" w:evenVBand="0" w:oddHBand="1" w:evenHBand="0" w:firstRowFirstColumn="0" w:firstRowLastColumn="0" w:lastRowFirstColumn="0" w:lastRowLastColumn="0"/>
+              <w:rPr>
+                <w:rFonts w:ascii="Consolas" w:hAnsi="Consolas" w:cs="Consolas"/>
+              </w:rPr>
+            </w:pPr>
+            <w:r>
+              <w:rPr>
+                <w:rFonts w:ascii="Consolas" w:hAnsi="Consolas" w:cs="Consolas"/>
+              </w:rPr>
+              <w:t>5</w:t>
+            </w:r>
+          </w:p>
+        </w:tc>
+        <w:tc>
+          <w:tcPr>
+            <w:tcW w:w="1368" w:type="dxa"/>
+          </w:tcPr>
+          <w:p>
+            <w:pPr>
+              <w:jc w:val="right"/>
+              <w:cnfStyle w:val="000000100000" w:firstRow="0" w:lastRow="0" w:firstColumn="0" w:lastColumn="0" w:oddVBand="0" w:evenVBand="0" w:oddHBand="1" w:evenHBand="0" w:firstRowFirstColumn="0" w:firstRowLastColumn="0" w:lastRowFirstColumn="0" w:lastRowLastColumn="0"/>
+              <w:rPr>
+                <w:rFonts w:ascii="Consolas" w:hAnsi="Consolas" w:cs="Consolas"/>
+              </w:rPr>
+            </w:pPr>
+            <w:r>
+              <w:rPr>
+                <w:rFonts w:ascii="Consolas" w:hAnsi="Consolas" w:cs="Consolas"/>
+              </w:rPr>
+              <w:t>3</w:t>
+            </w:r>
+          </w:p>
+        </w:tc>
+        <w:tc>
+          <w:tcPr>
+            <w:tcW w:w="1368" w:type="dxa"/>
+          </w:tcPr>
+          <w:p>
+            <w:pPr>
+              <w:jc w:val="right"/>
+              <w:cnfStyle w:val="000000100000" w:firstRow="0" w:lastRow="0" w:firstColumn="0" w:lastColumn="0" w:oddVBand="0" w:evenVBand="0" w:oddHBand="1" w:evenHBand="0" w:firstRowFirstColumn="0" w:firstRowLastColumn="0" w:lastRowFirstColumn="0" w:lastRowLastColumn="0"/>
+              <w:rPr>
+                <w:rFonts w:ascii="Consolas" w:hAnsi="Consolas" w:cs="Consolas"/>
+              </w:rPr>
+            </w:pPr>
+            <w:r>
+              <w:rPr>
+                <w:rFonts w:ascii="Consolas" w:hAnsi="Consolas" w:cs="Consolas"/>
+              </w:rPr>
+              <w:t>4</w:t>
+            </w:r>
+          </w:p>
+        </w:tc>
+        <w:tc>
+          <w:tcPr>
+            <w:tcW w:w="1368" w:type="dxa"/>
+          </w:tcPr>
+          <w:p>
+            <w:pPr>
+              <w:jc w:val="right"/>
+              <w:cnfStyle w:val="000000100000" w:firstRow="0" w:lastRow="0" w:firstColumn="0" w:lastColumn="0" w:oddVBand="0" w:evenVBand="0" w:oddHBand="1" w:evenHBand="0" w:firstRowFirstColumn="0" w:firstRowLastColumn="0" w:lastRowFirstColumn="0" w:lastRowLastColumn="0"/>
+              <w:rPr>
+                <w:rFonts w:ascii="Consolas" w:hAnsi="Consolas" w:cs="Consolas"/>
+              </w:rPr>
+            </w:pPr>
+            <w:r>
+              <w:rPr>
+                <w:rFonts w:ascii="Consolas" w:hAnsi="Consolas" w:cs="Consolas"/>
+              </w:rPr>
+              <w:t>3</w:t>
+            </w:r>
+          </w:p>
+        </w:tc>
+        <w:tc>
+          <w:tcPr>
+            <w:tcW w:w="1368" w:type="dxa"/>
+          </w:tcPr>
+          <w:p>
+            <w:pPr>
+              <w:jc w:val="right"/>
+              <w:cnfStyle w:val="000000100000" w:firstRow="0" w:lastRow="0" w:firstColumn="0" w:lastColumn="0" w:oddVBand="0" w:evenVBand="0" w:oddHBand="1" w:evenHBand="0" w:firstRowFirstColumn="0" w:firstRowLastColumn="0" w:lastRowFirstColumn="0" w:lastRowLastColumn="0"/>
+              <w:rPr>
+                <w:rFonts w:ascii="Consolas" w:hAnsi="Consolas" w:cs="Consolas"/>
+              </w:rPr>
+            </w:pPr>
+          </w:p>
+        </w:tc>
+      </w:tr>
+      <w:tr>
+        <w:tc>
+          <w:tcPr>
+            <w:cnfStyle w:val="001000000000" w:firstRow="0" w:lastRow="0" w:firstColumn="1" w:lastColumn="0" w:oddVBand="0" w:evenVBand="0" w:oddHBand="0" w:evenHBand="0" w:firstRowFirstColumn="0" w:firstRowLastColumn="0" w:lastRowFirstColumn="0" w:lastRowLastColumn="0"/>
+            <w:tcW w:w="1368" w:type="dxa"/>
+          </w:tcPr>
+          <w:p>
+            <w:r>
+              <w:t>weighted</w:t>
+            </w:r>
+          </w:p>
+        </w:tc>
+        <w:tc>
+          <w:tcPr>
+            <w:tcW w:w="1368" w:type="dxa"/>
+          </w:tcPr>
+          <w:p>
+            <w:pPr>
+              <w:jc w:val="right"/>
+              <w:cnfStyle w:val="000000000000" w:firstRow="0" w:lastRow="0" w:firstColumn="0" w:lastColumn="0" w:oddVBand="0" w:evenVBand="0" w:oddHBand="0" w:evenHBand="0" w:firstRowFirstColumn="0" w:firstRowLastColumn="0" w:lastRowFirstColumn="0" w:lastRowLastColumn="0"/>
+              <w:rPr>
+                <w:rFonts w:ascii="Consolas" w:hAnsi="Consolas" w:cs="Consolas"/>
+              </w:rPr>
+            </w:pPr>
+            <w:r>
+              <w:rPr>
+                <w:rFonts w:ascii="Consolas" w:hAnsi="Consolas" w:cs="Consolas"/>
+              </w:rPr>
+              <w:t>63</w:t>
+            </w:r>
+          </w:p>
+        </w:tc>
+        <w:tc>
+          <w:tcPr>
+            <w:tcW w:w="1368" w:type="dxa"/>
+          </w:tcPr>
+          <w:p>
+            <w:pPr>
+              <w:jc w:val="right"/>
+              <w:cnfStyle w:val="000000000000" w:firstRow="0" w:lastRow="0" w:firstColumn="0" w:lastColumn="0" w:oddVBand="0" w:evenVBand="0" w:oddHBand="0" w:evenHBand="0" w:firstRowFirstColumn="0" w:firstRowLastColumn="0" w:lastRowFirstColumn="0" w:lastRowLastColumn="0"/>
+              <w:rPr>
+                <w:rFonts w:ascii="Consolas" w:hAnsi="Consolas" w:cs="Consolas"/>
+              </w:rPr>
+            </w:pPr>
+            <w:r>
+              <w:rPr>
+                <w:rFonts w:ascii="Consolas" w:hAnsi="Consolas" w:cs="Consolas"/>
+              </w:rPr>
+              <w:t>15</w:t>
+            </w:r>
+          </w:p>
+        </w:tc>
+        <w:tc>
+          <w:tcPr>
+            <w:tcW w:w="1368" w:type="dxa"/>
+          </w:tcPr>
+          <w:p>
+            <w:pPr>
+              <w:jc w:val="right"/>
+              <w:cnfStyle w:val="000000000000" w:firstRow="0" w:lastRow="0" w:firstColumn="0" w:lastColumn="0" w:oddVBand="0" w:evenVBand="0" w:oddHBand="0" w:evenHBand="0" w:firstRowFirstColumn="0" w:firstRowLastColumn="0" w:lastRowFirstColumn="0" w:lastRowLastColumn="0"/>
+              <w:rPr>
+                <w:rFonts w:ascii="Consolas" w:hAnsi="Consolas" w:cs="Consolas"/>
+              </w:rPr>
+            </w:pPr>
+            <w:r>
+              <w:rPr>
+                <w:rFonts w:ascii="Consolas" w:hAnsi="Consolas" w:cs="Consolas"/>
+              </w:rPr>
+              <w:t>6</w:t>
+            </w:r>
+          </w:p>
+        </w:tc>
+        <w:tc>
+          <w:tcPr>
+            <w:tcW w:w="1368" w:type="dxa"/>
+          </w:tcPr>
+          <w:p>
+            <w:pPr>
+              <w:jc w:val="right"/>
+              <w:cnfStyle w:val="000000000000" w:firstRow="0" w:lastRow="0" w:firstColumn="0" w:lastColumn="0" w:oddVBand="0" w:evenVBand="0" w:oddHBand="0" w:evenHBand="0" w:firstRowFirstColumn="0" w:firstRowLastColumn="0" w:lastRowFirstColumn="0" w:lastRowLastColumn="0"/>
+              <w:rPr>
+                <w:rFonts w:ascii="Consolas" w:hAnsi="Consolas" w:cs="Consolas"/>
+              </w:rPr>
+            </w:pPr>
+            <w:r>
+              <w:rPr>
+                <w:rFonts w:ascii="Consolas" w:hAnsi="Consolas" w:cs="Consolas"/>
+              </w:rPr>
+              <w:t>44</w:t>
+            </w:r>
+          </w:p>
+        </w:tc>
+        <w:tc>
+          <w:tcPr>
+            <w:tcW w:w="1368" w:type="dxa"/>
+          </w:tcPr>
+          <w:p>
+            <w:pPr>
+              <w:jc w:val="right"/>
+              <w:cnfStyle w:val="000000000000" w:firstRow="0" w:lastRow="0" w:firstColumn="0" w:lastColumn="0" w:oddVBand="0" w:evenVBand="0" w:oddHBand="0" w:evenHBand="0" w:firstRowFirstColumn="0" w:firstRowLastColumn="0" w:lastRowFirstColumn="0" w:lastRowLastColumn="0"/>
+              <w:rPr>
+                <w:rFonts w:ascii="Consolas" w:hAnsi="Consolas" w:cs="Consolas"/>
+              </w:rPr>
+            </w:pPr>
+            <w:r>
+              <w:rPr>
+                <w:rFonts w:ascii="Consolas" w:hAnsi="Consolas" w:cs="Consolas"/>
+              </w:rPr>
+              <w:t>15</w:t>
+            </w:r>
+          </w:p>
+        </w:tc>
+        <w:tc>
+          <w:tcPr>
+            <w:tcW w:w="1368" w:type="dxa"/>
+          </w:tcPr>
+          <w:p>
+            <w:pPr>
+              <w:jc w:val="right"/>
+              <w:cnfStyle w:val="000000000000" w:firstRow="0" w:lastRow="0" w:firstColumn="0" w:lastColumn="0" w:oddVBand="0" w:evenVBand="0" w:oddHBand="0" w:evenHBand="0" w:firstRowFirstColumn="0" w:firstRowLastColumn="0" w:lastRowFirstColumn="0" w:lastRowLastColumn="0"/>
+              <w:rPr>
+                <w:rFonts w:ascii="Consolas" w:hAnsi="Consolas" w:cs="Consolas"/>
+                <w:b/>
+              </w:rPr>
+            </w:pPr>
+            <w:r>
+              <w:rPr>
+                <w:rFonts w:ascii="Consolas" w:hAnsi="Consolas" w:cs="Consolas"/>
+                <w:b/>
+              </w:rPr>
+              <w:t>128</w:t>
+            </w:r>
+          </w:p>
+        </w:tc>
+      </w:tr>
+    </w:tbl>
+    <w:p/>
+    <w:p>
+      <w:pPr>
+        <w:pStyle w:val="Heading3"/>
+      </w:pPr>
+      <w:r>
+        <w:t>Estimate Variables</w:t>
+      </w:r>
+    </w:p>
+    <w:tbl>
+      <w:tblPr>
+        <w:tblStyle w:val="TableGrid"/>
+        <w:tblW w:w="0" w:type="auto"/>
+        <w:tblLook w:val="04A0" w:firstRow="1" w:lastRow="0" w:firstColumn="1" w:lastColumn="0" w:noHBand="0" w:noVBand="1"/>
+      </w:tblPr>
+      <w:tblGrid>
+        <w:gridCol w:w="1098"/>
+        <w:gridCol w:w="2880"/>
+        <w:gridCol w:w="900"/>
+        <w:gridCol w:w="4698"/>
+      </w:tblGrid>
+      <w:tr>
+        <w:tc>
+          <w:tcPr>
+            <w:tcW w:w="1098" w:type="dxa"/>
+          </w:tcPr>
+          <w:p>
+            <w:r>
+              <w:t>Variable</w:t>
+            </w:r>
+          </w:p>
+        </w:tc>
+        <w:tc>
+          <w:tcPr>
+            <w:tcW w:w="2880" w:type="dxa"/>
+          </w:tcPr>
+          <w:p>
+            <w:r>
+              <w:t>Value (Text)</w:t>
+            </w:r>
+          </w:p>
+        </w:tc>
+        <w:tc>
+          <w:tcPr>
+            <w:tcW w:w="900" w:type="dxa"/>
+          </w:tcPr>
+          <w:p>
+            <w:r>
+              <w:t>Factor</w:t>
+            </w:r>
+          </w:p>
+        </w:tc>
+        <w:tc>
+          <w:tcPr>
+            <w:tcW w:w="4698" w:type="dxa"/>
+          </w:tcPr>
+          <w:p>
+            <w:r>
+              <w:t>Description</w:t>
+            </w:r>
+          </w:p>
+        </w:tc>
+      </w:tr>
+      <w:tr>
+        <w:tc>
+          <w:tcPr>
+            <w:tcW w:w="1098" w:type="dxa"/>
+          </w:tcPr>
+          <w:p>
+            <w:r>
+              <w:t>LANG</w:t>
+            </w:r>
+          </w:p>
+        </w:tc>
+        <w:tc>
+          <w:tcPr>
+            <w:tcW w:w="2880" w:type="dxa"/>
+          </w:tcPr>
+          <w:p>
+            <w:r>
+              <w:t>3rd Generation Language</w:t>
+            </w:r>
+          </w:p>
+        </w:tc>
+        <w:tc>
+          <w:tcPr>
+            <w:tcW w:w="900" w:type="dxa"/>
+          </w:tcPr>
+          <w:p/>
+        </w:tc>
+        <w:tc>
+          <w:tcPr>
+            <w:tcW w:w="4698" w:type="dxa"/>
+          </w:tcPr>
+          <w:p/>
+        </w:tc>
+      </w:tr>
+      <w:tr>
+        <w:tc>
+          <w:tcPr>
+            <w:tcW w:w="1098" w:type="dxa"/>
+          </w:tcPr>
+          <w:p>
+            <w:r>
+              <w:t>PREC</w:t>
+            </w:r>
+          </w:p>
+        </w:tc>
+        <w:tc>
+          <w:tcPr>
+            <w:tcW w:w="2880" w:type="dxa"/>
+          </w:tcPr>
+          <w:p>
+            <w:proofErr w:type="spellStart"/>
+            <w:r>
+              <w:t>prec</w:t>
+            </w:r>
+            <w:proofErr w:type="spellEnd"/>
+            <w:r>
+              <w:t>, Low</w:t>
+            </w:r>
+          </w:p>
+        </w:tc>
+        <w:tc>
+          <w:tcPr>
+            <w:tcW w:w="900" w:type="dxa"/>
+          </w:tcPr>
+          <w:p/>
+        </w:tc>
+        <w:tc>
+          <w:tcPr>
+            <w:tcW w:w="4698" w:type="dxa"/>
+          </w:tcPr>
+          <w:p>
+            <w:proofErr w:type="spellStart"/>
+            <w:r>
+              <w:t>Precedentedness</w:t>
+            </w:r>
+            <w:proofErr w:type="spellEnd"/>
+          </w:p>
+        </w:tc>
+      </w:tr>
+      <w:tr>
+        <w:tc>
+          <w:tcPr>
+            <w:tcW w:w="1098" w:type="dxa"/>
+          </w:tcPr>
+          <w:p>
+            <w:r>
+              <w:t>FLEX</w:t>
+            </w:r>
+          </w:p>
+        </w:tc>
+        <w:tc>
+          <w:tcPr>
+            <w:tcW w:w="2880" w:type="dxa"/>
+          </w:tcPr>
+          <w:p>
+            <w:r>
+              <w:t>flex, High</w:t>
+            </w:r>
+          </w:p>
+        </w:tc>
+        <w:tc>
+          <w:tcPr>
+            <w:tcW w:w="900" w:type="dxa"/>
+          </w:tcPr>
+          <w:p/>
+        </w:tc>
+        <w:tc>
+          <w:tcPr>
+            <w:tcW w:w="4698" w:type="dxa"/>
+          </w:tcPr>
+          <w:p>
+            <w:r>
+              <w:t>Development Flexibility</w:t>
+            </w:r>
+            <w:bookmarkStart w:id="5" w:name="_GoBack"/>
+            <w:bookmarkEnd w:id="5"/>
+          </w:p>
+        </w:tc>
+      </w:tr>
+      <w:tr>
+        <w:tc>
+          <w:tcPr>
+            <w:tcW w:w="1098" w:type="dxa"/>
+          </w:tcPr>
+          <w:p>
+            <w:r>
+              <w:t>RELY</w:t>
+            </w:r>
+          </w:p>
+        </w:tc>
+        <w:tc>
+          <w:tcPr>
+            <w:tcW w:w="2880" w:type="dxa"/>
+          </w:tcPr>
+          <w:p>
+            <w:r>
+              <w:t xml:space="preserve">rely, </w:t>
+            </w:r>
+            <w:proofErr w:type="spellStart"/>
+            <w:r>
+              <w:t>Very_High</w:t>
+            </w:r>
+            <w:proofErr w:type="spellEnd"/>
+          </w:p>
+        </w:tc>
+        <w:tc>
+          <w:tcPr>
+            <w:tcW w:w="900" w:type="dxa"/>
+          </w:tcPr>
+          <w:p/>
+        </w:tc>
+        <w:tc>
+          <w:tcPr>
+            <w:tcW w:w="4698" w:type="dxa"/>
+          </w:tcPr>
+          <w:p>
+            <w:r>
+              <w:t>Required Software Reliability</w:t>
+            </w:r>
+          </w:p>
+        </w:tc>
+      </w:tr>
+      <w:tr>
+        <w:tc>
+          <w:tcPr>
+            <w:tcW w:w="1098" w:type="dxa"/>
+          </w:tcPr>
+          <w:p>
+            <w:r>
+              <w:t>DATA</w:t>
+            </w:r>
+          </w:p>
+        </w:tc>
+        <w:tc>
+          <w:tcPr>
+            <w:tcW w:w="2880" w:type="dxa"/>
+          </w:tcPr>
+          <w:p>
+            <w:r>
+              <w:t>data, Low</w:t>
+            </w:r>
+          </w:p>
+        </w:tc>
+        <w:tc>
+          <w:tcPr>
+            <w:tcW w:w="900" w:type="dxa"/>
+          </w:tcPr>
+          <w:p/>
+        </w:tc>
+        <w:tc>
+          <w:tcPr>
+            <w:tcW w:w="4698" w:type="dxa"/>
+          </w:tcPr>
+          <w:p>
+            <w:r>
+              <w:t>Data Size</w:t>
+            </w:r>
+          </w:p>
+        </w:tc>
+      </w:tr>
+      <w:tr>
+        <w:tc>
+          <w:tcPr>
+            <w:tcW w:w="1098" w:type="dxa"/>
+          </w:tcPr>
+          <w:p>
+            <w:r>
+              <w:t>CPLX</w:t>
+            </w:r>
+          </w:p>
+        </w:tc>
+        <w:tc>
+          <w:tcPr>
+            <w:tcW w:w="2880" w:type="dxa"/>
+          </w:tcPr>
+          <w:p>
+            <w:proofErr w:type="spellStart"/>
+            <w:r>
+              <w:t>cplx</w:t>
+            </w:r>
+            <w:proofErr w:type="spellEnd"/>
+            <w:r>
+              <w:t>, Nominal</w:t>
+            </w:r>
+          </w:p>
+        </w:tc>
+        <w:tc>
+          <w:tcPr>
+            <w:tcW w:w="900" w:type="dxa"/>
+          </w:tcPr>
+          <w:p/>
+        </w:tc>
+        <w:tc>
+          <w:tcPr>
+            <w:tcW w:w="4698" w:type="dxa"/>
+          </w:tcPr>
+          <w:p/>
+        </w:tc>
+      </w:tr>
+      <w:tr>
+        <w:tc>
+          <w:tcPr>
+            <w:tcW w:w="1098" w:type="dxa"/>
+          </w:tcPr>
+          <w:p>
+            <w:r>
+              <w:t>RUSE</w:t>
+            </w:r>
+          </w:p>
+        </w:tc>
+        <w:tc>
+          <w:tcPr>
+            <w:tcW w:w="2880" w:type="dxa"/>
+          </w:tcPr>
+          <w:p>
+            <w:r>
+              <w:t>ruse, Low</w:t>
+            </w:r>
+          </w:p>
+        </w:tc>
+        <w:tc>
+          <w:tcPr>
+            <w:tcW w:w="900" w:type="dxa"/>
+          </w:tcPr>
+          <w:p/>
+        </w:tc>
+        <w:tc>
+          <w:tcPr>
+            <w:tcW w:w="4698" w:type="dxa"/>
+          </w:tcPr>
+          <w:p/>
+        </w:tc>
+      </w:tr>
+      <w:tr>
+        <w:tc>
+          <w:tcPr>
+            <w:tcW w:w="1098" w:type="dxa"/>
+          </w:tcPr>
+          <w:p>
+            <w:r>
+              <w:t>DOCU</w:t>
+            </w:r>
+          </w:p>
+        </w:tc>
+        <w:tc>
+          <w:tcPr>
+            <w:tcW w:w="2880" w:type="dxa"/>
+          </w:tcPr>
+          <w:p>
+            <w:proofErr w:type="spellStart"/>
+            <w:r>
+              <w:t>docu</w:t>
+            </w:r>
+            <w:proofErr w:type="spellEnd"/>
+            <w:r>
+              <w:t>, Nominal</w:t>
+            </w:r>
+          </w:p>
+        </w:tc>
+        <w:tc>
+          <w:tcPr>
+            <w:tcW w:w="900" w:type="dxa"/>
+          </w:tcPr>
+          <w:p/>
+        </w:tc>
+        <w:tc>
+          <w:tcPr>
+            <w:tcW w:w="4698" w:type="dxa"/>
+          </w:tcPr>
+          <w:p>
+            <w:r>
+              <w:t>Documentation to match life cycle needs</w:t>
+            </w:r>
+          </w:p>
+        </w:tc>
+      </w:tr>
+      <w:tr>
+        <w:tc>
+          <w:tcPr>
+            <w:tcW w:w="1098" w:type="dxa"/>
+          </w:tcPr>
+          <w:p>
+            <w:r>
+              <w:t>RESL</w:t>
+            </w:r>
+          </w:p>
+        </w:tc>
+        <w:tc>
+          <w:tcPr>
+            <w:tcW w:w="2880" w:type="dxa"/>
+          </w:tcPr>
+          <w:p>
+            <w:proofErr w:type="spellStart"/>
+            <w:r>
+              <w:t>resl</w:t>
+            </w:r>
+            <w:proofErr w:type="spellEnd"/>
+            <w:r>
+              <w:t>, High</w:t>
+            </w:r>
+          </w:p>
+        </w:tc>
+        <w:tc>
+          <w:tcPr>
+            <w:tcW w:w="900" w:type="dxa"/>
+          </w:tcPr>
+          <w:p/>
+        </w:tc>
+        <w:tc>
+          <w:tcPr>
+            <w:tcW w:w="4698" w:type="dxa"/>
+          </w:tcPr>
+          <w:p/>
+        </w:tc>
+      </w:tr>
+      <w:tr>
+        <w:tc>
+          <w:tcPr>
+            <w:tcW w:w="1098" w:type="dxa"/>
+          </w:tcPr>
+          <w:p>
+            <w:r>
+              <w:t>TEAM</w:t>
+            </w:r>
+          </w:p>
+        </w:tc>
+        <w:tc>
+          <w:tcPr>
+            <w:tcW w:w="2880" w:type="dxa"/>
+          </w:tcPr>
+          <w:p>
+            <w:r>
+              <w:t>team, High</w:t>
+            </w:r>
+          </w:p>
+        </w:tc>
+        <w:tc>
+          <w:tcPr>
+            <w:tcW w:w="900" w:type="dxa"/>
+          </w:tcPr>
+          <w:p/>
+        </w:tc>
+        <w:tc>
+          <w:tcPr>
+            <w:tcW w:w="4698" w:type="dxa"/>
+          </w:tcPr>
+          <w:p/>
+        </w:tc>
+      </w:tr>
+      <w:tr>
+        <w:tc>
+          <w:tcPr>
+            <w:tcW w:w="1098" w:type="dxa"/>
+          </w:tcPr>
+          <w:p>
+            <w:r>
+              <w:t>ACAP</w:t>
+            </w:r>
+          </w:p>
+        </w:tc>
+        <w:tc>
+          <w:tcPr>
+            <w:tcW w:w="2880" w:type="dxa"/>
+          </w:tcPr>
+          <w:p>
+            <w:proofErr w:type="spellStart"/>
+            <w:r>
+              <w:t>acap</w:t>
+            </w:r>
+            <w:proofErr w:type="spellEnd"/>
+            <w:r>
+              <w:t>, High</w:t>
+            </w:r>
+          </w:p>
+        </w:tc>
+        <w:tc>
+          <w:tcPr>
+            <w:tcW w:w="900" w:type="dxa"/>
+          </w:tcPr>
+          <w:p/>
+        </w:tc>
+        <w:tc>
+          <w:tcPr>
+            <w:tcW w:w="4698" w:type="dxa"/>
+          </w:tcPr>
+          <w:p>
+            <w:r>
+              <w:t>Analyst Capability</w:t>
+            </w:r>
+          </w:p>
+        </w:tc>
+      </w:tr>
+      <w:tr>
+        <w:tc>
+          <w:tcPr>
+            <w:tcW w:w="1098" w:type="dxa"/>
+          </w:tcPr>
+          <w:p>
+            <w:r>
+              <w:t>PCAP</w:t>
+            </w:r>
+          </w:p>
+        </w:tc>
+        <w:tc>
+          <w:tcPr>
+            <w:tcW w:w="2880" w:type="dxa"/>
+          </w:tcPr>
+          <w:p>
+            <w:proofErr w:type="spellStart"/>
+            <w:r>
+              <w:t>pcap</w:t>
+            </w:r>
+            <w:proofErr w:type="spellEnd"/>
+            <w:r>
+              <w:t>, High</w:t>
+            </w:r>
+          </w:p>
+        </w:tc>
+        <w:tc>
+          <w:tcPr>
+            <w:tcW w:w="900" w:type="dxa"/>
+          </w:tcPr>
+          <w:p/>
+        </w:tc>
+        <w:tc>
+          <w:tcPr>
+            <w:tcW w:w="4698" w:type="dxa"/>
+          </w:tcPr>
+          <w:p>
+            <w:r>
+              <w:t>Programmer Capability</w:t>
+            </w:r>
+          </w:p>
+        </w:tc>
+      </w:tr>
+      <w:tr>
+        <w:tc>
+          <w:tcPr>
+            <w:tcW w:w="1098" w:type="dxa"/>
+          </w:tcPr>
+          <w:p>
+            <w:r>
+              <w:t>PCON</w:t>
+            </w:r>
+          </w:p>
+        </w:tc>
+        <w:tc>
+          <w:tcPr>
+            <w:tcW w:w="2880" w:type="dxa"/>
+          </w:tcPr>
+          <w:p>
+            <w:proofErr w:type="spellStart"/>
+            <w:r>
+              <w:t>pcon</w:t>
+            </w:r>
+            <w:proofErr w:type="spellEnd"/>
+            <w:r>
+              <w:t xml:space="preserve">, </w:t>
+            </w:r>
+            <w:proofErr w:type="spellStart"/>
+            <w:r>
+              <w:t>Very_High</w:t>
+            </w:r>
+            <w:proofErr w:type="spellEnd"/>
+          </w:p>
+        </w:tc>
+        <w:tc>
+          <w:tcPr>
+            <w:tcW w:w="900" w:type="dxa"/>
+          </w:tcPr>
+          <w:p/>
+        </w:tc>
+        <w:tc>
+          <w:tcPr>
+            <w:tcW w:w="4698" w:type="dxa"/>
+          </w:tcPr>
+          <w:p>
+            <w:r>
+              <w:t>Personnel Capability</w:t>
+            </w:r>
+          </w:p>
+        </w:tc>
+      </w:tr>
+      <w:tr>
+        <w:tc>
+          <w:tcPr>
+            <w:tcW w:w="1098" w:type="dxa"/>
+          </w:tcPr>
+          <w:p>
+            <w:r>
+              <w:t>APEX</w:t>
+            </w:r>
+          </w:p>
+        </w:tc>
+        <w:tc>
+          <w:tcPr>
+            <w:tcW w:w="2880" w:type="dxa"/>
+          </w:tcPr>
+          <w:p>
+            <w:r>
+              <w:t>apex, Nominal</w:t>
+            </w:r>
+          </w:p>
+        </w:tc>
+        <w:tc>
+          <w:tcPr>
+            <w:tcW w:w="900" w:type="dxa"/>
+          </w:tcPr>
+          <w:p/>
+        </w:tc>
+        <w:tc>
+          <w:tcPr>
+            <w:tcW w:w="4698" w:type="dxa"/>
+          </w:tcPr>
+          <w:p>
+            <w:r>
+              <w:t>Application Experience</w:t>
+            </w:r>
+          </w:p>
+        </w:tc>
+      </w:tr>
+      <w:tr>
+        <w:tc>
+          <w:tcPr>
+            <w:tcW w:w="1098" w:type="dxa"/>
+          </w:tcPr>
+          <w:p>
+            <w:r>
+              <w:t>PEXP</w:t>
+            </w:r>
+          </w:p>
+        </w:tc>
+        <w:tc>
+          <w:tcPr>
+            <w:tcW w:w="2880" w:type="dxa"/>
+          </w:tcPr>
+          <w:p>
+            <w:proofErr w:type="spellStart"/>
+            <w:r>
+              <w:t>pexp</w:t>
+            </w:r>
+            <w:proofErr w:type="spellEnd"/>
+            <w:r>
+              <w:t>, Low</w:t>
+            </w:r>
+          </w:p>
+        </w:tc>
+        <w:tc>
+          <w:tcPr>
+            <w:tcW w:w="900" w:type="dxa"/>
+          </w:tcPr>
+          <w:p/>
+        </w:tc>
+        <w:tc>
+          <w:tcPr>
+            <w:tcW w:w="4698" w:type="dxa"/>
+          </w:tcPr>
+          <w:p>
+            <w:r>
+              <w:t>(PLEX?) Platform Experience</w:t>
+            </w:r>
+          </w:p>
+        </w:tc>
+      </w:tr>
+      <w:tr>
+        <w:tc>
+          <w:tcPr>
+            <w:tcW w:w="1098" w:type="dxa"/>
+          </w:tcPr>
+          <w:p>
+            <w:r>
+              <w:t>LTEX</w:t>
+            </w:r>
+          </w:p>
+        </w:tc>
+        <w:tc>
+          <w:tcPr>
+            <w:tcW w:w="2880" w:type="dxa"/>
+          </w:tcPr>
+          <w:p>
+            <w:proofErr w:type="spellStart"/>
+            <w:r>
+              <w:t>ltex</w:t>
+            </w:r>
+            <w:proofErr w:type="spellEnd"/>
+            <w:r>
+              <w:t>, Low</w:t>
+            </w:r>
+          </w:p>
+        </w:tc>
+        <w:tc>
+          <w:tcPr>
+            <w:tcW w:w="900" w:type="dxa"/>
+          </w:tcPr>
+          <w:p/>
+        </w:tc>
+        <w:tc>
+          <w:tcPr>
+            <w:tcW w:w="4698" w:type="dxa"/>
+          </w:tcPr>
+          <w:p>
+            <w:r>
+              <w:t>Language and Tool Experience</w:t>
+            </w:r>
+          </w:p>
+        </w:tc>
+      </w:tr>
+      <w:tr>
+        <w:tc>
+          <w:tcPr>
+            <w:tcW w:w="1098" w:type="dxa"/>
+          </w:tcPr>
+          <w:p>
+            <w:r>
+              <w:t>PMAT</w:t>
+            </w:r>
+          </w:p>
+        </w:tc>
+        <w:tc>
+          <w:tcPr>
+            <w:tcW w:w="2880" w:type="dxa"/>
+          </w:tcPr>
+          <w:p>
+            <w:proofErr w:type="spellStart"/>
+            <w:r>
+              <w:t>pmat</w:t>
+            </w:r>
+            <w:proofErr w:type="spellEnd"/>
+            <w:r>
+              <w:t>, High</w:t>
+            </w:r>
+          </w:p>
+        </w:tc>
+        <w:tc>
+          <w:tcPr>
+            <w:tcW w:w="900" w:type="dxa"/>
+          </w:tcPr>
+          <w:p/>
+        </w:tc>
+        <w:tc>
+          <w:tcPr>
+            <w:tcW w:w="4698" w:type="dxa"/>
+          </w:tcPr>
+          <w:p/>
+        </w:tc>
+      </w:tr>
+      <w:tr>
+        <w:tc>
+          <w:tcPr>
+            <w:tcW w:w="1098" w:type="dxa"/>
+          </w:tcPr>
+          <w:p>
+            <w:r>
+              <w:t>TIME</w:t>
+            </w:r>
+          </w:p>
+        </w:tc>
+        <w:tc>
+          <w:tcPr>
+            <w:tcW w:w="2880" w:type="dxa"/>
+          </w:tcPr>
+          <w:p>
+            <w:r>
+              <w:t xml:space="preserve">time, </w:t>
+            </w:r>
+            <w:proofErr w:type="spellStart"/>
+            <w:r>
+              <w:t>Very_High</w:t>
+            </w:r>
+            <w:proofErr w:type="spellEnd"/>
+          </w:p>
+        </w:tc>
+        <w:tc>
+          <w:tcPr>
+            <w:tcW w:w="900" w:type="dxa"/>
+          </w:tcPr>
+          <w:p/>
+        </w:tc>
+        <w:tc>
+          <w:tcPr>
+            <w:tcW w:w="4698" w:type="dxa"/>
+          </w:tcPr>
+          <w:p>
+            <w:r>
+              <w:t>Execution Time</w:t>
+            </w:r>
+          </w:p>
+        </w:tc>
+      </w:tr>
+      <w:tr>
+        <w:tc>
+          <w:tcPr>
+            <w:tcW w:w="1098" w:type="dxa"/>
+          </w:tcPr>
+          <w:p>
+            <w:r>
+              <w:t>STOR</w:t>
+            </w:r>
+          </w:p>
+        </w:tc>
+        <w:tc>
+          <w:tcPr>
+            <w:tcW w:w="2880" w:type="dxa"/>
+          </w:tcPr>
+          <w:p>
+            <w:proofErr w:type="spellStart"/>
+            <w:r>
+              <w:t>stor</w:t>
+            </w:r>
+            <w:proofErr w:type="spellEnd"/>
+            <w:r>
+              <w:t>, Nominal</w:t>
+            </w:r>
+          </w:p>
+        </w:tc>
+        <w:tc>
+          <w:tcPr>
+            <w:tcW w:w="900" w:type="dxa"/>
+          </w:tcPr>
+          <w:p/>
+        </w:tc>
+        <w:tc>
+          <w:tcPr>
+            <w:tcW w:w="4698" w:type="dxa"/>
+          </w:tcPr>
+          <w:p>
+            <w:r>
+              <w:t>Main Storage Constraint</w:t>
+            </w:r>
+          </w:p>
+        </w:tc>
+      </w:tr>
+      <w:tr>
+        <w:tc>
+          <w:tcPr>
+            <w:tcW w:w="1098" w:type="dxa"/>
+          </w:tcPr>
+          <w:p>
+            <w:r>
+              <w:t>PVOL</w:t>
+            </w:r>
+          </w:p>
+        </w:tc>
+        <w:tc>
+          <w:tcPr>
+            <w:tcW w:w="2880" w:type="dxa"/>
+          </w:tcPr>
+          <w:p>
+            <w:proofErr w:type="spellStart"/>
+            <w:r>
+              <w:t>pvol</w:t>
+            </w:r>
+            <w:proofErr w:type="spellEnd"/>
+            <w:r>
+              <w:t>, Low</w:t>
+            </w:r>
+          </w:p>
+        </w:tc>
+        <w:tc>
+          <w:tcPr>
+            <w:tcW w:w="900" w:type="dxa"/>
+          </w:tcPr>
+          <w:p/>
+        </w:tc>
+        <w:tc>
+          <w:tcPr>
+            <w:tcW w:w="4698" w:type="dxa"/>
+          </w:tcPr>
+          <w:p>
+            <w:r>
+              <w:t>Platform Volatility</w:t>
+            </w:r>
+          </w:p>
+        </w:tc>
+      </w:tr>
+      <w:tr>
+        <w:tc>
+          <w:tcPr>
+            <w:tcW w:w="1098" w:type="dxa"/>
+          </w:tcPr>
+          <w:p>
+            <w:r>
+              <w:t>TOOL</w:t>
+            </w:r>
+          </w:p>
+        </w:tc>
+        <w:tc>
+          <w:tcPr>
+            <w:tcW w:w="2880" w:type="dxa"/>
+          </w:tcPr>
+          <w:p>
+            <w:r>
+              <w:t>tool, Nominal</w:t>
+            </w:r>
+          </w:p>
+        </w:tc>
+        <w:tc>
+          <w:tcPr>
+            <w:tcW w:w="900" w:type="dxa"/>
+          </w:tcPr>
+          <w:p/>
+        </w:tc>
+        <w:tc>
+          <w:tcPr>
+            <w:tcW w:w="4698" w:type="dxa"/>
+          </w:tcPr>
+          <w:p>
+            <w:r>
+              <w:t>Use of Software Tools</w:t>
+            </w:r>
+          </w:p>
+        </w:tc>
+      </w:tr>
+      <w:tr>
+        <w:tc>
+          <w:tcPr>
+            <w:tcW w:w="1098" w:type="dxa"/>
+          </w:tcPr>
+          <w:p>
+            <w:r>
+              <w:t>SITE</w:t>
+            </w:r>
+          </w:p>
+        </w:tc>
+        <w:tc>
+          <w:tcPr>
+            <w:tcW w:w="2880" w:type="dxa"/>
+          </w:tcPr>
+          <w:p>
+            <w:r>
+              <w:t xml:space="preserve">site, </w:t>
+            </w:r>
+            <w:proofErr w:type="spellStart"/>
+            <w:r>
+              <w:t>Extra_High</w:t>
+            </w:r>
+            <w:proofErr w:type="spellEnd"/>
+          </w:p>
+        </w:tc>
+        <w:tc>
+          <w:tcPr>
+            <w:tcW w:w="900" w:type="dxa"/>
+          </w:tcPr>
+          <w:p/>
+        </w:tc>
+        <w:tc>
+          <w:tcPr>
+            <w:tcW w:w="4698" w:type="dxa"/>
+          </w:tcPr>
+          <w:p>
+            <w:r>
+              <w:t>Multisite Development</w:t>
+            </w:r>
+          </w:p>
+        </w:tc>
+      </w:tr>
+      <w:tr>
+        <w:tc>
+          <w:tcPr>
+            <w:tcW w:w="1098" w:type="dxa"/>
+          </w:tcPr>
+          <w:p>
+            <w:r>
+              <w:lastRenderedPageBreak/>
+              <w:t>SCED</w:t>
+            </w:r>
+          </w:p>
+        </w:tc>
+        <w:tc>
+          <w:tcPr>
+            <w:tcW w:w="2880" w:type="dxa"/>
+          </w:tcPr>
+          <w:p>
+            <w:r>
+              <w:t>Nominal</w:t>
+            </w:r>
+          </w:p>
+        </w:tc>
+        <w:tc>
+          <w:tcPr>
+            <w:tcW w:w="900" w:type="dxa"/>
+          </w:tcPr>
+          <w:p>
+            <w:r>
+              <w:t>1.00</w:t>
+            </w:r>
+          </w:p>
+        </w:tc>
+        <w:tc>
+          <w:tcPr>
+            <w:tcW w:w="4698" w:type="dxa"/>
+          </w:tcPr>
+          <w:p>
+            <w:r>
+              <w:t>Schedule</w:t>
+            </w:r>
+          </w:p>
+        </w:tc>
+      </w:tr>
+    </w:tbl>
+    <w:p/>
+    <w:p>
+      <w:pPr>
+        <w:pStyle w:val="Heading3"/>
+      </w:pPr>
+      <w:r>
+        <w:t>Early Design Calculations</w:t>
       </w:r>
     </w:p>
     <w:p>
+      <w:proofErr w:type="spellStart"/>
+      <w:proofErr w:type="gramStart"/>
+      <w:r>
+        <w:t>lorem</w:t>
+      </w:r>
+      <w:proofErr w:type="spellEnd"/>
+      <w:proofErr w:type="gramEnd"/>
+    </w:p>
+    <w:p/>
+    <w:tbl>
+      <w:tblPr>
+        <w:tblStyle w:val="TableGrid"/>
+        <w:tblW w:w="0" w:type="auto"/>
+        <w:tblLook w:val="04A0" w:firstRow="1" w:lastRow="0" w:firstColumn="1" w:lastColumn="0" w:noHBand="0" w:noVBand="1"/>
+      </w:tblPr>
+      <w:tblGrid>
+        <w:gridCol w:w="3192"/>
+        <w:gridCol w:w="1776"/>
+        <w:gridCol w:w="4608"/>
+      </w:tblGrid>
+      <w:tr>
+        <w:tc>
+          <w:tcPr>
+            <w:tcW w:w="3192" w:type="dxa"/>
+          </w:tcPr>
+          <w:p>
+            <w:r>
+              <w:t>RCPX</w:t>
+            </w:r>
+          </w:p>
+        </w:tc>
+        <w:tc>
+          <w:tcPr>
+            <w:tcW w:w="1776" w:type="dxa"/>
+          </w:tcPr>
+          <w:p>
+            <w:r>
+              <w:t>1.33</w:t>
+            </w:r>
+          </w:p>
+        </w:tc>
+        <w:tc>
+          <w:tcPr>
+            <w:tcW w:w="4608" w:type="dxa"/>
+          </w:tcPr>
+          <w:p>
+            <w:r>
+              <w:t>RELY + DATA + CPLX + DOCU</w:t>
+            </w:r>
+          </w:p>
+        </w:tc>
+      </w:tr>
+      <w:tr>
+        <w:tc>
+          <w:tcPr>
+            <w:tcW w:w="3192" w:type="dxa"/>
+          </w:tcPr>
+          <w:p>
+            <w:r>
+              <w:t>RUSE</w:t>
+            </w:r>
+          </w:p>
+        </w:tc>
+        <w:tc>
+          <w:tcPr>
+            <w:tcW w:w="1776" w:type="dxa"/>
+          </w:tcPr>
+          <w:p>
+            <w:r>
+              <w:t>0.95</w:t>
+            </w:r>
+          </w:p>
+        </w:tc>
+        <w:tc>
+          <w:tcPr>
+            <w:tcW w:w="4608" w:type="dxa"/>
+          </w:tcPr>
+          <w:p>
+            <w:r>
+              <w:t>RUSE</w:t>
+            </w:r>
+          </w:p>
+        </w:tc>
+      </w:tr>
+      <w:tr>
+        <w:tc>
+          <w:tcPr>
+            <w:tcW w:w="3192" w:type="dxa"/>
+          </w:tcPr>
+          <w:p>
+            <w:r>
+              <w:t>PDIF</w:t>
+            </w:r>
+          </w:p>
+        </w:tc>
+        <w:tc>
+          <w:tcPr>
+            <w:tcW w:w="1776" w:type="dxa"/>
+          </w:tcPr>
+          <w:p>
+            <w:r>
+              <w:t>1.29</w:t>
+            </w:r>
+          </w:p>
+        </w:tc>
+        <w:tc>
+          <w:tcPr>
+            <w:tcW w:w="4608" w:type="dxa"/>
+          </w:tcPr>
+          <w:p>
+            <w:r>
+              <w:t>TIME + STOR + PVOL</w:t>
+            </w:r>
+          </w:p>
+        </w:tc>
+      </w:tr>
+      <w:tr>
+        <w:tc>
+          <w:tcPr>
+            <w:tcW w:w="3192" w:type="dxa"/>
+          </w:tcPr>
+          <w:p>
+            <w:r>
+              <w:t>PREX</w:t>
+            </w:r>
+          </w:p>
+        </w:tc>
+        <w:tc>
+          <w:tcPr>
+            <w:tcW w:w="1776" w:type="dxa"/>
+          </w:tcPr>
+          <w:p>
+            <w:r>
+              <w:t>1.12</w:t>
+            </w:r>
+          </w:p>
+        </w:tc>
+        <w:tc>
+          <w:tcPr>
+            <w:tcW w:w="4608" w:type="dxa"/>
+          </w:tcPr>
+          <w:p>
+            <w:r>
+              <w:t>APEX + PLEX + LTEX</w:t>
+            </w:r>
+          </w:p>
+        </w:tc>
+      </w:tr>
+      <w:tr>
+        <w:tc>
+          <w:tcPr>
+            <w:tcW w:w="3192" w:type="dxa"/>
+          </w:tcPr>
+          <w:p>
+            <w:r>
+              <w:t>PERS</w:t>
+            </w:r>
+          </w:p>
+        </w:tc>
+        <w:tc>
+          <w:tcPr>
+            <w:tcW w:w="1776" w:type="dxa"/>
+          </w:tcPr>
+          <w:p>
+            <w:r>
+              <w:t>0.63</w:t>
+            </w:r>
+          </w:p>
+        </w:tc>
+        <w:tc>
+          <w:tcPr>
+            <w:tcW w:w="4608" w:type="dxa"/>
+          </w:tcPr>
+          <w:p>
+            <w:pPr>
+              <w:tabs>
+                <w:tab w:val="left" w:pos="1155"/>
+              </w:tabs>
+            </w:pPr>
+            <w:r>
+              <w:t>ACAP + PCAP + PCON</w:t>
+            </w:r>
+          </w:p>
+        </w:tc>
+      </w:tr>
+      <w:tr>
+        <w:tc>
+          <w:tcPr>
+            <w:tcW w:w="3192" w:type="dxa"/>
+          </w:tcPr>
+          <w:p>
+            <w:r>
+              <w:t>FCIL</w:t>
+            </w:r>
+          </w:p>
+        </w:tc>
+        <w:tc>
+          <w:tcPr>
+            <w:tcW w:w="1776" w:type="dxa"/>
+          </w:tcPr>
+          <w:p>
+            <w:r>
+              <w:t>0.73</w:t>
+            </w:r>
+          </w:p>
+        </w:tc>
+        <w:tc>
+          <w:tcPr>
+            <w:tcW w:w="4608" w:type="dxa"/>
+          </w:tcPr>
+          <w:p>
+            <w:r>
+              <w:t>TOOL + SITE</w:t>
+            </w:r>
+          </w:p>
+        </w:tc>
+      </w:tr>
+      <w:tr>
+        <w:tc>
+          <w:tcPr>
+            <w:tcW w:w="3192" w:type="dxa"/>
+          </w:tcPr>
+          <w:p>
+            <w:r>
+              <w:t>SCED</w:t>
+            </w:r>
+          </w:p>
+        </w:tc>
+        <w:tc>
+          <w:tcPr>
+            <w:tcW w:w="1776" w:type="dxa"/>
+          </w:tcPr>
+          <w:p>
+            <w:r>
+              <w:t>1</w:t>
+            </w:r>
+          </w:p>
+        </w:tc>
+        <w:tc>
+          <w:tcPr>
+            <w:tcW w:w="4608" w:type="dxa"/>
+          </w:tcPr>
+          <w:p>
+            <w:r>
+              <w:t>SCED</w:t>
+            </w:r>
+          </w:p>
+        </w:tc>
+      </w:tr>
+      <w:tr>
+        <w:tc>
+          <w:tcPr>
+            <w:tcW w:w="3192" w:type="dxa"/>
+          </w:tcPr>
+          <w:p>
+            <w:pPr>
+              <w:rPr>
+                <w:b/>
+              </w:rPr>
+            </w:pPr>
+            <w:proofErr w:type="spellStart"/>
+            <w:r>
+              <w:rPr>
+                <w:b/>
+              </w:rPr>
+              <w:t>E</w:t>
+            </w:r>
+            <w:r>
+              <w:rPr>
+                <w:b/>
+                <w:vertAlign w:val="subscript"/>
+              </w:rPr>
+              <w:t>Arch</w:t>
+            </w:r>
+            <w:proofErr w:type="spellEnd"/>
+          </w:p>
+        </w:tc>
+        <w:tc>
+          <w:tcPr>
+            <w:tcW w:w="1776" w:type="dxa"/>
+          </w:tcPr>
+          <w:p>
+            <w:r>
+              <w:t>0.83954965752</w:t>
+            </w:r>
+          </w:p>
+        </w:tc>
+        <w:tc>
+          <w:tcPr>
+            <w:tcW w:w="4608" w:type="dxa"/>
+          </w:tcPr>
+          <w:p/>
+        </w:tc>
+      </w:tr>
+      <w:tr>
+        <w:tc>
+          <w:tcPr>
+            <w:tcW w:w="3192" w:type="dxa"/>
+          </w:tcPr>
+          <w:p/>
+        </w:tc>
+        <w:tc>
+          <w:tcPr>
+            <w:tcW w:w="1776" w:type="dxa"/>
+          </w:tcPr>
+          <w:p/>
+        </w:tc>
+        <w:tc>
+          <w:tcPr>
+            <w:tcW w:w="4608" w:type="dxa"/>
+          </w:tcPr>
+          <w:p/>
+        </w:tc>
+      </w:tr>
+      <w:tr>
+        <w:tc>
+          <w:tcPr>
+            <w:tcW w:w="3192" w:type="dxa"/>
+          </w:tcPr>
+          <w:p>
+            <w:pPr>
+              <w:rPr>
+                <w:b/>
+              </w:rPr>
+            </w:pPr>
+            <w:r>
+              <w:rPr>
+                <w:b/>
+              </w:rPr>
+              <w:t>Size (KSLOC)</w:t>
+            </w:r>
+          </w:p>
+        </w:tc>
+        <w:tc>
+          <w:tcPr>
+            <w:tcW w:w="1776" w:type="dxa"/>
+          </w:tcPr>
+          <w:p>
+            <w:r>
+              <w:t>6.4</w:t>
+            </w:r>
+          </w:p>
+        </w:tc>
+        <w:tc>
+          <w:tcPr>
+            <w:tcW w:w="4608" w:type="dxa"/>
+          </w:tcPr>
+          <w:p/>
+        </w:tc>
+      </w:tr>
+      <w:tr>
+        <w:tc>
+          <w:tcPr>
+            <w:tcW w:w="3192" w:type="dxa"/>
+          </w:tcPr>
+          <w:p>
+            <w:r>
+              <w:t>Size (UFP)</w:t>
+            </w:r>
+          </w:p>
+        </w:tc>
+        <w:tc>
+          <w:tcPr>
+            <w:tcW w:w="1776" w:type="dxa"/>
+          </w:tcPr>
+          <w:p>
+            <w:r>
+              <w:t>128</w:t>
+            </w:r>
+          </w:p>
+        </w:tc>
+        <w:tc>
+          <w:tcPr>
+            <w:tcW w:w="4608" w:type="dxa"/>
+          </w:tcPr>
+          <w:p>
+            <w:r>
+              <w:t>Unadjusted Function Points</w:t>
+            </w:r>
+          </w:p>
+        </w:tc>
+      </w:tr>
+      <w:tr>
+        <w:tc>
+          <w:tcPr>
+            <w:tcW w:w="3192" w:type="dxa"/>
+          </w:tcPr>
+          <w:p>
+            <w:r>
+              <w:t>UFP-&gt;Lines of Code</w:t>
+            </w:r>
+          </w:p>
+        </w:tc>
+        <w:tc>
+          <w:tcPr>
+            <w:tcW w:w="1776" w:type="dxa"/>
+          </w:tcPr>
+          <w:p>
+            <w:r>
+              <w:t>50</w:t>
+            </w:r>
+          </w:p>
+        </w:tc>
+        <w:tc>
+          <w:tcPr>
+            <w:tcW w:w="4608" w:type="dxa"/>
+          </w:tcPr>
+          <w:p>
+            <w:r>
+              <w:t>Conversion factor from UFP to SLOC</w:t>
+            </w:r>
+          </w:p>
+        </w:tc>
+      </w:tr>
+      <w:tr>
+        <w:tc>
+          <w:tcPr>
+            <w:tcW w:w="3192" w:type="dxa"/>
+          </w:tcPr>
+          <w:p>
+            <w:r>
+              <w:t>PREC</w:t>
+            </w:r>
+          </w:p>
+        </w:tc>
+        <w:tc>
+          <w:tcPr>
+            <w:tcW w:w="1776" w:type="dxa"/>
+          </w:tcPr>
+          <w:p>
+            <w:r>
+              <w:t>0.01</w:t>
+            </w:r>
+          </w:p>
+        </w:tc>
+        <w:tc>
+          <w:tcPr>
+            <w:tcW w:w="4608" w:type="dxa"/>
+          </w:tcPr>
+          <w:p/>
+        </w:tc>
+      </w:tr>
+      <w:tr>
+        <w:tc>
+          <w:tcPr>
+            <w:tcW w:w="3192" w:type="dxa"/>
+          </w:tcPr>
+          <w:p>
+            <w:r>
+              <w:t>FLEX</w:t>
+            </w:r>
+          </w:p>
+        </w:tc>
+        <w:tc>
+          <w:tcPr>
+            <w:tcW w:w="1776" w:type="dxa"/>
+          </w:tcPr>
+          <w:p>
+            <w:r>
+              <w:t>0.03</w:t>
+            </w:r>
+          </w:p>
+        </w:tc>
+        <w:tc>
+          <w:tcPr>
+            <w:tcW w:w="4608" w:type="dxa"/>
+          </w:tcPr>
+          <w:p>
+            <w:r>
+              <w:t>Flexibility</w:t>
+            </w:r>
+          </w:p>
+        </w:tc>
+      </w:tr>
+      <w:tr>
+        <w:tc>
+          <w:tcPr>
+            <w:tcW w:w="3192" w:type="dxa"/>
+          </w:tcPr>
+          <w:p>
+            <w:r>
+              <w:t>RESL</w:t>
+            </w:r>
+          </w:p>
+        </w:tc>
+        <w:tc>
+          <w:tcPr>
+            <w:tcW w:w="1776" w:type="dxa"/>
+          </w:tcPr>
+          <w:p>
+            <w:r>
+              <w:t>0.03</w:t>
+            </w:r>
+          </w:p>
+        </w:tc>
+        <w:tc>
+          <w:tcPr>
+            <w:tcW w:w="4608" w:type="dxa"/>
+          </w:tcPr>
+          <w:p>
+            <w:r>
+              <w:t>Risk Resolution</w:t>
+            </w:r>
+          </w:p>
+        </w:tc>
+      </w:tr>
+      <w:tr>
+        <w:tc>
+          <w:tcPr>
+            <w:tcW w:w="3192" w:type="dxa"/>
+          </w:tcPr>
+          <w:p>
+            <w:r>
+              <w:t>TEAM</w:t>
+            </w:r>
+          </w:p>
+        </w:tc>
+        <w:tc>
+          <w:tcPr>
+            <w:tcW w:w="1776" w:type="dxa"/>
+          </w:tcPr>
+          <w:p>
+            <w:r>
+              <w:t>0.04</w:t>
+            </w:r>
+          </w:p>
+        </w:tc>
+        <w:tc>
+          <w:tcPr>
+            <w:tcW w:w="4608" w:type="dxa"/>
+          </w:tcPr>
+          <w:p>
+            <w:r>
+              <w:t>Team cohesiveness and communication</w:t>
+            </w:r>
+          </w:p>
+        </w:tc>
+      </w:tr>
+      <w:tr>
+        <w:tc>
+          <w:tcPr>
+            <w:tcW w:w="3192" w:type="dxa"/>
+          </w:tcPr>
+          <w:p>
+            <w:r>
+              <w:t>PMAT</w:t>
+            </w:r>
+          </w:p>
+        </w:tc>
+        <w:tc>
+          <w:tcPr>
+            <w:tcW w:w="1776" w:type="dxa"/>
+          </w:tcPr>
+          <w:p>
+            <w:r>
+              <w:t>0.03</w:t>
+            </w:r>
+          </w:p>
+        </w:tc>
+        <w:tc>
+          <w:tcPr>
+            <w:tcW w:w="4608" w:type="dxa"/>
+          </w:tcPr>
+          <w:p>
+            <w:r>
+              <w:t>Process Maturity</w:t>
+            </w:r>
+          </w:p>
+        </w:tc>
+      </w:tr>
+      <w:tr>
+        <w:tc>
+          <w:tcPr>
+            <w:tcW w:w="3192" w:type="dxa"/>
+          </w:tcPr>
+          <w:p>
+            <w:pPr>
+              <w:rPr>
+                <w:b/>
+              </w:rPr>
+            </w:pPr>
+            <w:r>
+              <w:rPr>
+                <w:b/>
+              </w:rPr>
+              <w:t>Process Exponent</w:t>
+            </w:r>
+          </w:p>
+        </w:tc>
+        <w:tc>
+          <w:tcPr>
+            <w:tcW w:w="1776" w:type="dxa"/>
+          </w:tcPr>
+          <w:p>
+            <w:r>
+              <w:t>1.15</w:t>
+            </w:r>
+          </w:p>
+        </w:tc>
+        <w:tc>
+          <w:tcPr>
+            <w:tcW w:w="4608" w:type="dxa"/>
+          </w:tcPr>
+          <w:p/>
+        </w:tc>
+      </w:tr>
+      <w:tr>
+        <w:tc>
+          <w:tcPr>
+            <w:tcW w:w="3192" w:type="dxa"/>
+          </w:tcPr>
+          <w:p/>
+        </w:tc>
+        <w:tc>
+          <w:tcPr>
+            <w:tcW w:w="1776" w:type="dxa"/>
+          </w:tcPr>
+          <w:p/>
+        </w:tc>
+        <w:tc>
+          <w:tcPr>
+            <w:tcW w:w="4608" w:type="dxa"/>
+          </w:tcPr>
+          <w:p/>
+        </w:tc>
+      </w:tr>
+      <w:tr>
+        <w:tc>
+          <w:tcPr>
+            <w:tcW w:w="3192" w:type="dxa"/>
+          </w:tcPr>
+          <w:p>
+            <w:pPr>
+              <w:rPr>
+                <w:b/>
+              </w:rPr>
+            </w:pPr>
+            <w:r>
+              <w:rPr>
+                <w:b/>
+              </w:rPr>
+              <w:t>Effort</w:t>
+            </w:r>
+          </w:p>
+        </w:tc>
+        <w:tc>
+          <w:tcPr>
+            <w:tcW w:w="1776" w:type="dxa"/>
+          </w:tcPr>
+          <w:p>
+            <w:r>
+              <w:t>17.39</w:t>
+            </w:r>
+          </w:p>
+        </w:tc>
+        <w:tc>
+          <w:tcPr>
+            <w:tcW w:w="4608" w:type="dxa"/>
+          </w:tcPr>
+          <w:p>
+            <w:r>
+              <w:t>staff-months</w:t>
+            </w:r>
+          </w:p>
+        </w:tc>
+      </w:tr>
+      <w:tr>
+        <w:tc>
+          <w:tcPr>
+            <w:tcW w:w="3192" w:type="dxa"/>
+          </w:tcPr>
+          <w:p>
+            <w:pPr>
+              <w:rPr>
+                <w:b/>
+              </w:rPr>
+            </w:pPr>
+            <w:r>
+              <w:rPr>
+                <w:b/>
+              </w:rPr>
+              <w:t>TDEV</w:t>
+            </w:r>
+          </w:p>
+        </w:tc>
+        <w:tc>
+          <w:tcPr>
+            <w:tcW w:w="1776" w:type="dxa"/>
+          </w:tcPr>
+          <w:p>
+            <w:r>
+              <w:t>2.82</w:t>
+            </w:r>
+          </w:p>
+        </w:tc>
+        <w:tc>
+          <w:tcPr>
+            <w:tcW w:w="4608" w:type="dxa"/>
+          </w:tcPr>
+          <w:p>
+            <w:r>
+              <w:t>time to develop</w:t>
+            </w:r>
+          </w:p>
+        </w:tc>
+      </w:tr>
+      <w:tr>
+        <w:tc>
+          <w:tcPr>
+            <w:tcW w:w="3192" w:type="dxa"/>
+          </w:tcPr>
+          <w:p>
+            <w:pPr>
+              <w:rPr>
+                <w:b/>
+              </w:rPr>
+            </w:pPr>
+            <w:r>
+              <w:rPr>
+                <w:b/>
+              </w:rPr>
+              <w:t>TDEV Early Design</w:t>
+            </w:r>
+          </w:p>
+        </w:tc>
+        <w:tc>
+          <w:tcPr>
+            <w:tcW w:w="1776" w:type="dxa"/>
+          </w:tcPr>
+          <w:p>
+            <w:r>
+              <w:t>3.47</w:t>
+            </w:r>
+          </w:p>
+        </w:tc>
+        <w:tc>
+          <w:tcPr>
+            <w:tcW w:w="4608" w:type="dxa"/>
+          </w:tcPr>
+          <w:p/>
+        </w:tc>
+      </w:tr>
+      <w:tr>
+        <w:tc>
+          <w:tcPr>
+            <w:tcW w:w="3192" w:type="dxa"/>
+          </w:tcPr>
+          <w:p>
+            <w:pPr>
+              <w:rPr>
+                <w:b/>
+              </w:rPr>
+            </w:pPr>
+            <w:r>
+              <w:rPr>
+                <w:b/>
+              </w:rPr>
+              <w:t>TDEV 1997 Calibration</w:t>
+            </w:r>
+          </w:p>
+        </w:tc>
+        <w:tc>
+          <w:tcPr>
+            <w:tcW w:w="1776" w:type="dxa"/>
+          </w:tcPr>
+          <w:p>
+            <w:r>
+              <w:t>2.50</w:t>
+            </w:r>
+          </w:p>
+        </w:tc>
+        <w:tc>
+          <w:tcPr>
+            <w:tcW w:w="4608" w:type="dxa"/>
+          </w:tcPr>
+          <w:p/>
+        </w:tc>
+      </w:tr>
+    </w:tbl>
+    <w:p/>
+    <w:p>
+      <w:pPr>
+        <w:pStyle w:val="Heading3"/>
+      </w:pPr>
+      <w:r>
+        <w:t>Discussion</w:t>
+      </w:r>
+    </w:p>
+    <w:p>
+      <w:proofErr w:type="spellStart"/>
+      <w:proofErr w:type="gramStart"/>
+      <w:r>
+        <w:t>lorem</w:t>
+      </w:r>
+      <w:proofErr w:type="spellEnd"/>
+      <w:proofErr w:type="gramEnd"/>
+    </w:p>
+    <w:p/>
+    <w:p>
       <w:pPr>
         <w:pStyle w:val="Heading1"/>
       </w:pPr>
       <w:bookmarkStart w:id="6" w:name="_Toc308385553"/>
       <w:r>
-        <w:lastRenderedPageBreak/>
         <w:t>Architecture Elaboration Plan</w:t>
       </w:r>
       <w:bookmarkEnd w:id="6"/>
@@ -2276,6 +5987,7 @@
       </w:pPr>
       <w:bookmarkStart w:id="12" w:name="_Toc308385559"/>
       <w:r>
+        <w:lastRenderedPageBreak/>
         <w:t>Conduct Technical Inspection</w:t>
       </w:r>
       <w:bookmarkEnd w:id="12"/>
@@ -2477,7 +6189,7 @@
                     <pic:cNvPicPr/>
                   </pic:nvPicPr>
                   <pic:blipFill>
-                    <a:blip r:embed="rId12" cstate="print">
+                    <a:blip r:embed="rId11" cstate="print">
                       <a:extLst>
                         <a:ext uri="{28A0092B-C50C-407E-A947-70E740481C1C}">
                           <a14:useLocalDpi xmlns:a14="http://schemas.microsoft.com/office/drawing/2010/main" val="0"/>
@@ -2572,10 +6284,10 @@
       <w:proofErr w:type="gramEnd"/>
     </w:p>
     <w:sectPr>
-      <w:headerReference w:type="default" r:id="rId13"/>
-      <w:footerReference w:type="default" r:id="rId14"/>
-      <w:headerReference w:type="first" r:id="rId15"/>
-      <w:footerReference w:type="first" r:id="rId16"/>
+      <w:headerReference w:type="default" r:id="rId12"/>
+      <w:footerReference w:type="default" r:id="rId13"/>
+      <w:headerReference w:type="first" r:id="rId14"/>
+      <w:footerReference w:type="first" r:id="rId15"/>
       <w:pgSz w:w="12240" w:h="15840"/>
       <w:pgMar w:top="1440" w:right="1440" w:bottom="1440" w:left="1440" w:header="720" w:footer="720" w:gutter="0"/>
       <w:cols w:space="720"/>
@@ -2657,7 +6369,7 @@
                 <w:bCs/>
                 <w:noProof/>
               </w:rPr>
-              <w:t>3</w:t>
+              <w:t>4</w:t>
             </w:r>
             <w:r>
               <w:rPr>
@@ -2691,7 +6403,7 @@
                 <w:bCs/>
                 <w:noProof/>
               </w:rPr>
-              <w:t>5</w:t>
+              <w:t>7</w:t>
             </w:r>
             <w:r>
               <w:rPr>
@@ -2902,7 +6614,7 @@
       <w:rPr>
         <w:noProof/>
       </w:rPr>
-      <w:t>2011-12-03 16:09</w:t>
+      <w:t>2011-12-05 12:35</w:t>
     </w:r>
     <w:r>
       <w:fldChar w:fldCharType="end"/>
@@ -9308,6 +13020,175 @@
       <w:u w:val="single"/>
     </w:rPr>
   </w:style>
+  <w:style w:type="table" w:styleId="TableGrid">
+    <w:name w:val="Table Grid"/>
+    <w:basedOn w:val="TableNormal"/>
+    <w:uiPriority w:val="59"/>
+    <w:rsid w:val="00337A67"/>
+    <w:tblPr>
+      <w:tblInd w:w="0" w:type="dxa"/>
+      <w:tblBorders>
+        <w:top w:val="single" w:sz="4" w:space="0" w:color="auto"/>
+        <w:left w:val="single" w:sz="4" w:space="0" w:color="auto"/>
+        <w:bottom w:val="single" w:sz="4" w:space="0" w:color="auto"/>
+        <w:right w:val="single" w:sz="4" w:space="0" w:color="auto"/>
+        <w:insideH w:val="single" w:sz="4" w:space="0" w:color="auto"/>
+        <w:insideV w:val="single" w:sz="4" w:space="0" w:color="auto"/>
+      </w:tblBorders>
+      <w:tblCellMar>
+        <w:top w:w="0" w:type="dxa"/>
+        <w:left w:w="108" w:type="dxa"/>
+        <w:bottom w:w="0" w:type="dxa"/>
+        <w:right w:w="108" w:type="dxa"/>
+      </w:tblCellMar>
+    </w:tblPr>
+  </w:style>
+  <w:style w:type="table" w:styleId="MediumShading2">
+    <w:name w:val="Medium Shading 2"/>
+    <w:basedOn w:val="TableNormal"/>
+    <w:uiPriority w:val="64"/>
+    <w:rsid w:val="00337A67"/>
+    <w:tblPr>
+      <w:tblStyleRowBandSize w:val="1"/>
+      <w:tblStyleColBandSize w:val="1"/>
+      <w:tblInd w:w="0" w:type="dxa"/>
+      <w:tblBorders>
+        <w:top w:val="single" w:sz="18" w:space="0" w:color="auto"/>
+        <w:bottom w:val="single" w:sz="18" w:space="0" w:color="auto"/>
+      </w:tblBorders>
+      <w:tblCellMar>
+        <w:top w:w="0" w:type="dxa"/>
+        <w:left w:w="108" w:type="dxa"/>
+        <w:bottom w:w="0" w:type="dxa"/>
+        <w:right w:w="108" w:type="dxa"/>
+      </w:tblCellMar>
+    </w:tblPr>
+    <w:tblStylePr w:type="firstRow">
+      <w:pPr>
+        <w:spacing w:before="0" w:after="0" w:line="240" w:lineRule="auto"/>
+      </w:pPr>
+      <w:rPr>
+        <w:b/>
+        <w:bCs/>
+        <w:color w:val="FFFFFF" w:themeColor="background1"/>
+      </w:rPr>
+      <w:tblPr/>
+      <w:tcPr>
+        <w:tcBorders>
+          <w:top w:val="single" w:sz="18" w:space="0" w:color="auto"/>
+          <w:left w:val="nil"/>
+          <w:bottom w:val="single" w:sz="18" w:space="0" w:color="auto"/>
+          <w:right w:val="nil"/>
+          <w:insideH w:val="nil"/>
+          <w:insideV w:val="nil"/>
+        </w:tcBorders>
+        <w:shd w:val="clear" w:color="auto" w:fill="000000" w:themeFill="text1"/>
+      </w:tcPr>
+    </w:tblStylePr>
+    <w:tblStylePr w:type="lastRow">
+      <w:pPr>
+        <w:spacing w:before="0" w:after="0" w:line="240" w:lineRule="auto"/>
+      </w:pPr>
+      <w:rPr>
+        <w:color w:val="auto"/>
+      </w:rPr>
+      <w:tblPr/>
+      <w:tcPr>
+        <w:tcBorders>
+          <w:top w:val="double" w:sz="6" w:space="0" w:color="auto"/>
+          <w:left w:val="nil"/>
+          <w:bottom w:val="single" w:sz="18" w:space="0" w:color="auto"/>
+          <w:right w:val="nil"/>
+          <w:insideH w:val="nil"/>
+          <w:insideV w:val="nil"/>
+        </w:tcBorders>
+        <w:shd w:val="clear" w:color="auto" w:fill="FFFFFF" w:themeFill="background1"/>
+      </w:tcPr>
+    </w:tblStylePr>
+    <w:tblStylePr w:type="firstCol">
+      <w:rPr>
+        <w:b/>
+        <w:bCs/>
+        <w:color w:val="FFFFFF" w:themeColor="background1"/>
+      </w:rPr>
+      <w:tblPr/>
+      <w:tcPr>
+        <w:tcBorders>
+          <w:top w:val="nil"/>
+          <w:left w:val="nil"/>
+          <w:bottom w:val="single" w:sz="18" w:space="0" w:color="auto"/>
+          <w:right w:val="nil"/>
+          <w:insideH w:val="nil"/>
+          <w:insideV w:val="nil"/>
+        </w:tcBorders>
+        <w:shd w:val="clear" w:color="auto" w:fill="000000" w:themeFill="text1"/>
+      </w:tcPr>
+    </w:tblStylePr>
+    <w:tblStylePr w:type="lastCol">
+      <w:rPr>
+        <w:b/>
+        <w:bCs/>
+        <w:color w:val="FFFFFF" w:themeColor="background1"/>
+      </w:rPr>
+      <w:tblPr/>
+      <w:tcPr>
+        <w:tcBorders>
+          <w:left w:val="nil"/>
+          <w:right w:val="nil"/>
+          <w:insideH w:val="nil"/>
+          <w:insideV w:val="nil"/>
+        </w:tcBorders>
+        <w:shd w:val="clear" w:color="auto" w:fill="000000" w:themeFill="text1"/>
+      </w:tcPr>
+    </w:tblStylePr>
+    <w:tblStylePr w:type="band1Vert">
+      <w:tblPr/>
+      <w:tcPr>
+        <w:tcBorders>
+          <w:left w:val="nil"/>
+          <w:right w:val="nil"/>
+          <w:insideH w:val="nil"/>
+          <w:insideV w:val="nil"/>
+        </w:tcBorders>
+        <w:shd w:val="clear" w:color="auto" w:fill="D8D8D8" w:themeFill="background1" w:themeFillShade="D8"/>
+      </w:tcPr>
+    </w:tblStylePr>
+    <w:tblStylePr w:type="band1Horz">
+      <w:tblPr/>
+      <w:tcPr>
+        <w:shd w:val="clear" w:color="auto" w:fill="D8D8D8" w:themeFill="background1" w:themeFillShade="D8"/>
+      </w:tcPr>
+    </w:tblStylePr>
+    <w:tblStylePr w:type="neCell">
+      <w:tblPr/>
+      <w:tcPr>
+        <w:tcBorders>
+          <w:top w:val="single" w:sz="18" w:space="0" w:color="auto"/>
+          <w:left w:val="nil"/>
+          <w:bottom w:val="single" w:sz="18" w:space="0" w:color="auto"/>
+          <w:right w:val="nil"/>
+          <w:insideH w:val="nil"/>
+          <w:insideV w:val="nil"/>
+        </w:tcBorders>
+      </w:tcPr>
+    </w:tblStylePr>
+    <w:tblStylePr w:type="nwCell">
+      <w:rPr>
+        <w:color w:val="FFFFFF" w:themeColor="background1"/>
+      </w:rPr>
+      <w:tblPr/>
+      <w:tcPr>
+        <w:tcBorders>
+          <w:top w:val="single" w:sz="18" w:space="0" w:color="auto"/>
+          <w:left w:val="nil"/>
+          <w:bottom w:val="single" w:sz="18" w:space="0" w:color="auto"/>
+          <w:right w:val="nil"/>
+          <w:insideH w:val="nil"/>
+          <w:insideV w:val="nil"/>
+        </w:tcBorders>
+      </w:tcPr>
+    </w:tblStylePr>
+  </w:style>
 </w:styles>
 </file>
 
@@ -10195,6 +14076,175 @@
       <w:u w:val="single"/>
     </w:rPr>
   </w:style>
+  <w:style w:type="table" w:styleId="TableGrid">
+    <w:name w:val="Table Grid"/>
+    <w:basedOn w:val="TableNormal"/>
+    <w:uiPriority w:val="59"/>
+    <w:rsid w:val="00337A67"/>
+    <w:tblPr>
+      <w:tblInd w:w="0" w:type="dxa"/>
+      <w:tblBorders>
+        <w:top w:val="single" w:sz="4" w:space="0" w:color="auto"/>
+        <w:left w:val="single" w:sz="4" w:space="0" w:color="auto"/>
+        <w:bottom w:val="single" w:sz="4" w:space="0" w:color="auto"/>
+        <w:right w:val="single" w:sz="4" w:space="0" w:color="auto"/>
+        <w:insideH w:val="single" w:sz="4" w:space="0" w:color="auto"/>
+        <w:insideV w:val="single" w:sz="4" w:space="0" w:color="auto"/>
+      </w:tblBorders>
+      <w:tblCellMar>
+        <w:top w:w="0" w:type="dxa"/>
+        <w:left w:w="108" w:type="dxa"/>
+        <w:bottom w:w="0" w:type="dxa"/>
+        <w:right w:w="108" w:type="dxa"/>
+      </w:tblCellMar>
+    </w:tblPr>
+  </w:style>
+  <w:style w:type="table" w:styleId="MediumShading2">
+    <w:name w:val="Medium Shading 2"/>
+    <w:basedOn w:val="TableNormal"/>
+    <w:uiPriority w:val="64"/>
+    <w:rsid w:val="00337A67"/>
+    <w:tblPr>
+      <w:tblStyleRowBandSize w:val="1"/>
+      <w:tblStyleColBandSize w:val="1"/>
+      <w:tblInd w:w="0" w:type="dxa"/>
+      <w:tblBorders>
+        <w:top w:val="single" w:sz="18" w:space="0" w:color="auto"/>
+        <w:bottom w:val="single" w:sz="18" w:space="0" w:color="auto"/>
+      </w:tblBorders>
+      <w:tblCellMar>
+        <w:top w:w="0" w:type="dxa"/>
+        <w:left w:w="108" w:type="dxa"/>
+        <w:bottom w:w="0" w:type="dxa"/>
+        <w:right w:w="108" w:type="dxa"/>
+      </w:tblCellMar>
+    </w:tblPr>
+    <w:tblStylePr w:type="firstRow">
+      <w:pPr>
+        <w:spacing w:before="0" w:after="0" w:line="240" w:lineRule="auto"/>
+      </w:pPr>
+      <w:rPr>
+        <w:b/>
+        <w:bCs/>
+        <w:color w:val="FFFFFF" w:themeColor="background1"/>
+      </w:rPr>
+      <w:tblPr/>
+      <w:tcPr>
+        <w:tcBorders>
+          <w:top w:val="single" w:sz="18" w:space="0" w:color="auto"/>
+          <w:left w:val="nil"/>
+          <w:bottom w:val="single" w:sz="18" w:space="0" w:color="auto"/>
+          <w:right w:val="nil"/>
+          <w:insideH w:val="nil"/>
+          <w:insideV w:val="nil"/>
+        </w:tcBorders>
+        <w:shd w:val="clear" w:color="auto" w:fill="000000" w:themeFill="text1"/>
+      </w:tcPr>
+    </w:tblStylePr>
+    <w:tblStylePr w:type="lastRow">
+      <w:pPr>
+        <w:spacing w:before="0" w:after="0" w:line="240" w:lineRule="auto"/>
+      </w:pPr>
+      <w:rPr>
+        <w:color w:val="auto"/>
+      </w:rPr>
+      <w:tblPr/>
+      <w:tcPr>
+        <w:tcBorders>
+          <w:top w:val="double" w:sz="6" w:space="0" w:color="auto"/>
+          <w:left w:val="nil"/>
+          <w:bottom w:val="single" w:sz="18" w:space="0" w:color="auto"/>
+          <w:right w:val="nil"/>
+          <w:insideH w:val="nil"/>
+          <w:insideV w:val="nil"/>
+        </w:tcBorders>
+        <w:shd w:val="clear" w:color="auto" w:fill="FFFFFF" w:themeFill="background1"/>
+      </w:tcPr>
+    </w:tblStylePr>
+    <w:tblStylePr w:type="firstCol">
+      <w:rPr>
+        <w:b/>
+        <w:bCs/>
+        <w:color w:val="FFFFFF" w:themeColor="background1"/>
+      </w:rPr>
+      <w:tblPr/>
+      <w:tcPr>
+        <w:tcBorders>
+          <w:top w:val="nil"/>
+          <w:left w:val="nil"/>
+          <w:bottom w:val="single" w:sz="18" w:space="0" w:color="auto"/>
+          <w:right w:val="nil"/>
+          <w:insideH w:val="nil"/>
+          <w:insideV w:val="nil"/>
+        </w:tcBorders>
+        <w:shd w:val="clear" w:color="auto" w:fill="000000" w:themeFill="text1"/>
+      </w:tcPr>
+    </w:tblStylePr>
+    <w:tblStylePr w:type="lastCol">
+      <w:rPr>
+        <w:b/>
+        <w:bCs/>
+        <w:color w:val="FFFFFF" w:themeColor="background1"/>
+      </w:rPr>
+      <w:tblPr/>
+      <w:tcPr>
+        <w:tcBorders>
+          <w:left w:val="nil"/>
+          <w:right w:val="nil"/>
+          <w:insideH w:val="nil"/>
+          <w:insideV w:val="nil"/>
+        </w:tcBorders>
+        <w:shd w:val="clear" w:color="auto" w:fill="000000" w:themeFill="text1"/>
+      </w:tcPr>
+    </w:tblStylePr>
+    <w:tblStylePr w:type="band1Vert">
+      <w:tblPr/>
+      <w:tcPr>
+        <w:tcBorders>
+          <w:left w:val="nil"/>
+          <w:right w:val="nil"/>
+          <w:insideH w:val="nil"/>
+          <w:insideV w:val="nil"/>
+        </w:tcBorders>
+        <w:shd w:val="clear" w:color="auto" w:fill="D8D8D8" w:themeFill="background1" w:themeFillShade="D8"/>
+      </w:tcPr>
+    </w:tblStylePr>
+    <w:tblStylePr w:type="band1Horz">
+      <w:tblPr/>
+      <w:tcPr>
+        <w:shd w:val="clear" w:color="auto" w:fill="D8D8D8" w:themeFill="background1" w:themeFillShade="D8"/>
+      </w:tcPr>
+    </w:tblStylePr>
+    <w:tblStylePr w:type="neCell">
+      <w:tblPr/>
+      <w:tcPr>
+        <w:tcBorders>
+          <w:top w:val="single" w:sz="18" w:space="0" w:color="auto"/>
+          <w:left w:val="nil"/>
+          <w:bottom w:val="single" w:sz="18" w:space="0" w:color="auto"/>
+          <w:right w:val="nil"/>
+          <w:insideH w:val="nil"/>
+          <w:insideV w:val="nil"/>
+        </w:tcBorders>
+      </w:tcPr>
+    </w:tblStylePr>
+    <w:tblStylePr w:type="nwCell">
+      <w:rPr>
+        <w:color w:val="FFFFFF" w:themeColor="background1"/>
+      </w:rPr>
+      <w:tblPr/>
+      <w:tcPr>
+        <w:tcBorders>
+          <w:top w:val="single" w:sz="18" w:space="0" w:color="auto"/>
+          <w:left w:val="nil"/>
+          <w:bottom w:val="single" w:sz="18" w:space="0" w:color="auto"/>
+          <w:right w:val="nil"/>
+          <w:insideH w:val="nil"/>
+          <w:insideV w:val="nil"/>
+        </w:tcBorders>
+      </w:tcPr>
+    </w:tblStylePr>
+  </w:style>
 </w:styles>
 </file>
 
@@ -10482,21 +14532,6 @@
 </file>
 
 <file path=customXml/item1.xml><?xml version="1.0" encoding="utf-8"?>
-<p:properties xmlns:p="http://schemas.microsoft.com/office/2006/metadata/properties" xmlns:xsi="http://www.w3.org/2001/XMLSchema-instance">
-  <documentManagement>
-    <ContentTypeId xmlns="http://schemas.microsoft.com/sharepoint/v3">0x0056BD8EAE6FAF36488DB4D7E32B557BC9</ContentTypeId>
-    <_SourceUrl xmlns="http://schemas.microsoft.com/sharepoint/v3" xsi:nil="true"/>
-    <AutoVersionDisabled xmlns="http://schemas.microsoft.com/sharepoint/v3">false</AutoVersionDisabled>
-    <ItemType xmlns="http://schemas.microsoft.com/sharepoint/v3">1</ItemType>
-    <Order xmlns="http://schemas.microsoft.com/sharepoint/v3" xsi:nil="true"/>
-    <_SharedFileIndex xmlns="http://schemas.microsoft.com/sharepoint/v3" xsi:nil="true"/>
-    <MetaInfo xmlns="http://schemas.microsoft.com/sharepoint/v3" xsi:nil="true"/>
-    <Description xmlns="http://schemas.microsoft.com/sharepoint/v3" xsi:nil="true"/>
-  </documentManagement>
-</p:properties>
-</file>
-
-<file path=customXml/item2.xml><?xml version="1.0" encoding="utf-8"?>
 <ct:contentTypeSchema xmlns:ct="http://schemas.microsoft.com/office/2006/metadata/contentType" xmlns:ma="http://schemas.microsoft.com/office/2006/metadata/properties/metaAttributes" ct:_="" ma:_="" ma:contentTypeName="_Docs_" ma:contentTypeID="0x0056BD8EAE6FAF36488DB4D7E32B557BC9" ma:contentTypeVersion="" ma:contentTypeDescription="" ma:contentTypeScope="" ma:versionID="b24a59f726d28f46a69a0a8240ee44ed">
   <xsd:schema xmlns:xsd="http://www.w3.org/2001/XMLSchema" xmlns:p="http://schemas.microsoft.com/office/2006/metadata/properties" xmlns:ns1="http://schemas.microsoft.com/sharepoint/v3" targetNamespace="http://schemas.microsoft.com/office/2006/metadata/properties" ma:root="true" ma:fieldsID="3e5d9eca856144ce6ca1da655f95619c" ns1:_="">
     <xsd:import namespace="http://schemas.microsoft.com/sharepoint/v3"/>
@@ -10850,20 +14885,26 @@
 </ct:contentTypeSchema>
 </file>
 
+<file path=customXml/item2.xml><?xml version="1.0" encoding="utf-8"?>
+<p:properties xmlns:p="http://schemas.microsoft.com/office/2006/metadata/properties" xmlns:xsi="http://www.w3.org/2001/XMLSchema-instance">
+  <documentManagement>
+    <ContentTypeId xmlns="http://schemas.microsoft.com/sharepoint/v3">0x0056BD8EAE6FAF36488DB4D7E32B557BC9</ContentTypeId>
+    <_SourceUrl xmlns="http://schemas.microsoft.com/sharepoint/v3" xsi:nil="true"/>
+    <AutoVersionDisabled xmlns="http://schemas.microsoft.com/sharepoint/v3">false</AutoVersionDisabled>
+    <ItemType xmlns="http://schemas.microsoft.com/sharepoint/v3">1</ItemType>
+    <Order xmlns="http://schemas.microsoft.com/sharepoint/v3" xsi:nil="true"/>
+    <_SharedFileIndex xmlns="http://schemas.microsoft.com/sharepoint/v3" xsi:nil="true"/>
+    <MetaInfo xmlns="http://schemas.microsoft.com/sharepoint/v3" xsi:nil="true"/>
+    <Description xmlns="http://schemas.microsoft.com/sharepoint/v3" xsi:nil="true"/>
+  </documentManagement>
+</p:properties>
+</file>
+
 <file path=customXml/item3.xml><?xml version="1.0" encoding="utf-8"?>
 <b:Sources xmlns:b="http://schemas.openxmlformats.org/officeDocument/2006/bibliography" xmlns="http://schemas.openxmlformats.org/officeDocument/2006/bibliography" SelectedStyle="\APA.XSL" StyleName="APA"/>
 </file>
 
 <file path=customXml/itemProps1.xml><?xml version="1.0" encoding="utf-8"?>
-<ds:datastoreItem xmlns:ds="http://schemas.openxmlformats.org/officeDocument/2006/customXml" ds:itemID="{42C760F5-DE4A-4ED6-8CB0-B54FEE6DCDF2}">
-  <ds:schemaRefs>
-    <ds:schemaRef ds:uri="http://schemas.microsoft.com/office/2006/metadata/properties"/>
-    <ds:schemaRef ds:uri="http://schemas.microsoft.com/sharepoint/v3"/>
-  </ds:schemaRefs>
-</ds:datastoreItem>
-</file>
-
-<file path=customXml/itemProps2.xml><?xml version="1.0" encoding="utf-8"?>
 <ds:datastoreItem xmlns:ds="http://schemas.openxmlformats.org/officeDocument/2006/customXml" ds:itemID="{C12AA6FC-2577-4BCB-865C-6D2F38D89CB3}">
   <ds:schemaRefs>
     <ds:schemaRef ds:uri="http://schemas.microsoft.com/office/2006/metadata/contentType"/>
@@ -10880,8 +14921,17 @@
 </ds:datastoreItem>
 </file>
 
+<file path=customXml/itemProps2.xml><?xml version="1.0" encoding="utf-8"?>
+<ds:datastoreItem xmlns:ds="http://schemas.openxmlformats.org/officeDocument/2006/customXml" ds:itemID="{42C760F5-DE4A-4ED6-8CB0-B54FEE6DCDF2}">
+  <ds:schemaRefs>
+    <ds:schemaRef ds:uri="http://schemas.microsoft.com/office/2006/metadata/properties"/>
+    <ds:schemaRef ds:uri="http://schemas.microsoft.com/sharepoint/v3"/>
+  </ds:schemaRefs>
+</ds:datastoreItem>
+</file>
+
 <file path=customXml/itemProps3.xml><?xml version="1.0" encoding="utf-8"?>
-<ds:datastoreItem xmlns:ds="http://schemas.openxmlformats.org/officeDocument/2006/customXml" ds:itemID="{4FA5E18D-87DA-4837-B11D-22124D7F81EC}">
+<ds:datastoreItem xmlns:ds="http://schemas.openxmlformats.org/officeDocument/2006/customXml" ds:itemID="{3F12A297-53AF-4650-8AE6-9473569F7E87}">
   <ds:schemaRefs>
     <ds:schemaRef ds:uri="http://schemas.openxmlformats.org/officeDocument/2006/bibliography"/>
   </ds:schemaRefs>

</xml_diff>

<commit_message>
converted formula from image to actual formula worked on discussion section
</commit_message>
<xml_diff>
--- a/portfolio/ProjectPlan.docx
+++ b/portfolio/ProjectPlan.docx
@@ -5515,9 +5515,9 @@
       </w:tblPr>
       <w:tblGrid>
         <w:gridCol w:w="1098"/>
-        <w:gridCol w:w="2700"/>
-        <w:gridCol w:w="900"/>
-        <w:gridCol w:w="4878"/>
+        <w:gridCol w:w="2430"/>
+        <w:gridCol w:w="990"/>
+        <w:gridCol w:w="5058"/>
       </w:tblGrid>
       <w:tr>
         <w:tc>
@@ -5532,7 +5532,7 @@
         </w:tc>
         <w:tc>
           <w:tcPr>
-            <w:tcW w:w="2700" w:type="dxa"/>
+            <w:tcW w:w="2430" w:type="dxa"/>
           </w:tcPr>
           <w:p>
             <w:r>
@@ -5542,7 +5542,7 @@
         </w:tc>
         <w:tc>
           <w:tcPr>
-            <w:tcW w:w="900" w:type="dxa"/>
+            <w:tcW w:w="990" w:type="dxa"/>
           </w:tcPr>
           <w:p>
             <w:r>
@@ -5552,7 +5552,7 @@
         </w:tc>
         <w:tc>
           <w:tcPr>
-            <w:tcW w:w="4878" w:type="dxa"/>
+            <w:tcW w:w="5058" w:type="dxa"/>
           </w:tcPr>
           <w:p>
             <w:r>
@@ -5574,7 +5574,7 @@
         </w:tc>
         <w:tc>
           <w:tcPr>
-            <w:tcW w:w="2700" w:type="dxa"/>
+            <w:tcW w:w="2430" w:type="dxa"/>
           </w:tcPr>
           <w:p>
             <w:r>
@@ -5608,7 +5608,7 @@
         </w:tc>
         <w:tc>
           <w:tcPr>
-            <w:tcW w:w="900" w:type="dxa"/>
+            <w:tcW w:w="990" w:type="dxa"/>
           </w:tcPr>
           <w:p>
             <w:pPr>
@@ -5627,7 +5627,7 @@
         </w:tc>
         <w:tc>
           <w:tcPr>
-            <w:tcW w:w="4878" w:type="dxa"/>
+            <w:tcW w:w="5058" w:type="dxa"/>
           </w:tcPr>
           <w:p>
             <w:r>
@@ -5649,7 +5649,7 @@
         </w:tc>
         <w:tc>
           <w:tcPr>
-            <w:tcW w:w="2700" w:type="dxa"/>
+            <w:tcW w:w="2430" w:type="dxa"/>
           </w:tcPr>
           <w:p>
             <w:r>
@@ -5659,7 +5659,7 @@
         </w:tc>
         <w:tc>
           <w:tcPr>
-            <w:tcW w:w="900" w:type="dxa"/>
+            <w:tcW w:w="990" w:type="dxa"/>
           </w:tcPr>
           <w:p>
             <w:pPr>
@@ -5678,7 +5678,7 @@
         </w:tc>
         <w:tc>
           <w:tcPr>
-            <w:tcW w:w="4878" w:type="dxa"/>
+            <w:tcW w:w="5058" w:type="dxa"/>
           </w:tcPr>
           <w:p>
             <w:proofErr w:type="spellStart"/>
@@ -5702,7 +5702,7 @@
         </w:tc>
         <w:tc>
           <w:tcPr>
-            <w:tcW w:w="2700" w:type="dxa"/>
+            <w:tcW w:w="2430" w:type="dxa"/>
           </w:tcPr>
           <w:p>
             <w:r>
@@ -5712,7 +5712,7 @@
         </w:tc>
         <w:tc>
           <w:tcPr>
-            <w:tcW w:w="900" w:type="dxa"/>
+            <w:tcW w:w="990" w:type="dxa"/>
           </w:tcPr>
           <w:p>
             <w:pPr>
@@ -5731,7 +5731,7 @@
         </w:tc>
         <w:tc>
           <w:tcPr>
-            <w:tcW w:w="4878" w:type="dxa"/>
+            <w:tcW w:w="5058" w:type="dxa"/>
           </w:tcPr>
           <w:p>
             <w:r>
@@ -5753,7 +5753,7 @@
         </w:tc>
         <w:tc>
           <w:tcPr>
-            <w:tcW w:w="2700" w:type="dxa"/>
+            <w:tcW w:w="2430" w:type="dxa"/>
           </w:tcPr>
           <w:p>
             <w:r>
@@ -5766,7 +5766,7 @@
         </w:tc>
         <w:tc>
           <w:tcPr>
-            <w:tcW w:w="900" w:type="dxa"/>
+            <w:tcW w:w="990" w:type="dxa"/>
           </w:tcPr>
           <w:p>
             <w:pPr>
@@ -5785,7 +5785,7 @@
         </w:tc>
         <w:tc>
           <w:tcPr>
-            <w:tcW w:w="4878" w:type="dxa"/>
+            <w:tcW w:w="5058" w:type="dxa"/>
           </w:tcPr>
           <w:p>
             <w:r>
@@ -5807,7 +5807,7 @@
         </w:tc>
         <w:tc>
           <w:tcPr>
-            <w:tcW w:w="2700" w:type="dxa"/>
+            <w:tcW w:w="2430" w:type="dxa"/>
           </w:tcPr>
           <w:p>
             <w:r>
@@ -5817,7 +5817,7 @@
         </w:tc>
         <w:tc>
           <w:tcPr>
-            <w:tcW w:w="900" w:type="dxa"/>
+            <w:tcW w:w="990" w:type="dxa"/>
           </w:tcPr>
           <w:p>
             <w:pPr>
@@ -5836,7 +5836,7 @@
         </w:tc>
         <w:tc>
           <w:tcPr>
-            <w:tcW w:w="4878" w:type="dxa"/>
+            <w:tcW w:w="5058" w:type="dxa"/>
           </w:tcPr>
           <w:p>
             <w:r>
@@ -5858,7 +5858,7 @@
         </w:tc>
         <w:tc>
           <w:tcPr>
-            <w:tcW w:w="2700" w:type="dxa"/>
+            <w:tcW w:w="2430" w:type="dxa"/>
           </w:tcPr>
           <w:p>
             <w:r>
@@ -5868,7 +5868,7 @@
         </w:tc>
         <w:tc>
           <w:tcPr>
-            <w:tcW w:w="900" w:type="dxa"/>
+            <w:tcW w:w="990" w:type="dxa"/>
           </w:tcPr>
           <w:p>
             <w:pPr>
@@ -5887,7 +5887,7 @@
         </w:tc>
         <w:tc>
           <w:tcPr>
-            <w:tcW w:w="4878" w:type="dxa"/>
+            <w:tcW w:w="5058" w:type="dxa"/>
           </w:tcPr>
           <w:p>
             <w:r>
@@ -5909,7 +5909,7 @@
         </w:tc>
         <w:tc>
           <w:tcPr>
-            <w:tcW w:w="2700" w:type="dxa"/>
+            <w:tcW w:w="2430" w:type="dxa"/>
           </w:tcPr>
           <w:p>
             <w:r>
@@ -5919,7 +5919,7 @@
         </w:tc>
         <w:tc>
           <w:tcPr>
-            <w:tcW w:w="900" w:type="dxa"/>
+            <w:tcW w:w="990" w:type="dxa"/>
           </w:tcPr>
           <w:p>
             <w:pPr>
@@ -5938,7 +5938,7 @@
         </w:tc>
         <w:tc>
           <w:tcPr>
-            <w:tcW w:w="4878" w:type="dxa"/>
+            <w:tcW w:w="5058" w:type="dxa"/>
           </w:tcPr>
           <w:p>
             <w:r>
@@ -5960,7 +5960,7 @@
         </w:tc>
         <w:tc>
           <w:tcPr>
-            <w:tcW w:w="2700" w:type="dxa"/>
+            <w:tcW w:w="2430" w:type="dxa"/>
           </w:tcPr>
           <w:p>
             <w:r>
@@ -5970,7 +5970,7 @@
         </w:tc>
         <w:tc>
           <w:tcPr>
-            <w:tcW w:w="900" w:type="dxa"/>
+            <w:tcW w:w="990" w:type="dxa"/>
           </w:tcPr>
           <w:p>
             <w:pPr>
@@ -5989,7 +5989,7 @@
         </w:tc>
         <w:tc>
           <w:tcPr>
-            <w:tcW w:w="4878" w:type="dxa"/>
+            <w:tcW w:w="5058" w:type="dxa"/>
           </w:tcPr>
           <w:p>
             <w:r>
@@ -6011,7 +6011,7 @@
         </w:tc>
         <w:tc>
           <w:tcPr>
-            <w:tcW w:w="2700" w:type="dxa"/>
+            <w:tcW w:w="2430" w:type="dxa"/>
           </w:tcPr>
           <w:p>
             <w:r>
@@ -6021,7 +6021,7 @@
         </w:tc>
         <w:tc>
           <w:tcPr>
-            <w:tcW w:w="900" w:type="dxa"/>
+            <w:tcW w:w="990" w:type="dxa"/>
           </w:tcPr>
           <w:p>
             <w:pPr>
@@ -6040,7 +6040,7 @@
         </w:tc>
         <w:tc>
           <w:tcPr>
-            <w:tcW w:w="4878" w:type="dxa"/>
+            <w:tcW w:w="5058" w:type="dxa"/>
           </w:tcPr>
           <w:p>
             <w:r>
@@ -6062,7 +6062,7 @@
         </w:tc>
         <w:tc>
           <w:tcPr>
-            <w:tcW w:w="2700" w:type="dxa"/>
+            <w:tcW w:w="2430" w:type="dxa"/>
           </w:tcPr>
           <w:p>
             <w:r>
@@ -6072,7 +6072,7 @@
         </w:tc>
         <w:tc>
           <w:tcPr>
-            <w:tcW w:w="900" w:type="dxa"/>
+            <w:tcW w:w="990" w:type="dxa"/>
           </w:tcPr>
           <w:p>
             <w:pPr>
@@ -6091,7 +6091,7 @@
         </w:tc>
         <w:tc>
           <w:tcPr>
-            <w:tcW w:w="4878" w:type="dxa"/>
+            <w:tcW w:w="5058" w:type="dxa"/>
           </w:tcPr>
           <w:p>
             <w:r>
@@ -6113,7 +6113,7 @@
         </w:tc>
         <w:tc>
           <w:tcPr>
-            <w:tcW w:w="2700" w:type="dxa"/>
+            <w:tcW w:w="2430" w:type="dxa"/>
           </w:tcPr>
           <w:p>
             <w:r>
@@ -6123,7 +6123,7 @@
         </w:tc>
         <w:tc>
           <w:tcPr>
-            <w:tcW w:w="900" w:type="dxa"/>
+            <w:tcW w:w="990" w:type="dxa"/>
           </w:tcPr>
           <w:p>
             <w:pPr>
@@ -6142,7 +6142,7 @@
         </w:tc>
         <w:tc>
           <w:tcPr>
-            <w:tcW w:w="4878" w:type="dxa"/>
+            <w:tcW w:w="5058" w:type="dxa"/>
           </w:tcPr>
           <w:p>
             <w:r>
@@ -6164,7 +6164,7 @@
         </w:tc>
         <w:tc>
           <w:tcPr>
-            <w:tcW w:w="2700" w:type="dxa"/>
+            <w:tcW w:w="2430" w:type="dxa"/>
           </w:tcPr>
           <w:p>
             <w:r>
@@ -6174,7 +6174,7 @@
         </w:tc>
         <w:tc>
           <w:tcPr>
-            <w:tcW w:w="900" w:type="dxa"/>
+            <w:tcW w:w="990" w:type="dxa"/>
           </w:tcPr>
           <w:p>
             <w:pPr>
@@ -6193,7 +6193,7 @@
         </w:tc>
         <w:tc>
           <w:tcPr>
-            <w:tcW w:w="4878" w:type="dxa"/>
+            <w:tcW w:w="5058" w:type="dxa"/>
           </w:tcPr>
           <w:p>
             <w:r>
@@ -6215,7 +6215,7 @@
         </w:tc>
         <w:tc>
           <w:tcPr>
-            <w:tcW w:w="2700" w:type="dxa"/>
+            <w:tcW w:w="2430" w:type="dxa"/>
           </w:tcPr>
           <w:p>
             <w:r>
@@ -6228,7 +6228,7 @@
         </w:tc>
         <w:tc>
           <w:tcPr>
-            <w:tcW w:w="900" w:type="dxa"/>
+            <w:tcW w:w="990" w:type="dxa"/>
           </w:tcPr>
           <w:p>
             <w:pPr>
@@ -6247,7 +6247,7 @@
         </w:tc>
         <w:tc>
           <w:tcPr>
-            <w:tcW w:w="4878" w:type="dxa"/>
+            <w:tcW w:w="5058" w:type="dxa"/>
           </w:tcPr>
           <w:p>
             <w:r>
@@ -6269,7 +6269,7 @@
         </w:tc>
         <w:tc>
           <w:tcPr>
-            <w:tcW w:w="2700" w:type="dxa"/>
+            <w:tcW w:w="2430" w:type="dxa"/>
           </w:tcPr>
           <w:p>
             <w:r>
@@ -6279,7 +6279,7 @@
         </w:tc>
         <w:tc>
           <w:tcPr>
-            <w:tcW w:w="900" w:type="dxa"/>
+            <w:tcW w:w="990" w:type="dxa"/>
           </w:tcPr>
           <w:p>
             <w:pPr>
@@ -6298,7 +6298,7 @@
         </w:tc>
         <w:tc>
           <w:tcPr>
-            <w:tcW w:w="4878" w:type="dxa"/>
+            <w:tcW w:w="5058" w:type="dxa"/>
           </w:tcPr>
           <w:p>
             <w:r>
@@ -6326,7 +6326,7 @@
         </w:tc>
         <w:tc>
           <w:tcPr>
-            <w:tcW w:w="2700" w:type="dxa"/>
+            <w:tcW w:w="2430" w:type="dxa"/>
           </w:tcPr>
           <w:p>
             <w:r>
@@ -6336,7 +6336,7 @@
         </w:tc>
         <w:tc>
           <w:tcPr>
-            <w:tcW w:w="900" w:type="dxa"/>
+            <w:tcW w:w="990" w:type="dxa"/>
           </w:tcPr>
           <w:p>
             <w:pPr>
@@ -6355,7 +6355,7 @@
         </w:tc>
         <w:tc>
           <w:tcPr>
-            <w:tcW w:w="4878" w:type="dxa"/>
+            <w:tcW w:w="5058" w:type="dxa"/>
           </w:tcPr>
           <w:p>
             <w:r>
@@ -6377,7 +6377,7 @@
         </w:tc>
         <w:tc>
           <w:tcPr>
-            <w:tcW w:w="2700" w:type="dxa"/>
+            <w:tcW w:w="2430" w:type="dxa"/>
           </w:tcPr>
           <w:p>
             <w:r>
@@ -6387,7 +6387,7 @@
         </w:tc>
         <w:tc>
           <w:tcPr>
-            <w:tcW w:w="900" w:type="dxa"/>
+            <w:tcW w:w="990" w:type="dxa"/>
           </w:tcPr>
           <w:p>
             <w:pPr>
@@ -6406,7 +6406,7 @@
         </w:tc>
         <w:tc>
           <w:tcPr>
-            <w:tcW w:w="4878" w:type="dxa"/>
+            <w:tcW w:w="5058" w:type="dxa"/>
           </w:tcPr>
           <w:p>
             <w:r>
@@ -6428,7 +6428,7 @@
         </w:tc>
         <w:tc>
           <w:tcPr>
-            <w:tcW w:w="2700" w:type="dxa"/>
+            <w:tcW w:w="2430" w:type="dxa"/>
           </w:tcPr>
           <w:p>
             <w:r>
@@ -6438,7 +6438,7 @@
         </w:tc>
         <w:tc>
           <w:tcPr>
-            <w:tcW w:w="900" w:type="dxa"/>
+            <w:tcW w:w="990" w:type="dxa"/>
           </w:tcPr>
           <w:p>
             <w:pPr>
@@ -6457,7 +6457,7 @@
         </w:tc>
         <w:tc>
           <w:tcPr>
-            <w:tcW w:w="4878" w:type="dxa"/>
+            <w:tcW w:w="5058" w:type="dxa"/>
           </w:tcPr>
           <w:p>
             <w:r>
@@ -6479,7 +6479,7 @@
         </w:tc>
         <w:tc>
           <w:tcPr>
-            <w:tcW w:w="2700" w:type="dxa"/>
+            <w:tcW w:w="2430" w:type="dxa"/>
           </w:tcPr>
           <w:p>
             <w:r>
@@ -6492,7 +6492,7 @@
         </w:tc>
         <w:tc>
           <w:tcPr>
-            <w:tcW w:w="900" w:type="dxa"/>
+            <w:tcW w:w="990" w:type="dxa"/>
           </w:tcPr>
           <w:p>
             <w:pPr>
@@ -6511,7 +6511,7 @@
         </w:tc>
         <w:tc>
           <w:tcPr>
-            <w:tcW w:w="4878" w:type="dxa"/>
+            <w:tcW w:w="5058" w:type="dxa"/>
           </w:tcPr>
           <w:p>
             <w:r>
@@ -6533,7 +6533,7 @@
         </w:tc>
         <w:tc>
           <w:tcPr>
-            <w:tcW w:w="2700" w:type="dxa"/>
+            <w:tcW w:w="2430" w:type="dxa"/>
           </w:tcPr>
           <w:p>
             <w:r>
@@ -6543,7 +6543,7 @@
         </w:tc>
         <w:tc>
           <w:tcPr>
-            <w:tcW w:w="900" w:type="dxa"/>
+            <w:tcW w:w="990" w:type="dxa"/>
           </w:tcPr>
           <w:p>
             <w:pPr>
@@ -6562,7 +6562,7 @@
         </w:tc>
         <w:tc>
           <w:tcPr>
-            <w:tcW w:w="4878" w:type="dxa"/>
+            <w:tcW w:w="5058" w:type="dxa"/>
           </w:tcPr>
           <w:p>
             <w:r>
@@ -6584,7 +6584,7 @@
         </w:tc>
         <w:tc>
           <w:tcPr>
-            <w:tcW w:w="2700" w:type="dxa"/>
+            <w:tcW w:w="2430" w:type="dxa"/>
           </w:tcPr>
           <w:p>
             <w:r>
@@ -6594,7 +6594,7 @@
         </w:tc>
         <w:tc>
           <w:tcPr>
-            <w:tcW w:w="900" w:type="dxa"/>
+            <w:tcW w:w="990" w:type="dxa"/>
           </w:tcPr>
           <w:p>
             <w:pPr>
@@ -6613,7 +6613,7 @@
         </w:tc>
         <w:tc>
           <w:tcPr>
-            <w:tcW w:w="4878" w:type="dxa"/>
+            <w:tcW w:w="5058" w:type="dxa"/>
           </w:tcPr>
           <w:p>
             <w:r>
@@ -6635,7 +6635,7 @@
         </w:tc>
         <w:tc>
           <w:tcPr>
-            <w:tcW w:w="2700" w:type="dxa"/>
+            <w:tcW w:w="2430" w:type="dxa"/>
           </w:tcPr>
           <w:p>
             <w:r>
@@ -6645,7 +6645,7 @@
         </w:tc>
         <w:tc>
           <w:tcPr>
-            <w:tcW w:w="900" w:type="dxa"/>
+            <w:tcW w:w="990" w:type="dxa"/>
           </w:tcPr>
           <w:p>
             <w:pPr>
@@ -6664,7 +6664,7 @@
         </w:tc>
         <w:tc>
           <w:tcPr>
-            <w:tcW w:w="4878" w:type="dxa"/>
+            <w:tcW w:w="5058" w:type="dxa"/>
           </w:tcPr>
           <w:p>
             <w:r>
@@ -6686,19 +6686,20 @@
         </w:tc>
         <w:tc>
           <w:tcPr>
-            <w:tcW w:w="2700" w:type="dxa"/>
-          </w:tcPr>
-          <w:p>
-            <w:proofErr w:type="spellStart"/>
-            <w:r>
-              <w:t>Extra_High</w:t>
-            </w:r>
-            <w:proofErr w:type="spellEnd"/>
-          </w:p>
-        </w:tc>
-        <w:tc>
-          <w:tcPr>
-            <w:tcW w:w="900" w:type="dxa"/>
+            <w:tcW w:w="2430" w:type="dxa"/>
+          </w:tcPr>
+          <w:p>
+            <w:r>
+              <w:t xml:space="preserve">Extra </w:t>
+            </w:r>
+            <w:r>
+              <w:t>High</w:t>
+            </w:r>
+          </w:p>
+        </w:tc>
+        <w:tc>
+          <w:tcPr>
+            <w:tcW w:w="990" w:type="dxa"/>
           </w:tcPr>
           <w:p>
             <w:pPr>
@@ -6717,7 +6718,7 @@
         </w:tc>
         <w:tc>
           <w:tcPr>
-            <w:tcW w:w="4878" w:type="dxa"/>
+            <w:tcW w:w="5058" w:type="dxa"/>
           </w:tcPr>
           <w:p>
             <w:r>
@@ -6739,7 +6740,7 @@
         </w:tc>
         <w:tc>
           <w:tcPr>
-            <w:tcW w:w="2700" w:type="dxa"/>
+            <w:tcW w:w="2430" w:type="dxa"/>
           </w:tcPr>
           <w:p>
             <w:r>
@@ -6749,7 +6750,7 @@
         </w:tc>
         <w:tc>
           <w:tcPr>
-            <w:tcW w:w="900" w:type="dxa"/>
+            <w:tcW w:w="990" w:type="dxa"/>
           </w:tcPr>
           <w:p>
             <w:pPr>
@@ -6768,7 +6769,7 @@
         </w:tc>
         <w:tc>
           <w:tcPr>
-            <w:tcW w:w="4878" w:type="dxa"/>
+            <w:tcW w:w="5058" w:type="dxa"/>
           </w:tcPr>
           <w:p>
             <w:r>
@@ -6780,17 +6781,11 @@
     </w:tbl>
     <w:p/>
     <w:p>
-      <w:r>
-        <w:br w:type="page"/>
-      </w:r>
-    </w:p>
-    <w:p>
       <w:pPr>
         <w:pStyle w:val="Heading3"/>
       </w:pPr>
       <w:bookmarkStart w:id="7" w:name="_Toc311064044"/>
       <w:r>
-        <w:lastRenderedPageBreak/>
         <w:t>Time to develop equation</w:t>
       </w:r>
       <w:bookmarkEnd w:id="7"/>
@@ -6827,48 +6822,186 @@
         <w:autoSpaceDE w:val="0"/>
         <w:autoSpaceDN w:val="0"/>
         <w:adjustRightInd w:val="0"/>
-        <w:jc w:val="center"/>
-      </w:pPr>
-      <w:r>
         <w:rPr>
-          <w:noProof/>
+          <w:rFonts w:eastAsiaTheme="minorEastAsia"/>
         </w:rPr>
-        <w:drawing>
-          <wp:inline distT="0" distB="0" distL="0" distR="0" wp14:anchorId="72B7AB88" wp14:editId="0B3C8016">
-            <wp:extent cx="2819400" cy="843056"/>
-            <wp:effectExtent l="0" t="0" r="0" b="0"/>
-            <wp:docPr id="1" name="Picture 1"/>
-            <wp:cNvGraphicFramePr>
-              <a:graphicFrameLocks xmlns:a="http://schemas.openxmlformats.org/drawingml/2006/main" noChangeAspect="1"/>
-            </wp:cNvGraphicFramePr>
-            <a:graphic xmlns:a="http://schemas.openxmlformats.org/drawingml/2006/main">
-              <a:graphicData uri="http://schemas.openxmlformats.org/drawingml/2006/picture">
-                <pic:pic xmlns:pic="http://schemas.openxmlformats.org/drawingml/2006/picture">
-                  <pic:nvPicPr>
-                    <pic:cNvPr id="0" name=""/>
-                    <pic:cNvPicPr/>
-                  </pic:nvPicPr>
-                  <pic:blipFill>
-                    <a:blip r:embed="rId11"/>
-                    <a:stretch>
-                      <a:fillRect/>
-                    </a:stretch>
-                  </pic:blipFill>
-                  <pic:spPr>
-                    <a:xfrm>
-                      <a:off x="0" y="0"/>
-                      <a:ext cx="2819400" cy="843056"/>
-                    </a:xfrm>
-                    <a:prstGeom prst="rect">
-                      <a:avLst/>
-                    </a:prstGeom>
-                  </pic:spPr>
-                </pic:pic>
-              </a:graphicData>
-            </a:graphic>
-          </wp:inline>
-        </w:drawing>
-      </w:r>
+      </w:pPr>
+      <m:oMathPara>
+        <m:oMath>
+          <m:r>
+            <w:rPr>
+              <w:rFonts w:ascii="Cambria Math" w:hAnsi="Cambria Math"/>
+            </w:rPr>
+            <m:t>TDEV=</m:t>
+          </m:r>
+          <m:d>
+            <m:dPr>
+              <m:begChr m:val="["/>
+              <m:endChr m:val="]"/>
+              <m:ctrlPr>
+                <w:rPr>
+                  <w:rFonts w:ascii="Cambria Math" w:hAnsi="Cambria Math"/>
+                  <w:i/>
+                </w:rPr>
+              </m:ctrlPr>
+            </m:dPr>
+            <m:e>
+              <m:r>
+                <w:rPr>
+                  <w:rFonts w:ascii="Cambria Math" w:hAnsi="Cambria Math"/>
+                </w:rPr>
+                <m:t xml:space="preserve">C × </m:t>
+              </m:r>
+              <m:sSup>
+                <m:sSupPr>
+                  <m:ctrlPr>
+                    <w:rPr>
+                      <w:rFonts w:ascii="Cambria Math" w:hAnsi="Cambria Math"/>
+                      <w:i/>
+                    </w:rPr>
+                  </m:ctrlPr>
+                </m:sSupPr>
+                <m:e>
+                  <m:d>
+                    <m:dPr>
+                      <m:ctrlPr>
+                        <w:rPr>
+                          <w:rFonts w:ascii="Cambria Math" w:hAnsi="Cambria Math"/>
+                          <w:i/>
+                        </w:rPr>
+                      </m:ctrlPr>
+                    </m:dPr>
+                    <m:e>
+                      <m:sSub>
+                        <m:sSubPr>
+                          <m:ctrlPr>
+                            <w:rPr>
+                              <w:rFonts w:ascii="Cambria Math" w:hAnsi="Cambria Math"/>
+                              <w:i/>
+                            </w:rPr>
+                          </m:ctrlPr>
+                        </m:sSubPr>
+                        <m:e>
+                          <m:r>
+                            <w:rPr>
+                              <w:rFonts w:ascii="Cambria Math" w:hAnsi="Cambria Math"/>
+                            </w:rPr>
+                            <m:t>PM</m:t>
+                          </m:r>
+                        </m:e>
+                        <m:sub>
+                          <m:r>
+                            <w:rPr>
+                              <w:rFonts w:ascii="Cambria Math" w:hAnsi="Cambria Math"/>
+                            </w:rPr>
+                            <m:t>NS</m:t>
+                          </m:r>
+                        </m:sub>
+                      </m:sSub>
+                    </m:e>
+                  </m:d>
+                </m:e>
+                <m:sup>
+                  <m:r>
+                    <w:rPr>
+                      <w:rFonts w:ascii="Cambria Math" w:hAnsi="Cambria Math"/>
+                    </w:rPr>
+                    <m:t>F</m:t>
+                  </m:r>
+                </m:sup>
+              </m:sSup>
+            </m:e>
+          </m:d>
+          <m:r>
+            <w:rPr>
+              <w:rFonts w:ascii="Cambria Math" w:hAnsi="Cambria Math"/>
+            </w:rPr>
+            <m:t xml:space="preserve"> × </m:t>
+          </m:r>
+          <m:f>
+            <m:fPr>
+              <m:ctrlPr>
+                <w:rPr>
+                  <w:rFonts w:ascii="Cambria Math" w:hAnsi="Cambria Math"/>
+                  <w:i/>
+                </w:rPr>
+              </m:ctrlPr>
+            </m:fPr>
+            <m:num>
+              <m:r>
+                <w:rPr>
+                  <w:rFonts w:ascii="Cambria Math" w:hAnsi="Cambria Math"/>
+                </w:rPr>
+                <m:t>SCED%</m:t>
+              </m:r>
+            </m:num>
+            <m:den>
+              <m:r>
+                <w:rPr>
+                  <w:rFonts w:ascii="Cambria Math" w:hAnsi="Cambria Math"/>
+                </w:rPr>
+                <m:t>100</m:t>
+              </m:r>
+            </m:den>
+          </m:f>
+        </m:oMath>
+      </m:oMathPara>
+    </w:p>
+    <w:p>
+      <w:pPr>
+        <w:autoSpaceDE w:val="0"/>
+        <w:autoSpaceDN w:val="0"/>
+        <w:adjustRightInd w:val="0"/>
+        <w:rPr>
+          <w:rFonts w:eastAsiaTheme="minorEastAsia"/>
+        </w:rPr>
+      </w:pPr>
+    </w:p>
+    <w:p>
+      <w:pPr>
+        <w:autoSpaceDE w:val="0"/>
+        <w:autoSpaceDN w:val="0"/>
+        <w:adjustRightInd w:val="0"/>
+        <w:rPr>
+          <w:rFonts w:eastAsiaTheme="minorEastAsia"/>
+        </w:rPr>
+      </w:pPr>
+      <m:oMathPara>
+        <m:oMath>
+          <m:r>
+            <w:rPr>
+              <w:rFonts w:ascii="Cambria Math" w:eastAsiaTheme="minorEastAsia" w:hAnsi="Cambria Math"/>
+            </w:rPr>
+            <m:t>F=(D+0.2 ×</m:t>
+          </m:r>
+          <m:d>
+            <m:dPr>
+              <m:begChr m:val="["/>
+              <m:endChr m:val="]"/>
+              <m:ctrlPr>
+                <w:rPr>
+                  <w:rFonts w:ascii="Cambria Math" w:eastAsiaTheme="minorEastAsia" w:hAnsi="Cambria Math"/>
+                  <w:i/>
+                </w:rPr>
+              </m:ctrlPr>
+            </m:dPr>
+            <m:e>
+              <m:r>
+                <w:rPr>
+                  <w:rFonts w:ascii="Cambria Math" w:eastAsiaTheme="minorEastAsia" w:hAnsi="Cambria Math"/>
+                </w:rPr>
+                <m:t>E-B</m:t>
+              </m:r>
+            </m:e>
+          </m:d>
+          <m:r>
+            <w:rPr>
+              <w:rFonts w:ascii="Cambria Math" w:eastAsiaTheme="minorEastAsia" w:hAnsi="Cambria Math"/>
+            </w:rPr>
+            <m:t>)</m:t>
+          </m:r>
+        </m:oMath>
+      </m:oMathPara>
     </w:p>
     <w:p>
       <w:pPr>
@@ -8252,10 +8385,7 @@
               <w:t>time to develop</w:t>
             </w:r>
             <w:r>
-              <w:t xml:space="preserve"> C=2.66</w:t>
-            </w:r>
-            <w:r>
-              <w:t>, D=0.33, B=1.01</w:t>
+              <w:t xml:space="preserve"> C=2.66, D=0.33, B=1.01</w:t>
             </w:r>
           </w:p>
         </w:tc>
@@ -8279,15 +8409,25 @@
       <w:bookmarkEnd w:id="9"/>
     </w:p>
     <w:p>
-      <w:proofErr w:type="spellStart"/>
-      <w:proofErr w:type="gramStart"/>
       <w:r>
-        <w:t>lorem</w:t>
+        <w:t>I computed the TDEV estimate with three different sets of constants.  The results ranged from 2.5 to 3.47.  This seems reasonable.</w:t>
       </w:r>
-      <w:proofErr w:type="spellEnd"/>
-      <w:proofErr w:type="gramEnd"/>
     </w:p>
     <w:p/>
+    <w:p>
+      <w:r>
+        <w:t>I had to be a little creative with the UFP to SLOC conversion because Python wasn’t listed in the documentation.  I did some research and while Python is sort of 3</w:t>
+      </w:r>
+      <w:r>
+        <w:rPr>
+          <w:vertAlign w:val="superscript"/>
+        </w:rPr>
+        <w:t>rd</w:t>
+      </w:r>
+      <w:r>
+        <w:t xml:space="preserve"> generational it also incorporates more modern dynamic features.  My experience is that Python code usually takes the same amount of SLOC or less to do the same thing as Java.  Therefore, I choose a conversion rate of 50.</w:t>
+      </w:r>
+    </w:p>
     <w:p>
       <w:pPr>
         <w:pStyle w:val="Heading1"/>
@@ -8527,6 +8667,7 @@
       </w:pPr>
       <w:bookmarkStart w:id="26" w:name="_Toc311064063"/>
       <w:r>
+        <w:lastRenderedPageBreak/>
         <w:t>References</w:t>
       </w:r>
       <w:bookmarkEnd w:id="26"/>
@@ -8557,12 +8698,10 @@
     </w:p>
     <w:p/>
     <w:p>
-      <w:bookmarkStart w:id="28" w:name="_GoBack"/>
       <w:r>
         <w:rPr>
           <w:noProof/>
         </w:rPr>
-        <w:lastRenderedPageBreak/>
         <w:drawing>
           <wp:inline distT="0" distB="0" distL="0" distR="0" wp14:anchorId="29A9DA68" wp14:editId="742C9B8C">
             <wp:extent cx="5943600" cy="5110480"/>
@@ -8579,7 +8718,7 @@
                     <pic:cNvPicPr/>
                   </pic:nvPicPr>
                   <pic:blipFill>
-                    <a:blip r:embed="rId12" cstate="print">
+                    <a:blip r:embed="rId11" cstate="print">
                       <a:extLst>
                         <a:ext uri="{28A0092B-C50C-407E-A947-70E740481C1C}">
                           <a14:useLocalDpi xmlns:a14="http://schemas.microsoft.com/office/drawing/2010/main" val="0"/>
@@ -8605,15 +8744,33 @@
           </wp:inline>
         </w:drawing>
       </w:r>
+    </w:p>
+    <w:p>
+      <w:pPr>
+        <w:pStyle w:val="Heading2"/>
+      </w:pPr>
+      <w:bookmarkStart w:id="28" w:name="_Toc311064065"/>
+      <w:r>
+        <w:t>Inception Phase</w:t>
+      </w:r>
       <w:bookmarkEnd w:id="28"/>
     </w:p>
     <w:p>
+      <w:proofErr w:type="spellStart"/>
+      <w:proofErr w:type="gramStart"/>
+      <w:r>
+        <w:t>asdf</w:t>
+      </w:r>
+      <w:proofErr w:type="spellEnd"/>
+      <w:proofErr w:type="gramEnd"/>
+    </w:p>
+    <w:p>
       <w:pPr>
         <w:pStyle w:val="Heading2"/>
       </w:pPr>
-      <w:bookmarkStart w:id="29" w:name="_Toc311064065"/>
+      <w:bookmarkStart w:id="29" w:name="_Toc311064066"/>
       <w:r>
-        <w:t>Inception Phase</w:t>
+        <w:t>Elaboration Phase</w:t>
       </w:r>
       <w:bookmarkEnd w:id="29"/>
     </w:p>
@@ -8630,9 +8787,9 @@
       <w:pPr>
         <w:pStyle w:val="Heading2"/>
       </w:pPr>
-      <w:bookmarkStart w:id="30" w:name="_Toc311064066"/>
+      <w:bookmarkStart w:id="30" w:name="_Toc311064067"/>
       <w:r>
-        <w:t>Elaboration Phase</w:t>
+        <w:t>Production Phase</w:t>
       </w:r>
       <w:bookmarkEnd w:id="30"/>
     </w:p>
@@ -8642,45 +8799,16 @@
       <w:r>
         <w:t>asdf</w:t>
       </w:r>
+      <w:bookmarkStart w:id="31" w:name="_GoBack"/>
+      <w:bookmarkEnd w:id="31"/>
       <w:proofErr w:type="spellEnd"/>
       <w:proofErr w:type="gramEnd"/>
     </w:p>
-    <w:p>
-      <w:pPr>
-        <w:pStyle w:val="Heading2"/>
-      </w:pPr>
-      <w:bookmarkStart w:id="31" w:name="_Toc311064067"/>
-      <w:r>
-        <w:t>Production Phase</w:t>
-      </w:r>
-      <w:bookmarkEnd w:id="31"/>
-    </w:p>
-    <w:p>
-      <w:proofErr w:type="spellStart"/>
-      <w:proofErr w:type="gramStart"/>
-      <w:r>
-        <w:t>asdf</w:t>
-      </w:r>
-      <w:proofErr w:type="spellEnd"/>
-      <w:proofErr w:type="gramEnd"/>
-    </w:p>
-    <w:p>
-      <w:pPr>
-        <w:pStyle w:val="Heading1"/>
-      </w:pPr>
-      <w:bookmarkStart w:id="32" w:name="_Toc311064068"/>
-      <w:proofErr w:type="gramStart"/>
-      <w:r>
-        <w:t>Maintenance?</w:t>
-      </w:r>
-      <w:bookmarkEnd w:id="32"/>
-      <w:proofErr w:type="gramEnd"/>
-    </w:p>
     <w:sectPr>
-      <w:headerReference w:type="default" r:id="rId13"/>
-      <w:footerReference w:type="default" r:id="rId14"/>
-      <w:headerReference w:type="first" r:id="rId15"/>
-      <w:footerReference w:type="first" r:id="rId16"/>
+      <w:headerReference w:type="default" r:id="rId12"/>
+      <w:footerReference w:type="default" r:id="rId13"/>
+      <w:headerReference w:type="first" r:id="rId14"/>
+      <w:footerReference w:type="first" r:id="rId15"/>
       <w:pgSz w:w="12240" w:h="15840"/>
       <w:pgMar w:top="1440" w:right="1440" w:bottom="1440" w:left="1440" w:header="720" w:footer="720" w:gutter="0"/>
       <w:cols w:space="720"/>
@@ -8760,7 +8888,7 @@
                 <w:bCs/>
                 <w:noProof/>
               </w:rPr>
-              <w:t>9</w:t>
+              <w:t>8</w:t>
             </w:r>
             <w:r>
               <w:rPr>
@@ -8794,7 +8922,7 @@
                 <w:bCs/>
                 <w:noProof/>
               </w:rPr>
-              <w:t>9</w:t>
+              <w:t>8</w:t>
             </w:r>
             <w:r>
               <w:rPr>
@@ -8992,7 +9120,7 @@
       <w:rPr>
         <w:noProof/>
       </w:rPr>
-      <w:t>2011-12-07 23:37</w:t>
+      <w:t>2011-12-08 12:38</w:t>
     </w:r>
     <w:r>
       <w:fldChar w:fldCharType="end"/>
@@ -15567,6 +15695,16 @@
       </w:tcPr>
     </w:tblStylePr>
   </w:style>
+  <w:style w:type="character" w:styleId="PlaceholderText">
+    <w:name w:val="Placeholder Text"/>
+    <w:basedOn w:val="DefaultParagraphFont"/>
+    <w:uiPriority w:val="99"/>
+    <w:semiHidden/>
+    <w:rsid w:val="00750966"/>
+    <w:rPr>
+      <w:color w:val="808080"/>
+    </w:rPr>
+  </w:style>
 </w:styles>
 </file>
 
@@ -16623,7 +16761,546 @@
       </w:tcPr>
     </w:tblStylePr>
   </w:style>
+  <w:style w:type="character" w:styleId="PlaceholderText">
+    <w:name w:val="Placeholder Text"/>
+    <w:basedOn w:val="DefaultParagraphFont"/>
+    <w:uiPriority w:val="99"/>
+    <w:semiHidden/>
+    <w:rsid w:val="00750966"/>
+    <w:rPr>
+      <w:color w:val="808080"/>
+    </w:rPr>
+  </w:style>
 </w:styles>
+</file>
+
+<file path=word/glossary/document.xml><?xml version="1.0" encoding="utf-8"?>
+<w:glossaryDocument xmlns:wpc="http://schemas.microsoft.com/office/word/2010/wordprocessingCanvas" xmlns:mc="http://schemas.openxmlformats.org/markup-compatibility/2006" xmlns:o="urn:schemas-microsoft-com:office:office" xmlns:r="http://schemas.openxmlformats.org/officeDocument/2006/relationships" xmlns:m="http://schemas.openxmlformats.org/officeDocument/2006/math" xmlns:v="urn:schemas-microsoft-com:vml" xmlns:wp14="http://schemas.microsoft.com/office/word/2010/wordprocessingDrawing" xmlns:wp="http://schemas.openxmlformats.org/drawingml/2006/wordprocessingDrawing" xmlns:w10="urn:schemas-microsoft-com:office:word" xmlns:w="http://schemas.openxmlformats.org/wordprocessingml/2006/main" xmlns:w14="http://schemas.microsoft.com/office/word/2010/wordml" xmlns:wpg="http://schemas.microsoft.com/office/word/2010/wordprocessingGroup" xmlns:wpi="http://schemas.microsoft.com/office/word/2010/wordprocessingInk" xmlns:wne="http://schemas.microsoft.com/office/word/2006/wordml" xmlns:wps="http://schemas.microsoft.com/office/word/2010/wordprocessingShape" mc:Ignorable="w14 wp14"/>
+</file>
+
+<file path=word/glossary/fontTable.xml><?xml version="1.0" encoding="utf-8"?>
+<w:fonts xmlns:mc="http://schemas.openxmlformats.org/markup-compatibility/2006" xmlns:r="http://schemas.openxmlformats.org/officeDocument/2006/relationships" xmlns:w="http://schemas.openxmlformats.org/wordprocessingml/2006/main" xmlns:w14="http://schemas.microsoft.com/office/word/2010/wordml" mc:Ignorable="w14">
+  <w:font w:name="Symbol">
+    <w:panose1 w:val="05050102010706020507"/>
+    <w:charset w:val="02"/>
+    <w:family w:val="roman"/>
+    <w:pitch w:val="variable"/>
+    <w:sig w:usb0="00000000" w:usb1="10000000" w:usb2="00000000" w:usb3="00000000" w:csb0="80000000" w:csb1="00000000"/>
+  </w:font>
+  <w:font w:name="Times New Roman">
+    <w:panose1 w:val="02020603050405020304"/>
+    <w:charset w:val="00"/>
+    <w:family w:val="roman"/>
+    <w:pitch w:val="variable"/>
+    <w:sig w:usb0="E0002AFF" w:usb1="C0007841" w:usb2="00000009" w:usb3="00000000" w:csb0="000001FF" w:csb1="00000000"/>
+  </w:font>
+  <w:font w:name="Courier New">
+    <w:panose1 w:val="02070309020205020404"/>
+    <w:charset w:val="00"/>
+    <w:family w:val="modern"/>
+    <w:pitch w:val="fixed"/>
+    <w:sig w:usb0="E0002AFF" w:usb1="C0007843" w:usb2="00000009" w:usb3="00000000" w:csb0="000001FF" w:csb1="00000000"/>
+  </w:font>
+  <w:font w:name="Wingdings">
+    <w:panose1 w:val="05000000000000000000"/>
+    <w:charset w:val="02"/>
+    <w:family w:val="auto"/>
+    <w:pitch w:val="variable"/>
+    <w:sig w:usb0="00000000" w:usb1="10000000" w:usb2="00000000" w:usb3="00000000" w:csb0="80000000" w:csb1="00000000"/>
+  </w:font>
+  <w:font w:name="Calibri">
+    <w:panose1 w:val="020F0502020204030204"/>
+    <w:charset w:val="00"/>
+    <w:family w:val="swiss"/>
+    <w:pitch w:val="variable"/>
+    <w:sig w:usb0="E10002FF" w:usb1="4000ACFF" w:usb2="00000009" w:usb3="00000000" w:csb0="0000019F" w:csb1="00000000"/>
+  </w:font>
+  <w:font w:name="Cambria">
+    <w:panose1 w:val="02040503050406030204"/>
+    <w:charset w:val="00"/>
+    <w:family w:val="roman"/>
+    <w:pitch w:val="variable"/>
+    <w:sig w:usb0="E00002FF" w:usb1="400004FF" w:usb2="00000000" w:usb3="00000000" w:csb0="0000019F" w:csb1="00000000"/>
+  </w:font>
+  <w:font w:name="Arial">
+    <w:panose1 w:val="020B0604020202020204"/>
+    <w:charset w:val="00"/>
+    <w:family w:val="swiss"/>
+    <w:pitch w:val="variable"/>
+    <w:sig w:usb0="E0002AFF" w:usb1="C0007843" w:usb2="00000009" w:usb3="00000000" w:csb0="000001FF" w:csb1="00000000"/>
+  </w:font>
+  <w:font w:name="Times">
+    <w:panose1 w:val="02020603050405020304"/>
+    <w:charset w:val="00"/>
+    <w:family w:val="roman"/>
+    <w:pitch w:val="variable"/>
+    <w:sig w:usb0="E0002AFF" w:usb1="C0007841" w:usb2="00000009" w:usb3="00000000" w:csb0="000001FF" w:csb1="00000000"/>
+  </w:font>
+  <w:font w:name="Tahoma">
+    <w:panose1 w:val="020B0604030504040204"/>
+    <w:charset w:val="00"/>
+    <w:family w:val="swiss"/>
+    <w:pitch w:val="variable"/>
+    <w:sig w:usb0="E1002EFF" w:usb1="C000605B" w:usb2="00000029" w:usb3="00000000" w:csb0="000101FF" w:csb1="00000000"/>
+  </w:font>
+  <w:font w:name="Consolas">
+    <w:panose1 w:val="020B0609020204030204"/>
+    <w:charset w:val="00"/>
+    <w:family w:val="modern"/>
+    <w:pitch w:val="fixed"/>
+    <w:sig w:usb0="E10002FF" w:usb1="4000FCFF" w:usb2="00000009" w:usb3="00000000" w:csb0="0000019F" w:csb1="00000000"/>
+  </w:font>
+  <w:font w:name="Cambria Math">
+    <w:panose1 w:val="02040503050406030204"/>
+    <w:charset w:val="00"/>
+    <w:family w:val="roman"/>
+    <w:pitch w:val="variable"/>
+    <w:sig w:usb0="E00002FF" w:usb1="420024FF" w:usb2="00000000" w:usb3="00000000" w:csb0="0000019F" w:csb1="00000000"/>
+  </w:font>
+</w:fonts>
+</file>
+
+<file path=word/glossary/settings.xml><?xml version="1.0" encoding="utf-8"?>
+<w:settings xmlns:mc="http://schemas.openxmlformats.org/markup-compatibility/2006" xmlns:o="urn:schemas-microsoft-com:office:office" xmlns:r="http://schemas.openxmlformats.org/officeDocument/2006/relationships" xmlns:m="http://schemas.openxmlformats.org/officeDocument/2006/math" xmlns:v="urn:schemas-microsoft-com:vml" xmlns:w10="urn:schemas-microsoft-com:office:word" xmlns:w="http://schemas.openxmlformats.org/wordprocessingml/2006/main" xmlns:w14="http://schemas.microsoft.com/office/word/2010/wordml" xmlns:sl="http://schemas.openxmlformats.org/schemaLibrary/2006/main" mc:Ignorable="w14">
+  <w:view w:val="normal"/>
+  <w:defaultTabStop w:val="720"/>
+  <w:characterSpacingControl w:val="doNotCompress"/>
+  <w:compat>
+    <w:useFELayout/>
+    <w:compatSetting w:name="compatibilityMode" w:uri="http://schemas.microsoft.com/office/word" w:val="14"/>
+    <w:compatSetting w:name="overrideTableStyleFontSizeAndJustification" w:uri="http://schemas.microsoft.com/office/word" w:val="1"/>
+    <w:compatSetting w:name="enableOpenTypeFeatures" w:uri="http://schemas.microsoft.com/office/word" w:val="1"/>
+    <w:compatSetting w:name="doNotFlipMirrorIndents" w:uri="http://schemas.microsoft.com/office/word" w:val="1"/>
+  </w:compat>
+  <w:rsids>
+    <w:rsidRoot w:val="007D6370"/>
+    <w:rsid w:val="007D6370"/>
+  </w:rsids>
+  <m:mathPr>
+    <m:mathFont m:val="Cambria Math"/>
+    <m:brkBin m:val="before"/>
+    <m:brkBinSub m:val="--"/>
+    <m:smallFrac m:val="0"/>
+    <m:dispDef/>
+    <m:lMargin m:val="0"/>
+    <m:rMargin m:val="0"/>
+    <m:defJc m:val="centerGroup"/>
+    <m:wrapIndent m:val="1440"/>
+    <m:intLim m:val="subSup"/>
+    <m:naryLim m:val="undOvr"/>
+  </m:mathPr>
+  <w:themeFontLang w:val="en-US"/>
+  <w:clrSchemeMapping w:bg1="light1" w:t1="dark1" w:bg2="light2" w:t2="dark2" w:accent1="accent1" w:accent2="accent2" w:accent3="accent3" w:accent4="accent4" w:accent5="accent5" w:accent6="accent6" w:hyperlink="hyperlink" w:followedHyperlink="followedHyperlink"/>
+  <w:decimalSymbol w:val="."/>
+  <w:listSeparator w:val=","/>
+</w:settings>
+</file>
+
+<file path=word/glossary/styles.xml><?xml version="1.0" encoding="utf-8"?>
+<w:styles xmlns:mc="http://schemas.openxmlformats.org/markup-compatibility/2006" xmlns:r="http://schemas.openxmlformats.org/officeDocument/2006/relationships" xmlns:w="http://schemas.openxmlformats.org/wordprocessingml/2006/main" xmlns:w14="http://schemas.microsoft.com/office/word/2010/wordml" mc:Ignorable="w14">
+  <w:docDefaults>
+    <w:rPrDefault>
+      <w:rPr>
+        <w:rFonts w:asciiTheme="minorHAnsi" w:eastAsiaTheme="minorEastAsia" w:hAnsiTheme="minorHAnsi" w:cstheme="minorBidi"/>
+        <w:sz w:val="22"/>
+        <w:szCs w:val="22"/>
+        <w:lang w:val="en-US" w:eastAsia="en-US" w:bidi="ar-SA"/>
+      </w:rPr>
+    </w:rPrDefault>
+    <w:pPrDefault>
+      <w:pPr>
+        <w:spacing w:after="200" w:line="276" w:lineRule="auto"/>
+      </w:pPr>
+    </w:pPrDefault>
+  </w:docDefaults>
+  <w:latentStyles w:defLockedState="0" w:defUIPriority="99" w:defSemiHidden="1" w:defUnhideWhenUsed="1" w:defQFormat="0" w:count="267">
+    <w:lsdException w:name="Normal" w:semiHidden="0" w:uiPriority="0" w:unhideWhenUsed="0" w:qFormat="1"/>
+    <w:lsdException w:name="heading 1" w:semiHidden="0" w:uiPriority="9" w:unhideWhenUsed="0" w:qFormat="1"/>
+    <w:lsdException w:name="heading 2" w:uiPriority="9" w:qFormat="1"/>
+    <w:lsdException w:name="heading 3" w:uiPriority="9" w:qFormat="1"/>
+    <w:lsdException w:name="heading 4" w:uiPriority="9" w:qFormat="1"/>
+    <w:lsdException w:name="heading 5" w:uiPriority="9" w:qFormat="1"/>
+    <w:lsdException w:name="heading 6" w:uiPriority="9" w:qFormat="1"/>
+    <w:lsdException w:name="heading 7" w:uiPriority="9" w:qFormat="1"/>
+    <w:lsdException w:name="heading 8" w:uiPriority="9" w:qFormat="1"/>
+    <w:lsdException w:name="heading 9" w:uiPriority="9" w:qFormat="1"/>
+    <w:lsdException w:name="toc 1" w:uiPriority="39"/>
+    <w:lsdException w:name="toc 2" w:uiPriority="39"/>
+    <w:lsdException w:name="toc 3" w:uiPriority="39"/>
+    <w:lsdException w:name="toc 4" w:uiPriority="39"/>
+    <w:lsdException w:name="toc 5" w:uiPriority="39"/>
+    <w:lsdException w:name="toc 6" w:uiPriority="39"/>
+    <w:lsdException w:name="toc 7" w:uiPriority="39"/>
+    <w:lsdException w:name="toc 8" w:uiPriority="39"/>
+    <w:lsdException w:name="toc 9" w:uiPriority="39"/>
+    <w:lsdException w:name="caption" w:uiPriority="35" w:qFormat="1"/>
+    <w:lsdException w:name="Title" w:semiHidden="0" w:uiPriority="10" w:unhideWhenUsed="0" w:qFormat="1"/>
+    <w:lsdException w:name="Default Paragraph Font" w:uiPriority="1"/>
+    <w:lsdException w:name="Subtitle" w:semiHidden="0" w:uiPriority="11" w:unhideWhenUsed="0" w:qFormat="1"/>
+    <w:lsdException w:name="Strong" w:semiHidden="0" w:uiPriority="22" w:unhideWhenUsed="0" w:qFormat="1"/>
+    <w:lsdException w:name="Emphasis" w:semiHidden="0" w:uiPriority="20" w:unhideWhenUsed="0" w:qFormat="1"/>
+    <w:lsdException w:name="Table Grid" w:semiHidden="0" w:uiPriority="59" w:unhideWhenUsed="0"/>
+    <w:lsdException w:name="Placeholder Text" w:unhideWhenUsed="0"/>
+    <w:lsdException w:name="No Spacing" w:semiHidden="0" w:uiPriority="1" w:unhideWhenUsed="0" w:qFormat="1"/>
+    <w:lsdException w:name="Light Shading" w:semiHidden="0" w:uiPriority="60" w:unhideWhenUsed="0"/>
+    <w:lsdException w:name="Light List" w:semiHidden="0" w:uiPriority="61" w:unhideWhenUsed="0"/>
+    <w:lsdException w:name="Light Grid" w:semiHidden="0" w:uiPriority="62" w:unhideWhenUsed="0"/>
+    <w:lsdException w:name="Medium Shading 1" w:semiHidden="0" w:uiPriority="63" w:unhideWhenUsed="0"/>
+    <w:lsdException w:name="Medium Shading 2" w:semiHidden="0" w:uiPriority="64" w:unhideWhenUsed="0"/>
+    <w:lsdException w:name="Medium List 1" w:semiHidden="0" w:uiPriority="65" w:unhideWhenUsed="0"/>
+    <w:lsdException w:name="Medium List 2" w:semiHidden="0" w:uiPriority="66" w:unhideWhenUsed="0"/>
+    <w:lsdException w:name="Medium Grid 1" w:semiHidden="0" w:uiPriority="67" w:unhideWhenUsed="0"/>
+    <w:lsdException w:name="Medium Grid 2" w:semiHidden="0" w:uiPriority="68" w:unhideWhenUsed="0"/>
+    <w:lsdException w:name="Medium Grid 3" w:semiHidden="0" w:uiPriority="69" w:unhideWhenUsed="0"/>
+    <w:lsdException w:name="Dark List" w:semiHidden="0" w:uiPriority="70" w:unhideWhenUsed="0"/>
+    <w:lsdException w:name="Colorful Shading" w:semiHidden="0" w:uiPriority="71" w:unhideWhenUsed="0"/>
+    <w:lsdException w:name="Colorful List" w:semiHidden="0" w:uiPriority="72" w:unhideWhenUsed="0"/>
+    <w:lsdException w:name="Colorful Grid" w:semiHidden="0" w:uiPriority="73" w:unhideWhenUsed="0"/>
+    <w:lsdException w:name="Light Shading Accent 1" w:semiHidden="0" w:uiPriority="60" w:unhideWhenUsed="0"/>
+    <w:lsdException w:name="Light List Accent 1" w:semiHidden="0" w:uiPriority="61" w:unhideWhenUsed="0"/>
+    <w:lsdException w:name="Light Grid Accent 1" w:semiHidden="0" w:uiPriority="62" w:unhideWhenUsed="0"/>
+    <w:lsdException w:name="Medium Shading 1 Accent 1" w:semiHidden="0" w:uiPriority="63" w:unhideWhenUsed="0"/>
+    <w:lsdException w:name="Medium Shading 2 Accent 1" w:semiHidden="0" w:uiPriority="64" w:unhideWhenUsed="0"/>
+    <w:lsdException w:name="Medium List 1 Accent 1" w:semiHidden="0" w:uiPriority="65" w:unhideWhenUsed="0"/>
+    <w:lsdException w:name="Revision" w:unhideWhenUsed="0"/>
+    <w:lsdException w:name="List Paragraph" w:semiHidden="0" w:uiPriority="34" w:unhideWhenUsed="0" w:qFormat="1"/>
+    <w:lsdException w:name="Quote" w:semiHidden="0" w:uiPriority="29" w:unhideWhenUsed="0" w:qFormat="1"/>
+    <w:lsdException w:name="Intense Quote" w:semiHidden="0" w:uiPriority="30" w:unhideWhenUsed="0" w:qFormat="1"/>
+    <w:lsdException w:name="Medium List 2 Accent 1" w:semiHidden="0" w:uiPriority="66" w:unhideWhenUsed="0"/>
+    <w:lsdException w:name="Medium Grid 1 Accent 1" w:semiHidden="0" w:uiPriority="67" w:unhideWhenUsed="0"/>
+    <w:lsdException w:name="Medium Grid 2 Accent 1" w:semiHidden="0" w:uiPriority="68" w:unhideWhenUsed="0"/>
+    <w:lsdException w:name="Medium Grid 3 Accent 1" w:semiHidden="0" w:uiPriority="69" w:unhideWhenUsed="0"/>
+    <w:lsdException w:name="Dark List Accent 1" w:semiHidden="0" w:uiPriority="70" w:unhideWhenUsed="0"/>
+    <w:lsdException w:name="Colorful Shading Accent 1" w:semiHidden="0" w:uiPriority="71" w:unhideWhenUsed="0"/>
+    <w:lsdException w:name="Colorful List Accent 1" w:semiHidden="0" w:uiPriority="72" w:unhideWhenUsed="0"/>
+    <w:lsdException w:name="Colorful Grid Accent 1" w:semiHidden="0" w:uiPriority="73" w:unhideWhenUsed="0"/>
+    <w:lsdException w:name="Light Shading Accent 2" w:semiHidden="0" w:uiPriority="60" w:unhideWhenUsed="0"/>
+    <w:lsdException w:name="Light List Accent 2" w:semiHidden="0" w:uiPriority="61" w:unhideWhenUsed="0"/>
+    <w:lsdException w:name="Light Grid Accent 2" w:semiHidden="0" w:uiPriority="62" w:unhideWhenUsed="0"/>
+    <w:lsdException w:name="Medium Shading 1 Accent 2" w:semiHidden="0" w:uiPriority="63" w:unhideWhenUsed="0"/>
+    <w:lsdException w:name="Medium Shading 2 Accent 2" w:semiHidden="0" w:uiPriority="64" w:unhideWhenUsed="0"/>
+    <w:lsdException w:name="Medium List 1 Accent 2" w:semiHidden="0" w:uiPriority="65" w:unhideWhenUsed="0"/>
+    <w:lsdException w:name="Medium List 2 Accent 2" w:semiHidden="0" w:uiPriority="66" w:unhideWhenUsed="0"/>
+    <w:lsdException w:name="Medium Grid 1 Accent 2" w:semiHidden="0" w:uiPriority="67" w:unhideWhenUsed="0"/>
+    <w:lsdException w:name="Medium Grid 2 Accent 2" w:semiHidden="0" w:uiPriority="68" w:unhideWhenUsed="0"/>
+    <w:lsdException w:name="Medium Grid 3 Accent 2" w:semiHidden="0" w:uiPriority="69" w:unhideWhenUsed="0"/>
+    <w:lsdException w:name="Dark List Accent 2" w:semiHidden="0" w:uiPriority="70" w:unhideWhenUsed="0"/>
+    <w:lsdException w:name="Colorful Shading Accent 2" w:semiHidden="0" w:uiPriority="71" w:unhideWhenUsed="0"/>
+    <w:lsdException w:name="Colorful List Accent 2" w:semiHidden="0" w:uiPriority="72" w:unhideWhenUsed="0"/>
+    <w:lsdException w:name="Colorful Grid Accent 2" w:semiHidden="0" w:uiPriority="73" w:unhideWhenUsed="0"/>
+    <w:lsdException w:name="Light Shading Accent 3" w:semiHidden="0" w:uiPriority="60" w:unhideWhenUsed="0"/>
+    <w:lsdException w:name="Light List Accent 3" w:semiHidden="0" w:uiPriority="61" w:unhideWhenUsed="0"/>
+    <w:lsdException w:name="Light Grid Accent 3" w:semiHidden="0" w:uiPriority="62" w:unhideWhenUsed="0"/>
+    <w:lsdException w:name="Medium Shading 1 Accent 3" w:semiHidden="0" w:uiPriority="63" w:unhideWhenUsed="0"/>
+    <w:lsdException w:name="Medium Shading 2 Accent 3" w:semiHidden="0" w:uiPriority="64" w:unhideWhenUsed="0"/>
+    <w:lsdException w:name="Medium List 1 Accent 3" w:semiHidden="0" w:uiPriority="65" w:unhideWhenUsed="0"/>
+    <w:lsdException w:name="Medium List 2 Accent 3" w:semiHidden="0" w:uiPriority="66" w:unhideWhenUsed="0"/>
+    <w:lsdException w:name="Medium Grid 1 Accent 3" w:semiHidden="0" w:uiPriority="67" w:unhideWhenUsed="0"/>
+    <w:lsdException w:name="Medium Grid 2 Accent 3" w:semiHidden="0" w:uiPriority="68" w:unhideWhenUsed="0"/>
+    <w:lsdException w:name="Medium Grid 3 Accent 3" w:semiHidden="0" w:uiPriority="69" w:unhideWhenUsed="0"/>
+    <w:lsdException w:name="Dark List Accent 3" w:semiHidden="0" w:uiPriority="70" w:unhideWhenUsed="0"/>
+    <w:lsdException w:name="Colorful Shading Accent 3" w:semiHidden="0" w:uiPriority="71" w:unhideWhenUsed="0"/>
+    <w:lsdException w:name="Colorful List Accent 3" w:semiHidden="0" w:uiPriority="72" w:unhideWhenUsed="0"/>
+    <w:lsdException w:name="Colorful Grid Accent 3" w:semiHidden="0" w:uiPriority="73" w:unhideWhenUsed="0"/>
+    <w:lsdException w:name="Light Shading Accent 4" w:semiHidden="0" w:uiPriority="60" w:unhideWhenUsed="0"/>
+    <w:lsdException w:name="Light List Accent 4" w:semiHidden="0" w:uiPriority="61" w:unhideWhenUsed="0"/>
+    <w:lsdException w:name="Light Grid Accent 4" w:semiHidden="0" w:uiPriority="62" w:unhideWhenUsed="0"/>
+    <w:lsdException w:name="Medium Shading 1 Accent 4" w:semiHidden="0" w:uiPriority="63" w:unhideWhenUsed="0"/>
+    <w:lsdException w:name="Medium Shading 2 Accent 4" w:semiHidden="0" w:uiPriority="64" w:unhideWhenUsed="0"/>
+    <w:lsdException w:name="Medium List 1 Accent 4" w:semiHidden="0" w:uiPriority="65" w:unhideWhenUsed="0"/>
+    <w:lsdException w:name="Medium List 2 Accent 4" w:semiHidden="0" w:uiPriority="66" w:unhideWhenUsed="0"/>
+    <w:lsdException w:name="Medium Grid 1 Accent 4" w:semiHidden="0" w:uiPriority="67" w:unhideWhenUsed="0"/>
+    <w:lsdException w:name="Medium Grid 2 Accent 4" w:semiHidden="0" w:uiPriority="68" w:unhideWhenUsed="0"/>
+    <w:lsdException w:name="Medium Grid 3 Accent 4" w:semiHidden="0" w:uiPriority="69" w:unhideWhenUsed="0"/>
+    <w:lsdException w:name="Dark List Accent 4" w:semiHidden="0" w:uiPriority="70" w:unhideWhenUsed="0"/>
+    <w:lsdException w:name="Colorful Shading Accent 4" w:semiHidden="0" w:uiPriority="71" w:unhideWhenUsed="0"/>
+    <w:lsdException w:name="Colorful List Accent 4" w:semiHidden="0" w:uiPriority="72" w:unhideWhenUsed="0"/>
+    <w:lsdException w:name="Colorful Grid Accent 4" w:semiHidden="0" w:uiPriority="73" w:unhideWhenUsed="0"/>
+    <w:lsdException w:name="Light Shading Accent 5" w:semiHidden="0" w:uiPriority="60" w:unhideWhenUsed="0"/>
+    <w:lsdException w:name="Light List Accent 5" w:semiHidden="0" w:uiPriority="61" w:unhideWhenUsed="0"/>
+    <w:lsdException w:name="Light Grid Accent 5" w:semiHidden="0" w:uiPriority="62" w:unhideWhenUsed="0"/>
+    <w:lsdException w:name="Medium Shading 1 Accent 5" w:semiHidden="0" w:uiPriority="63" w:unhideWhenUsed="0"/>
+    <w:lsdException w:name="Medium Shading 2 Accent 5" w:semiHidden="0" w:uiPriority="64" w:unhideWhenUsed="0"/>
+    <w:lsdException w:name="Medium List 1 Accent 5" w:semiHidden="0" w:uiPriority="65" w:unhideWhenUsed="0"/>
+    <w:lsdException w:name="Medium List 2 Accent 5" w:semiHidden="0" w:uiPriority="66" w:unhideWhenUsed="0"/>
+    <w:lsdException w:name="Medium Grid 1 Accent 5" w:semiHidden="0" w:uiPriority="67" w:unhideWhenUsed="0"/>
+    <w:lsdException w:name="Medium Grid 2 Accent 5" w:semiHidden="0" w:uiPriority="68" w:unhideWhenUsed="0"/>
+    <w:lsdException w:name="Medium Grid 3 Accent 5" w:semiHidden="0" w:uiPriority="69" w:unhideWhenUsed="0"/>
+    <w:lsdException w:name="Dark List Accent 5" w:semiHidden="0" w:uiPriority="70" w:unhideWhenUsed="0"/>
+    <w:lsdException w:name="Colorful Shading Accent 5" w:semiHidden="0" w:uiPriority="71" w:unhideWhenUsed="0"/>
+    <w:lsdException w:name="Colorful List Accent 5" w:semiHidden="0" w:uiPriority="72" w:unhideWhenUsed="0"/>
+    <w:lsdException w:name="Colorful Grid Accent 5" w:semiHidden="0" w:uiPriority="73" w:unhideWhenUsed="0"/>
+    <w:lsdException w:name="Light Shading Accent 6" w:semiHidden="0" w:uiPriority="60" w:unhideWhenUsed="0"/>
+    <w:lsdException w:name="Light List Accent 6" w:semiHidden="0" w:uiPriority="61" w:unhideWhenUsed="0"/>
+    <w:lsdException w:name="Light Grid Accent 6" w:semiHidden="0" w:uiPriority="62" w:unhideWhenUsed="0"/>
+    <w:lsdException w:name="Medium Shading 1 Accent 6" w:semiHidden="0" w:uiPriority="63" w:unhideWhenUsed="0"/>
+    <w:lsdException w:name="Medium Shading 2 Accent 6" w:semiHidden="0" w:uiPriority="64" w:unhideWhenUsed="0"/>
+    <w:lsdException w:name="Medium List 1 Accent 6" w:semiHidden="0" w:uiPriority="65" w:unhideWhenUsed="0"/>
+    <w:lsdException w:name="Medium List 2 Accent 6" w:semiHidden="0" w:uiPriority="66" w:unhideWhenUsed="0"/>
+    <w:lsdException w:name="Medium Grid 1 Accent 6" w:semiHidden="0" w:uiPriority="67" w:unhideWhenUsed="0"/>
+    <w:lsdException w:name="Medium Grid 2 Accent 6" w:semiHidden="0" w:uiPriority="68" w:unhideWhenUsed="0"/>
+    <w:lsdException w:name="Medium Grid 3 Accent 6" w:semiHidden="0" w:uiPriority="69" w:unhideWhenUsed="0"/>
+    <w:lsdException w:name="Dark List Accent 6" w:semiHidden="0" w:uiPriority="70" w:unhideWhenUsed="0"/>
+    <w:lsdException w:name="Colorful Shading Accent 6" w:semiHidden="0" w:uiPriority="71" w:unhideWhenUsed="0"/>
+    <w:lsdException w:name="Colorful List Accent 6" w:semiHidden="0" w:uiPriority="72" w:unhideWhenUsed="0"/>
+    <w:lsdException w:name="Colorful Grid Accent 6" w:semiHidden="0" w:uiPriority="73" w:unhideWhenUsed="0"/>
+    <w:lsdException w:name="Subtle Emphasis" w:semiHidden="0" w:uiPriority="19" w:unhideWhenUsed="0" w:qFormat="1"/>
+    <w:lsdException w:name="Intense Emphasis" w:semiHidden="0" w:uiPriority="21" w:unhideWhenUsed="0" w:qFormat="1"/>
+    <w:lsdException w:name="Subtle Reference" w:semiHidden="0" w:uiPriority="31" w:unhideWhenUsed="0" w:qFormat="1"/>
+    <w:lsdException w:name="Intense Reference" w:semiHidden="0" w:uiPriority="32" w:unhideWhenUsed="0" w:qFormat="1"/>
+    <w:lsdException w:name="Book Title" w:semiHidden="0" w:uiPriority="33" w:unhideWhenUsed="0" w:qFormat="1"/>
+    <w:lsdException w:name="Bibliography" w:uiPriority="37"/>
+    <w:lsdException w:name="TOC Heading" w:uiPriority="39" w:qFormat="1"/>
+  </w:latentStyles>
+  <w:style w:type="paragraph" w:default="1" w:styleId="Normal">
+    <w:name w:val="Normal"/>
+    <w:qFormat/>
+  </w:style>
+  <w:style w:type="character" w:default="1" w:styleId="DefaultParagraphFont">
+    <w:name w:val="Default Paragraph Font"/>
+    <w:uiPriority w:val="1"/>
+    <w:semiHidden/>
+    <w:unhideWhenUsed/>
+  </w:style>
+  <w:style w:type="table" w:default="1" w:styleId="TableNormal">
+    <w:name w:val="Normal Table"/>
+    <w:uiPriority w:val="99"/>
+    <w:semiHidden/>
+    <w:unhideWhenUsed/>
+    <w:tblPr>
+      <w:tblInd w:w="0" w:type="dxa"/>
+      <w:tblCellMar>
+        <w:top w:w="0" w:type="dxa"/>
+        <w:left w:w="108" w:type="dxa"/>
+        <w:bottom w:w="0" w:type="dxa"/>
+        <w:right w:w="108" w:type="dxa"/>
+      </w:tblCellMar>
+    </w:tblPr>
+  </w:style>
+  <w:style w:type="numbering" w:default="1" w:styleId="NoList">
+    <w:name w:val="No List"/>
+    <w:uiPriority w:val="99"/>
+    <w:semiHidden/>
+    <w:unhideWhenUsed/>
+  </w:style>
+  <w:style w:type="character" w:styleId="PlaceholderText">
+    <w:name w:val="Placeholder Text"/>
+    <w:basedOn w:val="DefaultParagraphFont"/>
+    <w:uiPriority w:val="99"/>
+    <w:semiHidden/>
+    <w:rsid w:val="007D6370"/>
+    <w:rPr>
+      <w:color w:val="808080"/>
+    </w:rPr>
+  </w:style>
+</w:styles>
+</file>
+
+<file path=word/glossary/stylesWithEffects.xml><?xml version="1.0" encoding="utf-8"?>
+<w:styles xmlns:wpc="http://schemas.microsoft.com/office/word/2010/wordprocessingCanvas" xmlns:mc="http://schemas.openxmlformats.org/markup-compatibility/2006" xmlns:o="urn:schemas-microsoft-com:office:office" xmlns:r="http://schemas.openxmlformats.org/officeDocument/2006/relationships" xmlns:m="http://schemas.openxmlformats.org/officeDocument/2006/math" xmlns:v="urn:schemas-microsoft-com:vml" xmlns:wp14="http://schemas.microsoft.com/office/word/2010/wordprocessingDrawing" xmlns:wp="http://schemas.openxmlformats.org/drawingml/2006/wordprocessingDrawing" xmlns:w10="urn:schemas-microsoft-com:office:word" xmlns:w="http://schemas.openxmlformats.org/wordprocessingml/2006/main" xmlns:w14="http://schemas.microsoft.com/office/word/2010/wordml" xmlns:wpg="http://schemas.microsoft.com/office/word/2010/wordprocessingGroup" xmlns:wpi="http://schemas.microsoft.com/office/word/2010/wordprocessingInk" xmlns:wne="http://schemas.microsoft.com/office/word/2006/wordml" xmlns:wps="http://schemas.microsoft.com/office/word/2010/wordprocessingShape" mc:Ignorable="w14 wp14">
+  <w:docDefaults>
+    <w:rPrDefault>
+      <w:rPr>
+        <w:rFonts w:asciiTheme="minorHAnsi" w:eastAsiaTheme="minorEastAsia" w:hAnsiTheme="minorHAnsi" w:cstheme="minorBidi"/>
+        <w:sz w:val="22"/>
+        <w:szCs w:val="22"/>
+        <w:lang w:val="en-US" w:eastAsia="en-US" w:bidi="ar-SA"/>
+      </w:rPr>
+    </w:rPrDefault>
+    <w:pPrDefault>
+      <w:pPr>
+        <w:spacing w:after="200" w:line="276" w:lineRule="auto"/>
+      </w:pPr>
+    </w:pPrDefault>
+  </w:docDefaults>
+  <w:latentStyles w:defLockedState="0" w:defUIPriority="99" w:defSemiHidden="1" w:defUnhideWhenUsed="1" w:defQFormat="0" w:count="267">
+    <w:lsdException w:name="Normal" w:semiHidden="0" w:uiPriority="0" w:unhideWhenUsed="0" w:qFormat="1"/>
+    <w:lsdException w:name="heading 1" w:semiHidden="0" w:uiPriority="9" w:unhideWhenUsed="0" w:qFormat="1"/>
+    <w:lsdException w:name="heading 2" w:uiPriority="9" w:qFormat="1"/>
+    <w:lsdException w:name="heading 3" w:uiPriority="9" w:qFormat="1"/>
+    <w:lsdException w:name="heading 4" w:uiPriority="9" w:qFormat="1"/>
+    <w:lsdException w:name="heading 5" w:uiPriority="9" w:qFormat="1"/>
+    <w:lsdException w:name="heading 6" w:uiPriority="9" w:qFormat="1"/>
+    <w:lsdException w:name="heading 7" w:uiPriority="9" w:qFormat="1"/>
+    <w:lsdException w:name="heading 8" w:uiPriority="9" w:qFormat="1"/>
+    <w:lsdException w:name="heading 9" w:uiPriority="9" w:qFormat="1"/>
+    <w:lsdException w:name="toc 1" w:uiPriority="39"/>
+    <w:lsdException w:name="toc 2" w:uiPriority="39"/>
+    <w:lsdException w:name="toc 3" w:uiPriority="39"/>
+    <w:lsdException w:name="toc 4" w:uiPriority="39"/>
+    <w:lsdException w:name="toc 5" w:uiPriority="39"/>
+    <w:lsdException w:name="toc 6" w:uiPriority="39"/>
+    <w:lsdException w:name="toc 7" w:uiPriority="39"/>
+    <w:lsdException w:name="toc 8" w:uiPriority="39"/>
+    <w:lsdException w:name="toc 9" w:uiPriority="39"/>
+    <w:lsdException w:name="caption" w:uiPriority="35" w:qFormat="1"/>
+    <w:lsdException w:name="Title" w:semiHidden="0" w:uiPriority="10" w:unhideWhenUsed="0" w:qFormat="1"/>
+    <w:lsdException w:name="Default Paragraph Font" w:uiPriority="1"/>
+    <w:lsdException w:name="Subtitle" w:semiHidden="0" w:uiPriority="11" w:unhideWhenUsed="0" w:qFormat="1"/>
+    <w:lsdException w:name="Strong" w:semiHidden="0" w:uiPriority="22" w:unhideWhenUsed="0" w:qFormat="1"/>
+    <w:lsdException w:name="Emphasis" w:semiHidden="0" w:uiPriority="20" w:unhideWhenUsed="0" w:qFormat="1"/>
+    <w:lsdException w:name="Table Grid" w:semiHidden="0" w:uiPriority="59" w:unhideWhenUsed="0"/>
+    <w:lsdException w:name="Placeholder Text" w:unhideWhenUsed="0"/>
+    <w:lsdException w:name="No Spacing" w:semiHidden="0" w:uiPriority="1" w:unhideWhenUsed="0" w:qFormat="1"/>
+    <w:lsdException w:name="Light Shading" w:semiHidden="0" w:uiPriority="60" w:unhideWhenUsed="0"/>
+    <w:lsdException w:name="Light List" w:semiHidden="0" w:uiPriority="61" w:unhideWhenUsed="0"/>
+    <w:lsdException w:name="Light Grid" w:semiHidden="0" w:uiPriority="62" w:unhideWhenUsed="0"/>
+    <w:lsdException w:name="Medium Shading 1" w:semiHidden="0" w:uiPriority="63" w:unhideWhenUsed="0"/>
+    <w:lsdException w:name="Medium Shading 2" w:semiHidden="0" w:uiPriority="64" w:unhideWhenUsed="0"/>
+    <w:lsdException w:name="Medium List 1" w:semiHidden="0" w:uiPriority="65" w:unhideWhenUsed="0"/>
+    <w:lsdException w:name="Medium List 2" w:semiHidden="0" w:uiPriority="66" w:unhideWhenUsed="0"/>
+    <w:lsdException w:name="Medium Grid 1" w:semiHidden="0" w:uiPriority="67" w:unhideWhenUsed="0"/>
+    <w:lsdException w:name="Medium Grid 2" w:semiHidden="0" w:uiPriority="68" w:unhideWhenUsed="0"/>
+    <w:lsdException w:name="Medium Grid 3" w:semiHidden="0" w:uiPriority="69" w:unhideWhenUsed="0"/>
+    <w:lsdException w:name="Dark List" w:semiHidden="0" w:uiPriority="70" w:unhideWhenUsed="0"/>
+    <w:lsdException w:name="Colorful Shading" w:semiHidden="0" w:uiPriority="71" w:unhideWhenUsed="0"/>
+    <w:lsdException w:name="Colorful List" w:semiHidden="0" w:uiPriority="72" w:unhideWhenUsed="0"/>
+    <w:lsdException w:name="Colorful Grid" w:semiHidden="0" w:uiPriority="73" w:unhideWhenUsed="0"/>
+    <w:lsdException w:name="Light Shading Accent 1" w:semiHidden="0" w:uiPriority="60" w:unhideWhenUsed="0"/>
+    <w:lsdException w:name="Light List Accent 1" w:semiHidden="0" w:uiPriority="61" w:unhideWhenUsed="0"/>
+    <w:lsdException w:name="Light Grid Accent 1" w:semiHidden="0" w:uiPriority="62" w:unhideWhenUsed="0"/>
+    <w:lsdException w:name="Medium Shading 1 Accent 1" w:semiHidden="0" w:uiPriority="63" w:unhideWhenUsed="0"/>
+    <w:lsdException w:name="Medium Shading 2 Accent 1" w:semiHidden="0" w:uiPriority="64" w:unhideWhenUsed="0"/>
+    <w:lsdException w:name="Medium List 1 Accent 1" w:semiHidden="0" w:uiPriority="65" w:unhideWhenUsed="0"/>
+    <w:lsdException w:name="Revision" w:unhideWhenUsed="0"/>
+    <w:lsdException w:name="List Paragraph" w:semiHidden="0" w:uiPriority="34" w:unhideWhenUsed="0" w:qFormat="1"/>
+    <w:lsdException w:name="Quote" w:semiHidden="0" w:uiPriority="29" w:unhideWhenUsed="0" w:qFormat="1"/>
+    <w:lsdException w:name="Intense Quote" w:semiHidden="0" w:uiPriority="30" w:unhideWhenUsed="0" w:qFormat="1"/>
+    <w:lsdException w:name="Medium List 2 Accent 1" w:semiHidden="0" w:uiPriority="66" w:unhideWhenUsed="0"/>
+    <w:lsdException w:name="Medium Grid 1 Accent 1" w:semiHidden="0" w:uiPriority="67" w:unhideWhenUsed="0"/>
+    <w:lsdException w:name="Medium Grid 2 Accent 1" w:semiHidden="0" w:uiPriority="68" w:unhideWhenUsed="0"/>
+    <w:lsdException w:name="Medium Grid 3 Accent 1" w:semiHidden="0" w:uiPriority="69" w:unhideWhenUsed="0"/>
+    <w:lsdException w:name="Dark List Accent 1" w:semiHidden="0" w:uiPriority="70" w:unhideWhenUsed="0"/>
+    <w:lsdException w:name="Colorful Shading Accent 1" w:semiHidden="0" w:uiPriority="71" w:unhideWhenUsed="0"/>
+    <w:lsdException w:name="Colorful List Accent 1" w:semiHidden="0" w:uiPriority="72" w:unhideWhenUsed="0"/>
+    <w:lsdException w:name="Colorful Grid Accent 1" w:semiHidden="0" w:uiPriority="73" w:unhideWhenUsed="0"/>
+    <w:lsdException w:name="Light Shading Accent 2" w:semiHidden="0" w:uiPriority="60" w:unhideWhenUsed="0"/>
+    <w:lsdException w:name="Light List Accent 2" w:semiHidden="0" w:uiPriority="61" w:unhideWhenUsed="0"/>
+    <w:lsdException w:name="Light Grid Accent 2" w:semiHidden="0" w:uiPriority="62" w:unhideWhenUsed="0"/>
+    <w:lsdException w:name="Medium Shading 1 Accent 2" w:semiHidden="0" w:uiPriority="63" w:unhideWhenUsed="0"/>
+    <w:lsdException w:name="Medium Shading 2 Accent 2" w:semiHidden="0" w:uiPriority="64" w:unhideWhenUsed="0"/>
+    <w:lsdException w:name="Medium List 1 Accent 2" w:semiHidden="0" w:uiPriority="65" w:unhideWhenUsed="0"/>
+    <w:lsdException w:name="Medium List 2 Accent 2" w:semiHidden="0" w:uiPriority="66" w:unhideWhenUsed="0"/>
+    <w:lsdException w:name="Medium Grid 1 Accent 2" w:semiHidden="0" w:uiPriority="67" w:unhideWhenUsed="0"/>
+    <w:lsdException w:name="Medium Grid 2 Accent 2" w:semiHidden="0" w:uiPriority="68" w:unhideWhenUsed="0"/>
+    <w:lsdException w:name="Medium Grid 3 Accent 2" w:semiHidden="0" w:uiPriority="69" w:unhideWhenUsed="0"/>
+    <w:lsdException w:name="Dark List Accent 2" w:semiHidden="0" w:uiPriority="70" w:unhideWhenUsed="0"/>
+    <w:lsdException w:name="Colorful Shading Accent 2" w:semiHidden="0" w:uiPriority="71" w:unhideWhenUsed="0"/>
+    <w:lsdException w:name="Colorful List Accent 2" w:semiHidden="0" w:uiPriority="72" w:unhideWhenUsed="0"/>
+    <w:lsdException w:name="Colorful Grid Accent 2" w:semiHidden="0" w:uiPriority="73" w:unhideWhenUsed="0"/>
+    <w:lsdException w:name="Light Shading Accent 3" w:semiHidden="0" w:uiPriority="60" w:unhideWhenUsed="0"/>
+    <w:lsdException w:name="Light List Accent 3" w:semiHidden="0" w:uiPriority="61" w:unhideWhenUsed="0"/>
+    <w:lsdException w:name="Light Grid Accent 3" w:semiHidden="0" w:uiPriority="62" w:unhideWhenUsed="0"/>
+    <w:lsdException w:name="Medium Shading 1 Accent 3" w:semiHidden="0" w:uiPriority="63" w:unhideWhenUsed="0"/>
+    <w:lsdException w:name="Medium Shading 2 Accent 3" w:semiHidden="0" w:uiPriority="64" w:unhideWhenUsed="0"/>
+    <w:lsdException w:name="Medium List 1 Accent 3" w:semiHidden="0" w:uiPriority="65" w:unhideWhenUsed="0"/>
+    <w:lsdException w:name="Medium List 2 Accent 3" w:semiHidden="0" w:uiPriority="66" w:unhideWhenUsed="0"/>
+    <w:lsdException w:name="Medium Grid 1 Accent 3" w:semiHidden="0" w:uiPriority="67" w:unhideWhenUsed="0"/>
+    <w:lsdException w:name="Medium Grid 2 Accent 3" w:semiHidden="0" w:uiPriority="68" w:unhideWhenUsed="0"/>
+    <w:lsdException w:name="Medium Grid 3 Accent 3" w:semiHidden="0" w:uiPriority="69" w:unhideWhenUsed="0"/>
+    <w:lsdException w:name="Dark List Accent 3" w:semiHidden="0" w:uiPriority="70" w:unhideWhenUsed="0"/>
+    <w:lsdException w:name="Colorful Shading Accent 3" w:semiHidden="0" w:uiPriority="71" w:unhideWhenUsed="0"/>
+    <w:lsdException w:name="Colorful List Accent 3" w:semiHidden="0" w:uiPriority="72" w:unhideWhenUsed="0"/>
+    <w:lsdException w:name="Colorful Grid Accent 3" w:semiHidden="0" w:uiPriority="73" w:unhideWhenUsed="0"/>
+    <w:lsdException w:name="Light Shading Accent 4" w:semiHidden="0" w:uiPriority="60" w:unhideWhenUsed="0"/>
+    <w:lsdException w:name="Light List Accent 4" w:semiHidden="0" w:uiPriority="61" w:unhideWhenUsed="0"/>
+    <w:lsdException w:name="Light Grid Accent 4" w:semiHidden="0" w:uiPriority="62" w:unhideWhenUsed="0"/>
+    <w:lsdException w:name="Medium Shading 1 Accent 4" w:semiHidden="0" w:uiPriority="63" w:unhideWhenUsed="0"/>
+    <w:lsdException w:name="Medium Shading 2 Accent 4" w:semiHidden="0" w:uiPriority="64" w:unhideWhenUsed="0"/>
+    <w:lsdException w:name="Medium List 1 Accent 4" w:semiHidden="0" w:uiPriority="65" w:unhideWhenUsed="0"/>
+    <w:lsdException w:name="Medium List 2 Accent 4" w:semiHidden="0" w:uiPriority="66" w:unhideWhenUsed="0"/>
+    <w:lsdException w:name="Medium Grid 1 Accent 4" w:semiHidden="0" w:uiPriority="67" w:unhideWhenUsed="0"/>
+    <w:lsdException w:name="Medium Grid 2 Accent 4" w:semiHidden="0" w:uiPriority="68" w:unhideWhenUsed="0"/>
+    <w:lsdException w:name="Medium Grid 3 Accent 4" w:semiHidden="0" w:uiPriority="69" w:unhideWhenUsed="0"/>
+    <w:lsdException w:name="Dark List Accent 4" w:semiHidden="0" w:uiPriority="70" w:unhideWhenUsed="0"/>
+    <w:lsdException w:name="Colorful Shading Accent 4" w:semiHidden="0" w:uiPriority="71" w:unhideWhenUsed="0"/>
+    <w:lsdException w:name="Colorful List Accent 4" w:semiHidden="0" w:uiPriority="72" w:unhideWhenUsed="0"/>
+    <w:lsdException w:name="Colorful Grid Accent 4" w:semiHidden="0" w:uiPriority="73" w:unhideWhenUsed="0"/>
+    <w:lsdException w:name="Light Shading Accent 5" w:semiHidden="0" w:uiPriority="60" w:unhideWhenUsed="0"/>
+    <w:lsdException w:name="Light List Accent 5" w:semiHidden="0" w:uiPriority="61" w:unhideWhenUsed="0"/>
+    <w:lsdException w:name="Light Grid Accent 5" w:semiHidden="0" w:uiPriority="62" w:unhideWhenUsed="0"/>
+    <w:lsdException w:name="Medium Shading 1 Accent 5" w:semiHidden="0" w:uiPriority="63" w:unhideWhenUsed="0"/>
+    <w:lsdException w:name="Medium Shading 2 Accent 5" w:semiHidden="0" w:uiPriority="64" w:unhideWhenUsed="0"/>
+    <w:lsdException w:name="Medium List 1 Accent 5" w:semiHidden="0" w:uiPriority="65" w:unhideWhenUsed="0"/>
+    <w:lsdException w:name="Medium List 2 Accent 5" w:semiHidden="0" w:uiPriority="66" w:unhideWhenUsed="0"/>
+    <w:lsdException w:name="Medium Grid 1 Accent 5" w:semiHidden="0" w:uiPriority="67" w:unhideWhenUsed="0"/>
+    <w:lsdException w:name="Medium Grid 2 Accent 5" w:semiHidden="0" w:uiPriority="68" w:unhideWhenUsed="0"/>
+    <w:lsdException w:name="Medium Grid 3 Accent 5" w:semiHidden="0" w:uiPriority="69" w:unhideWhenUsed="0"/>
+    <w:lsdException w:name="Dark List Accent 5" w:semiHidden="0" w:uiPriority="70" w:unhideWhenUsed="0"/>
+    <w:lsdException w:name="Colorful Shading Accent 5" w:semiHidden="0" w:uiPriority="71" w:unhideWhenUsed="0"/>
+    <w:lsdException w:name="Colorful List Accent 5" w:semiHidden="0" w:uiPriority="72" w:unhideWhenUsed="0"/>
+    <w:lsdException w:name="Colorful Grid Accent 5" w:semiHidden="0" w:uiPriority="73" w:unhideWhenUsed="0"/>
+    <w:lsdException w:name="Light Shading Accent 6" w:semiHidden="0" w:uiPriority="60" w:unhideWhenUsed="0"/>
+    <w:lsdException w:name="Light List Accent 6" w:semiHidden="0" w:uiPriority="61" w:unhideWhenUsed="0"/>
+    <w:lsdException w:name="Light Grid Accent 6" w:semiHidden="0" w:uiPriority="62" w:unhideWhenUsed="0"/>
+    <w:lsdException w:name="Medium Shading 1 Accent 6" w:semiHidden="0" w:uiPriority="63" w:unhideWhenUsed="0"/>
+    <w:lsdException w:name="Medium Shading 2 Accent 6" w:semiHidden="0" w:uiPriority="64" w:unhideWhenUsed="0"/>
+    <w:lsdException w:name="Medium List 1 Accent 6" w:semiHidden="0" w:uiPriority="65" w:unhideWhenUsed="0"/>
+    <w:lsdException w:name="Medium List 2 Accent 6" w:semiHidden="0" w:uiPriority="66" w:unhideWhenUsed="0"/>
+    <w:lsdException w:name="Medium Grid 1 Accent 6" w:semiHidden="0" w:uiPriority="67" w:unhideWhenUsed="0"/>
+    <w:lsdException w:name="Medium Grid 2 Accent 6" w:semiHidden="0" w:uiPriority="68" w:unhideWhenUsed="0"/>
+    <w:lsdException w:name="Medium Grid 3 Accent 6" w:semiHidden="0" w:uiPriority="69" w:unhideWhenUsed="0"/>
+    <w:lsdException w:name="Dark List Accent 6" w:semiHidden="0" w:uiPriority="70" w:unhideWhenUsed="0"/>
+    <w:lsdException w:name="Colorful Shading Accent 6" w:semiHidden="0" w:uiPriority="71" w:unhideWhenUsed="0"/>
+    <w:lsdException w:name="Colorful List Accent 6" w:semiHidden="0" w:uiPriority="72" w:unhideWhenUsed="0"/>
+    <w:lsdException w:name="Colorful Grid Accent 6" w:semiHidden="0" w:uiPriority="73" w:unhideWhenUsed="0"/>
+    <w:lsdException w:name="Subtle Emphasis" w:semiHidden="0" w:uiPriority="19" w:unhideWhenUsed="0" w:qFormat="1"/>
+    <w:lsdException w:name="Intense Emphasis" w:semiHidden="0" w:uiPriority="21" w:unhideWhenUsed="0" w:qFormat="1"/>
+    <w:lsdException w:name="Subtle Reference" w:semiHidden="0" w:uiPriority="31" w:unhideWhenUsed="0" w:qFormat="1"/>
+    <w:lsdException w:name="Intense Reference" w:semiHidden="0" w:uiPriority="32" w:unhideWhenUsed="0" w:qFormat="1"/>
+    <w:lsdException w:name="Book Title" w:semiHidden="0" w:uiPriority="33" w:unhideWhenUsed="0" w:qFormat="1"/>
+    <w:lsdException w:name="Bibliography" w:uiPriority="37"/>
+    <w:lsdException w:name="TOC Heading" w:uiPriority="39" w:qFormat="1"/>
+  </w:latentStyles>
+  <w:style w:type="paragraph" w:default="1" w:styleId="Normal">
+    <w:name w:val="Normal"/>
+    <w:qFormat/>
+  </w:style>
+  <w:style w:type="character" w:default="1" w:styleId="DefaultParagraphFont">
+    <w:name w:val="Default Paragraph Font"/>
+    <w:uiPriority w:val="1"/>
+    <w:semiHidden/>
+    <w:unhideWhenUsed/>
+  </w:style>
+  <w:style w:type="table" w:default="1" w:styleId="TableNormal">
+    <w:name w:val="Normal Table"/>
+    <w:uiPriority w:val="99"/>
+    <w:semiHidden/>
+    <w:unhideWhenUsed/>
+    <w:tblPr>
+      <w:tblInd w:w="0" w:type="dxa"/>
+      <w:tblCellMar>
+        <w:top w:w="0" w:type="dxa"/>
+        <w:left w:w="108" w:type="dxa"/>
+        <w:bottom w:w="0" w:type="dxa"/>
+        <w:right w:w="108" w:type="dxa"/>
+      </w:tblCellMar>
+    </w:tblPr>
+  </w:style>
+  <w:style w:type="numbering" w:default="1" w:styleId="NoList">
+    <w:name w:val="No List"/>
+    <w:uiPriority w:val="99"/>
+    <w:semiHidden/>
+    <w:unhideWhenUsed/>
+  </w:style>
+  <w:style w:type="character" w:styleId="PlaceholderText">
+    <w:name w:val="Placeholder Text"/>
+    <w:basedOn w:val="DefaultParagraphFont"/>
+    <w:uiPriority w:val="99"/>
+    <w:semiHidden/>
+    <w:rsid w:val="007D6370"/>
+    <w:rPr>
+      <w:color w:val="808080"/>
+    </w:rPr>
+  </w:style>
+</w:styles>
+</file>
+
+<file path=word/glossary/webSettings.xml><?xml version="1.0" encoding="utf-8"?>
+<w:webSettings xmlns:mc="http://schemas.openxmlformats.org/markup-compatibility/2006" xmlns:r="http://schemas.openxmlformats.org/officeDocument/2006/relationships" xmlns:w="http://schemas.openxmlformats.org/wordprocessingml/2006/main" xmlns:w14="http://schemas.microsoft.com/office/word/2010/wordml" mc:Ignorable="w14">
+  <w:optimizeForBrowser/>
+  <w:allowPNG/>
+</w:webSettings>
 </file>
 
 <file path=word/theme/theme1.xml><?xml version="1.0" encoding="utf-8"?>
@@ -16910,21 +17587,6 @@
 </file>
 
 <file path=customXml/item1.xml><?xml version="1.0" encoding="utf-8"?>
-<p:properties xmlns:p="http://schemas.microsoft.com/office/2006/metadata/properties" xmlns:xsi="http://www.w3.org/2001/XMLSchema-instance">
-  <documentManagement>
-    <ContentTypeId xmlns="http://schemas.microsoft.com/sharepoint/v3">0x0056BD8EAE6FAF36488DB4D7E32B557BC9</ContentTypeId>
-    <_SourceUrl xmlns="http://schemas.microsoft.com/sharepoint/v3" xsi:nil="true"/>
-    <AutoVersionDisabled xmlns="http://schemas.microsoft.com/sharepoint/v3">false</AutoVersionDisabled>
-    <ItemType xmlns="http://schemas.microsoft.com/sharepoint/v3">1</ItemType>
-    <Order xmlns="http://schemas.microsoft.com/sharepoint/v3" xsi:nil="true"/>
-    <_SharedFileIndex xmlns="http://schemas.microsoft.com/sharepoint/v3" xsi:nil="true"/>
-    <MetaInfo xmlns="http://schemas.microsoft.com/sharepoint/v3" xsi:nil="true"/>
-    <Description xmlns="http://schemas.microsoft.com/sharepoint/v3" xsi:nil="true"/>
-  </documentManagement>
-</p:properties>
-</file>
-
-<file path=customXml/item2.xml><?xml version="1.0" encoding="utf-8"?>
 <ct:contentTypeSchema xmlns:ct="http://schemas.microsoft.com/office/2006/metadata/contentType" xmlns:ma="http://schemas.microsoft.com/office/2006/metadata/properties/metaAttributes" ct:_="" ma:_="" ma:contentTypeName="_Docs_" ma:contentTypeID="0x0056BD8EAE6FAF36488DB4D7E32B557BC9" ma:contentTypeVersion="" ma:contentTypeDescription="" ma:contentTypeScope="" ma:versionID="b24a59f726d28f46a69a0a8240ee44ed">
   <xsd:schema xmlns:xsd="http://www.w3.org/2001/XMLSchema" xmlns:p="http://schemas.microsoft.com/office/2006/metadata/properties" xmlns:ns1="http://schemas.microsoft.com/sharepoint/v3" targetNamespace="http://schemas.microsoft.com/office/2006/metadata/properties" ma:root="true" ma:fieldsID="3e5d9eca856144ce6ca1da655f95619c" ns1:_="">
     <xsd:import namespace="http://schemas.microsoft.com/sharepoint/v3"/>
@@ -17278,20 +17940,26 @@
 </ct:contentTypeSchema>
 </file>
 
+<file path=customXml/item2.xml><?xml version="1.0" encoding="utf-8"?>
+<p:properties xmlns:p="http://schemas.microsoft.com/office/2006/metadata/properties" xmlns:xsi="http://www.w3.org/2001/XMLSchema-instance">
+  <documentManagement>
+    <ContentTypeId xmlns="http://schemas.microsoft.com/sharepoint/v3">0x0056BD8EAE6FAF36488DB4D7E32B557BC9</ContentTypeId>
+    <_SourceUrl xmlns="http://schemas.microsoft.com/sharepoint/v3" xsi:nil="true"/>
+    <AutoVersionDisabled xmlns="http://schemas.microsoft.com/sharepoint/v3">false</AutoVersionDisabled>
+    <ItemType xmlns="http://schemas.microsoft.com/sharepoint/v3">1</ItemType>
+    <Order xmlns="http://schemas.microsoft.com/sharepoint/v3" xsi:nil="true"/>
+    <_SharedFileIndex xmlns="http://schemas.microsoft.com/sharepoint/v3" xsi:nil="true"/>
+    <MetaInfo xmlns="http://schemas.microsoft.com/sharepoint/v3" xsi:nil="true"/>
+    <Description xmlns="http://schemas.microsoft.com/sharepoint/v3" xsi:nil="true"/>
+  </documentManagement>
+</p:properties>
+</file>
+
 <file path=customXml/item3.xml><?xml version="1.0" encoding="utf-8"?>
 <b:Sources xmlns:b="http://schemas.openxmlformats.org/officeDocument/2006/bibliography" xmlns="http://schemas.openxmlformats.org/officeDocument/2006/bibliography" SelectedStyle="\APA.XSL" StyleName="APA"/>
 </file>
 
 <file path=customXml/itemProps1.xml><?xml version="1.0" encoding="utf-8"?>
-<ds:datastoreItem xmlns:ds="http://schemas.openxmlformats.org/officeDocument/2006/customXml" ds:itemID="{42C760F5-DE4A-4ED6-8CB0-B54FEE6DCDF2}">
-  <ds:schemaRefs>
-    <ds:schemaRef ds:uri="http://schemas.microsoft.com/office/2006/metadata/properties"/>
-    <ds:schemaRef ds:uri="http://schemas.microsoft.com/sharepoint/v3"/>
-  </ds:schemaRefs>
-</ds:datastoreItem>
-</file>
-
-<file path=customXml/itemProps2.xml><?xml version="1.0" encoding="utf-8"?>
 <ds:datastoreItem xmlns:ds="http://schemas.openxmlformats.org/officeDocument/2006/customXml" ds:itemID="{C12AA6FC-2577-4BCB-865C-6D2F38D89CB3}">
   <ds:schemaRefs>
     <ds:schemaRef ds:uri="http://schemas.microsoft.com/office/2006/metadata/contentType"/>
@@ -17308,8 +17976,17 @@
 </ds:datastoreItem>
 </file>
 
+<file path=customXml/itemProps2.xml><?xml version="1.0" encoding="utf-8"?>
+<ds:datastoreItem xmlns:ds="http://schemas.openxmlformats.org/officeDocument/2006/customXml" ds:itemID="{42C760F5-DE4A-4ED6-8CB0-B54FEE6DCDF2}">
+  <ds:schemaRefs>
+    <ds:schemaRef ds:uri="http://schemas.microsoft.com/office/2006/metadata/properties"/>
+    <ds:schemaRef ds:uri="http://schemas.microsoft.com/sharepoint/v3"/>
+  </ds:schemaRefs>
+</ds:datastoreItem>
+</file>
+
 <file path=customXml/itemProps3.xml><?xml version="1.0" encoding="utf-8"?>
-<ds:datastoreItem xmlns:ds="http://schemas.openxmlformats.org/officeDocument/2006/customXml" ds:itemID="{11D481A0-9B86-46E5-B576-80CECA29BA00}">
+<ds:datastoreItem xmlns:ds="http://schemas.openxmlformats.org/officeDocument/2006/customXml" ds:itemID="{7CDFCD45-0E1E-4208-BB29-5E2C5DEE3365}">
   <ds:schemaRefs>
     <ds:schemaRef ds:uri="http://schemas.openxmlformats.org/officeDocument/2006/bibliography"/>
   </ds:schemaRefs>

</xml_diff>

<commit_message>
worked on sections 4 and 5
</commit_message>
<xml_diff>
--- a/portfolio/ProjectPlan.docx
+++ b/portfolio/ProjectPlan.docx
@@ -8454,256 +8454,356 @@
       <w:bookmarkEnd w:id="11"/>
     </w:p>
     <w:p>
-      <w:pPr>
-        <w:pStyle w:val="Heading2"/>
-      </w:pPr>
-      <w:bookmarkStart w:id="12" w:name="_Toc311064049"/>
-      <w:r>
-        <w:t>Revise Project Plan</w:t>
-      </w:r>
-      <w:bookmarkEnd w:id="12"/>
-    </w:p>
-    <w:p>
-      <w:pPr>
-        <w:pStyle w:val="Heading2"/>
-      </w:pPr>
-      <w:bookmarkStart w:id="13" w:name="_Toc311064050"/>
-      <w:r>
-        <w:t>Create Formal Specification</w:t>
-      </w:r>
-      <w:bookmarkEnd w:id="13"/>
-    </w:p>
-    <w:p>
-      <w:pPr>
-        <w:pStyle w:val="Heading2"/>
-      </w:pPr>
-      <w:bookmarkStart w:id="14" w:name="_Toc311064051"/>
-      <w:r>
-        <w:t>Create Architectural Design</w:t>
-      </w:r>
-      <w:bookmarkEnd w:id="14"/>
-    </w:p>
-    <w:p>
-      <w:pPr>
-        <w:pStyle w:val="Heading2"/>
-      </w:pPr>
-      <w:bookmarkStart w:id="15" w:name="_Toc311064052"/>
-      <w:r>
-        <w:t>Create Test Plan</w:t>
-      </w:r>
-      <w:bookmarkEnd w:id="15"/>
-    </w:p>
-    <w:p>
-      <w:pPr>
-        <w:pStyle w:val="Heading2"/>
-      </w:pPr>
-      <w:bookmarkStart w:id="16" w:name="_Toc311064053"/>
-      <w:r>
-        <w:t>Conduct Technical Inspection</w:t>
-      </w:r>
-      <w:bookmarkEnd w:id="16"/>
-    </w:p>
-    <w:p>
-      <w:pPr>
-        <w:pStyle w:val="Heading2"/>
-      </w:pPr>
-      <w:bookmarkStart w:id="17" w:name="_Toc311064054"/>
-      <w:r>
-        <w:t>Create Executable Architecture Prototype</w:t>
-      </w:r>
-      <w:bookmarkEnd w:id="17"/>
-    </w:p>
-    <w:p>
-      <w:pPr>
-        <w:pStyle w:val="Heading1"/>
-      </w:pPr>
-      <w:bookmarkStart w:id="18" w:name="_Toc311064055"/>
-      <w:r>
-        <w:t>Implementation Plan: Deliverables</w:t>
-      </w:r>
-      <w:bookmarkEnd w:id="18"/>
-    </w:p>
-    <w:p>
-      <w:r>
-        <w:t>Deliverables statement</w:t>
-      </w:r>
-    </w:p>
-    <w:p>
-      <w:pPr>
-        <w:pStyle w:val="Heading2"/>
-      </w:pPr>
-      <w:bookmarkStart w:id="19" w:name="_Toc311064056"/>
-      <w:r>
-        <w:t>Action Items</w:t>
-      </w:r>
-      <w:bookmarkEnd w:id="19"/>
-    </w:p>
-    <w:p>
       <w:proofErr w:type="spellStart"/>
       <w:proofErr w:type="gramStart"/>
       <w:r>
-        <w:t>adf</w:t>
+        <w:t>lorem</w:t>
       </w:r>
       <w:proofErr w:type="spellEnd"/>
       <w:proofErr w:type="gramEnd"/>
     </w:p>
+    <w:p/>
     <w:p>
       <w:pPr>
         <w:pStyle w:val="Heading2"/>
       </w:pPr>
-      <w:bookmarkStart w:id="20" w:name="_Toc311064057"/>
-      <w:r>
-        <w:t>Technical Inspection Letters</w:t>
-      </w:r>
-      <w:bookmarkEnd w:id="20"/>
+      <w:bookmarkStart w:id="12" w:name="_Toc311064049"/>
+      <w:r>
+        <w:t>Revise Project Plan</w:t>
+      </w:r>
+      <w:bookmarkEnd w:id="12"/>
     </w:p>
     <w:p>
       <w:proofErr w:type="spellStart"/>
       <w:proofErr w:type="gramStart"/>
       <w:r>
-        <w:t>asdf</w:t>
+        <w:t>lorem</w:t>
       </w:r>
       <w:proofErr w:type="spellEnd"/>
       <w:proofErr w:type="gramEnd"/>
     </w:p>
+    <w:p/>
     <w:p>
       <w:pPr>
         <w:pStyle w:val="Heading2"/>
       </w:pPr>
-      <w:bookmarkStart w:id="21" w:name="_Toc311064058"/>
-      <w:r>
-        <w:t>Component Design Document</w:t>
-      </w:r>
-      <w:bookmarkEnd w:id="21"/>
+      <w:bookmarkStart w:id="13" w:name="_Toc311064050"/>
+      <w:r>
+        <w:t>Create Formal Specification</w:t>
+      </w:r>
+      <w:bookmarkEnd w:id="13"/>
     </w:p>
     <w:p>
       <w:proofErr w:type="spellStart"/>
       <w:proofErr w:type="gramStart"/>
       <w:r>
-        <w:t>adsf</w:t>
+        <w:t>lorem</w:t>
       </w:r>
       <w:proofErr w:type="spellEnd"/>
       <w:proofErr w:type="gramEnd"/>
     </w:p>
+    <w:p/>
     <w:p>
       <w:pPr>
         <w:pStyle w:val="Heading2"/>
       </w:pPr>
-      <w:bookmarkStart w:id="22" w:name="_Toc311064059"/>
-      <w:r>
-        <w:t>User Manual</w:t>
-      </w:r>
-      <w:bookmarkEnd w:id="22"/>
+      <w:bookmarkStart w:id="14" w:name="_Toc311064051"/>
+      <w:r>
+        <w:t>Create Architectural Design</w:t>
+      </w:r>
+      <w:bookmarkEnd w:id="14"/>
     </w:p>
     <w:p>
       <w:proofErr w:type="spellStart"/>
       <w:proofErr w:type="gramStart"/>
       <w:r>
-        <w:t>asfd</w:t>
+        <w:t>lorem</w:t>
       </w:r>
       <w:proofErr w:type="spellEnd"/>
       <w:proofErr w:type="gramEnd"/>
     </w:p>
+    <w:p/>
     <w:p>
       <w:pPr>
         <w:pStyle w:val="Heading2"/>
       </w:pPr>
-      <w:bookmarkStart w:id="23" w:name="_Toc311064060"/>
-      <w:r>
-        <w:t>Source Code</w:t>
-      </w:r>
-      <w:bookmarkEnd w:id="23"/>
+      <w:bookmarkStart w:id="15" w:name="_Toc311064052"/>
+      <w:r>
+        <w:t>Create Test Plan</w:t>
+      </w:r>
+      <w:bookmarkEnd w:id="15"/>
     </w:p>
     <w:p>
       <w:proofErr w:type="spellStart"/>
       <w:proofErr w:type="gramStart"/>
       <w:r>
-        <w:t>af</w:t>
+        <w:t>lorem</w:t>
       </w:r>
       <w:proofErr w:type="spellEnd"/>
       <w:proofErr w:type="gramEnd"/>
     </w:p>
+    <w:p/>
     <w:p>
       <w:pPr>
         <w:pStyle w:val="Heading2"/>
       </w:pPr>
-      <w:bookmarkStart w:id="24" w:name="_Toc311064061"/>
-      <w:r>
-        <w:t>Assessment Evaluation</w:t>
-      </w:r>
-      <w:bookmarkEnd w:id="24"/>
+      <w:bookmarkStart w:id="16" w:name="_Toc311064053"/>
+      <w:r>
+        <w:t>Conduct Technical Inspection</w:t>
+      </w:r>
+      <w:bookmarkEnd w:id="16"/>
     </w:p>
     <w:p>
       <w:proofErr w:type="spellStart"/>
       <w:proofErr w:type="gramStart"/>
       <w:r>
-        <w:t>asdf</w:t>
+        <w:t>lorem</w:t>
       </w:r>
       <w:proofErr w:type="spellEnd"/>
       <w:proofErr w:type="gramEnd"/>
     </w:p>
+    <w:p/>
     <w:p>
       <w:pPr>
         <w:pStyle w:val="Heading2"/>
       </w:pPr>
-      <w:bookmarkStart w:id="25" w:name="_Toc311064062"/>
-      <w:r>
-        <w:t>Project Evaluation</w:t>
-      </w:r>
-      <w:bookmarkEnd w:id="25"/>
+      <w:bookmarkStart w:id="17" w:name="_Toc311064054"/>
+      <w:r>
+        <w:t>Create Executable Architecture Prototype</w:t>
+      </w:r>
+      <w:bookmarkEnd w:id="17"/>
     </w:p>
     <w:p>
       <w:proofErr w:type="spellStart"/>
       <w:proofErr w:type="gramStart"/>
       <w:r>
-        <w:t>asdf</w:t>
+        <w:t>lorem</w:t>
       </w:r>
       <w:proofErr w:type="spellEnd"/>
       <w:proofErr w:type="gramEnd"/>
     </w:p>
+    <w:p/>
+    <w:p>
+      <w:pPr>
+        <w:rPr>
+          <w:rFonts w:eastAsiaTheme="majorEastAsia" w:cstheme="majorBidi"/>
+          <w:b/>
+          <w:bCs/>
+          <w:sz w:val="32"/>
+          <w:szCs w:val="28"/>
+        </w:rPr>
+      </w:pPr>
+      <w:bookmarkStart w:id="18" w:name="_Toc311064055"/>
+      <w:r>
+        <w:br w:type="page"/>
+      </w:r>
+    </w:p>
+    <w:p>
+      <w:pPr>
+        <w:pStyle w:val="Heading1"/>
+      </w:pPr>
+      <w:r>
+        <w:lastRenderedPageBreak/>
+        <w:t>Implementation Plan: Deliverables</w:t>
+      </w:r>
+      <w:bookmarkEnd w:id="18"/>
+    </w:p>
+    <w:p>
+      <w:r>
+        <w:t>Deliverables statement</w:t>
+      </w:r>
+    </w:p>
     <w:p>
       <w:pPr>
         <w:pStyle w:val="Heading2"/>
       </w:pPr>
-      <w:bookmarkStart w:id="26" w:name="_Toc311064063"/>
-      <w:r>
-        <w:lastRenderedPageBreak/>
-        <w:t>References</w:t>
-      </w:r>
-      <w:bookmarkEnd w:id="26"/>
+      <w:bookmarkStart w:id="19" w:name="_Toc311064056"/>
+      <w:r>
+        <w:t>Action Items</w:t>
+      </w:r>
+      <w:bookmarkEnd w:id="19"/>
     </w:p>
     <w:p>
       <w:proofErr w:type="spellStart"/>
       <w:proofErr w:type="gramStart"/>
       <w:r>
-        <w:t>adf</w:t>
+        <w:t>lorem</w:t>
       </w:r>
       <w:proofErr w:type="spellEnd"/>
       <w:proofErr w:type="gramEnd"/>
     </w:p>
     <w:p>
       <w:pPr>
+        <w:pStyle w:val="Heading2"/>
+      </w:pPr>
+      <w:bookmarkStart w:id="20" w:name="_Toc311064057"/>
+      <w:r>
+        <w:t>Technical Inspection Letters</w:t>
+      </w:r>
+      <w:bookmarkEnd w:id="20"/>
+    </w:p>
+    <w:p>
+      <w:bookmarkStart w:id="21" w:name="_Toc311064058"/>
+      <w:proofErr w:type="spellStart"/>
+      <w:proofErr w:type="gramStart"/>
+      <w:r>
+        <w:t>lorem</w:t>
+      </w:r>
+      <w:proofErr w:type="spellEnd"/>
+      <w:proofErr w:type="gramEnd"/>
+    </w:p>
+    <w:p>
+      <w:pPr>
+        <w:pStyle w:val="Heading2"/>
+      </w:pPr>
+      <w:r>
+        <w:t>Component Design Document</w:t>
+      </w:r>
+      <w:bookmarkEnd w:id="21"/>
+    </w:p>
+    <w:p>
+      <w:bookmarkStart w:id="22" w:name="_Toc311064059"/>
+      <w:proofErr w:type="spellStart"/>
+      <w:proofErr w:type="gramStart"/>
+      <w:r>
+        <w:t>lorem</w:t>
+      </w:r>
+      <w:proofErr w:type="spellEnd"/>
+      <w:proofErr w:type="gramEnd"/>
+    </w:p>
+    <w:p>
+      <w:pPr>
+        <w:pStyle w:val="Heading2"/>
+      </w:pPr>
+      <w:r>
+        <w:t>User Manual</w:t>
+      </w:r>
+      <w:bookmarkEnd w:id="22"/>
+    </w:p>
+    <w:p>
+      <w:bookmarkStart w:id="23" w:name="_Toc311064060"/>
+      <w:proofErr w:type="spellStart"/>
+      <w:proofErr w:type="gramStart"/>
+      <w:r>
+        <w:t>lorem</w:t>
+      </w:r>
+      <w:proofErr w:type="spellEnd"/>
+      <w:proofErr w:type="gramEnd"/>
+    </w:p>
+    <w:p>
+      <w:pPr>
+        <w:pStyle w:val="Heading2"/>
+      </w:pPr>
+      <w:r>
+        <w:t>Source Code</w:t>
+      </w:r>
+      <w:bookmarkEnd w:id="23"/>
+    </w:p>
+    <w:p>
+      <w:bookmarkStart w:id="24" w:name="_Toc311064061"/>
+      <w:proofErr w:type="spellStart"/>
+      <w:proofErr w:type="gramStart"/>
+      <w:r>
+        <w:t>lorem</w:t>
+      </w:r>
+      <w:proofErr w:type="spellEnd"/>
+      <w:proofErr w:type="gramEnd"/>
+    </w:p>
+    <w:p>
+      <w:pPr>
+        <w:pStyle w:val="Heading2"/>
+      </w:pPr>
+      <w:r>
+        <w:t>Assessment Evaluation</w:t>
+      </w:r>
+      <w:bookmarkEnd w:id="24"/>
+    </w:p>
+    <w:p>
+      <w:bookmarkStart w:id="25" w:name="_Toc311064062"/>
+      <w:proofErr w:type="spellStart"/>
+      <w:proofErr w:type="gramStart"/>
+      <w:r>
+        <w:t>lorem</w:t>
+      </w:r>
+      <w:proofErr w:type="spellEnd"/>
+      <w:proofErr w:type="gramEnd"/>
+    </w:p>
+    <w:p>
+      <w:pPr>
+        <w:pStyle w:val="Heading2"/>
+      </w:pPr>
+      <w:r>
+        <w:t>Project Evaluation</w:t>
+      </w:r>
+      <w:bookmarkEnd w:id="25"/>
+    </w:p>
+    <w:p>
+      <w:bookmarkStart w:id="26" w:name="_Toc311064063"/>
+      <w:proofErr w:type="spellStart"/>
+      <w:proofErr w:type="gramStart"/>
+      <w:r>
+        <w:t>lorem</w:t>
+      </w:r>
+      <w:proofErr w:type="spellEnd"/>
+      <w:proofErr w:type="gramEnd"/>
+    </w:p>
+    <w:p>
+      <w:pPr>
+        <w:pStyle w:val="Heading2"/>
+      </w:pPr>
+      <w:r>
+        <w:t>References</w:t>
+      </w:r>
+      <w:bookmarkEnd w:id="26"/>
+    </w:p>
+    <w:p>
+      <w:proofErr w:type="gramStart"/>
+      <w:r>
+        <w:t>A references document that contains references to resources that were used in the project.</w:t>
+      </w:r>
+      <w:proofErr w:type="gramEnd"/>
+    </w:p>
+    <w:p>
+      <w:pPr>
+        <w:rPr>
+          <w:rFonts w:eastAsiaTheme="majorEastAsia" w:cstheme="majorBidi"/>
+          <w:b/>
+          <w:bCs/>
+          <w:sz w:val="32"/>
+          <w:szCs w:val="28"/>
+        </w:rPr>
+      </w:pPr>
+      <w:bookmarkStart w:id="27" w:name="_Toc311064064"/>
+      <w:r>
+        <w:br w:type="page"/>
+      </w:r>
+    </w:p>
+    <w:p>
+      <w:pPr>
         <w:pStyle w:val="Heading1"/>
       </w:pPr>
-      <w:bookmarkStart w:id="27" w:name="_Toc311064064"/>
-      <w:r>
+      <w:r>
+        <w:lastRenderedPageBreak/>
         <w:t>Implementation Plan: Work Breakdown Structure</w:t>
       </w:r>
       <w:bookmarkEnd w:id="27"/>
     </w:p>
     <w:p>
       <w:r>
-        <w:t>Words about the work breakdown structure here…</w:t>
+        <w:t>Figure 1 below is a zoom out of the Gantt chart for this project’s schedule.</w:t>
       </w:r>
     </w:p>
     <w:p/>
     <w:p>
+      <w:pPr>
+        <w:keepNext/>
+      </w:pPr>
       <w:r>
         <w:rPr>
           <w:noProof/>
         </w:rPr>
         <w:drawing>
-          <wp:inline distT="0" distB="0" distL="0" distR="0" wp14:anchorId="29A9DA68" wp14:editId="742C9B8C">
+          <wp:inline distT="0" distB="0" distL="0" distR="0" wp14:anchorId="67ADF964" wp14:editId="184555CF">
             <wp:extent cx="5943600" cy="5110480"/>
             <wp:effectExtent l="0" t="0" r="0" b="0"/>
             <wp:docPr id="2" name="Picture 2"/>
@@ -8747,6 +8847,40 @@
     </w:p>
     <w:p>
       <w:pPr>
+        <w:pStyle w:val="Caption"/>
+      </w:pPr>
+      <w:r>
+        <w:t xml:space="preserve">Figure </w:t>
+      </w:r>
+      <w:r>
+        <w:fldChar w:fldCharType="begin"/>
+      </w:r>
+      <w:r>
+        <w:instrText xml:space="preserve"> SEQ Figure \* ARABIC </w:instrText>
+      </w:r>
+      <w:r>
+        <w:fldChar w:fldCharType="separate"/>
+      </w:r>
+      <w:r>
+        <w:rPr>
+          <w:noProof/>
+        </w:rPr>
+        <w:t>1</w:t>
+      </w:r>
+      <w:r>
+        <w:fldChar w:fldCharType="end"/>
+      </w:r>
+      <w:r>
+        <w:t xml:space="preserve">Project Gantt </w:t>
+      </w:r>
+      <w:proofErr w:type="gramStart"/>
+      <w:r>
+        <w:t>Chart</w:t>
+      </w:r>
+      <w:proofErr w:type="gramEnd"/>
+    </w:p>
+    <w:p>
+      <w:pPr>
         <w:pStyle w:val="Heading2"/>
       </w:pPr>
       <w:bookmarkStart w:id="28" w:name="_Toc311064065"/>
@@ -8759,50 +8893,426 @@
       <w:proofErr w:type="spellStart"/>
       <w:proofErr w:type="gramStart"/>
       <w:r>
-        <w:t>asdf</w:t>
+        <w:t>lorem</w:t>
       </w:r>
       <w:proofErr w:type="spellEnd"/>
       <w:proofErr w:type="gramEnd"/>
     </w:p>
     <w:p>
-      <w:pPr>
-        <w:pStyle w:val="Heading2"/>
-      </w:pPr>
-      <w:bookmarkStart w:id="29" w:name="_Toc311064066"/>
-      <w:r>
-        <w:t>Elaboration Phase</w:t>
-      </w:r>
-      <w:bookmarkEnd w:id="29"/>
+      <w:r>
+        <w:t>Setup Development Environment</w:t>
+      </w:r>
+    </w:p>
+    <w:p>
+      <w:r>
+        <w:t>Software Quality Assurance Plan</w:t>
+      </w:r>
+    </w:p>
+    <w:p>
+      <w:r>
+        <w:t>Project Plan</w:t>
+      </w:r>
+    </w:p>
+    <w:p>
+      <w:r>
+        <w:t>Vision Document</w:t>
+      </w:r>
+    </w:p>
+    <w:p>
+      <w:proofErr w:type="spellStart"/>
+      <w:r>
+        <w:t>PyMetrics</w:t>
+      </w:r>
+      <w:proofErr w:type="spellEnd"/>
+      <w:r>
+        <w:t xml:space="preserve"> install and learning</w:t>
+      </w:r>
+    </w:p>
+    <w:p>
+      <w:r>
+        <w:t>PEP8 tool install and learning</w:t>
+      </w:r>
+    </w:p>
+    <w:p>
+      <w:r>
+        <w:t>Coverage.py install and learning</w:t>
+      </w:r>
     </w:p>
     <w:p>
       <w:proofErr w:type="spellStart"/>
       <w:proofErr w:type="gramStart"/>
       <w:r>
-        <w:t>asdf</w:t>
+        <w:t>unittest</w:t>
       </w:r>
       <w:proofErr w:type="spellEnd"/>
       <w:proofErr w:type="gramEnd"/>
-    </w:p>
-    <w:p>
-      <w:pPr>
-        <w:pStyle w:val="Heading2"/>
-      </w:pPr>
-      <w:bookmarkStart w:id="30" w:name="_Toc311064067"/>
-      <w:r>
-        <w:t>Production Phase</w:t>
-      </w:r>
-      <w:bookmarkEnd w:id="30"/>
+      <w:r>
+        <w:t xml:space="preserve"> learning</w:t>
+      </w:r>
     </w:p>
     <w:p>
       <w:proofErr w:type="spellStart"/>
       <w:proofErr w:type="gramStart"/>
       <w:r>
-        <w:t>asdf</w:t>
+        <w:t>pika</w:t>
+      </w:r>
+      <w:proofErr w:type="spellEnd"/>
+      <w:proofErr w:type="gramEnd"/>
+      <w:r>
+        <w:t xml:space="preserve"> install and learning (RabbitMQ)</w:t>
+      </w:r>
+    </w:p>
+    <w:p>
+      <w:proofErr w:type="spellStart"/>
+      <w:proofErr w:type="gramStart"/>
+      <w:r>
+        <w:t>pyMongo</w:t>
+      </w:r>
+      <w:proofErr w:type="spellEnd"/>
+      <w:proofErr w:type="gramEnd"/>
+      <w:r>
+        <w:t xml:space="preserve"> install and learning</w:t>
+      </w:r>
+    </w:p>
+    <w:p>
+      <w:proofErr w:type="spellStart"/>
+      <w:proofErr w:type="gramStart"/>
+      <w:r>
+        <w:lastRenderedPageBreak/>
+        <w:t>mockito</w:t>
+      </w:r>
+      <w:proofErr w:type="spellEnd"/>
+      <w:proofErr w:type="gramEnd"/>
+      <w:r>
+        <w:t xml:space="preserve"> install and learning</w:t>
+      </w:r>
+    </w:p>
+    <w:p>
+      <w:r>
+        <w:t>Initial Prototype</w:t>
+      </w:r>
+    </w:p>
+    <w:p/>
+    <w:p>
+      <w:pPr>
+        <w:pStyle w:val="Heading2"/>
+      </w:pPr>
+      <w:r>
+        <w:t xml:space="preserve">Project </w:t>
+      </w:r>
+      <w:r>
+        <w:t>Spike Explorations</w:t>
+      </w:r>
+    </w:p>
+    <w:p>
+      <w:proofErr w:type="spellStart"/>
+      <w:proofErr w:type="gramStart"/>
+      <w:r>
+        <w:t>lorem</w:t>
+      </w:r>
+      <w:proofErr w:type="spellEnd"/>
+      <w:proofErr w:type="gramEnd"/>
+    </w:p>
+    <w:p>
+      <w:r>
+        <w:t xml:space="preserve">Q </w:t>
+      </w:r>
+      <w:proofErr w:type="spellStart"/>
+      <w:r>
+        <w:t>Fanout</w:t>
+      </w:r>
+      <w:proofErr w:type="spellEnd"/>
+    </w:p>
+    <w:p>
+      <w:proofErr w:type="gramStart"/>
+      <w:r>
+        <w:t>aggregation</w:t>
+      </w:r>
+      <w:proofErr w:type="gramEnd"/>
+    </w:p>
+    <w:p>
+      <w:proofErr w:type="gramStart"/>
+      <w:r>
+        <w:t>network</w:t>
+      </w:r>
+      <w:proofErr w:type="gramEnd"/>
+      <w:r>
+        <w:t xml:space="preserve"> load</w:t>
+      </w:r>
+    </w:p>
+    <w:p>
+      <w:proofErr w:type="gramStart"/>
+      <w:r>
+        <w:t>network</w:t>
+      </w:r>
+      <w:proofErr w:type="gramEnd"/>
+      <w:r>
+        <w:t xml:space="preserve"> double T</w:t>
+      </w:r>
+    </w:p>
+    <w:p>
+      <w:proofErr w:type="gramStart"/>
+      <w:r>
+        <w:t>read</w:t>
+      </w:r>
+      <w:proofErr w:type="gramEnd"/>
+      <w:r>
+        <w:t xml:space="preserve"> from TRACI</w:t>
+      </w:r>
+    </w:p>
+    <w:p>
+      <w:proofErr w:type="gramStart"/>
+      <w:r>
+        <w:t>send</w:t>
+      </w:r>
+      <w:proofErr w:type="gramEnd"/>
+      <w:r>
+        <w:t xml:space="preserve"> to TRACI</w:t>
+      </w:r>
+    </w:p>
+    <w:p>
+      <w:proofErr w:type="gramStart"/>
+      <w:r>
+        <w:t>network</w:t>
+      </w:r>
+      <w:proofErr w:type="gramEnd"/>
+      <w:r>
+        <w:t xml:space="preserve"> metrics</w:t>
+      </w:r>
+    </w:p>
+    <w:p>
+      <w:proofErr w:type="gramStart"/>
+      <w:r>
+        <w:t>read</w:t>
+      </w:r>
+      <w:proofErr w:type="gramEnd"/>
+      <w:r>
+        <w:t xml:space="preserve"> sensors</w:t>
+      </w:r>
+    </w:p>
+    <w:p>
+      <w:proofErr w:type="gramStart"/>
+      <w:r>
+        <w:t>new</w:t>
+      </w:r>
+      <w:proofErr w:type="gramEnd"/>
+      <w:r>
+        <w:t xml:space="preserve"> sensors</w:t>
+      </w:r>
+    </w:p>
+    <w:p/>
+    <w:p>
+      <w:pPr>
+        <w:pStyle w:val="Heading2"/>
+      </w:pPr>
+      <w:r>
+        <w:t xml:space="preserve">Project </w:t>
+      </w:r>
+      <w:r>
+        <w:t>Risk Management</w:t>
+      </w:r>
+    </w:p>
+    <w:p>
+      <w:proofErr w:type="spellStart"/>
+      <w:proofErr w:type="gramStart"/>
+      <w:r>
+        <w:t>lorem</w:t>
+      </w:r>
+      <w:proofErr w:type="spellEnd"/>
+      <w:proofErr w:type="gramEnd"/>
+    </w:p>
+    <w:p>
+      <w:r>
+        <w:t>SUMO</w:t>
+      </w:r>
+    </w:p>
+    <w:p>
+      <w:r>
+        <w:t>Python</w:t>
+      </w:r>
+    </w:p>
+    <w:p>
+      <w:r>
+        <w:t>RabbitMQ</w:t>
+      </w:r>
+    </w:p>
+    <w:p>
+      <w:proofErr w:type="spellStart"/>
+      <w:r>
+        <w:t>MongoDB</w:t>
+      </w:r>
+      <w:proofErr w:type="spellEnd"/>
+    </w:p>
+    <w:p>
+      <w:proofErr w:type="spellStart"/>
+      <w:proofErr w:type="gramStart"/>
+      <w:r>
+        <w:t>git</w:t>
+      </w:r>
+      <w:proofErr w:type="spellEnd"/>
+      <w:proofErr w:type="gramEnd"/>
+    </w:p>
+    <w:p/>
+    <w:p>
+      <w:pPr>
+        <w:pStyle w:val="Heading2"/>
+      </w:pPr>
+      <w:bookmarkStart w:id="29" w:name="_Toc311064066"/>
+      <w:r>
+        <w:t>Elaboration Phase</w:t>
+      </w:r>
+      <w:bookmarkEnd w:id="29"/>
+    </w:p>
+    <w:p>
+      <w:proofErr w:type="spellStart"/>
+      <w:proofErr w:type="gramStart"/>
+      <w:r>
+        <w:t>lorem</w:t>
+      </w:r>
+      <w:proofErr w:type="spellEnd"/>
+      <w:proofErr w:type="gramEnd"/>
+    </w:p>
+    <w:p>
+      <w:r>
+        <w:t>Action Items</w:t>
+      </w:r>
+    </w:p>
+    <w:p>
+      <w:r>
+        <w:t>Vision Document Updates</w:t>
+      </w:r>
+    </w:p>
+    <w:p>
+      <w:r>
+        <w:t>Project Plan Updates</w:t>
+      </w:r>
+    </w:p>
+    <w:p>
+      <w:r>
+        <w:t>Formal Requirement Specification</w:t>
+      </w:r>
+    </w:p>
+    <w:p>
+      <w:r>
+        <w:t>Architecture Design</w:t>
+      </w:r>
+    </w:p>
+    <w:p>
+      <w:r>
+        <w:t>Test Plan</w:t>
+      </w:r>
+    </w:p>
+    <w:p>
+      <w:r>
+        <w:t>Formal Technical Inspection</w:t>
+      </w:r>
+    </w:p>
+    <w:p>
+      <w:r>
+        <w:t>Executable Architecture Prototype</w:t>
+      </w:r>
+    </w:p>
+    <w:p/>
+    <w:p>
+      <w:pPr>
+        <w:pStyle w:val="Heading2"/>
+      </w:pPr>
+      <w:bookmarkStart w:id="30" w:name="_Toc311064067"/>
+      <w:r>
+        <w:t>Construction</w:t>
+      </w:r>
+      <w:r>
+        <w:t xml:space="preserve"> Phase</w:t>
+      </w:r>
+      <w:bookmarkEnd w:id="30"/>
+    </w:p>
+    <w:p>
+      <w:proofErr w:type="spellStart"/>
+      <w:proofErr w:type="gramStart"/>
+      <w:r>
+        <w:t>lorem</w:t>
+      </w:r>
+      <w:proofErr w:type="spellEnd"/>
+      <w:proofErr w:type="gramEnd"/>
+    </w:p>
+    <w:p>
+      <w:r>
+        <w:t>Action Items</w:t>
+      </w:r>
+    </w:p>
+    <w:p>
+      <w:r>
+        <w:t>User Manual</w:t>
+      </w:r>
+    </w:p>
+    <w:p>
+      <w:r>
+        <w:t>Component Design</w:t>
+      </w:r>
+    </w:p>
+    <w:p>
+      <w:r>
+        <w:t>Source Code</w:t>
+      </w:r>
+      <w:r>
+        <w:t xml:space="preserve"> for SR1-SR23 and supporting code</w:t>
+      </w:r>
+    </w:p>
+    <w:p>
+      <w:r>
+        <w:t>Assessment Evaluation</w:t>
+      </w:r>
+    </w:p>
+    <w:p>
+      <w:r>
+        <w:t>Project Evaluation</w:t>
+      </w:r>
+    </w:p>
+    <w:p>
+      <w:r>
+        <w:t>Formal Technical Inspection Letters</w:t>
+      </w:r>
+    </w:p>
+    <w:p/>
+    <w:p>
+      <w:pPr>
+        <w:pStyle w:val="Heading2"/>
+      </w:pPr>
+      <w:r>
+        <w:lastRenderedPageBreak/>
+        <w:t>Project Maintenance</w:t>
+      </w:r>
+    </w:p>
+    <w:p>
+      <w:proofErr w:type="spellStart"/>
+      <w:proofErr w:type="gramStart"/>
+      <w:r>
+        <w:t>lorem</w:t>
+      </w:r>
+      <w:proofErr w:type="spellEnd"/>
+      <w:proofErr w:type="gramEnd"/>
+    </w:p>
+    <w:p>
+      <w:r>
+        <w:t>Engineering Notebook</w:t>
+      </w:r>
+    </w:p>
+    <w:p>
+      <w:r>
+        <w:t>Status Reporting</w:t>
+      </w:r>
+    </w:p>
+    <w:p>
+      <w:r>
+        <w:t>Research Reading</w:t>
+      </w:r>
+    </w:p>
+    <w:p>
+      <w:r>
+        <w:t>Bibliography and References</w:t>
       </w:r>
       <w:bookmarkStart w:id="31" w:name="_GoBack"/>
       <w:bookmarkEnd w:id="31"/>
-      <w:proofErr w:type="spellEnd"/>
-      <w:proofErr w:type="gramEnd"/>
     </w:p>
     <w:sectPr>
       <w:headerReference w:type="default" r:id="rId12"/>
@@ -8888,7 +9398,7 @@
                 <w:bCs/>
                 <w:noProof/>
               </w:rPr>
-              <w:t>8</w:t>
+              <w:t>7</w:t>
             </w:r>
             <w:r>
               <w:rPr>
@@ -8922,7 +9432,7 @@
                 <w:bCs/>
                 <w:noProof/>
               </w:rPr>
-              <w:t>8</w:t>
+              <w:t>11</w:t>
             </w:r>
             <w:r>
               <w:rPr>
@@ -9120,7 +9630,7 @@
       <w:rPr>
         <w:noProof/>
       </w:rPr>
-      <w:t>2011-12-08 12:38</w:t>
+      <w:t>2011-12-08 21:58</w:t>
     </w:r>
     <w:r>
       <w:fldChar w:fldCharType="end"/>
@@ -14797,7 +15307,7 @@
   <w:style w:type="paragraph" w:default="1" w:styleId="Normal">
     <w:name w:val="Normal"/>
     <w:qFormat/>
-    <w:rsid w:val="004A4920"/>
+    <w:rsid w:val="00C96CBF"/>
   </w:style>
   <w:style w:type="paragraph" w:styleId="Heading1">
     <w:name w:val="heading 1"/>
@@ -15863,7 +16373,7 @@
   <w:style w:type="paragraph" w:default="1" w:styleId="Normal">
     <w:name w:val="Normal"/>
     <w:qFormat/>
-    <w:rsid w:val="004A4920"/>
+    <w:rsid w:val="00C96CBF"/>
   </w:style>
   <w:style w:type="paragraph" w:styleId="Heading1">
     <w:name w:val="heading 1"/>
@@ -16774,535 +17284,6 @@
 </w:styles>
 </file>
 
-<file path=word/glossary/document.xml><?xml version="1.0" encoding="utf-8"?>
-<w:glossaryDocument xmlns:wpc="http://schemas.microsoft.com/office/word/2010/wordprocessingCanvas" xmlns:mc="http://schemas.openxmlformats.org/markup-compatibility/2006" xmlns:o="urn:schemas-microsoft-com:office:office" xmlns:r="http://schemas.openxmlformats.org/officeDocument/2006/relationships" xmlns:m="http://schemas.openxmlformats.org/officeDocument/2006/math" xmlns:v="urn:schemas-microsoft-com:vml" xmlns:wp14="http://schemas.microsoft.com/office/word/2010/wordprocessingDrawing" xmlns:wp="http://schemas.openxmlformats.org/drawingml/2006/wordprocessingDrawing" xmlns:w10="urn:schemas-microsoft-com:office:word" xmlns:w="http://schemas.openxmlformats.org/wordprocessingml/2006/main" xmlns:w14="http://schemas.microsoft.com/office/word/2010/wordml" xmlns:wpg="http://schemas.microsoft.com/office/word/2010/wordprocessingGroup" xmlns:wpi="http://schemas.microsoft.com/office/word/2010/wordprocessingInk" xmlns:wne="http://schemas.microsoft.com/office/word/2006/wordml" xmlns:wps="http://schemas.microsoft.com/office/word/2010/wordprocessingShape" mc:Ignorable="w14 wp14"/>
-</file>
-
-<file path=word/glossary/fontTable.xml><?xml version="1.0" encoding="utf-8"?>
-<w:fonts xmlns:mc="http://schemas.openxmlformats.org/markup-compatibility/2006" xmlns:r="http://schemas.openxmlformats.org/officeDocument/2006/relationships" xmlns:w="http://schemas.openxmlformats.org/wordprocessingml/2006/main" xmlns:w14="http://schemas.microsoft.com/office/word/2010/wordml" mc:Ignorable="w14">
-  <w:font w:name="Symbol">
-    <w:panose1 w:val="05050102010706020507"/>
-    <w:charset w:val="02"/>
-    <w:family w:val="roman"/>
-    <w:pitch w:val="variable"/>
-    <w:sig w:usb0="00000000" w:usb1="10000000" w:usb2="00000000" w:usb3="00000000" w:csb0="80000000" w:csb1="00000000"/>
-  </w:font>
-  <w:font w:name="Times New Roman">
-    <w:panose1 w:val="02020603050405020304"/>
-    <w:charset w:val="00"/>
-    <w:family w:val="roman"/>
-    <w:pitch w:val="variable"/>
-    <w:sig w:usb0="E0002AFF" w:usb1="C0007841" w:usb2="00000009" w:usb3="00000000" w:csb0="000001FF" w:csb1="00000000"/>
-  </w:font>
-  <w:font w:name="Courier New">
-    <w:panose1 w:val="02070309020205020404"/>
-    <w:charset w:val="00"/>
-    <w:family w:val="modern"/>
-    <w:pitch w:val="fixed"/>
-    <w:sig w:usb0="E0002AFF" w:usb1="C0007843" w:usb2="00000009" w:usb3="00000000" w:csb0="000001FF" w:csb1="00000000"/>
-  </w:font>
-  <w:font w:name="Wingdings">
-    <w:panose1 w:val="05000000000000000000"/>
-    <w:charset w:val="02"/>
-    <w:family w:val="auto"/>
-    <w:pitch w:val="variable"/>
-    <w:sig w:usb0="00000000" w:usb1="10000000" w:usb2="00000000" w:usb3="00000000" w:csb0="80000000" w:csb1="00000000"/>
-  </w:font>
-  <w:font w:name="Calibri">
-    <w:panose1 w:val="020F0502020204030204"/>
-    <w:charset w:val="00"/>
-    <w:family w:val="swiss"/>
-    <w:pitch w:val="variable"/>
-    <w:sig w:usb0="E10002FF" w:usb1="4000ACFF" w:usb2="00000009" w:usb3="00000000" w:csb0="0000019F" w:csb1="00000000"/>
-  </w:font>
-  <w:font w:name="Cambria">
-    <w:panose1 w:val="02040503050406030204"/>
-    <w:charset w:val="00"/>
-    <w:family w:val="roman"/>
-    <w:pitch w:val="variable"/>
-    <w:sig w:usb0="E00002FF" w:usb1="400004FF" w:usb2="00000000" w:usb3="00000000" w:csb0="0000019F" w:csb1="00000000"/>
-  </w:font>
-  <w:font w:name="Arial">
-    <w:panose1 w:val="020B0604020202020204"/>
-    <w:charset w:val="00"/>
-    <w:family w:val="swiss"/>
-    <w:pitch w:val="variable"/>
-    <w:sig w:usb0="E0002AFF" w:usb1="C0007843" w:usb2="00000009" w:usb3="00000000" w:csb0="000001FF" w:csb1="00000000"/>
-  </w:font>
-  <w:font w:name="Times">
-    <w:panose1 w:val="02020603050405020304"/>
-    <w:charset w:val="00"/>
-    <w:family w:val="roman"/>
-    <w:pitch w:val="variable"/>
-    <w:sig w:usb0="E0002AFF" w:usb1="C0007841" w:usb2="00000009" w:usb3="00000000" w:csb0="000001FF" w:csb1="00000000"/>
-  </w:font>
-  <w:font w:name="Tahoma">
-    <w:panose1 w:val="020B0604030504040204"/>
-    <w:charset w:val="00"/>
-    <w:family w:val="swiss"/>
-    <w:pitch w:val="variable"/>
-    <w:sig w:usb0="E1002EFF" w:usb1="C000605B" w:usb2="00000029" w:usb3="00000000" w:csb0="000101FF" w:csb1="00000000"/>
-  </w:font>
-  <w:font w:name="Consolas">
-    <w:panose1 w:val="020B0609020204030204"/>
-    <w:charset w:val="00"/>
-    <w:family w:val="modern"/>
-    <w:pitch w:val="fixed"/>
-    <w:sig w:usb0="E10002FF" w:usb1="4000FCFF" w:usb2="00000009" w:usb3="00000000" w:csb0="0000019F" w:csb1="00000000"/>
-  </w:font>
-  <w:font w:name="Cambria Math">
-    <w:panose1 w:val="02040503050406030204"/>
-    <w:charset w:val="00"/>
-    <w:family w:val="roman"/>
-    <w:pitch w:val="variable"/>
-    <w:sig w:usb0="E00002FF" w:usb1="420024FF" w:usb2="00000000" w:usb3="00000000" w:csb0="0000019F" w:csb1="00000000"/>
-  </w:font>
-</w:fonts>
-</file>
-
-<file path=word/glossary/settings.xml><?xml version="1.0" encoding="utf-8"?>
-<w:settings xmlns:mc="http://schemas.openxmlformats.org/markup-compatibility/2006" xmlns:o="urn:schemas-microsoft-com:office:office" xmlns:r="http://schemas.openxmlformats.org/officeDocument/2006/relationships" xmlns:m="http://schemas.openxmlformats.org/officeDocument/2006/math" xmlns:v="urn:schemas-microsoft-com:vml" xmlns:w10="urn:schemas-microsoft-com:office:word" xmlns:w="http://schemas.openxmlformats.org/wordprocessingml/2006/main" xmlns:w14="http://schemas.microsoft.com/office/word/2010/wordml" xmlns:sl="http://schemas.openxmlformats.org/schemaLibrary/2006/main" mc:Ignorable="w14">
-  <w:view w:val="normal"/>
-  <w:defaultTabStop w:val="720"/>
-  <w:characterSpacingControl w:val="doNotCompress"/>
-  <w:compat>
-    <w:useFELayout/>
-    <w:compatSetting w:name="compatibilityMode" w:uri="http://schemas.microsoft.com/office/word" w:val="14"/>
-    <w:compatSetting w:name="overrideTableStyleFontSizeAndJustification" w:uri="http://schemas.microsoft.com/office/word" w:val="1"/>
-    <w:compatSetting w:name="enableOpenTypeFeatures" w:uri="http://schemas.microsoft.com/office/word" w:val="1"/>
-    <w:compatSetting w:name="doNotFlipMirrorIndents" w:uri="http://schemas.microsoft.com/office/word" w:val="1"/>
-  </w:compat>
-  <w:rsids>
-    <w:rsidRoot w:val="007D6370"/>
-    <w:rsid w:val="007D6370"/>
-  </w:rsids>
-  <m:mathPr>
-    <m:mathFont m:val="Cambria Math"/>
-    <m:brkBin m:val="before"/>
-    <m:brkBinSub m:val="--"/>
-    <m:smallFrac m:val="0"/>
-    <m:dispDef/>
-    <m:lMargin m:val="0"/>
-    <m:rMargin m:val="0"/>
-    <m:defJc m:val="centerGroup"/>
-    <m:wrapIndent m:val="1440"/>
-    <m:intLim m:val="subSup"/>
-    <m:naryLim m:val="undOvr"/>
-  </m:mathPr>
-  <w:themeFontLang w:val="en-US"/>
-  <w:clrSchemeMapping w:bg1="light1" w:t1="dark1" w:bg2="light2" w:t2="dark2" w:accent1="accent1" w:accent2="accent2" w:accent3="accent3" w:accent4="accent4" w:accent5="accent5" w:accent6="accent6" w:hyperlink="hyperlink" w:followedHyperlink="followedHyperlink"/>
-  <w:decimalSymbol w:val="."/>
-  <w:listSeparator w:val=","/>
-</w:settings>
-</file>
-
-<file path=word/glossary/styles.xml><?xml version="1.0" encoding="utf-8"?>
-<w:styles xmlns:mc="http://schemas.openxmlformats.org/markup-compatibility/2006" xmlns:r="http://schemas.openxmlformats.org/officeDocument/2006/relationships" xmlns:w="http://schemas.openxmlformats.org/wordprocessingml/2006/main" xmlns:w14="http://schemas.microsoft.com/office/word/2010/wordml" mc:Ignorable="w14">
-  <w:docDefaults>
-    <w:rPrDefault>
-      <w:rPr>
-        <w:rFonts w:asciiTheme="minorHAnsi" w:eastAsiaTheme="minorEastAsia" w:hAnsiTheme="minorHAnsi" w:cstheme="minorBidi"/>
-        <w:sz w:val="22"/>
-        <w:szCs w:val="22"/>
-        <w:lang w:val="en-US" w:eastAsia="en-US" w:bidi="ar-SA"/>
-      </w:rPr>
-    </w:rPrDefault>
-    <w:pPrDefault>
-      <w:pPr>
-        <w:spacing w:after="200" w:line="276" w:lineRule="auto"/>
-      </w:pPr>
-    </w:pPrDefault>
-  </w:docDefaults>
-  <w:latentStyles w:defLockedState="0" w:defUIPriority="99" w:defSemiHidden="1" w:defUnhideWhenUsed="1" w:defQFormat="0" w:count="267">
-    <w:lsdException w:name="Normal" w:semiHidden="0" w:uiPriority="0" w:unhideWhenUsed="0" w:qFormat="1"/>
-    <w:lsdException w:name="heading 1" w:semiHidden="0" w:uiPriority="9" w:unhideWhenUsed="0" w:qFormat="1"/>
-    <w:lsdException w:name="heading 2" w:uiPriority="9" w:qFormat="1"/>
-    <w:lsdException w:name="heading 3" w:uiPriority="9" w:qFormat="1"/>
-    <w:lsdException w:name="heading 4" w:uiPriority="9" w:qFormat="1"/>
-    <w:lsdException w:name="heading 5" w:uiPriority="9" w:qFormat="1"/>
-    <w:lsdException w:name="heading 6" w:uiPriority="9" w:qFormat="1"/>
-    <w:lsdException w:name="heading 7" w:uiPriority="9" w:qFormat="1"/>
-    <w:lsdException w:name="heading 8" w:uiPriority="9" w:qFormat="1"/>
-    <w:lsdException w:name="heading 9" w:uiPriority="9" w:qFormat="1"/>
-    <w:lsdException w:name="toc 1" w:uiPriority="39"/>
-    <w:lsdException w:name="toc 2" w:uiPriority="39"/>
-    <w:lsdException w:name="toc 3" w:uiPriority="39"/>
-    <w:lsdException w:name="toc 4" w:uiPriority="39"/>
-    <w:lsdException w:name="toc 5" w:uiPriority="39"/>
-    <w:lsdException w:name="toc 6" w:uiPriority="39"/>
-    <w:lsdException w:name="toc 7" w:uiPriority="39"/>
-    <w:lsdException w:name="toc 8" w:uiPriority="39"/>
-    <w:lsdException w:name="toc 9" w:uiPriority="39"/>
-    <w:lsdException w:name="caption" w:uiPriority="35" w:qFormat="1"/>
-    <w:lsdException w:name="Title" w:semiHidden="0" w:uiPriority="10" w:unhideWhenUsed="0" w:qFormat="1"/>
-    <w:lsdException w:name="Default Paragraph Font" w:uiPriority="1"/>
-    <w:lsdException w:name="Subtitle" w:semiHidden="0" w:uiPriority="11" w:unhideWhenUsed="0" w:qFormat="1"/>
-    <w:lsdException w:name="Strong" w:semiHidden="0" w:uiPriority="22" w:unhideWhenUsed="0" w:qFormat="1"/>
-    <w:lsdException w:name="Emphasis" w:semiHidden="0" w:uiPriority="20" w:unhideWhenUsed="0" w:qFormat="1"/>
-    <w:lsdException w:name="Table Grid" w:semiHidden="0" w:uiPriority="59" w:unhideWhenUsed="0"/>
-    <w:lsdException w:name="Placeholder Text" w:unhideWhenUsed="0"/>
-    <w:lsdException w:name="No Spacing" w:semiHidden="0" w:uiPriority="1" w:unhideWhenUsed="0" w:qFormat="1"/>
-    <w:lsdException w:name="Light Shading" w:semiHidden="0" w:uiPriority="60" w:unhideWhenUsed="0"/>
-    <w:lsdException w:name="Light List" w:semiHidden="0" w:uiPriority="61" w:unhideWhenUsed="0"/>
-    <w:lsdException w:name="Light Grid" w:semiHidden="0" w:uiPriority="62" w:unhideWhenUsed="0"/>
-    <w:lsdException w:name="Medium Shading 1" w:semiHidden="0" w:uiPriority="63" w:unhideWhenUsed="0"/>
-    <w:lsdException w:name="Medium Shading 2" w:semiHidden="0" w:uiPriority="64" w:unhideWhenUsed="0"/>
-    <w:lsdException w:name="Medium List 1" w:semiHidden="0" w:uiPriority="65" w:unhideWhenUsed="0"/>
-    <w:lsdException w:name="Medium List 2" w:semiHidden="0" w:uiPriority="66" w:unhideWhenUsed="0"/>
-    <w:lsdException w:name="Medium Grid 1" w:semiHidden="0" w:uiPriority="67" w:unhideWhenUsed="0"/>
-    <w:lsdException w:name="Medium Grid 2" w:semiHidden="0" w:uiPriority="68" w:unhideWhenUsed="0"/>
-    <w:lsdException w:name="Medium Grid 3" w:semiHidden="0" w:uiPriority="69" w:unhideWhenUsed="0"/>
-    <w:lsdException w:name="Dark List" w:semiHidden="0" w:uiPriority="70" w:unhideWhenUsed="0"/>
-    <w:lsdException w:name="Colorful Shading" w:semiHidden="0" w:uiPriority="71" w:unhideWhenUsed="0"/>
-    <w:lsdException w:name="Colorful List" w:semiHidden="0" w:uiPriority="72" w:unhideWhenUsed="0"/>
-    <w:lsdException w:name="Colorful Grid" w:semiHidden="0" w:uiPriority="73" w:unhideWhenUsed="0"/>
-    <w:lsdException w:name="Light Shading Accent 1" w:semiHidden="0" w:uiPriority="60" w:unhideWhenUsed="0"/>
-    <w:lsdException w:name="Light List Accent 1" w:semiHidden="0" w:uiPriority="61" w:unhideWhenUsed="0"/>
-    <w:lsdException w:name="Light Grid Accent 1" w:semiHidden="0" w:uiPriority="62" w:unhideWhenUsed="0"/>
-    <w:lsdException w:name="Medium Shading 1 Accent 1" w:semiHidden="0" w:uiPriority="63" w:unhideWhenUsed="0"/>
-    <w:lsdException w:name="Medium Shading 2 Accent 1" w:semiHidden="0" w:uiPriority="64" w:unhideWhenUsed="0"/>
-    <w:lsdException w:name="Medium List 1 Accent 1" w:semiHidden="0" w:uiPriority="65" w:unhideWhenUsed="0"/>
-    <w:lsdException w:name="Revision" w:unhideWhenUsed="0"/>
-    <w:lsdException w:name="List Paragraph" w:semiHidden="0" w:uiPriority="34" w:unhideWhenUsed="0" w:qFormat="1"/>
-    <w:lsdException w:name="Quote" w:semiHidden="0" w:uiPriority="29" w:unhideWhenUsed="0" w:qFormat="1"/>
-    <w:lsdException w:name="Intense Quote" w:semiHidden="0" w:uiPriority="30" w:unhideWhenUsed="0" w:qFormat="1"/>
-    <w:lsdException w:name="Medium List 2 Accent 1" w:semiHidden="0" w:uiPriority="66" w:unhideWhenUsed="0"/>
-    <w:lsdException w:name="Medium Grid 1 Accent 1" w:semiHidden="0" w:uiPriority="67" w:unhideWhenUsed="0"/>
-    <w:lsdException w:name="Medium Grid 2 Accent 1" w:semiHidden="0" w:uiPriority="68" w:unhideWhenUsed="0"/>
-    <w:lsdException w:name="Medium Grid 3 Accent 1" w:semiHidden="0" w:uiPriority="69" w:unhideWhenUsed="0"/>
-    <w:lsdException w:name="Dark List Accent 1" w:semiHidden="0" w:uiPriority="70" w:unhideWhenUsed="0"/>
-    <w:lsdException w:name="Colorful Shading Accent 1" w:semiHidden="0" w:uiPriority="71" w:unhideWhenUsed="0"/>
-    <w:lsdException w:name="Colorful List Accent 1" w:semiHidden="0" w:uiPriority="72" w:unhideWhenUsed="0"/>
-    <w:lsdException w:name="Colorful Grid Accent 1" w:semiHidden="0" w:uiPriority="73" w:unhideWhenUsed="0"/>
-    <w:lsdException w:name="Light Shading Accent 2" w:semiHidden="0" w:uiPriority="60" w:unhideWhenUsed="0"/>
-    <w:lsdException w:name="Light List Accent 2" w:semiHidden="0" w:uiPriority="61" w:unhideWhenUsed="0"/>
-    <w:lsdException w:name="Light Grid Accent 2" w:semiHidden="0" w:uiPriority="62" w:unhideWhenUsed="0"/>
-    <w:lsdException w:name="Medium Shading 1 Accent 2" w:semiHidden="0" w:uiPriority="63" w:unhideWhenUsed="0"/>
-    <w:lsdException w:name="Medium Shading 2 Accent 2" w:semiHidden="0" w:uiPriority="64" w:unhideWhenUsed="0"/>
-    <w:lsdException w:name="Medium List 1 Accent 2" w:semiHidden="0" w:uiPriority="65" w:unhideWhenUsed="0"/>
-    <w:lsdException w:name="Medium List 2 Accent 2" w:semiHidden="0" w:uiPriority="66" w:unhideWhenUsed="0"/>
-    <w:lsdException w:name="Medium Grid 1 Accent 2" w:semiHidden="0" w:uiPriority="67" w:unhideWhenUsed="0"/>
-    <w:lsdException w:name="Medium Grid 2 Accent 2" w:semiHidden="0" w:uiPriority="68" w:unhideWhenUsed="0"/>
-    <w:lsdException w:name="Medium Grid 3 Accent 2" w:semiHidden="0" w:uiPriority="69" w:unhideWhenUsed="0"/>
-    <w:lsdException w:name="Dark List Accent 2" w:semiHidden="0" w:uiPriority="70" w:unhideWhenUsed="0"/>
-    <w:lsdException w:name="Colorful Shading Accent 2" w:semiHidden="0" w:uiPriority="71" w:unhideWhenUsed="0"/>
-    <w:lsdException w:name="Colorful List Accent 2" w:semiHidden="0" w:uiPriority="72" w:unhideWhenUsed="0"/>
-    <w:lsdException w:name="Colorful Grid Accent 2" w:semiHidden="0" w:uiPriority="73" w:unhideWhenUsed="0"/>
-    <w:lsdException w:name="Light Shading Accent 3" w:semiHidden="0" w:uiPriority="60" w:unhideWhenUsed="0"/>
-    <w:lsdException w:name="Light List Accent 3" w:semiHidden="0" w:uiPriority="61" w:unhideWhenUsed="0"/>
-    <w:lsdException w:name="Light Grid Accent 3" w:semiHidden="0" w:uiPriority="62" w:unhideWhenUsed="0"/>
-    <w:lsdException w:name="Medium Shading 1 Accent 3" w:semiHidden="0" w:uiPriority="63" w:unhideWhenUsed="0"/>
-    <w:lsdException w:name="Medium Shading 2 Accent 3" w:semiHidden="0" w:uiPriority="64" w:unhideWhenUsed="0"/>
-    <w:lsdException w:name="Medium List 1 Accent 3" w:semiHidden="0" w:uiPriority="65" w:unhideWhenUsed="0"/>
-    <w:lsdException w:name="Medium List 2 Accent 3" w:semiHidden="0" w:uiPriority="66" w:unhideWhenUsed="0"/>
-    <w:lsdException w:name="Medium Grid 1 Accent 3" w:semiHidden="0" w:uiPriority="67" w:unhideWhenUsed="0"/>
-    <w:lsdException w:name="Medium Grid 2 Accent 3" w:semiHidden="0" w:uiPriority="68" w:unhideWhenUsed="0"/>
-    <w:lsdException w:name="Medium Grid 3 Accent 3" w:semiHidden="0" w:uiPriority="69" w:unhideWhenUsed="0"/>
-    <w:lsdException w:name="Dark List Accent 3" w:semiHidden="0" w:uiPriority="70" w:unhideWhenUsed="0"/>
-    <w:lsdException w:name="Colorful Shading Accent 3" w:semiHidden="0" w:uiPriority="71" w:unhideWhenUsed="0"/>
-    <w:lsdException w:name="Colorful List Accent 3" w:semiHidden="0" w:uiPriority="72" w:unhideWhenUsed="0"/>
-    <w:lsdException w:name="Colorful Grid Accent 3" w:semiHidden="0" w:uiPriority="73" w:unhideWhenUsed="0"/>
-    <w:lsdException w:name="Light Shading Accent 4" w:semiHidden="0" w:uiPriority="60" w:unhideWhenUsed="0"/>
-    <w:lsdException w:name="Light List Accent 4" w:semiHidden="0" w:uiPriority="61" w:unhideWhenUsed="0"/>
-    <w:lsdException w:name="Light Grid Accent 4" w:semiHidden="0" w:uiPriority="62" w:unhideWhenUsed="0"/>
-    <w:lsdException w:name="Medium Shading 1 Accent 4" w:semiHidden="0" w:uiPriority="63" w:unhideWhenUsed="0"/>
-    <w:lsdException w:name="Medium Shading 2 Accent 4" w:semiHidden="0" w:uiPriority="64" w:unhideWhenUsed="0"/>
-    <w:lsdException w:name="Medium List 1 Accent 4" w:semiHidden="0" w:uiPriority="65" w:unhideWhenUsed="0"/>
-    <w:lsdException w:name="Medium List 2 Accent 4" w:semiHidden="0" w:uiPriority="66" w:unhideWhenUsed="0"/>
-    <w:lsdException w:name="Medium Grid 1 Accent 4" w:semiHidden="0" w:uiPriority="67" w:unhideWhenUsed="0"/>
-    <w:lsdException w:name="Medium Grid 2 Accent 4" w:semiHidden="0" w:uiPriority="68" w:unhideWhenUsed="0"/>
-    <w:lsdException w:name="Medium Grid 3 Accent 4" w:semiHidden="0" w:uiPriority="69" w:unhideWhenUsed="0"/>
-    <w:lsdException w:name="Dark List Accent 4" w:semiHidden="0" w:uiPriority="70" w:unhideWhenUsed="0"/>
-    <w:lsdException w:name="Colorful Shading Accent 4" w:semiHidden="0" w:uiPriority="71" w:unhideWhenUsed="0"/>
-    <w:lsdException w:name="Colorful List Accent 4" w:semiHidden="0" w:uiPriority="72" w:unhideWhenUsed="0"/>
-    <w:lsdException w:name="Colorful Grid Accent 4" w:semiHidden="0" w:uiPriority="73" w:unhideWhenUsed="0"/>
-    <w:lsdException w:name="Light Shading Accent 5" w:semiHidden="0" w:uiPriority="60" w:unhideWhenUsed="0"/>
-    <w:lsdException w:name="Light List Accent 5" w:semiHidden="0" w:uiPriority="61" w:unhideWhenUsed="0"/>
-    <w:lsdException w:name="Light Grid Accent 5" w:semiHidden="0" w:uiPriority="62" w:unhideWhenUsed="0"/>
-    <w:lsdException w:name="Medium Shading 1 Accent 5" w:semiHidden="0" w:uiPriority="63" w:unhideWhenUsed="0"/>
-    <w:lsdException w:name="Medium Shading 2 Accent 5" w:semiHidden="0" w:uiPriority="64" w:unhideWhenUsed="0"/>
-    <w:lsdException w:name="Medium List 1 Accent 5" w:semiHidden="0" w:uiPriority="65" w:unhideWhenUsed="0"/>
-    <w:lsdException w:name="Medium List 2 Accent 5" w:semiHidden="0" w:uiPriority="66" w:unhideWhenUsed="0"/>
-    <w:lsdException w:name="Medium Grid 1 Accent 5" w:semiHidden="0" w:uiPriority="67" w:unhideWhenUsed="0"/>
-    <w:lsdException w:name="Medium Grid 2 Accent 5" w:semiHidden="0" w:uiPriority="68" w:unhideWhenUsed="0"/>
-    <w:lsdException w:name="Medium Grid 3 Accent 5" w:semiHidden="0" w:uiPriority="69" w:unhideWhenUsed="0"/>
-    <w:lsdException w:name="Dark List Accent 5" w:semiHidden="0" w:uiPriority="70" w:unhideWhenUsed="0"/>
-    <w:lsdException w:name="Colorful Shading Accent 5" w:semiHidden="0" w:uiPriority="71" w:unhideWhenUsed="0"/>
-    <w:lsdException w:name="Colorful List Accent 5" w:semiHidden="0" w:uiPriority="72" w:unhideWhenUsed="0"/>
-    <w:lsdException w:name="Colorful Grid Accent 5" w:semiHidden="0" w:uiPriority="73" w:unhideWhenUsed="0"/>
-    <w:lsdException w:name="Light Shading Accent 6" w:semiHidden="0" w:uiPriority="60" w:unhideWhenUsed="0"/>
-    <w:lsdException w:name="Light List Accent 6" w:semiHidden="0" w:uiPriority="61" w:unhideWhenUsed="0"/>
-    <w:lsdException w:name="Light Grid Accent 6" w:semiHidden="0" w:uiPriority="62" w:unhideWhenUsed="0"/>
-    <w:lsdException w:name="Medium Shading 1 Accent 6" w:semiHidden="0" w:uiPriority="63" w:unhideWhenUsed="0"/>
-    <w:lsdException w:name="Medium Shading 2 Accent 6" w:semiHidden="0" w:uiPriority="64" w:unhideWhenUsed="0"/>
-    <w:lsdException w:name="Medium List 1 Accent 6" w:semiHidden="0" w:uiPriority="65" w:unhideWhenUsed="0"/>
-    <w:lsdException w:name="Medium List 2 Accent 6" w:semiHidden="0" w:uiPriority="66" w:unhideWhenUsed="0"/>
-    <w:lsdException w:name="Medium Grid 1 Accent 6" w:semiHidden="0" w:uiPriority="67" w:unhideWhenUsed="0"/>
-    <w:lsdException w:name="Medium Grid 2 Accent 6" w:semiHidden="0" w:uiPriority="68" w:unhideWhenUsed="0"/>
-    <w:lsdException w:name="Medium Grid 3 Accent 6" w:semiHidden="0" w:uiPriority="69" w:unhideWhenUsed="0"/>
-    <w:lsdException w:name="Dark List Accent 6" w:semiHidden="0" w:uiPriority="70" w:unhideWhenUsed="0"/>
-    <w:lsdException w:name="Colorful Shading Accent 6" w:semiHidden="0" w:uiPriority="71" w:unhideWhenUsed="0"/>
-    <w:lsdException w:name="Colorful List Accent 6" w:semiHidden="0" w:uiPriority="72" w:unhideWhenUsed="0"/>
-    <w:lsdException w:name="Colorful Grid Accent 6" w:semiHidden="0" w:uiPriority="73" w:unhideWhenUsed="0"/>
-    <w:lsdException w:name="Subtle Emphasis" w:semiHidden="0" w:uiPriority="19" w:unhideWhenUsed="0" w:qFormat="1"/>
-    <w:lsdException w:name="Intense Emphasis" w:semiHidden="0" w:uiPriority="21" w:unhideWhenUsed="0" w:qFormat="1"/>
-    <w:lsdException w:name="Subtle Reference" w:semiHidden="0" w:uiPriority="31" w:unhideWhenUsed="0" w:qFormat="1"/>
-    <w:lsdException w:name="Intense Reference" w:semiHidden="0" w:uiPriority="32" w:unhideWhenUsed="0" w:qFormat="1"/>
-    <w:lsdException w:name="Book Title" w:semiHidden="0" w:uiPriority="33" w:unhideWhenUsed="0" w:qFormat="1"/>
-    <w:lsdException w:name="Bibliography" w:uiPriority="37"/>
-    <w:lsdException w:name="TOC Heading" w:uiPriority="39" w:qFormat="1"/>
-  </w:latentStyles>
-  <w:style w:type="paragraph" w:default="1" w:styleId="Normal">
-    <w:name w:val="Normal"/>
-    <w:qFormat/>
-  </w:style>
-  <w:style w:type="character" w:default="1" w:styleId="DefaultParagraphFont">
-    <w:name w:val="Default Paragraph Font"/>
-    <w:uiPriority w:val="1"/>
-    <w:semiHidden/>
-    <w:unhideWhenUsed/>
-  </w:style>
-  <w:style w:type="table" w:default="1" w:styleId="TableNormal">
-    <w:name w:val="Normal Table"/>
-    <w:uiPriority w:val="99"/>
-    <w:semiHidden/>
-    <w:unhideWhenUsed/>
-    <w:tblPr>
-      <w:tblInd w:w="0" w:type="dxa"/>
-      <w:tblCellMar>
-        <w:top w:w="0" w:type="dxa"/>
-        <w:left w:w="108" w:type="dxa"/>
-        <w:bottom w:w="0" w:type="dxa"/>
-        <w:right w:w="108" w:type="dxa"/>
-      </w:tblCellMar>
-    </w:tblPr>
-  </w:style>
-  <w:style w:type="numbering" w:default="1" w:styleId="NoList">
-    <w:name w:val="No List"/>
-    <w:uiPriority w:val="99"/>
-    <w:semiHidden/>
-    <w:unhideWhenUsed/>
-  </w:style>
-  <w:style w:type="character" w:styleId="PlaceholderText">
-    <w:name w:val="Placeholder Text"/>
-    <w:basedOn w:val="DefaultParagraphFont"/>
-    <w:uiPriority w:val="99"/>
-    <w:semiHidden/>
-    <w:rsid w:val="007D6370"/>
-    <w:rPr>
-      <w:color w:val="808080"/>
-    </w:rPr>
-  </w:style>
-</w:styles>
-</file>
-
-<file path=word/glossary/stylesWithEffects.xml><?xml version="1.0" encoding="utf-8"?>
-<w:styles xmlns:wpc="http://schemas.microsoft.com/office/word/2010/wordprocessingCanvas" xmlns:mc="http://schemas.openxmlformats.org/markup-compatibility/2006" xmlns:o="urn:schemas-microsoft-com:office:office" xmlns:r="http://schemas.openxmlformats.org/officeDocument/2006/relationships" xmlns:m="http://schemas.openxmlformats.org/officeDocument/2006/math" xmlns:v="urn:schemas-microsoft-com:vml" xmlns:wp14="http://schemas.microsoft.com/office/word/2010/wordprocessingDrawing" xmlns:wp="http://schemas.openxmlformats.org/drawingml/2006/wordprocessingDrawing" xmlns:w10="urn:schemas-microsoft-com:office:word" xmlns:w="http://schemas.openxmlformats.org/wordprocessingml/2006/main" xmlns:w14="http://schemas.microsoft.com/office/word/2010/wordml" xmlns:wpg="http://schemas.microsoft.com/office/word/2010/wordprocessingGroup" xmlns:wpi="http://schemas.microsoft.com/office/word/2010/wordprocessingInk" xmlns:wne="http://schemas.microsoft.com/office/word/2006/wordml" xmlns:wps="http://schemas.microsoft.com/office/word/2010/wordprocessingShape" mc:Ignorable="w14 wp14">
-  <w:docDefaults>
-    <w:rPrDefault>
-      <w:rPr>
-        <w:rFonts w:asciiTheme="minorHAnsi" w:eastAsiaTheme="minorEastAsia" w:hAnsiTheme="minorHAnsi" w:cstheme="minorBidi"/>
-        <w:sz w:val="22"/>
-        <w:szCs w:val="22"/>
-        <w:lang w:val="en-US" w:eastAsia="en-US" w:bidi="ar-SA"/>
-      </w:rPr>
-    </w:rPrDefault>
-    <w:pPrDefault>
-      <w:pPr>
-        <w:spacing w:after="200" w:line="276" w:lineRule="auto"/>
-      </w:pPr>
-    </w:pPrDefault>
-  </w:docDefaults>
-  <w:latentStyles w:defLockedState="0" w:defUIPriority="99" w:defSemiHidden="1" w:defUnhideWhenUsed="1" w:defQFormat="0" w:count="267">
-    <w:lsdException w:name="Normal" w:semiHidden="0" w:uiPriority="0" w:unhideWhenUsed="0" w:qFormat="1"/>
-    <w:lsdException w:name="heading 1" w:semiHidden="0" w:uiPriority="9" w:unhideWhenUsed="0" w:qFormat="1"/>
-    <w:lsdException w:name="heading 2" w:uiPriority="9" w:qFormat="1"/>
-    <w:lsdException w:name="heading 3" w:uiPriority="9" w:qFormat="1"/>
-    <w:lsdException w:name="heading 4" w:uiPriority="9" w:qFormat="1"/>
-    <w:lsdException w:name="heading 5" w:uiPriority="9" w:qFormat="1"/>
-    <w:lsdException w:name="heading 6" w:uiPriority="9" w:qFormat="1"/>
-    <w:lsdException w:name="heading 7" w:uiPriority="9" w:qFormat="1"/>
-    <w:lsdException w:name="heading 8" w:uiPriority="9" w:qFormat="1"/>
-    <w:lsdException w:name="heading 9" w:uiPriority="9" w:qFormat="1"/>
-    <w:lsdException w:name="toc 1" w:uiPriority="39"/>
-    <w:lsdException w:name="toc 2" w:uiPriority="39"/>
-    <w:lsdException w:name="toc 3" w:uiPriority="39"/>
-    <w:lsdException w:name="toc 4" w:uiPriority="39"/>
-    <w:lsdException w:name="toc 5" w:uiPriority="39"/>
-    <w:lsdException w:name="toc 6" w:uiPriority="39"/>
-    <w:lsdException w:name="toc 7" w:uiPriority="39"/>
-    <w:lsdException w:name="toc 8" w:uiPriority="39"/>
-    <w:lsdException w:name="toc 9" w:uiPriority="39"/>
-    <w:lsdException w:name="caption" w:uiPriority="35" w:qFormat="1"/>
-    <w:lsdException w:name="Title" w:semiHidden="0" w:uiPriority="10" w:unhideWhenUsed="0" w:qFormat="1"/>
-    <w:lsdException w:name="Default Paragraph Font" w:uiPriority="1"/>
-    <w:lsdException w:name="Subtitle" w:semiHidden="0" w:uiPriority="11" w:unhideWhenUsed="0" w:qFormat="1"/>
-    <w:lsdException w:name="Strong" w:semiHidden="0" w:uiPriority="22" w:unhideWhenUsed="0" w:qFormat="1"/>
-    <w:lsdException w:name="Emphasis" w:semiHidden="0" w:uiPriority="20" w:unhideWhenUsed="0" w:qFormat="1"/>
-    <w:lsdException w:name="Table Grid" w:semiHidden="0" w:uiPriority="59" w:unhideWhenUsed="0"/>
-    <w:lsdException w:name="Placeholder Text" w:unhideWhenUsed="0"/>
-    <w:lsdException w:name="No Spacing" w:semiHidden="0" w:uiPriority="1" w:unhideWhenUsed="0" w:qFormat="1"/>
-    <w:lsdException w:name="Light Shading" w:semiHidden="0" w:uiPriority="60" w:unhideWhenUsed="0"/>
-    <w:lsdException w:name="Light List" w:semiHidden="0" w:uiPriority="61" w:unhideWhenUsed="0"/>
-    <w:lsdException w:name="Light Grid" w:semiHidden="0" w:uiPriority="62" w:unhideWhenUsed="0"/>
-    <w:lsdException w:name="Medium Shading 1" w:semiHidden="0" w:uiPriority="63" w:unhideWhenUsed="0"/>
-    <w:lsdException w:name="Medium Shading 2" w:semiHidden="0" w:uiPriority="64" w:unhideWhenUsed="0"/>
-    <w:lsdException w:name="Medium List 1" w:semiHidden="0" w:uiPriority="65" w:unhideWhenUsed="0"/>
-    <w:lsdException w:name="Medium List 2" w:semiHidden="0" w:uiPriority="66" w:unhideWhenUsed="0"/>
-    <w:lsdException w:name="Medium Grid 1" w:semiHidden="0" w:uiPriority="67" w:unhideWhenUsed="0"/>
-    <w:lsdException w:name="Medium Grid 2" w:semiHidden="0" w:uiPriority="68" w:unhideWhenUsed="0"/>
-    <w:lsdException w:name="Medium Grid 3" w:semiHidden="0" w:uiPriority="69" w:unhideWhenUsed="0"/>
-    <w:lsdException w:name="Dark List" w:semiHidden="0" w:uiPriority="70" w:unhideWhenUsed="0"/>
-    <w:lsdException w:name="Colorful Shading" w:semiHidden="0" w:uiPriority="71" w:unhideWhenUsed="0"/>
-    <w:lsdException w:name="Colorful List" w:semiHidden="0" w:uiPriority="72" w:unhideWhenUsed="0"/>
-    <w:lsdException w:name="Colorful Grid" w:semiHidden="0" w:uiPriority="73" w:unhideWhenUsed="0"/>
-    <w:lsdException w:name="Light Shading Accent 1" w:semiHidden="0" w:uiPriority="60" w:unhideWhenUsed="0"/>
-    <w:lsdException w:name="Light List Accent 1" w:semiHidden="0" w:uiPriority="61" w:unhideWhenUsed="0"/>
-    <w:lsdException w:name="Light Grid Accent 1" w:semiHidden="0" w:uiPriority="62" w:unhideWhenUsed="0"/>
-    <w:lsdException w:name="Medium Shading 1 Accent 1" w:semiHidden="0" w:uiPriority="63" w:unhideWhenUsed="0"/>
-    <w:lsdException w:name="Medium Shading 2 Accent 1" w:semiHidden="0" w:uiPriority="64" w:unhideWhenUsed="0"/>
-    <w:lsdException w:name="Medium List 1 Accent 1" w:semiHidden="0" w:uiPriority="65" w:unhideWhenUsed="0"/>
-    <w:lsdException w:name="Revision" w:unhideWhenUsed="0"/>
-    <w:lsdException w:name="List Paragraph" w:semiHidden="0" w:uiPriority="34" w:unhideWhenUsed="0" w:qFormat="1"/>
-    <w:lsdException w:name="Quote" w:semiHidden="0" w:uiPriority="29" w:unhideWhenUsed="0" w:qFormat="1"/>
-    <w:lsdException w:name="Intense Quote" w:semiHidden="0" w:uiPriority="30" w:unhideWhenUsed="0" w:qFormat="1"/>
-    <w:lsdException w:name="Medium List 2 Accent 1" w:semiHidden="0" w:uiPriority="66" w:unhideWhenUsed="0"/>
-    <w:lsdException w:name="Medium Grid 1 Accent 1" w:semiHidden="0" w:uiPriority="67" w:unhideWhenUsed="0"/>
-    <w:lsdException w:name="Medium Grid 2 Accent 1" w:semiHidden="0" w:uiPriority="68" w:unhideWhenUsed="0"/>
-    <w:lsdException w:name="Medium Grid 3 Accent 1" w:semiHidden="0" w:uiPriority="69" w:unhideWhenUsed="0"/>
-    <w:lsdException w:name="Dark List Accent 1" w:semiHidden="0" w:uiPriority="70" w:unhideWhenUsed="0"/>
-    <w:lsdException w:name="Colorful Shading Accent 1" w:semiHidden="0" w:uiPriority="71" w:unhideWhenUsed="0"/>
-    <w:lsdException w:name="Colorful List Accent 1" w:semiHidden="0" w:uiPriority="72" w:unhideWhenUsed="0"/>
-    <w:lsdException w:name="Colorful Grid Accent 1" w:semiHidden="0" w:uiPriority="73" w:unhideWhenUsed="0"/>
-    <w:lsdException w:name="Light Shading Accent 2" w:semiHidden="0" w:uiPriority="60" w:unhideWhenUsed="0"/>
-    <w:lsdException w:name="Light List Accent 2" w:semiHidden="0" w:uiPriority="61" w:unhideWhenUsed="0"/>
-    <w:lsdException w:name="Light Grid Accent 2" w:semiHidden="0" w:uiPriority="62" w:unhideWhenUsed="0"/>
-    <w:lsdException w:name="Medium Shading 1 Accent 2" w:semiHidden="0" w:uiPriority="63" w:unhideWhenUsed="0"/>
-    <w:lsdException w:name="Medium Shading 2 Accent 2" w:semiHidden="0" w:uiPriority="64" w:unhideWhenUsed="0"/>
-    <w:lsdException w:name="Medium List 1 Accent 2" w:semiHidden="0" w:uiPriority="65" w:unhideWhenUsed="0"/>
-    <w:lsdException w:name="Medium List 2 Accent 2" w:semiHidden="0" w:uiPriority="66" w:unhideWhenUsed="0"/>
-    <w:lsdException w:name="Medium Grid 1 Accent 2" w:semiHidden="0" w:uiPriority="67" w:unhideWhenUsed="0"/>
-    <w:lsdException w:name="Medium Grid 2 Accent 2" w:semiHidden="0" w:uiPriority="68" w:unhideWhenUsed="0"/>
-    <w:lsdException w:name="Medium Grid 3 Accent 2" w:semiHidden="0" w:uiPriority="69" w:unhideWhenUsed="0"/>
-    <w:lsdException w:name="Dark List Accent 2" w:semiHidden="0" w:uiPriority="70" w:unhideWhenUsed="0"/>
-    <w:lsdException w:name="Colorful Shading Accent 2" w:semiHidden="0" w:uiPriority="71" w:unhideWhenUsed="0"/>
-    <w:lsdException w:name="Colorful List Accent 2" w:semiHidden="0" w:uiPriority="72" w:unhideWhenUsed="0"/>
-    <w:lsdException w:name="Colorful Grid Accent 2" w:semiHidden="0" w:uiPriority="73" w:unhideWhenUsed="0"/>
-    <w:lsdException w:name="Light Shading Accent 3" w:semiHidden="0" w:uiPriority="60" w:unhideWhenUsed="0"/>
-    <w:lsdException w:name="Light List Accent 3" w:semiHidden="0" w:uiPriority="61" w:unhideWhenUsed="0"/>
-    <w:lsdException w:name="Light Grid Accent 3" w:semiHidden="0" w:uiPriority="62" w:unhideWhenUsed="0"/>
-    <w:lsdException w:name="Medium Shading 1 Accent 3" w:semiHidden="0" w:uiPriority="63" w:unhideWhenUsed="0"/>
-    <w:lsdException w:name="Medium Shading 2 Accent 3" w:semiHidden="0" w:uiPriority="64" w:unhideWhenUsed="0"/>
-    <w:lsdException w:name="Medium List 1 Accent 3" w:semiHidden="0" w:uiPriority="65" w:unhideWhenUsed="0"/>
-    <w:lsdException w:name="Medium List 2 Accent 3" w:semiHidden="0" w:uiPriority="66" w:unhideWhenUsed="0"/>
-    <w:lsdException w:name="Medium Grid 1 Accent 3" w:semiHidden="0" w:uiPriority="67" w:unhideWhenUsed="0"/>
-    <w:lsdException w:name="Medium Grid 2 Accent 3" w:semiHidden="0" w:uiPriority="68" w:unhideWhenUsed="0"/>
-    <w:lsdException w:name="Medium Grid 3 Accent 3" w:semiHidden="0" w:uiPriority="69" w:unhideWhenUsed="0"/>
-    <w:lsdException w:name="Dark List Accent 3" w:semiHidden="0" w:uiPriority="70" w:unhideWhenUsed="0"/>
-    <w:lsdException w:name="Colorful Shading Accent 3" w:semiHidden="0" w:uiPriority="71" w:unhideWhenUsed="0"/>
-    <w:lsdException w:name="Colorful List Accent 3" w:semiHidden="0" w:uiPriority="72" w:unhideWhenUsed="0"/>
-    <w:lsdException w:name="Colorful Grid Accent 3" w:semiHidden="0" w:uiPriority="73" w:unhideWhenUsed="0"/>
-    <w:lsdException w:name="Light Shading Accent 4" w:semiHidden="0" w:uiPriority="60" w:unhideWhenUsed="0"/>
-    <w:lsdException w:name="Light List Accent 4" w:semiHidden="0" w:uiPriority="61" w:unhideWhenUsed="0"/>
-    <w:lsdException w:name="Light Grid Accent 4" w:semiHidden="0" w:uiPriority="62" w:unhideWhenUsed="0"/>
-    <w:lsdException w:name="Medium Shading 1 Accent 4" w:semiHidden="0" w:uiPriority="63" w:unhideWhenUsed="0"/>
-    <w:lsdException w:name="Medium Shading 2 Accent 4" w:semiHidden="0" w:uiPriority="64" w:unhideWhenUsed="0"/>
-    <w:lsdException w:name="Medium List 1 Accent 4" w:semiHidden="0" w:uiPriority="65" w:unhideWhenUsed="0"/>
-    <w:lsdException w:name="Medium List 2 Accent 4" w:semiHidden="0" w:uiPriority="66" w:unhideWhenUsed="0"/>
-    <w:lsdException w:name="Medium Grid 1 Accent 4" w:semiHidden="0" w:uiPriority="67" w:unhideWhenUsed="0"/>
-    <w:lsdException w:name="Medium Grid 2 Accent 4" w:semiHidden="0" w:uiPriority="68" w:unhideWhenUsed="0"/>
-    <w:lsdException w:name="Medium Grid 3 Accent 4" w:semiHidden="0" w:uiPriority="69" w:unhideWhenUsed="0"/>
-    <w:lsdException w:name="Dark List Accent 4" w:semiHidden="0" w:uiPriority="70" w:unhideWhenUsed="0"/>
-    <w:lsdException w:name="Colorful Shading Accent 4" w:semiHidden="0" w:uiPriority="71" w:unhideWhenUsed="0"/>
-    <w:lsdException w:name="Colorful List Accent 4" w:semiHidden="0" w:uiPriority="72" w:unhideWhenUsed="0"/>
-    <w:lsdException w:name="Colorful Grid Accent 4" w:semiHidden="0" w:uiPriority="73" w:unhideWhenUsed="0"/>
-    <w:lsdException w:name="Light Shading Accent 5" w:semiHidden="0" w:uiPriority="60" w:unhideWhenUsed="0"/>
-    <w:lsdException w:name="Light List Accent 5" w:semiHidden="0" w:uiPriority="61" w:unhideWhenUsed="0"/>
-    <w:lsdException w:name="Light Grid Accent 5" w:semiHidden="0" w:uiPriority="62" w:unhideWhenUsed="0"/>
-    <w:lsdException w:name="Medium Shading 1 Accent 5" w:semiHidden="0" w:uiPriority="63" w:unhideWhenUsed="0"/>
-    <w:lsdException w:name="Medium Shading 2 Accent 5" w:semiHidden="0" w:uiPriority="64" w:unhideWhenUsed="0"/>
-    <w:lsdException w:name="Medium List 1 Accent 5" w:semiHidden="0" w:uiPriority="65" w:unhideWhenUsed="0"/>
-    <w:lsdException w:name="Medium List 2 Accent 5" w:semiHidden="0" w:uiPriority="66" w:unhideWhenUsed="0"/>
-    <w:lsdException w:name="Medium Grid 1 Accent 5" w:semiHidden="0" w:uiPriority="67" w:unhideWhenUsed="0"/>
-    <w:lsdException w:name="Medium Grid 2 Accent 5" w:semiHidden="0" w:uiPriority="68" w:unhideWhenUsed="0"/>
-    <w:lsdException w:name="Medium Grid 3 Accent 5" w:semiHidden="0" w:uiPriority="69" w:unhideWhenUsed="0"/>
-    <w:lsdException w:name="Dark List Accent 5" w:semiHidden="0" w:uiPriority="70" w:unhideWhenUsed="0"/>
-    <w:lsdException w:name="Colorful Shading Accent 5" w:semiHidden="0" w:uiPriority="71" w:unhideWhenUsed="0"/>
-    <w:lsdException w:name="Colorful List Accent 5" w:semiHidden="0" w:uiPriority="72" w:unhideWhenUsed="0"/>
-    <w:lsdException w:name="Colorful Grid Accent 5" w:semiHidden="0" w:uiPriority="73" w:unhideWhenUsed="0"/>
-    <w:lsdException w:name="Light Shading Accent 6" w:semiHidden="0" w:uiPriority="60" w:unhideWhenUsed="0"/>
-    <w:lsdException w:name="Light List Accent 6" w:semiHidden="0" w:uiPriority="61" w:unhideWhenUsed="0"/>
-    <w:lsdException w:name="Light Grid Accent 6" w:semiHidden="0" w:uiPriority="62" w:unhideWhenUsed="0"/>
-    <w:lsdException w:name="Medium Shading 1 Accent 6" w:semiHidden="0" w:uiPriority="63" w:unhideWhenUsed="0"/>
-    <w:lsdException w:name="Medium Shading 2 Accent 6" w:semiHidden="0" w:uiPriority="64" w:unhideWhenUsed="0"/>
-    <w:lsdException w:name="Medium List 1 Accent 6" w:semiHidden="0" w:uiPriority="65" w:unhideWhenUsed="0"/>
-    <w:lsdException w:name="Medium List 2 Accent 6" w:semiHidden="0" w:uiPriority="66" w:unhideWhenUsed="0"/>
-    <w:lsdException w:name="Medium Grid 1 Accent 6" w:semiHidden="0" w:uiPriority="67" w:unhideWhenUsed="0"/>
-    <w:lsdException w:name="Medium Grid 2 Accent 6" w:semiHidden="0" w:uiPriority="68" w:unhideWhenUsed="0"/>
-    <w:lsdException w:name="Medium Grid 3 Accent 6" w:semiHidden="0" w:uiPriority="69" w:unhideWhenUsed="0"/>
-    <w:lsdException w:name="Dark List Accent 6" w:semiHidden="0" w:uiPriority="70" w:unhideWhenUsed="0"/>
-    <w:lsdException w:name="Colorful Shading Accent 6" w:semiHidden="0" w:uiPriority="71" w:unhideWhenUsed="0"/>
-    <w:lsdException w:name="Colorful List Accent 6" w:semiHidden="0" w:uiPriority="72" w:unhideWhenUsed="0"/>
-    <w:lsdException w:name="Colorful Grid Accent 6" w:semiHidden="0" w:uiPriority="73" w:unhideWhenUsed="0"/>
-    <w:lsdException w:name="Subtle Emphasis" w:semiHidden="0" w:uiPriority="19" w:unhideWhenUsed="0" w:qFormat="1"/>
-    <w:lsdException w:name="Intense Emphasis" w:semiHidden="0" w:uiPriority="21" w:unhideWhenUsed="0" w:qFormat="1"/>
-    <w:lsdException w:name="Subtle Reference" w:semiHidden="0" w:uiPriority="31" w:unhideWhenUsed="0" w:qFormat="1"/>
-    <w:lsdException w:name="Intense Reference" w:semiHidden="0" w:uiPriority="32" w:unhideWhenUsed="0" w:qFormat="1"/>
-    <w:lsdException w:name="Book Title" w:semiHidden="0" w:uiPriority="33" w:unhideWhenUsed="0" w:qFormat="1"/>
-    <w:lsdException w:name="Bibliography" w:uiPriority="37"/>
-    <w:lsdException w:name="TOC Heading" w:uiPriority="39" w:qFormat="1"/>
-  </w:latentStyles>
-  <w:style w:type="paragraph" w:default="1" w:styleId="Normal">
-    <w:name w:val="Normal"/>
-    <w:qFormat/>
-  </w:style>
-  <w:style w:type="character" w:default="1" w:styleId="DefaultParagraphFont">
-    <w:name w:val="Default Paragraph Font"/>
-    <w:uiPriority w:val="1"/>
-    <w:semiHidden/>
-    <w:unhideWhenUsed/>
-  </w:style>
-  <w:style w:type="table" w:default="1" w:styleId="TableNormal">
-    <w:name w:val="Normal Table"/>
-    <w:uiPriority w:val="99"/>
-    <w:semiHidden/>
-    <w:unhideWhenUsed/>
-    <w:tblPr>
-      <w:tblInd w:w="0" w:type="dxa"/>
-      <w:tblCellMar>
-        <w:top w:w="0" w:type="dxa"/>
-        <w:left w:w="108" w:type="dxa"/>
-        <w:bottom w:w="0" w:type="dxa"/>
-        <w:right w:w="108" w:type="dxa"/>
-      </w:tblCellMar>
-    </w:tblPr>
-  </w:style>
-  <w:style w:type="numbering" w:default="1" w:styleId="NoList">
-    <w:name w:val="No List"/>
-    <w:uiPriority w:val="99"/>
-    <w:semiHidden/>
-    <w:unhideWhenUsed/>
-  </w:style>
-  <w:style w:type="character" w:styleId="PlaceholderText">
-    <w:name w:val="Placeholder Text"/>
-    <w:basedOn w:val="DefaultParagraphFont"/>
-    <w:uiPriority w:val="99"/>
-    <w:semiHidden/>
-    <w:rsid w:val="007D6370"/>
-    <w:rPr>
-      <w:color w:val="808080"/>
-    </w:rPr>
-  </w:style>
-</w:styles>
-</file>
-
-<file path=word/glossary/webSettings.xml><?xml version="1.0" encoding="utf-8"?>
-<w:webSettings xmlns:mc="http://schemas.openxmlformats.org/markup-compatibility/2006" xmlns:r="http://schemas.openxmlformats.org/officeDocument/2006/relationships" xmlns:w="http://schemas.openxmlformats.org/wordprocessingml/2006/main" xmlns:w14="http://schemas.microsoft.com/office/word/2010/wordml" mc:Ignorable="w14">
-  <w:optimizeForBrowser/>
-  <w:allowPNG/>
-</w:webSettings>
-</file>
-
 <file path=word/theme/theme1.xml><?xml version="1.0" encoding="utf-8"?>
 <a:theme xmlns:a="http://schemas.openxmlformats.org/drawingml/2006/main" name="Office Theme">
   <a:themeElements>
@@ -17587,6 +17568,21 @@
 </file>
 
 <file path=customXml/item1.xml><?xml version="1.0" encoding="utf-8"?>
+<p:properties xmlns:p="http://schemas.microsoft.com/office/2006/metadata/properties" xmlns:xsi="http://www.w3.org/2001/XMLSchema-instance">
+  <documentManagement>
+    <ContentTypeId xmlns="http://schemas.microsoft.com/sharepoint/v3">0x0056BD8EAE6FAF36488DB4D7E32B557BC9</ContentTypeId>
+    <_SourceUrl xmlns="http://schemas.microsoft.com/sharepoint/v3" xsi:nil="true"/>
+    <AutoVersionDisabled xmlns="http://schemas.microsoft.com/sharepoint/v3">false</AutoVersionDisabled>
+    <ItemType xmlns="http://schemas.microsoft.com/sharepoint/v3">1</ItemType>
+    <Order xmlns="http://schemas.microsoft.com/sharepoint/v3" xsi:nil="true"/>
+    <_SharedFileIndex xmlns="http://schemas.microsoft.com/sharepoint/v3" xsi:nil="true"/>
+    <MetaInfo xmlns="http://schemas.microsoft.com/sharepoint/v3" xsi:nil="true"/>
+    <Description xmlns="http://schemas.microsoft.com/sharepoint/v3" xsi:nil="true"/>
+  </documentManagement>
+</p:properties>
+</file>
+
+<file path=customXml/item2.xml><?xml version="1.0" encoding="utf-8"?>
 <ct:contentTypeSchema xmlns:ct="http://schemas.microsoft.com/office/2006/metadata/contentType" xmlns:ma="http://schemas.microsoft.com/office/2006/metadata/properties/metaAttributes" ct:_="" ma:_="" ma:contentTypeName="_Docs_" ma:contentTypeID="0x0056BD8EAE6FAF36488DB4D7E32B557BC9" ma:contentTypeVersion="" ma:contentTypeDescription="" ma:contentTypeScope="" ma:versionID="b24a59f726d28f46a69a0a8240ee44ed">
   <xsd:schema xmlns:xsd="http://www.w3.org/2001/XMLSchema" xmlns:p="http://schemas.microsoft.com/office/2006/metadata/properties" xmlns:ns1="http://schemas.microsoft.com/sharepoint/v3" targetNamespace="http://schemas.microsoft.com/office/2006/metadata/properties" ma:root="true" ma:fieldsID="3e5d9eca856144ce6ca1da655f95619c" ns1:_="">
     <xsd:import namespace="http://schemas.microsoft.com/sharepoint/v3"/>
@@ -17940,26 +17936,20 @@
 </ct:contentTypeSchema>
 </file>
 
-<file path=customXml/item2.xml><?xml version="1.0" encoding="utf-8"?>
-<p:properties xmlns:p="http://schemas.microsoft.com/office/2006/metadata/properties" xmlns:xsi="http://www.w3.org/2001/XMLSchema-instance">
-  <documentManagement>
-    <ContentTypeId xmlns="http://schemas.microsoft.com/sharepoint/v3">0x0056BD8EAE6FAF36488DB4D7E32B557BC9</ContentTypeId>
-    <_SourceUrl xmlns="http://schemas.microsoft.com/sharepoint/v3" xsi:nil="true"/>
-    <AutoVersionDisabled xmlns="http://schemas.microsoft.com/sharepoint/v3">false</AutoVersionDisabled>
-    <ItemType xmlns="http://schemas.microsoft.com/sharepoint/v3">1</ItemType>
-    <Order xmlns="http://schemas.microsoft.com/sharepoint/v3" xsi:nil="true"/>
-    <_SharedFileIndex xmlns="http://schemas.microsoft.com/sharepoint/v3" xsi:nil="true"/>
-    <MetaInfo xmlns="http://schemas.microsoft.com/sharepoint/v3" xsi:nil="true"/>
-    <Description xmlns="http://schemas.microsoft.com/sharepoint/v3" xsi:nil="true"/>
-  </documentManagement>
-</p:properties>
-</file>
-
 <file path=customXml/item3.xml><?xml version="1.0" encoding="utf-8"?>
 <b:Sources xmlns:b="http://schemas.openxmlformats.org/officeDocument/2006/bibliography" xmlns="http://schemas.openxmlformats.org/officeDocument/2006/bibliography" SelectedStyle="\APA.XSL" StyleName="APA"/>
 </file>
 
 <file path=customXml/itemProps1.xml><?xml version="1.0" encoding="utf-8"?>
+<ds:datastoreItem xmlns:ds="http://schemas.openxmlformats.org/officeDocument/2006/customXml" ds:itemID="{42C760F5-DE4A-4ED6-8CB0-B54FEE6DCDF2}">
+  <ds:schemaRefs>
+    <ds:schemaRef ds:uri="http://schemas.microsoft.com/office/2006/metadata/properties"/>
+    <ds:schemaRef ds:uri="http://schemas.microsoft.com/sharepoint/v3"/>
+  </ds:schemaRefs>
+</ds:datastoreItem>
+</file>
+
+<file path=customXml/itemProps2.xml><?xml version="1.0" encoding="utf-8"?>
 <ds:datastoreItem xmlns:ds="http://schemas.openxmlformats.org/officeDocument/2006/customXml" ds:itemID="{C12AA6FC-2577-4BCB-865C-6D2F38D89CB3}">
   <ds:schemaRefs>
     <ds:schemaRef ds:uri="http://schemas.microsoft.com/office/2006/metadata/contentType"/>
@@ -17976,17 +17966,8 @@
 </ds:datastoreItem>
 </file>
 
-<file path=customXml/itemProps2.xml><?xml version="1.0" encoding="utf-8"?>
-<ds:datastoreItem xmlns:ds="http://schemas.openxmlformats.org/officeDocument/2006/customXml" ds:itemID="{42C760F5-DE4A-4ED6-8CB0-B54FEE6DCDF2}">
-  <ds:schemaRefs>
-    <ds:schemaRef ds:uri="http://schemas.microsoft.com/office/2006/metadata/properties"/>
-    <ds:schemaRef ds:uri="http://schemas.microsoft.com/sharepoint/v3"/>
-  </ds:schemaRefs>
-</ds:datastoreItem>
-</file>
-
 <file path=customXml/itemProps3.xml><?xml version="1.0" encoding="utf-8"?>
-<ds:datastoreItem xmlns:ds="http://schemas.openxmlformats.org/officeDocument/2006/customXml" ds:itemID="{7CDFCD45-0E1E-4208-BB29-5E2C5DEE3365}">
+<ds:datastoreItem xmlns:ds="http://schemas.openxmlformats.org/officeDocument/2006/customXml" ds:itemID="{7F934749-A2BC-45CF-AE95-EF68683C8954}">
   <ds:schemaRefs>
     <ds:schemaRef ds:uri="http://schemas.openxmlformats.org/officeDocument/2006/bibliography"/>
   </ds:schemaRefs>

</xml_diff>

<commit_message>
have the project plan in draft form now created the project plan pdf for the website revised the website index.html for new phases and documents changed from phase # naming to named phase
</commit_message>
<xml_diff>
--- a/portfolio/ProjectPlan.docx
+++ b/portfolio/ProjectPlan.docx
@@ -311,7 +311,7 @@
             </w:rPr>
             <w:fldChar w:fldCharType="separate"/>
           </w:r>
-          <w:hyperlink w:anchor="_Toc311064037" w:history="1">
+          <w:hyperlink w:anchor="_Toc311380378" w:history="1">
             <w:r>
               <w:rPr>
                 <w:rStyle w:val="Hyperlink"/>
@@ -354,7 +354,7 @@
                 <w:noProof/>
                 <w:webHidden/>
               </w:rPr>
-              <w:instrText xml:space="preserve"> PAGEREF _Toc311064037 \h </w:instrText>
+              <w:instrText xml:space="preserve"> PAGEREF _Toc311380378 \h </w:instrText>
             </w:r>
             <w:r>
               <w:rPr>
@@ -374,7 +374,7 @@
                 <w:noProof/>
                 <w:webHidden/>
               </w:rPr>
-              <w:t>3</w:t>
+              <w:t>4</w:t>
             </w:r>
             <w:r>
               <w:rPr>
@@ -399,7 +399,7 @@
               <w:szCs w:val="22"/>
             </w:rPr>
           </w:pPr>
-          <w:hyperlink w:anchor="_Toc311064038" w:history="1">
+          <w:hyperlink w:anchor="_Toc311380379" w:history="1">
             <w:r>
               <w:rPr>
                 <w:rStyle w:val="Hyperlink"/>
@@ -442,7 +442,7 @@
                 <w:noProof/>
                 <w:webHidden/>
               </w:rPr>
-              <w:instrText xml:space="preserve"> PAGEREF _Toc311064038 \h </w:instrText>
+              <w:instrText xml:space="preserve"> PAGEREF _Toc311380379 \h </w:instrText>
             </w:r>
             <w:r>
               <w:rPr>
@@ -462,7 +462,7 @@
                 <w:noProof/>
                 <w:webHidden/>
               </w:rPr>
-              <w:t>3</w:t>
+              <w:t>4</w:t>
             </w:r>
             <w:r>
               <w:rPr>
@@ -487,7 +487,7 @@
               <w:szCs w:val="22"/>
             </w:rPr>
           </w:pPr>
-          <w:hyperlink w:anchor="_Toc311064039" w:history="1">
+          <w:hyperlink w:anchor="_Toc311380380" w:history="1">
             <w:r>
               <w:rPr>
                 <w:rStyle w:val="Hyperlink"/>
@@ -530,7 +530,7 @@
                 <w:noProof/>
                 <w:webHidden/>
               </w:rPr>
-              <w:instrText xml:space="preserve"> PAGEREF _Toc311064039 \h </w:instrText>
+              <w:instrText xml:space="preserve"> PAGEREF _Toc311380380 \h </w:instrText>
             </w:r>
             <w:r>
               <w:rPr>
@@ -550,7 +550,7 @@
                 <w:noProof/>
                 <w:webHidden/>
               </w:rPr>
-              <w:t>3</w:t>
+              <w:t>4</w:t>
             </w:r>
             <w:r>
               <w:rPr>
@@ -575,7 +575,7 @@
               <w:szCs w:val="22"/>
             </w:rPr>
           </w:pPr>
-          <w:hyperlink w:anchor="_Toc311064040" w:history="1">
+          <w:hyperlink w:anchor="_Toc311380381" w:history="1">
             <w:r>
               <w:rPr>
                 <w:rStyle w:val="Hyperlink"/>
@@ -618,7 +618,7 @@
                 <w:noProof/>
                 <w:webHidden/>
               </w:rPr>
-              <w:instrText xml:space="preserve"> PAGEREF _Toc311064040 \h </w:instrText>
+              <w:instrText xml:space="preserve"> PAGEREF _Toc311380381 \h </w:instrText>
             </w:r>
             <w:r>
               <w:rPr>
@@ -638,7 +638,7 @@
                 <w:noProof/>
                 <w:webHidden/>
               </w:rPr>
-              <w:t>4</w:t>
+              <w:t>5</w:t>
             </w:r>
             <w:r>
               <w:rPr>
@@ -663,7 +663,7 @@
               <w:szCs w:val="22"/>
             </w:rPr>
           </w:pPr>
-          <w:hyperlink w:anchor="_Toc311064041" w:history="1">
+          <w:hyperlink w:anchor="_Toc311380382" w:history="1">
             <w:r>
               <w:rPr>
                 <w:rStyle w:val="Hyperlink"/>
@@ -706,7 +706,7 @@
                 <w:noProof/>
                 <w:webHidden/>
               </w:rPr>
-              <w:instrText xml:space="preserve"> PAGEREF _Toc311064041 \h </w:instrText>
+              <w:instrText xml:space="preserve"> PAGEREF _Toc311380382 \h </w:instrText>
             </w:r>
             <w:r>
               <w:rPr>
@@ -726,7 +726,7 @@
                 <w:noProof/>
                 <w:webHidden/>
               </w:rPr>
-              <w:t>4</w:t>
+              <w:t>5</w:t>
             </w:r>
             <w:r>
               <w:rPr>
@@ -751,7 +751,7 @@
               <w:szCs w:val="22"/>
             </w:rPr>
           </w:pPr>
-          <w:hyperlink w:anchor="_Toc311064042" w:history="1">
+          <w:hyperlink w:anchor="_Toc311380383" w:history="1">
             <w:r>
               <w:rPr>
                 <w:rStyle w:val="Hyperlink"/>
@@ -794,7 +794,7 @@
                 <w:noProof/>
                 <w:webHidden/>
               </w:rPr>
-              <w:instrText xml:space="preserve"> PAGEREF _Toc311064042 \h </w:instrText>
+              <w:instrText xml:space="preserve"> PAGEREF _Toc311380383 \h </w:instrText>
             </w:r>
             <w:r>
               <w:rPr>
@@ -814,7 +814,7 @@
                 <w:noProof/>
                 <w:webHidden/>
               </w:rPr>
-              <w:t>4</w:t>
+              <w:t>5</w:t>
             </w:r>
             <w:r>
               <w:rPr>
@@ -839,7 +839,7 @@
               <w:szCs w:val="22"/>
             </w:rPr>
           </w:pPr>
-          <w:hyperlink w:anchor="_Toc311064043" w:history="1">
+          <w:hyperlink w:anchor="_Toc311380384" w:history="1">
             <w:r>
               <w:rPr>
                 <w:rStyle w:val="Hyperlink"/>
@@ -882,7 +882,7 @@
                 <w:noProof/>
                 <w:webHidden/>
               </w:rPr>
-              <w:instrText xml:space="preserve"> PAGEREF _Toc311064043 \h </w:instrText>
+              <w:instrText xml:space="preserve"> PAGEREF _Toc311380384 \h </w:instrText>
             </w:r>
             <w:r>
               <w:rPr>
@@ -902,7 +902,7 @@
                 <w:noProof/>
                 <w:webHidden/>
               </w:rPr>
-              <w:t>5</w:t>
+              <w:t>6</w:t>
             </w:r>
             <w:r>
               <w:rPr>
@@ -927,7 +927,7 @@
               <w:szCs w:val="22"/>
             </w:rPr>
           </w:pPr>
-          <w:hyperlink w:anchor="_Toc311064044" w:history="1">
+          <w:hyperlink w:anchor="_Toc311380385" w:history="1">
             <w:r>
               <w:rPr>
                 <w:rStyle w:val="Hyperlink"/>
@@ -970,7 +970,7 @@
                 <w:noProof/>
                 <w:webHidden/>
               </w:rPr>
-              <w:instrText xml:space="preserve"> PAGEREF _Toc311064044 \h </w:instrText>
+              <w:instrText xml:space="preserve"> PAGEREF _Toc311380385 \h </w:instrText>
             </w:r>
             <w:r>
               <w:rPr>
@@ -1015,7 +1015,7 @@
               <w:szCs w:val="22"/>
             </w:rPr>
           </w:pPr>
-          <w:hyperlink w:anchor="_Toc311064045" w:history="1">
+          <w:hyperlink w:anchor="_Toc311380386" w:history="1">
             <w:r>
               <w:rPr>
                 <w:rStyle w:val="Hyperlink"/>
@@ -1058,7 +1058,7 @@
                 <w:noProof/>
                 <w:webHidden/>
               </w:rPr>
-              <w:instrText xml:space="preserve"> PAGEREF _Toc311064045 \h </w:instrText>
+              <w:instrText xml:space="preserve"> PAGEREF _Toc311380386 \h </w:instrText>
             </w:r>
             <w:r>
               <w:rPr>
@@ -1103,7 +1103,7 @@
               <w:szCs w:val="22"/>
             </w:rPr>
           </w:pPr>
-          <w:hyperlink w:anchor="_Toc311064046" w:history="1">
+          <w:hyperlink w:anchor="_Toc311380387" w:history="1">
             <w:r>
               <w:rPr>
                 <w:rStyle w:val="Hyperlink"/>
@@ -1146,7 +1146,7 @@
                 <w:noProof/>
                 <w:webHidden/>
               </w:rPr>
-              <w:instrText xml:space="preserve"> PAGEREF _Toc311064046 \h </w:instrText>
+              <w:instrText xml:space="preserve"> PAGEREF _Toc311380387 \h </w:instrText>
             </w:r>
             <w:r>
               <w:rPr>
@@ -1191,7 +1191,7 @@
               <w:szCs w:val="22"/>
             </w:rPr>
           </w:pPr>
-          <w:hyperlink w:anchor="_Toc311064047" w:history="1">
+          <w:hyperlink w:anchor="_Toc311380388" w:history="1">
             <w:r>
               <w:rPr>
                 <w:rStyle w:val="Hyperlink"/>
@@ -1234,7 +1234,7 @@
                 <w:noProof/>
                 <w:webHidden/>
               </w:rPr>
-              <w:instrText xml:space="preserve"> PAGEREF _Toc311064047 \h </w:instrText>
+              <w:instrText xml:space="preserve"> PAGEREF _Toc311380388 \h </w:instrText>
             </w:r>
             <w:r>
               <w:rPr>
@@ -1279,7 +1279,7 @@
               <w:szCs w:val="22"/>
             </w:rPr>
           </w:pPr>
-          <w:hyperlink w:anchor="_Toc311064048" w:history="1">
+          <w:hyperlink w:anchor="_Toc311380389" w:history="1">
             <w:r>
               <w:rPr>
                 <w:rStyle w:val="Hyperlink"/>
@@ -1322,7 +1322,7 @@
                 <w:noProof/>
                 <w:webHidden/>
               </w:rPr>
-              <w:instrText xml:space="preserve"> PAGEREF _Toc311064048 \h </w:instrText>
+              <w:instrText xml:space="preserve"> PAGEREF _Toc311380389 \h </w:instrText>
             </w:r>
             <w:r>
               <w:rPr>
@@ -1367,7 +1367,7 @@
               <w:szCs w:val="22"/>
             </w:rPr>
           </w:pPr>
-          <w:hyperlink w:anchor="_Toc311064049" w:history="1">
+          <w:hyperlink w:anchor="_Toc311380390" w:history="1">
             <w:r>
               <w:rPr>
                 <w:rStyle w:val="Hyperlink"/>
@@ -1410,7 +1410,7 @@
                 <w:noProof/>
                 <w:webHidden/>
               </w:rPr>
-              <w:instrText xml:space="preserve"> PAGEREF _Toc311064049 \h </w:instrText>
+              <w:instrText xml:space="preserve"> PAGEREF _Toc311380390 \h </w:instrText>
             </w:r>
             <w:r>
               <w:rPr>
@@ -1455,7 +1455,7 @@
               <w:szCs w:val="22"/>
             </w:rPr>
           </w:pPr>
-          <w:hyperlink w:anchor="_Toc311064050" w:history="1">
+          <w:hyperlink w:anchor="_Toc311380391" w:history="1">
             <w:r>
               <w:rPr>
                 <w:rStyle w:val="Hyperlink"/>
@@ -1498,7 +1498,7 @@
                 <w:noProof/>
                 <w:webHidden/>
               </w:rPr>
-              <w:instrText xml:space="preserve"> PAGEREF _Toc311064050 \h </w:instrText>
+              <w:instrText xml:space="preserve"> PAGEREF _Toc311380391 \h </w:instrText>
             </w:r>
             <w:r>
               <w:rPr>
@@ -1543,7 +1543,7 @@
               <w:szCs w:val="22"/>
             </w:rPr>
           </w:pPr>
-          <w:hyperlink w:anchor="_Toc311064051" w:history="1">
+          <w:hyperlink w:anchor="_Toc311380392" w:history="1">
             <w:r>
               <w:rPr>
                 <w:rStyle w:val="Hyperlink"/>
@@ -1586,7 +1586,7 @@
                 <w:noProof/>
                 <w:webHidden/>
               </w:rPr>
-              <w:instrText xml:space="preserve"> PAGEREF _Toc311064051 \h </w:instrText>
+              <w:instrText xml:space="preserve"> PAGEREF _Toc311380392 \h </w:instrText>
             </w:r>
             <w:r>
               <w:rPr>
@@ -1631,7 +1631,7 @@
               <w:szCs w:val="22"/>
             </w:rPr>
           </w:pPr>
-          <w:hyperlink w:anchor="_Toc311064052" w:history="1">
+          <w:hyperlink w:anchor="_Toc311380393" w:history="1">
             <w:r>
               <w:rPr>
                 <w:rStyle w:val="Hyperlink"/>
@@ -1674,7 +1674,7 @@
                 <w:noProof/>
                 <w:webHidden/>
               </w:rPr>
-              <w:instrText xml:space="preserve"> PAGEREF _Toc311064052 \h </w:instrText>
+              <w:instrText xml:space="preserve"> PAGEREF _Toc311380393 \h </w:instrText>
             </w:r>
             <w:r>
               <w:rPr>
@@ -1719,7 +1719,7 @@
               <w:szCs w:val="22"/>
             </w:rPr>
           </w:pPr>
-          <w:hyperlink w:anchor="_Toc311064053" w:history="1">
+          <w:hyperlink w:anchor="_Toc311380394" w:history="1">
             <w:r>
               <w:rPr>
                 <w:rStyle w:val="Hyperlink"/>
@@ -1762,7 +1762,7 @@
                 <w:noProof/>
                 <w:webHidden/>
               </w:rPr>
-              <w:instrText xml:space="preserve"> PAGEREF _Toc311064053 \h </w:instrText>
+              <w:instrText xml:space="preserve"> PAGEREF _Toc311380394 \h </w:instrText>
             </w:r>
             <w:r>
               <w:rPr>
@@ -1807,7 +1807,7 @@
               <w:szCs w:val="22"/>
             </w:rPr>
           </w:pPr>
-          <w:hyperlink w:anchor="_Toc311064054" w:history="1">
+          <w:hyperlink w:anchor="_Toc311380395" w:history="1">
             <w:r>
               <w:rPr>
                 <w:rStyle w:val="Hyperlink"/>
@@ -1850,7 +1850,7 @@
                 <w:noProof/>
                 <w:webHidden/>
               </w:rPr>
-              <w:instrText xml:space="preserve"> PAGEREF _Toc311064054 \h </w:instrText>
+              <w:instrText xml:space="preserve"> PAGEREF _Toc311380395 \h </w:instrText>
             </w:r>
             <w:r>
               <w:rPr>
@@ -1895,7 +1895,7 @@
               <w:szCs w:val="22"/>
             </w:rPr>
           </w:pPr>
-          <w:hyperlink w:anchor="_Toc311064055" w:history="1">
+          <w:hyperlink w:anchor="_Toc311380396" w:history="1">
             <w:r>
               <w:rPr>
                 <w:rStyle w:val="Hyperlink"/>
@@ -1938,7 +1938,7 @@
                 <w:noProof/>
                 <w:webHidden/>
               </w:rPr>
-              <w:instrText xml:space="preserve"> PAGEREF _Toc311064055 \h </w:instrText>
+              <w:instrText xml:space="preserve"> PAGEREF _Toc311380396 \h </w:instrText>
             </w:r>
             <w:r>
               <w:rPr>
@@ -1958,7 +1958,7 @@
                 <w:noProof/>
                 <w:webHidden/>
               </w:rPr>
-              <w:t>8</w:t>
+              <w:t>9</w:t>
             </w:r>
             <w:r>
               <w:rPr>
@@ -1983,7 +1983,7 @@
               <w:szCs w:val="22"/>
             </w:rPr>
           </w:pPr>
-          <w:hyperlink w:anchor="_Toc311064056" w:history="1">
+          <w:hyperlink w:anchor="_Toc311380397" w:history="1">
             <w:r>
               <w:rPr>
                 <w:rStyle w:val="Hyperlink"/>
@@ -2026,7 +2026,7 @@
                 <w:noProof/>
                 <w:webHidden/>
               </w:rPr>
-              <w:instrText xml:space="preserve"> PAGEREF _Toc311064056 \h </w:instrText>
+              <w:instrText xml:space="preserve"> PAGEREF _Toc311380397 \h </w:instrText>
             </w:r>
             <w:r>
               <w:rPr>
@@ -2046,7 +2046,7 @@
                 <w:noProof/>
                 <w:webHidden/>
               </w:rPr>
-              <w:t>8</w:t>
+              <w:t>9</w:t>
             </w:r>
             <w:r>
               <w:rPr>
@@ -2071,7 +2071,7 @@
               <w:szCs w:val="22"/>
             </w:rPr>
           </w:pPr>
-          <w:hyperlink w:anchor="_Toc311064057" w:history="1">
+          <w:hyperlink w:anchor="_Toc311380398" w:history="1">
             <w:r>
               <w:rPr>
                 <w:rStyle w:val="Hyperlink"/>
@@ -2114,7 +2114,7 @@
                 <w:noProof/>
                 <w:webHidden/>
               </w:rPr>
-              <w:instrText xml:space="preserve"> PAGEREF _Toc311064057 \h </w:instrText>
+              <w:instrText xml:space="preserve"> PAGEREF _Toc311380398 \h </w:instrText>
             </w:r>
             <w:r>
               <w:rPr>
@@ -2134,7 +2134,7 @@
                 <w:noProof/>
                 <w:webHidden/>
               </w:rPr>
-              <w:t>8</w:t>
+              <w:t>9</w:t>
             </w:r>
             <w:r>
               <w:rPr>
@@ -2159,7 +2159,7 @@
               <w:szCs w:val="22"/>
             </w:rPr>
           </w:pPr>
-          <w:hyperlink w:anchor="_Toc311064058" w:history="1">
+          <w:hyperlink w:anchor="_Toc311380399" w:history="1">
             <w:r>
               <w:rPr>
                 <w:rStyle w:val="Hyperlink"/>
@@ -2202,7 +2202,7 @@
                 <w:noProof/>
                 <w:webHidden/>
               </w:rPr>
-              <w:instrText xml:space="preserve"> PAGEREF _Toc311064058 \h </w:instrText>
+              <w:instrText xml:space="preserve"> PAGEREF _Toc311380399 \h </w:instrText>
             </w:r>
             <w:r>
               <w:rPr>
@@ -2222,7 +2222,7 @@
                 <w:noProof/>
                 <w:webHidden/>
               </w:rPr>
-              <w:t>8</w:t>
+              <w:t>9</w:t>
             </w:r>
             <w:r>
               <w:rPr>
@@ -2247,7 +2247,7 @@
               <w:szCs w:val="22"/>
             </w:rPr>
           </w:pPr>
-          <w:hyperlink w:anchor="_Toc311064059" w:history="1">
+          <w:hyperlink w:anchor="_Toc311380400" w:history="1">
             <w:r>
               <w:rPr>
                 <w:rStyle w:val="Hyperlink"/>
@@ -2290,7 +2290,7 @@
                 <w:noProof/>
                 <w:webHidden/>
               </w:rPr>
-              <w:instrText xml:space="preserve"> PAGEREF _Toc311064059 \h </w:instrText>
+              <w:instrText xml:space="preserve"> PAGEREF _Toc311380400 \h </w:instrText>
             </w:r>
             <w:r>
               <w:rPr>
@@ -2310,7 +2310,7 @@
                 <w:noProof/>
                 <w:webHidden/>
               </w:rPr>
-              <w:t>8</w:t>
+              <w:t>9</w:t>
             </w:r>
             <w:r>
               <w:rPr>
@@ -2335,7 +2335,7 @@
               <w:szCs w:val="22"/>
             </w:rPr>
           </w:pPr>
-          <w:hyperlink w:anchor="_Toc311064060" w:history="1">
+          <w:hyperlink w:anchor="_Toc311380401" w:history="1">
             <w:r>
               <w:rPr>
                 <w:rStyle w:val="Hyperlink"/>
@@ -2378,7 +2378,7 @@
                 <w:noProof/>
                 <w:webHidden/>
               </w:rPr>
-              <w:instrText xml:space="preserve"> PAGEREF _Toc311064060 \h </w:instrText>
+              <w:instrText xml:space="preserve"> PAGEREF _Toc311380401 \h </w:instrText>
             </w:r>
             <w:r>
               <w:rPr>
@@ -2398,7 +2398,7 @@
                 <w:noProof/>
                 <w:webHidden/>
               </w:rPr>
-              <w:t>8</w:t>
+              <w:t>9</w:t>
             </w:r>
             <w:r>
               <w:rPr>
@@ -2423,7 +2423,7 @@
               <w:szCs w:val="22"/>
             </w:rPr>
           </w:pPr>
-          <w:hyperlink w:anchor="_Toc311064061" w:history="1">
+          <w:hyperlink w:anchor="_Toc311380402" w:history="1">
             <w:r>
               <w:rPr>
                 <w:rStyle w:val="Hyperlink"/>
@@ -2466,7 +2466,7 @@
                 <w:noProof/>
                 <w:webHidden/>
               </w:rPr>
-              <w:instrText xml:space="preserve"> PAGEREF _Toc311064061 \h </w:instrText>
+              <w:instrText xml:space="preserve"> PAGEREF _Toc311380402 \h </w:instrText>
             </w:r>
             <w:r>
               <w:rPr>
@@ -2486,7 +2486,7 @@
                 <w:noProof/>
                 <w:webHidden/>
               </w:rPr>
-              <w:t>8</w:t>
+              <w:t>9</w:t>
             </w:r>
             <w:r>
               <w:rPr>
@@ -2511,7 +2511,7 @@
               <w:szCs w:val="22"/>
             </w:rPr>
           </w:pPr>
-          <w:hyperlink w:anchor="_Toc311064062" w:history="1">
+          <w:hyperlink w:anchor="_Toc311380403" w:history="1">
             <w:r>
               <w:rPr>
                 <w:rStyle w:val="Hyperlink"/>
@@ -2554,7 +2554,7 @@
                 <w:noProof/>
                 <w:webHidden/>
               </w:rPr>
-              <w:instrText xml:space="preserve"> PAGEREF _Toc311064062 \h </w:instrText>
+              <w:instrText xml:space="preserve"> PAGEREF _Toc311380403 \h </w:instrText>
             </w:r>
             <w:r>
               <w:rPr>
@@ -2574,7 +2574,7 @@
                 <w:noProof/>
                 <w:webHidden/>
               </w:rPr>
-              <w:t>8</w:t>
+              <w:t>9</w:t>
             </w:r>
             <w:r>
               <w:rPr>
@@ -2599,7 +2599,7 @@
               <w:szCs w:val="22"/>
             </w:rPr>
           </w:pPr>
-          <w:hyperlink w:anchor="_Toc311064063" w:history="1">
+          <w:hyperlink w:anchor="_Toc311380404" w:history="1">
             <w:r>
               <w:rPr>
                 <w:rStyle w:val="Hyperlink"/>
@@ -2642,7 +2642,7 @@
                 <w:noProof/>
                 <w:webHidden/>
               </w:rPr>
-              <w:instrText xml:space="preserve"> PAGEREF _Toc311064063 \h </w:instrText>
+              <w:instrText xml:space="preserve"> PAGEREF _Toc311380404 \h </w:instrText>
             </w:r>
             <w:r>
               <w:rPr>
@@ -2662,7 +2662,7 @@
                 <w:noProof/>
                 <w:webHidden/>
               </w:rPr>
-              <w:t>8</w:t>
+              <w:t>9</w:t>
             </w:r>
             <w:r>
               <w:rPr>
@@ -2687,7 +2687,7 @@
               <w:szCs w:val="22"/>
             </w:rPr>
           </w:pPr>
-          <w:hyperlink w:anchor="_Toc311064064" w:history="1">
+          <w:hyperlink w:anchor="_Toc311380405" w:history="1">
             <w:r>
               <w:rPr>
                 <w:rStyle w:val="Hyperlink"/>
@@ -2730,7 +2730,7 @@
                 <w:noProof/>
                 <w:webHidden/>
               </w:rPr>
-              <w:instrText xml:space="preserve"> PAGEREF _Toc311064064 \h </w:instrText>
+              <w:instrText xml:space="preserve"> PAGEREF _Toc311380405 \h </w:instrText>
             </w:r>
             <w:r>
               <w:rPr>
@@ -2750,7 +2750,7 @@
                 <w:noProof/>
                 <w:webHidden/>
               </w:rPr>
-              <w:t>8</w:t>
+              <w:t>10</w:t>
             </w:r>
             <w:r>
               <w:rPr>
@@ -2775,7 +2775,7 @@
               <w:szCs w:val="22"/>
             </w:rPr>
           </w:pPr>
-          <w:hyperlink w:anchor="_Toc311064065" w:history="1">
+          <w:hyperlink w:anchor="_Toc311380406" w:history="1">
             <w:r>
               <w:rPr>
                 <w:rStyle w:val="Hyperlink"/>
@@ -2818,7 +2818,7 @@
                 <w:noProof/>
                 <w:webHidden/>
               </w:rPr>
-              <w:instrText xml:space="preserve"> PAGEREF _Toc311064065 \h </w:instrText>
+              <w:instrText xml:space="preserve"> PAGEREF _Toc311380406 \h </w:instrText>
             </w:r>
             <w:r>
               <w:rPr>
@@ -2838,7 +2838,7 @@
                 <w:noProof/>
                 <w:webHidden/>
               </w:rPr>
-              <w:t>9</w:t>
+              <w:t>10</w:t>
             </w:r>
             <w:r>
               <w:rPr>
@@ -2863,7 +2863,7 @@
               <w:szCs w:val="22"/>
             </w:rPr>
           </w:pPr>
-          <w:hyperlink w:anchor="_Toc311064066" w:history="1">
+          <w:hyperlink w:anchor="_Toc311380407" w:history="1">
             <w:r>
               <w:rPr>
                 <w:rStyle w:val="Hyperlink"/>
@@ -2885,7 +2885,7 @@
                 <w:rStyle w:val="Hyperlink"/>
                 <w:noProof/>
               </w:rPr>
-              <w:t>Elaboration Phase</w:t>
+              <w:t>Project Spike Explorations</w:t>
             </w:r>
             <w:r>
               <w:rPr>
@@ -2906,7 +2906,7 @@
                 <w:noProof/>
                 <w:webHidden/>
               </w:rPr>
-              <w:instrText xml:space="preserve"> PAGEREF _Toc311064066 \h </w:instrText>
+              <w:instrText xml:space="preserve"> PAGEREF _Toc311380407 \h </w:instrText>
             </w:r>
             <w:r>
               <w:rPr>
@@ -2926,7 +2926,7 @@
                 <w:noProof/>
                 <w:webHidden/>
               </w:rPr>
-              <w:t>9</w:t>
+              <w:t>11</w:t>
             </w:r>
             <w:r>
               <w:rPr>
@@ -2951,7 +2951,7 @@
               <w:szCs w:val="22"/>
             </w:rPr>
           </w:pPr>
-          <w:hyperlink w:anchor="_Toc311064067" w:history="1">
+          <w:hyperlink w:anchor="_Toc311380408" w:history="1">
             <w:r>
               <w:rPr>
                 <w:rStyle w:val="Hyperlink"/>
@@ -2973,7 +2973,7 @@
                 <w:rStyle w:val="Hyperlink"/>
                 <w:noProof/>
               </w:rPr>
-              <w:t>Production Phase</w:t>
+              <w:t>Project Risk Management</w:t>
             </w:r>
             <w:r>
               <w:rPr>
@@ -2994,7 +2994,7 @@
                 <w:noProof/>
                 <w:webHidden/>
               </w:rPr>
-              <w:instrText xml:space="preserve"> PAGEREF _Toc311064067 \h </w:instrText>
+              <w:instrText xml:space="preserve"> PAGEREF _Toc311380408 \h </w:instrText>
             </w:r>
             <w:r>
               <w:rPr>
@@ -3014,7 +3014,7 @@
                 <w:noProof/>
                 <w:webHidden/>
               </w:rPr>
-              <w:t>9</w:t>
+              <w:t>11</w:t>
             </w:r>
             <w:r>
               <w:rPr>
@@ -3027,9 +3027,9 @@
         </w:p>
         <w:p>
           <w:pPr>
-            <w:pStyle w:val="TOC1"/>
+            <w:pStyle w:val="TOC2"/>
             <w:tabs>
-              <w:tab w:val="left" w:pos="480"/>
+              <w:tab w:val="left" w:pos="880"/>
               <w:tab w:val="right" w:leader="dot" w:pos="9350"/>
             </w:tabs>
             <w:rPr>
@@ -3039,13 +3039,13 @@
               <w:szCs w:val="22"/>
             </w:rPr>
           </w:pPr>
-          <w:hyperlink w:anchor="_Toc311064068" w:history="1">
+          <w:hyperlink w:anchor="_Toc311380409" w:history="1">
             <w:r>
               <w:rPr>
                 <w:rStyle w:val="Hyperlink"/>
                 <w:noProof/>
               </w:rPr>
-              <w:t>6</w:t>
+              <w:t>5.4</w:t>
             </w:r>
             <w:r>
               <w:rPr>
@@ -3061,7 +3061,7 @@
                 <w:rStyle w:val="Hyperlink"/>
                 <w:noProof/>
               </w:rPr>
-              <w:t>Maintenance?</w:t>
+              <w:t>Elaboration Phase</w:t>
             </w:r>
             <w:r>
               <w:rPr>
@@ -3082,7 +3082,7 @@
                 <w:noProof/>
                 <w:webHidden/>
               </w:rPr>
-              <w:instrText xml:space="preserve"> PAGEREF _Toc311064068 \h </w:instrText>
+              <w:instrText xml:space="preserve"> PAGEREF _Toc311380409 \h </w:instrText>
             </w:r>
             <w:r>
               <w:rPr>
@@ -3102,7 +3102,183 @@
                 <w:noProof/>
                 <w:webHidden/>
               </w:rPr>
-              <w:t>9</w:t>
+              <w:t>11</w:t>
+            </w:r>
+            <w:r>
+              <w:rPr>
+                <w:noProof/>
+                <w:webHidden/>
+              </w:rPr>
+              <w:fldChar w:fldCharType="end"/>
+            </w:r>
+          </w:hyperlink>
+        </w:p>
+        <w:p>
+          <w:pPr>
+            <w:pStyle w:val="TOC2"/>
+            <w:tabs>
+              <w:tab w:val="left" w:pos="880"/>
+              <w:tab w:val="right" w:leader="dot" w:pos="9350"/>
+            </w:tabs>
+            <w:rPr>
+              <w:rFonts w:asciiTheme="minorHAnsi" w:eastAsiaTheme="minorEastAsia" w:hAnsiTheme="minorHAnsi" w:cstheme="minorBidi"/>
+              <w:noProof/>
+              <w:sz w:val="22"/>
+              <w:szCs w:val="22"/>
+            </w:rPr>
+          </w:pPr>
+          <w:hyperlink w:anchor="_Toc311380410" w:history="1">
+            <w:r>
+              <w:rPr>
+                <w:rStyle w:val="Hyperlink"/>
+                <w:noProof/>
+              </w:rPr>
+              <w:t>5.5</w:t>
+            </w:r>
+            <w:r>
+              <w:rPr>
+                <w:rFonts w:asciiTheme="minorHAnsi" w:eastAsiaTheme="minorEastAsia" w:hAnsiTheme="minorHAnsi" w:cstheme="minorBidi"/>
+                <w:noProof/>
+                <w:sz w:val="22"/>
+                <w:szCs w:val="22"/>
+              </w:rPr>
+              <w:tab/>
+            </w:r>
+            <w:r>
+              <w:rPr>
+                <w:rStyle w:val="Hyperlink"/>
+                <w:noProof/>
+              </w:rPr>
+              <w:t>Construction Phase</w:t>
+            </w:r>
+            <w:r>
+              <w:rPr>
+                <w:noProof/>
+                <w:webHidden/>
+              </w:rPr>
+              <w:tab/>
+            </w:r>
+            <w:r>
+              <w:rPr>
+                <w:noProof/>
+                <w:webHidden/>
+              </w:rPr>
+              <w:fldChar w:fldCharType="begin"/>
+            </w:r>
+            <w:r>
+              <w:rPr>
+                <w:noProof/>
+                <w:webHidden/>
+              </w:rPr>
+              <w:instrText xml:space="preserve"> PAGEREF _Toc311380410 \h </w:instrText>
+            </w:r>
+            <w:r>
+              <w:rPr>
+                <w:noProof/>
+                <w:webHidden/>
+              </w:rPr>
+            </w:r>
+            <w:r>
+              <w:rPr>
+                <w:noProof/>
+                <w:webHidden/>
+              </w:rPr>
+              <w:fldChar w:fldCharType="separate"/>
+            </w:r>
+            <w:r>
+              <w:rPr>
+                <w:noProof/>
+                <w:webHidden/>
+              </w:rPr>
+              <w:t>11</w:t>
+            </w:r>
+            <w:r>
+              <w:rPr>
+                <w:noProof/>
+                <w:webHidden/>
+              </w:rPr>
+              <w:fldChar w:fldCharType="end"/>
+            </w:r>
+          </w:hyperlink>
+        </w:p>
+        <w:p>
+          <w:pPr>
+            <w:pStyle w:val="TOC2"/>
+            <w:tabs>
+              <w:tab w:val="left" w:pos="880"/>
+              <w:tab w:val="right" w:leader="dot" w:pos="9350"/>
+            </w:tabs>
+            <w:rPr>
+              <w:rFonts w:asciiTheme="minorHAnsi" w:eastAsiaTheme="minorEastAsia" w:hAnsiTheme="minorHAnsi" w:cstheme="minorBidi"/>
+              <w:noProof/>
+              <w:sz w:val="22"/>
+              <w:szCs w:val="22"/>
+            </w:rPr>
+          </w:pPr>
+          <w:hyperlink w:anchor="_Toc311380411" w:history="1">
+            <w:r>
+              <w:rPr>
+                <w:rStyle w:val="Hyperlink"/>
+                <w:noProof/>
+              </w:rPr>
+              <w:t>5.6</w:t>
+            </w:r>
+            <w:r>
+              <w:rPr>
+                <w:rFonts w:asciiTheme="minorHAnsi" w:eastAsiaTheme="minorEastAsia" w:hAnsiTheme="minorHAnsi" w:cstheme="minorBidi"/>
+                <w:noProof/>
+                <w:sz w:val="22"/>
+                <w:szCs w:val="22"/>
+              </w:rPr>
+              <w:tab/>
+            </w:r>
+            <w:r>
+              <w:rPr>
+                <w:rStyle w:val="Hyperlink"/>
+                <w:noProof/>
+              </w:rPr>
+              <w:t>Project Maintenance</w:t>
+            </w:r>
+            <w:r>
+              <w:rPr>
+                <w:noProof/>
+                <w:webHidden/>
+              </w:rPr>
+              <w:tab/>
+            </w:r>
+            <w:r>
+              <w:rPr>
+                <w:noProof/>
+                <w:webHidden/>
+              </w:rPr>
+              <w:fldChar w:fldCharType="begin"/>
+            </w:r>
+            <w:r>
+              <w:rPr>
+                <w:noProof/>
+                <w:webHidden/>
+              </w:rPr>
+              <w:instrText xml:space="preserve"> PAGEREF _Toc311380411 \h </w:instrText>
+            </w:r>
+            <w:r>
+              <w:rPr>
+                <w:noProof/>
+                <w:webHidden/>
+              </w:rPr>
+            </w:r>
+            <w:r>
+              <w:rPr>
+                <w:noProof/>
+                <w:webHidden/>
+              </w:rPr>
+              <w:fldChar w:fldCharType="separate"/>
+            </w:r>
+            <w:r>
+              <w:rPr>
+                <w:noProof/>
+                <w:webHidden/>
+              </w:rPr>
+              <w:t>12</w:t>
             </w:r>
             <w:r>
               <w:rPr>
@@ -3132,7 +3308,7 @@
       <w:r>
         <w:br w:type="page"/>
       </w:r>
-      <w:bookmarkStart w:id="0" w:name="_Toc311064037"/>
+      <w:bookmarkStart w:id="0" w:name="_Toc311380378"/>
       <w:r>
         <w:lastRenderedPageBreak/>
         <w:t>Introduction</w:t>
@@ -3148,7 +3324,7 @@
       <w:pPr>
         <w:pStyle w:val="Heading2"/>
       </w:pPr>
-      <w:bookmarkStart w:id="1" w:name="_Toc311064038"/>
+      <w:bookmarkStart w:id="1" w:name="_Toc311380379"/>
       <w:r>
         <w:t>References</w:t>
       </w:r>
@@ -3416,7 +3592,7 @@
       <w:pPr>
         <w:pStyle w:val="Heading2"/>
       </w:pPr>
-      <w:bookmarkStart w:id="2" w:name="_Toc311064039"/>
+      <w:bookmarkStart w:id="2" w:name="_Toc311380380"/>
       <w:r>
         <w:t>Terms</w:t>
       </w:r>
@@ -3561,16 +3737,33 @@
         <w:t xml:space="preserve"> are counted by examining portions of the system that accept an input and respond immediately with some form of output.</w:t>
       </w:r>
     </w:p>
+    <w:p/>
     <w:p>
       <w:r>
-        <w:br w:type="page"/>
+        <w:t>TraCI is the short term for Traffic Control Interface.</w:t>
       </w:r>
     </w:p>
     <w:p>
+      <w:r>
+        <w:t xml:space="preserve">SUMO is short for Simulation for Urban </w:t>
+      </w:r>
+      <w:proofErr w:type="spellStart"/>
+      <w:r>
+        <w:t>MObility</w:t>
+      </w:r>
+      <w:proofErr w:type="spellEnd"/>
+      <w:r>
+        <w:t>.</w:t>
+      </w:r>
+      <w:r>
+        <w:br w:type="page"/>
+      </w:r>
+    </w:p>
+    <w:p>
       <w:pPr>
         <w:pStyle w:val="Heading1"/>
       </w:pPr>
-      <w:bookmarkStart w:id="3" w:name="_Toc311064040"/>
+      <w:bookmarkStart w:id="3" w:name="_Toc311380381"/>
       <w:r>
         <w:lastRenderedPageBreak/>
         <w:t>Cost Estimate</w:t>
@@ -3581,7 +3774,7 @@
       <w:pPr>
         <w:pStyle w:val="Heading2"/>
       </w:pPr>
-      <w:bookmarkStart w:id="4" w:name="_Toc311064041"/>
+      <w:bookmarkStart w:id="4" w:name="_Toc311380382"/>
       <w:r>
         <w:t>COCOMO 2.0</w:t>
       </w:r>
@@ -3591,7 +3784,7 @@
       <w:pPr>
         <w:pStyle w:val="Heading3"/>
       </w:pPr>
-      <w:bookmarkStart w:id="5" w:name="_Toc311064042"/>
+      <w:bookmarkStart w:id="5" w:name="_Toc311380383"/>
       <w:r>
         <w:t>Computing Unadjusted Function Points</w:t>
       </w:r>
@@ -5500,7 +5693,7 @@
       <w:pPr>
         <w:pStyle w:val="Heading3"/>
       </w:pPr>
-      <w:bookmarkStart w:id="6" w:name="_Toc311064043"/>
+      <w:bookmarkStart w:id="6" w:name="_Toc311380384"/>
       <w:r>
         <w:lastRenderedPageBreak/>
         <w:t>Estimate Variables</w:t>
@@ -6784,7 +6977,7 @@
       <w:pPr>
         <w:pStyle w:val="Heading3"/>
       </w:pPr>
-      <w:bookmarkStart w:id="7" w:name="_Toc311064044"/>
+      <w:bookmarkStart w:id="7" w:name="_Toc311380385"/>
       <w:r>
         <w:t>Time to develop equation</w:t>
       </w:r>
@@ -7344,7 +7537,7 @@
       <w:pPr>
         <w:pStyle w:val="Heading3"/>
       </w:pPr>
-      <w:bookmarkStart w:id="8" w:name="_Toc311064045"/>
+      <w:bookmarkStart w:id="8" w:name="_Toc311380386"/>
       <w:r>
         <w:lastRenderedPageBreak/>
         <w:t>Early Design Calculations</w:t>
@@ -8401,7 +8594,7 @@
       <w:pPr>
         <w:pStyle w:val="Heading3"/>
       </w:pPr>
-      <w:bookmarkStart w:id="9" w:name="_Toc311064046"/>
+      <w:bookmarkStart w:id="9" w:name="_Toc311380387"/>
       <w:r>
         <w:lastRenderedPageBreak/>
         <w:t>Discussion</w:t>
@@ -8432,7 +8625,7 @@
       <w:pPr>
         <w:pStyle w:val="Heading1"/>
       </w:pPr>
-      <w:bookmarkStart w:id="10" w:name="_Toc311064047"/>
+      <w:bookmarkStart w:id="10" w:name="_Toc311380388"/>
       <w:r>
         <w:t>Architecture Elaboration Plan</w:t>
       </w:r>
@@ -8442,145 +8635,114 @@
       <w:r>
         <w:t>The following subsections detail the tasks that will be completed during the elaboration phase of the project.</w:t>
       </w:r>
+      <w:r>
+        <w:t xml:space="preserve">  All of the documents will first be submitted to the major professor for approval.  Then where appropriate they will be presented to the review committee.</w:t>
+      </w:r>
     </w:p>
     <w:p>
       <w:pPr>
         <w:pStyle w:val="Heading2"/>
       </w:pPr>
-      <w:bookmarkStart w:id="11" w:name="_Toc311064048"/>
+      <w:bookmarkStart w:id="11" w:name="_Toc311380389"/>
       <w:r>
         <w:t>Revise Vision Document</w:t>
       </w:r>
       <w:bookmarkEnd w:id="11"/>
     </w:p>
     <w:p>
-      <w:proofErr w:type="spellStart"/>
-      <w:proofErr w:type="gramStart"/>
-      <w:r>
-        <w:t>lorem</w:t>
-      </w:r>
-      <w:proofErr w:type="spellEnd"/>
-      <w:proofErr w:type="gramEnd"/>
+      <w:r>
+        <w:t>The original vision document will be revised based on feedback from the review committee and as a result from experiential knowledge that is the result of the initial prototypes and spike research.</w:t>
+      </w:r>
     </w:p>
-    <w:p/>
     <w:p>
       <w:pPr>
         <w:pStyle w:val="Heading2"/>
       </w:pPr>
-      <w:bookmarkStart w:id="12" w:name="_Toc311064049"/>
+      <w:bookmarkStart w:id="12" w:name="_Toc311380390"/>
       <w:r>
         <w:t>Revise Project Plan</w:t>
       </w:r>
       <w:bookmarkEnd w:id="12"/>
     </w:p>
     <w:p>
-      <w:proofErr w:type="spellStart"/>
-      <w:proofErr w:type="gramStart"/>
-      <w:r>
-        <w:t>lorem</w:t>
-      </w:r>
-      <w:proofErr w:type="spellEnd"/>
-      <w:proofErr w:type="gramEnd"/>
+      <w:r>
+        <w:t>The project plan will be revised to incorporate any schedule or scope changes since the inception phase.</w:t>
+      </w:r>
     </w:p>
-    <w:p/>
     <w:p>
       <w:pPr>
         <w:pStyle w:val="Heading2"/>
       </w:pPr>
-      <w:bookmarkStart w:id="13" w:name="_Toc311064050"/>
+      <w:bookmarkStart w:id="13" w:name="_Toc311380391"/>
       <w:r>
         <w:t>Create Formal Specification</w:t>
       </w:r>
       <w:bookmarkEnd w:id="13"/>
     </w:p>
     <w:p>
-      <w:proofErr w:type="spellStart"/>
-      <w:proofErr w:type="gramStart"/>
-      <w:r>
-        <w:t>lorem</w:t>
-      </w:r>
-      <w:proofErr w:type="spellEnd"/>
-      <w:proofErr w:type="gramEnd"/>
+      <w:r>
+        <w:t>A formal specification will be done for the Metrics Agent component.</w:t>
+      </w:r>
     </w:p>
-    <w:p/>
     <w:p>
       <w:pPr>
         <w:pStyle w:val="Heading2"/>
       </w:pPr>
-      <w:bookmarkStart w:id="14" w:name="_Toc311064051"/>
+      <w:bookmarkStart w:id="14" w:name="_Toc311380392"/>
       <w:r>
         <w:t>Create Architectural Design</w:t>
       </w:r>
       <w:bookmarkEnd w:id="14"/>
     </w:p>
     <w:p>
-      <w:proofErr w:type="spellStart"/>
-      <w:proofErr w:type="gramStart"/>
-      <w:r>
-        <w:t>lorem</w:t>
-      </w:r>
-      <w:proofErr w:type="spellEnd"/>
-      <w:proofErr w:type="gramEnd"/>
+      <w:r>
+        <w:t>Appropriate UML diagrams will be created to enable the construction of the project.  The design work will be done to the level of the component interfaces.</w:t>
+      </w:r>
     </w:p>
-    <w:p/>
     <w:p>
       <w:pPr>
         <w:pStyle w:val="Heading2"/>
       </w:pPr>
-      <w:bookmarkStart w:id="15" w:name="_Toc311064052"/>
+      <w:bookmarkStart w:id="15" w:name="_Toc311380393"/>
       <w:r>
         <w:t>Create Test Plan</w:t>
       </w:r>
       <w:bookmarkEnd w:id="15"/>
     </w:p>
     <w:p>
-      <w:proofErr w:type="spellStart"/>
-      <w:proofErr w:type="gramStart"/>
-      <w:r>
-        <w:t>lorem</w:t>
-      </w:r>
-      <w:proofErr w:type="spellEnd"/>
-      <w:proofErr w:type="gramEnd"/>
+      <w:r>
+        <w:t>A test plan will be created which will verify that the project performs as intended based on the vision document.  Unit tests, integration and acceptance tests will be used to show that the requirements of critical use cases were met.</w:t>
+      </w:r>
     </w:p>
-    <w:p/>
     <w:p>
       <w:pPr>
         <w:pStyle w:val="Heading2"/>
       </w:pPr>
-      <w:bookmarkStart w:id="16" w:name="_Toc311064053"/>
+      <w:bookmarkStart w:id="16" w:name="_Toc311380394"/>
       <w:r>
         <w:t>Conduct Technical Inspection</w:t>
       </w:r>
       <w:bookmarkEnd w:id="16"/>
     </w:p>
     <w:p>
-      <w:proofErr w:type="spellStart"/>
-      <w:proofErr w:type="gramStart"/>
-      <w:r>
-        <w:t>lorem</w:t>
-      </w:r>
-      <w:proofErr w:type="spellEnd"/>
-      <w:proofErr w:type="gramEnd"/>
+      <w:r>
+        <w:t>Two students, who are yet to be determined, will perform an inspection of the project architecture design.  They will be provided with an inspection check list.</w:t>
+      </w:r>
     </w:p>
-    <w:p/>
     <w:p>
       <w:pPr>
         <w:pStyle w:val="Heading2"/>
       </w:pPr>
-      <w:bookmarkStart w:id="17" w:name="_Toc311064054"/>
+      <w:bookmarkStart w:id="17" w:name="_Toc311380395"/>
       <w:r>
         <w:t>Create Executable Architecture Prototype</w:t>
       </w:r>
       <w:bookmarkEnd w:id="17"/>
     </w:p>
     <w:p>
-      <w:proofErr w:type="spellStart"/>
-      <w:proofErr w:type="gramStart"/>
-      <w:r>
-        <w:t>lorem</w:t>
-      </w:r>
-      <w:proofErr w:type="spellEnd"/>
-      <w:proofErr w:type="gramEnd"/>
+      <w:r>
+        <w:t>An executable prototype will be created which shows that the architecture as designed is capable of supporting all of the critical use case requirements.</w:t>
+      </w:r>
     </w:p>
     <w:p/>
     <w:p>
@@ -8593,7 +8755,6 @@
           <w:szCs w:val="28"/>
         </w:rPr>
       </w:pPr>
-      <w:bookmarkStart w:id="18" w:name="_Toc311064055"/>
       <w:r>
         <w:br w:type="page"/>
       </w:r>
@@ -8602,6 +8763,7 @@
       <w:pPr>
         <w:pStyle w:val="Heading1"/>
       </w:pPr>
+      <w:bookmarkStart w:id="18" w:name="_Toc311380396"/>
       <w:r>
         <w:lastRenderedPageBreak/>
         <w:t>Implementation Plan: Deliverables</w:t>
@@ -8610,158 +8772,154 @@
     </w:p>
     <w:p>
       <w:r>
-        <w:t>Deliverables statement</w:t>
+        <w:t xml:space="preserve">This section covers items that will be delivered as a result of completing this project.  In general all documents will be made available in the public </w:t>
+      </w:r>
+      <w:proofErr w:type="spellStart"/>
+      <w:r>
+        <w:t>git</w:t>
+      </w:r>
+      <w:proofErr w:type="spellEnd"/>
+      <w:r>
+        <w:t xml:space="preserve"> repository.  The documents will be included in “raw” format.  That could be an image or document format as appropriate.  In addition they will be converted to PDF format for publishing on the project website.</w:t>
       </w:r>
     </w:p>
     <w:p>
       <w:pPr>
         <w:pStyle w:val="Heading2"/>
       </w:pPr>
-      <w:bookmarkStart w:id="19" w:name="_Toc311064056"/>
+      <w:bookmarkStart w:id="19" w:name="_Toc311380397"/>
       <w:r>
         <w:t>Action Items</w:t>
       </w:r>
       <w:bookmarkEnd w:id="19"/>
     </w:p>
     <w:p>
-      <w:proofErr w:type="spellStart"/>
-      <w:proofErr w:type="gramStart"/>
-      <w:r>
-        <w:t>lorem</w:t>
-      </w:r>
-      <w:proofErr w:type="spellEnd"/>
-      <w:proofErr w:type="gramEnd"/>
+      <w:r>
+        <w:t>Any action items identified during the inspections, reviews or presentations will be addressed.</w:t>
+      </w:r>
     </w:p>
     <w:p>
       <w:pPr>
         <w:pStyle w:val="Heading2"/>
       </w:pPr>
-      <w:bookmarkStart w:id="20" w:name="_Toc311064057"/>
+      <w:bookmarkStart w:id="20" w:name="_Toc311380398"/>
       <w:r>
         <w:t>Technical Inspection Letters</w:t>
       </w:r>
       <w:bookmarkEnd w:id="20"/>
     </w:p>
     <w:p>
-      <w:bookmarkStart w:id="21" w:name="_Toc311064058"/>
-      <w:proofErr w:type="spellStart"/>
-      <w:proofErr w:type="gramStart"/>
-      <w:r>
-        <w:t>lorem</w:t>
-      </w:r>
-      <w:proofErr w:type="spellEnd"/>
-      <w:proofErr w:type="gramEnd"/>
+      <w:r>
+        <w:t>Technical inspections will be completed and corresponding letters of inspection obtained.</w:t>
+      </w:r>
     </w:p>
     <w:p>
       <w:pPr>
         <w:pStyle w:val="Heading2"/>
       </w:pPr>
+      <w:bookmarkStart w:id="21" w:name="_Toc311380399"/>
       <w:r>
         <w:t>Component Design Document</w:t>
       </w:r>
       <w:bookmarkEnd w:id="21"/>
     </w:p>
     <w:p>
-      <w:bookmarkStart w:id="22" w:name="_Toc311064059"/>
-      <w:proofErr w:type="spellStart"/>
-      <w:proofErr w:type="gramStart"/>
-      <w:r>
-        <w:t>lorem</w:t>
-      </w:r>
-      <w:proofErr w:type="spellEnd"/>
-      <w:proofErr w:type="gramEnd"/>
+      <w:r>
+        <w:t>Component designs will be created in Visual Paradigm and included in the final documentation set.</w:t>
+      </w:r>
     </w:p>
     <w:p>
       <w:pPr>
         <w:pStyle w:val="Heading2"/>
       </w:pPr>
+      <w:bookmarkStart w:id="22" w:name="_Toc311380400"/>
       <w:r>
         <w:t>User Manual</w:t>
       </w:r>
       <w:bookmarkEnd w:id="22"/>
     </w:p>
     <w:p>
-      <w:bookmarkStart w:id="23" w:name="_Toc311064060"/>
-      <w:proofErr w:type="spellStart"/>
-      <w:proofErr w:type="gramStart"/>
-      <w:r>
-        <w:t>lorem</w:t>
-      </w:r>
-      <w:proofErr w:type="spellEnd"/>
-      <w:proofErr w:type="gramEnd"/>
+      <w:r>
+        <w:t>A user manual that explains required system configuration, optional configuration and how to use will be created.</w:t>
+      </w:r>
     </w:p>
     <w:p>
       <w:pPr>
         <w:pStyle w:val="Heading2"/>
       </w:pPr>
+      <w:bookmarkStart w:id="23" w:name="_Toc311380401"/>
       <w:r>
         <w:t>Source Code</w:t>
       </w:r>
       <w:bookmarkEnd w:id="23"/>
     </w:p>
     <w:p>
-      <w:bookmarkStart w:id="24" w:name="_Toc311064061"/>
-      <w:proofErr w:type="spellStart"/>
-      <w:proofErr w:type="gramStart"/>
-      <w:r>
-        <w:t>lorem</w:t>
-      </w:r>
-      <w:proofErr w:type="spellEnd"/>
-      <w:proofErr w:type="gramEnd"/>
+      <w:r>
+        <w:t>The source code and configuration files for the project</w:t>
+      </w:r>
+      <w:r>
+        <w:t xml:space="preserve"> will be delivered</w:t>
+      </w:r>
+      <w:r>
+        <w:t>.</w:t>
+      </w:r>
     </w:p>
     <w:p>
       <w:pPr>
         <w:pStyle w:val="Heading2"/>
       </w:pPr>
+      <w:bookmarkStart w:id="24" w:name="_Toc311380402"/>
       <w:r>
         <w:t>Assessment Evaluation</w:t>
       </w:r>
       <w:bookmarkEnd w:id="24"/>
     </w:p>
     <w:p>
-      <w:bookmarkStart w:id="25" w:name="_Toc311064062"/>
-      <w:proofErr w:type="spellStart"/>
-      <w:proofErr w:type="gramStart"/>
-      <w:r>
-        <w:t>lorem</w:t>
-      </w:r>
-      <w:proofErr w:type="spellEnd"/>
-      <w:proofErr w:type="gramEnd"/>
+      <w:r>
+        <w:t>A document will be included that details the testing that was done on the project.</w:t>
+      </w:r>
     </w:p>
     <w:p>
       <w:pPr>
         <w:pStyle w:val="Heading2"/>
       </w:pPr>
+      <w:bookmarkStart w:id="25" w:name="_Toc311380403"/>
       <w:r>
         <w:t>Project Evaluation</w:t>
       </w:r>
       <w:bookmarkEnd w:id="25"/>
     </w:p>
     <w:p>
-      <w:bookmarkStart w:id="26" w:name="_Toc311064063"/>
-      <w:proofErr w:type="spellStart"/>
-      <w:proofErr w:type="gramStart"/>
-      <w:r>
-        <w:t>lorem</w:t>
-      </w:r>
-      <w:proofErr w:type="spellEnd"/>
-      <w:proofErr w:type="gramEnd"/>
+      <w:r>
+        <w:t>This document will include an evaluation of the process used, utility of the reviews and the accuracy of the estimates.  The product itself will be reviewed for how well it meets the original vision in terms of scope and quality.</w:t>
+      </w:r>
     </w:p>
     <w:p>
       <w:pPr>
         <w:pStyle w:val="Heading2"/>
       </w:pPr>
+      <w:bookmarkStart w:id="26" w:name="_Toc311380404"/>
       <w:r>
         <w:t>References</w:t>
       </w:r>
       <w:bookmarkEnd w:id="26"/>
     </w:p>
     <w:p>
-      <w:proofErr w:type="gramStart"/>
-      <w:r>
-        <w:t>A references document that contains references to resources that were used in the project.</w:t>
-      </w:r>
-      <w:proofErr w:type="gramEnd"/>
+      <w:r>
+        <w:t xml:space="preserve">A </w:t>
+      </w:r>
+      <w:r>
+        <w:t>do</w:t>
+      </w:r>
+      <w:r>
+        <w:t>cument that contains references to resources that were u</w:t>
+      </w:r>
+      <w:r>
+        <w:t>sed in the creation of the project</w:t>
+      </w:r>
+      <w:r>
+        <w:t xml:space="preserve"> will be created.</w:t>
+      </w:r>
     </w:p>
     <w:p>
       <w:pPr>
@@ -8773,7 +8931,6 @@
           <w:szCs w:val="28"/>
         </w:rPr>
       </w:pPr>
-      <w:bookmarkStart w:id="27" w:name="_Toc311064064"/>
       <w:r>
         <w:br w:type="page"/>
       </w:r>
@@ -8782,6 +8939,7 @@
       <w:pPr>
         <w:pStyle w:val="Heading1"/>
       </w:pPr>
+      <w:bookmarkStart w:id="27" w:name="_Toc311380405"/>
       <w:r>
         <w:lastRenderedPageBreak/>
         <w:t>Implementation Plan: Work Breakdown Structure</w:t>
@@ -8803,9 +8961,9 @@
           <w:noProof/>
         </w:rPr>
         <w:drawing>
-          <wp:inline distT="0" distB="0" distL="0" distR="0" wp14:anchorId="67ADF964" wp14:editId="184555CF">
-            <wp:extent cx="5943600" cy="5110480"/>
-            <wp:effectExtent l="0" t="0" r="0" b="0"/>
+          <wp:inline distT="0" distB="0" distL="0" distR="0" wp14:anchorId="0A5F7D91" wp14:editId="0C60D129">
+            <wp:extent cx="5865707" cy="5200073"/>
+            <wp:effectExtent l="0" t="0" r="1905" b="635"/>
             <wp:docPr id="2" name="Picture 2"/>
             <wp:cNvGraphicFramePr>
               <a:graphicFrameLocks xmlns:a="http://schemas.openxmlformats.org/drawingml/2006/main" noChangeAspect="1"/>
@@ -8832,7 +8990,7 @@
                   <pic:spPr>
                     <a:xfrm>
                       <a:off x="0" y="0"/>
-                      <a:ext cx="5943600" cy="5110480"/>
+                      <a:ext cx="5868889" cy="5202894"/>
                     </a:xfrm>
                     <a:prstGeom prst="rect">
                       <a:avLst/>
@@ -8852,24 +9010,14 @@
       <w:r>
         <w:t xml:space="preserve">Figure </w:t>
       </w:r>
-      <w:r>
-        <w:fldChar w:fldCharType="begin"/>
-      </w:r>
-      <w:r>
-        <w:instrText xml:space="preserve"> SEQ Figure \* ARABIC </w:instrText>
-      </w:r>
-      <w:r>
-        <w:fldChar w:fldCharType="separate"/>
-      </w:r>
-      <w:r>
-        <w:rPr>
-          <w:noProof/>
-        </w:rPr>
-        <w:t>1</w:t>
-      </w:r>
-      <w:r>
-        <w:fldChar w:fldCharType="end"/>
-      </w:r>
+      <w:fldSimple w:instr=" SEQ Figure \* ARABIC ">
+        <w:r>
+          <w:rPr>
+            <w:noProof/>
+          </w:rPr>
+          <w:t>1</w:t>
+        </w:r>
+      </w:fldSimple>
       <w:r>
         <w:t xml:space="preserve">Project Gantt </w:t>
       </w:r>
@@ -8883,436 +9031,405 @@
       <w:pPr>
         <w:pStyle w:val="Heading2"/>
       </w:pPr>
-      <w:bookmarkStart w:id="28" w:name="_Toc311064065"/>
+      <w:bookmarkStart w:id="28" w:name="_Toc311380406"/>
       <w:r>
         <w:t>Inception Phase</w:t>
       </w:r>
       <w:bookmarkEnd w:id="28"/>
     </w:p>
     <w:p>
+      <w:r>
+        <w:t>During the inception phase of the project I will s</w:t>
+      </w:r>
+      <w:r>
+        <w:t xml:space="preserve">etup </w:t>
+      </w:r>
+      <w:r>
+        <w:t>up the d</w:t>
+      </w:r>
+      <w:r>
+        <w:t xml:space="preserve">evelopment </w:t>
+      </w:r>
+      <w:r>
+        <w:t>e</w:t>
+      </w:r>
+      <w:r>
+        <w:t>nvironment</w:t>
+      </w:r>
+      <w:r>
+        <w:t xml:space="preserve">.  I will work to learn necessary tools and libraries to enable a successful project.  Tools and libraries include: </w:t>
+      </w:r>
       <w:proofErr w:type="spellStart"/>
-      <w:proofErr w:type="gramStart"/>
-      <w:r>
-        <w:t>lorem</w:t>
+      <w:r>
+        <w:t>PyMetrics</w:t>
       </w:r>
       <w:proofErr w:type="spellEnd"/>
-      <w:proofErr w:type="gramEnd"/>
-    </w:p>
-    <w:p>
-      <w:r>
-        <w:t>Setup Development Environment</w:t>
-      </w:r>
-    </w:p>
-    <w:p>
-      <w:r>
-        <w:t>Software Quality Assurance Plan</w:t>
-      </w:r>
-    </w:p>
-    <w:p>
-      <w:r>
-        <w:t>Project Plan</w:t>
-      </w:r>
-    </w:p>
-    <w:p>
-      <w:r>
-        <w:t>Vision Document</w:t>
-      </w:r>
-    </w:p>
-    <w:p>
+      <w:r>
+        <w:t xml:space="preserve">, PEP8, Coverage.py, </w:t>
+      </w:r>
       <w:proofErr w:type="spellStart"/>
       <w:r>
-        <w:t>PyMetrics</w:t>
+        <w:t>unittest</w:t>
       </w:r>
       <w:proofErr w:type="spellEnd"/>
       <w:r>
-        <w:t xml:space="preserve"> install and learning</w:t>
-      </w:r>
-    </w:p>
-    <w:p>
-      <w:r>
-        <w:t>PEP8 tool install and learning</w:t>
-      </w:r>
-    </w:p>
-    <w:p>
-      <w:r>
-        <w:t>Coverage.py install and learning</w:t>
-      </w:r>
-    </w:p>
-    <w:p>
+        <w:t xml:space="preserve">, </w:t>
+      </w:r>
       <w:proofErr w:type="spellStart"/>
-      <w:proofErr w:type="gramStart"/>
-      <w:r>
-        <w:t>unittest</w:t>
+      <w:r>
+        <w:t>pika</w:t>
       </w:r>
       <w:proofErr w:type="spellEnd"/>
-      <w:proofErr w:type="gramEnd"/>
-      <w:r>
-        <w:t xml:space="preserve"> learning</w:t>
-      </w:r>
-    </w:p>
-    <w:p>
+      <w:r>
+        <w:t xml:space="preserve">, </w:t>
+      </w:r>
       <w:proofErr w:type="spellStart"/>
-      <w:proofErr w:type="gramStart"/>
-      <w:r>
-        <w:t>pika</w:t>
+      <w:r>
+        <w:t>pyMongo</w:t>
       </w:r>
       <w:proofErr w:type="spellEnd"/>
-      <w:proofErr w:type="gramEnd"/>
-      <w:r>
-        <w:t xml:space="preserve"> install and learning (RabbitMQ)</w:t>
-      </w:r>
-    </w:p>
-    <w:p>
+      <w:r>
+        <w:t xml:space="preserve">, </w:t>
+      </w:r>
       <w:proofErr w:type="spellStart"/>
-      <w:proofErr w:type="gramStart"/>
-      <w:r>
-        <w:t>pyMongo</w:t>
+      <w:r>
+        <w:t>mockito</w:t>
       </w:r>
       <w:proofErr w:type="spellEnd"/>
-      <w:proofErr w:type="gramEnd"/>
-      <w:r>
-        <w:t xml:space="preserve"> install and learning</w:t>
-      </w:r>
-    </w:p>
-    <w:p>
+      <w:r>
+        <w:t xml:space="preserve">, </w:t>
+      </w:r>
       <w:proofErr w:type="spellStart"/>
-      <w:proofErr w:type="gramStart"/>
-      <w:r>
-        <w:lastRenderedPageBreak/>
-        <w:t>mockito</w:t>
+      <w:r>
+        <w:t>PyCharm</w:t>
       </w:r>
       <w:proofErr w:type="spellEnd"/>
-      <w:proofErr w:type="gramEnd"/>
-      <w:r>
-        <w:t xml:space="preserve"> install and learning</w:t>
-      </w:r>
-    </w:p>
-    <w:p>
-      <w:r>
-        <w:t>Initial Prototype</w:t>
+      <w:r>
+        <w:t xml:space="preserve"> and Python.</w:t>
+      </w:r>
+      <w:r>
+        <w:t xml:space="preserve">  </w:t>
       </w:r>
     </w:p>
     <w:p/>
     <w:p>
-      <w:pPr>
-        <w:pStyle w:val="Heading2"/>
-      </w:pPr>
-      <w:r>
-        <w:t xml:space="preserve">Project </w:t>
-      </w:r>
-      <w:r>
-        <w:t>Spike Explorations</w:t>
-      </w:r>
-    </w:p>
-    <w:p>
-      <w:proofErr w:type="spellStart"/>
-      <w:proofErr w:type="gramStart"/>
-      <w:r>
-        <w:t>lorem</w:t>
-      </w:r>
-      <w:proofErr w:type="spellEnd"/>
-      <w:proofErr w:type="gramEnd"/>
-    </w:p>
-    <w:p>
-      <w:r>
-        <w:t xml:space="preserve">Q </w:t>
-      </w:r>
-      <w:proofErr w:type="spellStart"/>
-      <w:r>
-        <w:t>Fanout</w:t>
-      </w:r>
-      <w:proofErr w:type="spellEnd"/>
-    </w:p>
-    <w:p>
-      <w:proofErr w:type="gramStart"/>
-      <w:r>
-        <w:t>aggregation</w:t>
-      </w:r>
-      <w:proofErr w:type="gramEnd"/>
-    </w:p>
-    <w:p>
-      <w:proofErr w:type="gramStart"/>
-      <w:r>
-        <w:t>network</w:t>
-      </w:r>
-      <w:proofErr w:type="gramEnd"/>
-      <w:r>
-        <w:t xml:space="preserve"> load</w:t>
-      </w:r>
-    </w:p>
-    <w:p>
-      <w:proofErr w:type="gramStart"/>
-      <w:r>
-        <w:t>network</w:t>
-      </w:r>
-      <w:proofErr w:type="gramEnd"/>
-      <w:r>
-        <w:t xml:space="preserve"> double T</w:t>
-      </w:r>
-    </w:p>
-    <w:p>
-      <w:proofErr w:type="gramStart"/>
-      <w:r>
-        <w:t>read</w:t>
-      </w:r>
-      <w:proofErr w:type="gramEnd"/>
-      <w:r>
-        <w:t xml:space="preserve"> from TRACI</w:t>
-      </w:r>
-    </w:p>
-    <w:p>
-      <w:proofErr w:type="gramStart"/>
-      <w:r>
-        <w:t>send</w:t>
-      </w:r>
-      <w:proofErr w:type="gramEnd"/>
-      <w:r>
-        <w:t xml:space="preserve"> to TRACI</w:t>
-      </w:r>
-    </w:p>
-    <w:p>
-      <w:proofErr w:type="gramStart"/>
-      <w:r>
-        <w:t>network</w:t>
-      </w:r>
-      <w:proofErr w:type="gramEnd"/>
-      <w:r>
-        <w:t xml:space="preserve"> metrics</w:t>
-      </w:r>
-    </w:p>
-    <w:p>
-      <w:proofErr w:type="gramStart"/>
-      <w:r>
-        <w:t>read</w:t>
-      </w:r>
-      <w:proofErr w:type="gramEnd"/>
-      <w:r>
-        <w:t xml:space="preserve"> sensors</w:t>
-      </w:r>
-    </w:p>
-    <w:p>
-      <w:proofErr w:type="gramStart"/>
-      <w:r>
-        <w:t>new</w:t>
-      </w:r>
-      <w:proofErr w:type="gramEnd"/>
-      <w:r>
-        <w:t xml:space="preserve"> sensors</w:t>
+      <w:r>
+        <w:t xml:space="preserve">The </w:t>
+      </w:r>
+      <w:r>
+        <w:t>Software Quality Assurance Plan</w:t>
+      </w:r>
+      <w:r>
+        <w:t xml:space="preserve"> (SQAP), p</w:t>
+      </w:r>
+      <w:r>
+        <w:t xml:space="preserve">roject </w:t>
+      </w:r>
+      <w:r>
+        <w:t>p</w:t>
+      </w:r>
+      <w:r>
+        <w:t>lan</w:t>
+      </w:r>
+      <w:r>
+        <w:t>, v</w:t>
+      </w:r>
+      <w:r>
+        <w:t>ision</w:t>
+      </w:r>
+      <w:r>
+        <w:t xml:space="preserve"> d</w:t>
+      </w:r>
+      <w:r>
+        <w:t>ocument</w:t>
+      </w:r>
+      <w:r>
+        <w:t xml:space="preserve"> and initial executable prototype will be created as well.</w:t>
       </w:r>
     </w:p>
     <w:p/>
     <w:p>
-      <w:pPr>
-        <w:pStyle w:val="Heading2"/>
-      </w:pPr>
-      <w:r>
-        <w:t xml:space="preserve">Project </w:t>
-      </w:r>
-      <w:r>
-        <w:t>Risk Management</w:t>
+      <w:r>
+        <w:t>The inception phase will be complete when the review committee provides feedback and approves the deliverables.</w:t>
       </w:r>
     </w:p>
     <w:p>
-      <w:proofErr w:type="spellStart"/>
-      <w:proofErr w:type="gramStart"/>
-      <w:r>
-        <w:t>lorem</w:t>
-      </w:r>
-      <w:proofErr w:type="spellEnd"/>
-      <w:proofErr w:type="gramEnd"/>
+      <w:pPr>
+        <w:pStyle w:val="Heading2"/>
+      </w:pPr>
+      <w:bookmarkStart w:id="29" w:name="_Toc311380407"/>
+      <w:r>
+        <w:lastRenderedPageBreak/>
+        <w:t xml:space="preserve">Project </w:t>
+      </w:r>
+      <w:r>
+        <w:t>Spike Explorations</w:t>
+      </w:r>
+      <w:bookmarkEnd w:id="29"/>
     </w:p>
     <w:p>
       <w:r>
-        <w:t>SUMO</w:t>
-      </w:r>
-    </w:p>
-    <w:p>
-      <w:r>
-        <w:t>Python</w:t>
-      </w:r>
-    </w:p>
-    <w:p>
-      <w:r>
-        <w:t>RabbitMQ</w:t>
-      </w:r>
-    </w:p>
-    <w:p>
-      <w:proofErr w:type="spellStart"/>
-      <w:r>
-        <w:t>MongoDB</w:t>
-      </w:r>
-      <w:proofErr w:type="spellEnd"/>
-    </w:p>
-    <w:p>
-      <w:proofErr w:type="spellStart"/>
-      <w:proofErr w:type="gramStart"/>
-      <w:r>
-        <w:t>git</w:t>
-      </w:r>
-      <w:proofErr w:type="spellEnd"/>
-      <w:proofErr w:type="gramEnd"/>
+        <w:t>Since I am dealing with many new tools and libraries in this project I have included a phase for project spike explorations.  These explorations are mini-projects that can be included as small proof of concept demonstrations.  Each spike is intended to investigate how to do a task that relates to system use cases or underlying functionality.  For instance there are explorations planned on how to use RabbitMQ for agent communication.  In addition there are numerous explorations on how to work with TraCI and SUMO to configure networks, simulate traffic, read network metrics, read and create traffic sensors and read and control traffic light signals.</w:t>
+      </w:r>
     </w:p>
     <w:p/>
     <w:p>
-      <w:pPr>
-        <w:pStyle w:val="Heading2"/>
-      </w:pPr>
-      <w:bookmarkStart w:id="29" w:name="_Toc311064066"/>
-      <w:r>
-        <w:t>Elaboration Phase</w:t>
-      </w:r>
-      <w:bookmarkEnd w:id="29"/>
+      <w:r>
+        <w:t>This phase will be complete when the spike explorations have been done.  There will be code, notes and potentially small demonstrations delivered.  The demonstrations will likely take the form of an online video for review by the major professor.</w:t>
+      </w:r>
     </w:p>
     <w:p>
-      <w:proofErr w:type="spellStart"/>
-      <w:proofErr w:type="gramStart"/>
-      <w:r>
-        <w:t>lorem</w:t>
-      </w:r>
-      <w:proofErr w:type="spellEnd"/>
-      <w:proofErr w:type="gramEnd"/>
+      <w:pPr>
+        <w:pStyle w:val="Heading2"/>
+      </w:pPr>
+      <w:bookmarkStart w:id="30" w:name="_Toc311380408"/>
+      <w:r>
+        <w:t xml:space="preserve">Project </w:t>
+      </w:r>
+      <w:r>
+        <w:t>Risk Management</w:t>
+      </w:r>
+      <w:bookmarkEnd w:id="30"/>
     </w:p>
     <w:p>
       <w:r>
-        <w:t>Action Items</w:t>
-      </w:r>
-    </w:p>
-    <w:p>
-      <w:r>
-        <w:t>Vision Document Updates</w:t>
-      </w:r>
-    </w:p>
-    <w:p>
-      <w:r>
-        <w:t>Project Plan Updates</w:t>
-      </w:r>
-    </w:p>
-    <w:p>
-      <w:r>
-        <w:t>Formal Requirement Specification</w:t>
-      </w:r>
-    </w:p>
-    <w:p>
-      <w:r>
-        <w:t>Architecture Design</w:t>
-      </w:r>
-    </w:p>
-    <w:p>
-      <w:r>
-        <w:t>Test Plan</w:t>
-      </w:r>
-    </w:p>
-    <w:p>
-      <w:r>
-        <w:t>Formal Technical Inspection</w:t>
-      </w:r>
-    </w:p>
-    <w:p>
-      <w:r>
-        <w:t>Executable Architecture Prototype</w:t>
+        <w:t xml:space="preserve">The risk management section is also concerned with mitigating risk related to the use of new tools.  During this phase I will spend time becoming acquainted with: </w:t>
+      </w:r>
+      <w:r>
+        <w:t>SUMO</w:t>
+      </w:r>
+      <w:r>
+        <w:t xml:space="preserve">, </w:t>
+      </w:r>
+      <w:r>
+        <w:t>Python</w:t>
+      </w:r>
+      <w:r>
+        <w:t xml:space="preserve">, </w:t>
+      </w:r>
+      <w:r>
+        <w:t>RabbitMQ</w:t>
+      </w:r>
+      <w:r>
+        <w:t xml:space="preserve">, </w:t>
+      </w:r>
+      <w:proofErr w:type="spellStart"/>
+      <w:r>
+        <w:t>MongoDB</w:t>
+      </w:r>
+      <w:proofErr w:type="spellEnd"/>
+      <w:r>
+        <w:t xml:space="preserve"> and the </w:t>
+      </w:r>
+      <w:proofErr w:type="spellStart"/>
+      <w:r>
+        <w:t>git</w:t>
+      </w:r>
+      <w:proofErr w:type="spellEnd"/>
+      <w:r>
+        <w:t xml:space="preserve"> distributed version control system.  This phase can happen in conjunction with the project spike explorations.  To that end, I have already been working on material in the inception, spike and risk phases.</w:t>
       </w:r>
     </w:p>
     <w:p/>
     <w:p>
-      <w:pPr>
-        <w:pStyle w:val="Heading2"/>
-      </w:pPr>
-      <w:bookmarkStart w:id="30" w:name="_Toc311064067"/>
-      <w:r>
-        <w:t>Construction</w:t>
-      </w:r>
-      <w:r>
-        <w:t xml:space="preserve"> Phase</w:t>
-      </w:r>
-      <w:bookmarkEnd w:id="30"/>
+      <w:r>
+        <w:t>This phase will likely be completed in conjunction with the spike explorations.  However, it is likely that some areas will still require further exploration.  In that case, the phase will be time boxed.  Code and lessons learned here will most likely be shared via blog post linked from project site.</w:t>
+      </w:r>
+      <w:bookmarkStart w:id="31" w:name="_GoBack"/>
+      <w:bookmarkEnd w:id="31"/>
     </w:p>
     <w:p>
-      <w:proofErr w:type="spellStart"/>
-      <w:proofErr w:type="gramStart"/>
-      <w:r>
-        <w:t>lorem</w:t>
-      </w:r>
-      <w:proofErr w:type="spellEnd"/>
-      <w:proofErr w:type="gramEnd"/>
+      <w:pPr>
+        <w:pStyle w:val="Heading2"/>
+      </w:pPr>
+      <w:bookmarkStart w:id="32" w:name="_Toc311380409"/>
+      <w:r>
+        <w:t>Elaboration Phase</w:t>
+      </w:r>
+      <w:bookmarkEnd w:id="32"/>
     </w:p>
     <w:p>
       <w:r>
-        <w:t>Action Items</w:t>
-      </w:r>
-    </w:p>
-    <w:p>
-      <w:r>
-        <w:t>User Manual</w:t>
-      </w:r>
-    </w:p>
-    <w:p>
-      <w:r>
-        <w:t>Component Design</w:t>
-      </w:r>
-    </w:p>
-    <w:p>
-      <w:r>
-        <w:t>Source Code</w:t>
-      </w:r>
-      <w:r>
-        <w:t xml:space="preserve"> for SR1-SR23 and supporting code</w:t>
-      </w:r>
-    </w:p>
-    <w:p>
-      <w:r>
-        <w:t>Assessment Evaluation</w:t>
-      </w:r>
-    </w:p>
-    <w:p>
-      <w:r>
-        <w:t>Project Evaluation</w:t>
-      </w:r>
-    </w:p>
-    <w:p>
-      <w:r>
-        <w:t>Formal Technical Inspection Letters</w:t>
+        <w:t>As part of the elaboration phase I will address any action items from the previous presentation.  Revisions will include updates to the vision document and project plan.  A f</w:t>
+      </w:r>
+      <w:r>
+        <w:t xml:space="preserve">ormal </w:t>
+      </w:r>
+      <w:r>
+        <w:t>r</w:t>
+      </w:r>
+      <w:r>
+        <w:t xml:space="preserve">equirement </w:t>
+      </w:r>
+      <w:r>
+        <w:t>s</w:t>
+      </w:r>
+      <w:r>
+        <w:t>pecification</w:t>
+      </w:r>
+      <w:r>
+        <w:t xml:space="preserve"> will be done for the Metrics Agent Component.  The architecture design will be done in UML.  A project test plan will be created to document the testing processing.  A technical inspection checklist will be created and two inspectors will review the project to see how it complies with the checklist.  The inspectors will provide feedback.  Finally, an executable architecture prototype will be created.</w:t>
       </w:r>
     </w:p>
     <w:p/>
     <w:p>
-      <w:pPr>
-        <w:pStyle w:val="Heading2"/>
-      </w:pPr>
-      <w:r>
-        <w:lastRenderedPageBreak/>
-        <w:t>Project Maintenance</w:t>
+      <w:r>
+        <w:t>The elaboration phase will be complete when the review committee approves the submitted documents and the prototype application.</w:t>
+      </w:r>
+      <w:r>
+        <w:t xml:space="preserve">  </w:t>
       </w:r>
     </w:p>
     <w:p>
-      <w:proofErr w:type="spellStart"/>
-      <w:proofErr w:type="gramStart"/>
-      <w:r>
-        <w:t>lorem</w:t>
-      </w:r>
-      <w:proofErr w:type="spellEnd"/>
-      <w:proofErr w:type="gramEnd"/>
+      <w:pPr>
+        <w:pStyle w:val="Heading2"/>
+      </w:pPr>
+      <w:bookmarkStart w:id="33" w:name="_Toc311380410"/>
+      <w:r>
+        <w:t>Construction</w:t>
+      </w:r>
+      <w:r>
+        <w:t xml:space="preserve"> Phase</w:t>
+      </w:r>
+      <w:bookmarkEnd w:id="33"/>
     </w:p>
     <w:p>
       <w:r>
-        <w:t>Engineering Notebook</w:t>
+        <w:t xml:space="preserve">In the construction phase I will address action items from the previous phase.  </w:t>
+      </w:r>
+      <w:r>
+        <w:t>Feedback from the Formal Technical Inspection Letters will be incorporated or addressed.  The letters themselves will be included as a deliverable.</w:t>
+      </w:r>
+    </w:p>
+    <w:p/>
+    <w:p>
+      <w:r>
+        <w:t>Final</w:t>
+      </w:r>
+      <w:r>
+        <w:t xml:space="preserve"> component design </w:t>
+      </w:r>
+      <w:r>
+        <w:t>work will be done and the final application will be created.  The s</w:t>
+      </w:r>
+      <w:r>
+        <w:t xml:space="preserve">ource </w:t>
+      </w:r>
+      <w:r>
+        <w:t>c</w:t>
+      </w:r>
+      <w:r>
+        <w:t xml:space="preserve">ode </w:t>
+      </w:r>
+      <w:r>
+        <w:t xml:space="preserve">which fulfills </w:t>
+      </w:r>
+      <w:r>
+        <w:t>SR1-SR23</w:t>
+      </w:r>
+      <w:r>
+        <w:t xml:space="preserve"> will be written with supporting unit, integration and acceptance tests.  A </w:t>
+      </w:r>
+      <w:r>
+        <w:t>User Manual</w:t>
+      </w:r>
+      <w:r>
+        <w:t xml:space="preserve"> will be created and delivered.</w:t>
+      </w:r>
+    </w:p>
+    <w:p/>
+    <w:p>
+      <w:r>
+        <w:lastRenderedPageBreak/>
+        <w:t>An evaluation to assess how the project met the requirements set forth in the vision document will be completed and included.</w:t>
+      </w:r>
+    </w:p>
+    <w:p/>
+    <w:p>
+      <w:r>
+        <w:t>A p</w:t>
+      </w:r>
+      <w:r>
+        <w:t xml:space="preserve">roject </w:t>
+      </w:r>
+      <w:r>
+        <w:t>e</w:t>
+      </w:r>
+      <w:r>
+        <w:t>valuation</w:t>
+      </w:r>
+      <w:r>
+        <w:t xml:space="preserve"> which reviews the process used to do the project and the accuracy of the project estimates will be done.</w:t>
+      </w:r>
+    </w:p>
+    <w:p/>
+    <w:p>
+      <w:r>
+        <w:t>The construction phase will be completed when deliverables have been presented and the advisory committee approves them.</w:t>
       </w:r>
     </w:p>
     <w:p>
-      <w:r>
-        <w:t>Status Reporting</w:t>
-      </w:r>
+      <w:pPr>
+        <w:pStyle w:val="Heading2"/>
+      </w:pPr>
+      <w:bookmarkStart w:id="34" w:name="_Toc311380411"/>
+      <w:r>
+        <w:t>Project Maintenance</w:t>
+      </w:r>
+      <w:bookmarkEnd w:id="34"/>
     </w:p>
     <w:p>
       <w:r>
-        <w:t>Research Reading</w:t>
-      </w:r>
-    </w:p>
-    <w:p>
-      <w:r>
-        <w:t>Bibliography and References</w:t>
-      </w:r>
-      <w:bookmarkStart w:id="31" w:name="_GoBack"/>
-      <w:bookmarkEnd w:id="31"/>
+        <w:t>Project maintenance is a phase I included that incorporates background tasks that run throughout the project.  These tasks include: maintaining an e</w:t>
+      </w:r>
+      <w:r>
+        <w:t xml:space="preserve">ngineering </w:t>
+      </w:r>
+      <w:r>
+        <w:t>n</w:t>
+      </w:r>
+      <w:r>
+        <w:t>otebook</w:t>
+      </w:r>
+      <w:r>
+        <w:t>, s</w:t>
+      </w:r>
+      <w:r>
+        <w:t xml:space="preserve">tatus </w:t>
+      </w:r>
+      <w:r>
+        <w:t>r</w:t>
+      </w:r>
+      <w:r>
+        <w:t>eporting</w:t>
+      </w:r>
+      <w:r>
+        <w:t>, r</w:t>
+      </w:r>
+      <w:r>
+        <w:t xml:space="preserve">esearch </w:t>
+      </w:r>
+      <w:r>
+        <w:t>r</w:t>
+      </w:r>
+      <w:r>
+        <w:t>eading</w:t>
+      </w:r>
+      <w:r>
+        <w:t xml:space="preserve"> and maintaining a b</w:t>
+      </w:r>
+      <w:r>
+        <w:t xml:space="preserve">ibliography and </w:t>
+      </w:r>
+      <w:r>
+        <w:t>r</w:t>
+      </w:r>
+      <w:r>
+        <w:t>eferences</w:t>
+      </w:r>
+      <w:r>
+        <w:t>.</w:t>
+      </w:r>
     </w:p>
     <w:sectPr>
       <w:headerReference w:type="default" r:id="rId12"/>
@@ -9398,7 +9515,7 @@
                 <w:bCs/>
                 <w:noProof/>
               </w:rPr>
-              <w:t>7</w:t>
+              <w:t>1</w:t>
             </w:r>
             <w:r>
               <w:rPr>
@@ -9432,7 +9549,7 @@
                 <w:bCs/>
                 <w:noProof/>
               </w:rPr>
-              <w:t>11</w:t>
+              <w:t>12</w:t>
             </w:r>
             <w:r>
               <w:rPr>
@@ -9630,7 +9747,7 @@
       <w:rPr>
         <w:noProof/>
       </w:rPr>
-      <w:t>2011-12-08 21:58</w:t>
+      <w:t>2011-12-10 17:39</w:t>
     </w:r>
     <w:r>
       <w:fldChar w:fldCharType="end"/>
@@ -15307,7 +15424,7 @@
   <w:style w:type="paragraph" w:default="1" w:styleId="Normal">
     <w:name w:val="Normal"/>
     <w:qFormat/>
-    <w:rsid w:val="00C96CBF"/>
+    <w:rsid w:val="00FB2C8D"/>
   </w:style>
   <w:style w:type="paragraph" w:styleId="Heading1">
     <w:name w:val="heading 1"/>
@@ -16373,7 +16490,7 @@
   <w:style w:type="paragraph" w:default="1" w:styleId="Normal">
     <w:name w:val="Normal"/>
     <w:qFormat/>
-    <w:rsid w:val="00C96CBF"/>
+    <w:rsid w:val="00FB2C8D"/>
   </w:style>
   <w:style w:type="paragraph" w:styleId="Heading1">
     <w:name w:val="heading 1"/>
@@ -17568,21 +17685,6 @@
 </file>
 
 <file path=customXml/item1.xml><?xml version="1.0" encoding="utf-8"?>
-<p:properties xmlns:p="http://schemas.microsoft.com/office/2006/metadata/properties" xmlns:xsi="http://www.w3.org/2001/XMLSchema-instance">
-  <documentManagement>
-    <ContentTypeId xmlns="http://schemas.microsoft.com/sharepoint/v3">0x0056BD8EAE6FAF36488DB4D7E32B557BC9</ContentTypeId>
-    <_SourceUrl xmlns="http://schemas.microsoft.com/sharepoint/v3" xsi:nil="true"/>
-    <AutoVersionDisabled xmlns="http://schemas.microsoft.com/sharepoint/v3">false</AutoVersionDisabled>
-    <ItemType xmlns="http://schemas.microsoft.com/sharepoint/v3">1</ItemType>
-    <Order xmlns="http://schemas.microsoft.com/sharepoint/v3" xsi:nil="true"/>
-    <_SharedFileIndex xmlns="http://schemas.microsoft.com/sharepoint/v3" xsi:nil="true"/>
-    <MetaInfo xmlns="http://schemas.microsoft.com/sharepoint/v3" xsi:nil="true"/>
-    <Description xmlns="http://schemas.microsoft.com/sharepoint/v3" xsi:nil="true"/>
-  </documentManagement>
-</p:properties>
-</file>
-
-<file path=customXml/item2.xml><?xml version="1.0" encoding="utf-8"?>
 <ct:contentTypeSchema xmlns:ct="http://schemas.microsoft.com/office/2006/metadata/contentType" xmlns:ma="http://schemas.microsoft.com/office/2006/metadata/properties/metaAttributes" ct:_="" ma:_="" ma:contentTypeName="_Docs_" ma:contentTypeID="0x0056BD8EAE6FAF36488DB4D7E32B557BC9" ma:contentTypeVersion="" ma:contentTypeDescription="" ma:contentTypeScope="" ma:versionID="b24a59f726d28f46a69a0a8240ee44ed">
   <xsd:schema xmlns:xsd="http://www.w3.org/2001/XMLSchema" xmlns:p="http://schemas.microsoft.com/office/2006/metadata/properties" xmlns:ns1="http://schemas.microsoft.com/sharepoint/v3" targetNamespace="http://schemas.microsoft.com/office/2006/metadata/properties" ma:root="true" ma:fieldsID="3e5d9eca856144ce6ca1da655f95619c" ns1:_="">
     <xsd:import namespace="http://schemas.microsoft.com/sharepoint/v3"/>
@@ -17936,20 +18038,26 @@
 </ct:contentTypeSchema>
 </file>
 
+<file path=customXml/item2.xml><?xml version="1.0" encoding="utf-8"?>
+<p:properties xmlns:p="http://schemas.microsoft.com/office/2006/metadata/properties" xmlns:xsi="http://www.w3.org/2001/XMLSchema-instance">
+  <documentManagement>
+    <ContentTypeId xmlns="http://schemas.microsoft.com/sharepoint/v3">0x0056BD8EAE6FAF36488DB4D7E32B557BC9</ContentTypeId>
+    <_SourceUrl xmlns="http://schemas.microsoft.com/sharepoint/v3" xsi:nil="true"/>
+    <AutoVersionDisabled xmlns="http://schemas.microsoft.com/sharepoint/v3">false</AutoVersionDisabled>
+    <ItemType xmlns="http://schemas.microsoft.com/sharepoint/v3">1</ItemType>
+    <Order xmlns="http://schemas.microsoft.com/sharepoint/v3" xsi:nil="true"/>
+    <_SharedFileIndex xmlns="http://schemas.microsoft.com/sharepoint/v3" xsi:nil="true"/>
+    <MetaInfo xmlns="http://schemas.microsoft.com/sharepoint/v3" xsi:nil="true"/>
+    <Description xmlns="http://schemas.microsoft.com/sharepoint/v3" xsi:nil="true"/>
+  </documentManagement>
+</p:properties>
+</file>
+
 <file path=customXml/item3.xml><?xml version="1.0" encoding="utf-8"?>
 <b:Sources xmlns:b="http://schemas.openxmlformats.org/officeDocument/2006/bibliography" xmlns="http://schemas.openxmlformats.org/officeDocument/2006/bibliography" SelectedStyle="\APA.XSL" StyleName="APA"/>
 </file>
 
 <file path=customXml/itemProps1.xml><?xml version="1.0" encoding="utf-8"?>
-<ds:datastoreItem xmlns:ds="http://schemas.openxmlformats.org/officeDocument/2006/customXml" ds:itemID="{42C760F5-DE4A-4ED6-8CB0-B54FEE6DCDF2}">
-  <ds:schemaRefs>
-    <ds:schemaRef ds:uri="http://schemas.microsoft.com/office/2006/metadata/properties"/>
-    <ds:schemaRef ds:uri="http://schemas.microsoft.com/sharepoint/v3"/>
-  </ds:schemaRefs>
-</ds:datastoreItem>
-</file>
-
-<file path=customXml/itemProps2.xml><?xml version="1.0" encoding="utf-8"?>
 <ds:datastoreItem xmlns:ds="http://schemas.openxmlformats.org/officeDocument/2006/customXml" ds:itemID="{C12AA6FC-2577-4BCB-865C-6D2F38D89CB3}">
   <ds:schemaRefs>
     <ds:schemaRef ds:uri="http://schemas.microsoft.com/office/2006/metadata/contentType"/>
@@ -17966,8 +18074,17 @@
 </ds:datastoreItem>
 </file>
 
+<file path=customXml/itemProps2.xml><?xml version="1.0" encoding="utf-8"?>
+<ds:datastoreItem xmlns:ds="http://schemas.openxmlformats.org/officeDocument/2006/customXml" ds:itemID="{42C760F5-DE4A-4ED6-8CB0-B54FEE6DCDF2}">
+  <ds:schemaRefs>
+    <ds:schemaRef ds:uri="http://schemas.microsoft.com/office/2006/metadata/properties"/>
+    <ds:schemaRef ds:uri="http://schemas.microsoft.com/sharepoint/v3"/>
+  </ds:schemaRefs>
+</ds:datastoreItem>
+</file>
+
 <file path=customXml/itemProps3.xml><?xml version="1.0" encoding="utf-8"?>
-<ds:datastoreItem xmlns:ds="http://schemas.openxmlformats.org/officeDocument/2006/customXml" ds:itemID="{7F934749-A2BC-45CF-AE95-EF68683C8954}">
+<ds:datastoreItem xmlns:ds="http://schemas.openxmlformats.org/officeDocument/2006/customXml" ds:itemID="{76A5D1B8-2F58-4263-B70F-E46FE9C90551}">
   <ds:schemaRefs>
     <ds:schemaRef ds:uri="http://schemas.openxmlformats.org/officeDocument/2006/bibliography"/>
   </ds:schemaRefs>

</xml_diff>

<commit_message>
initial work started on elaboration phase of the documents still have some changes to make based on the feedback/action items from first presentation.
</commit_message>
<xml_diff>
--- a/portfolio/ProjectPlan.docx
+++ b/portfolio/ProjectPlan.docx
@@ -126,7 +126,12 @@
         <w:jc w:val="center"/>
       </w:pPr>
       <w:r>
-        <w:t>Version 1.0</w:t>
+        <w:t>Version 2</w:t>
+      </w:r>
+      <w:bookmarkStart w:id="0" w:name="_GoBack"/>
+      <w:bookmarkEnd w:id="0"/>
+      <w:r>
+        <w:t>.0</w:t>
       </w:r>
     </w:p>
     <w:p>
@@ -3308,12 +3313,12 @@
       <w:r>
         <w:br w:type="page"/>
       </w:r>
-      <w:bookmarkStart w:id="0" w:name="_Toc311380378"/>
+      <w:bookmarkStart w:id="1" w:name="_Toc311380378"/>
       <w:r>
         <w:lastRenderedPageBreak/>
         <w:t>Introduction</w:t>
       </w:r>
-      <w:bookmarkEnd w:id="0"/>
+      <w:bookmarkEnd w:id="1"/>
     </w:p>
     <w:p>
       <w:r>
@@ -3324,11 +3329,11 @@
       <w:pPr>
         <w:pStyle w:val="Heading2"/>
       </w:pPr>
-      <w:bookmarkStart w:id="1" w:name="_Toc311380379"/>
+      <w:bookmarkStart w:id="2" w:name="_Toc311380379"/>
       <w:r>
         <w:t>References</w:t>
       </w:r>
-      <w:bookmarkEnd w:id="1"/>
+      <w:bookmarkEnd w:id="2"/>
     </w:p>
     <w:p>
       <w:pPr>
@@ -3592,11 +3597,11 @@
       <w:pPr>
         <w:pStyle w:val="Heading2"/>
       </w:pPr>
-      <w:bookmarkStart w:id="2" w:name="_Toc311380380"/>
+      <w:bookmarkStart w:id="3" w:name="_Toc311380380"/>
       <w:r>
         <w:t>Terms</w:t>
       </w:r>
-      <w:bookmarkEnd w:id="2"/>
+      <w:bookmarkEnd w:id="3"/>
     </w:p>
     <w:p>
       <w:r>
@@ -3763,32 +3768,32 @@
       <w:pPr>
         <w:pStyle w:val="Heading1"/>
       </w:pPr>
-      <w:bookmarkStart w:id="3" w:name="_Toc311380381"/>
+      <w:bookmarkStart w:id="4" w:name="_Toc311380381"/>
       <w:r>
         <w:lastRenderedPageBreak/>
         <w:t>Cost Estimate</w:t>
-      </w:r>
-      <w:bookmarkEnd w:id="3"/>
-    </w:p>
-    <w:p>
-      <w:pPr>
-        <w:pStyle w:val="Heading2"/>
-      </w:pPr>
-      <w:bookmarkStart w:id="4" w:name="_Toc311380382"/>
-      <w:r>
-        <w:t>COCOMO 2.0</w:t>
       </w:r>
       <w:bookmarkEnd w:id="4"/>
     </w:p>
     <w:p>
       <w:pPr>
+        <w:pStyle w:val="Heading2"/>
+      </w:pPr>
+      <w:bookmarkStart w:id="5" w:name="_Toc311380382"/>
+      <w:r>
+        <w:t>COCOMO 2.0</w:t>
+      </w:r>
+      <w:bookmarkEnd w:id="5"/>
+    </w:p>
+    <w:p>
+      <w:pPr>
         <w:pStyle w:val="Heading3"/>
       </w:pPr>
-      <w:bookmarkStart w:id="5" w:name="_Toc311380383"/>
+      <w:bookmarkStart w:id="6" w:name="_Toc311380383"/>
       <w:r>
         <w:t>Computing Unadjusted Function Points</w:t>
       </w:r>
-      <w:bookmarkEnd w:id="5"/>
+      <w:bookmarkEnd w:id="6"/>
     </w:p>
     <w:p>
       <w:r>
@@ -5693,12 +5698,12 @@
       <w:pPr>
         <w:pStyle w:val="Heading3"/>
       </w:pPr>
-      <w:bookmarkStart w:id="6" w:name="_Toc311380384"/>
+      <w:bookmarkStart w:id="7" w:name="_Toc311380384"/>
       <w:r>
         <w:lastRenderedPageBreak/>
         <w:t>Estimate Variables</w:t>
       </w:r>
-      <w:bookmarkEnd w:id="6"/>
+      <w:bookmarkEnd w:id="7"/>
     </w:p>
     <w:tbl>
       <w:tblPr>
@@ -6977,11 +6982,11 @@
       <w:pPr>
         <w:pStyle w:val="Heading3"/>
       </w:pPr>
-      <w:bookmarkStart w:id="7" w:name="_Toc311380385"/>
+      <w:bookmarkStart w:id="8" w:name="_Toc311380385"/>
       <w:r>
         <w:t>Time to develop equation</w:t>
       </w:r>
-      <w:bookmarkEnd w:id="7"/>
+      <w:bookmarkEnd w:id="8"/>
     </w:p>
     <w:p>
       <w:pPr>
@@ -7537,12 +7542,12 @@
       <w:pPr>
         <w:pStyle w:val="Heading3"/>
       </w:pPr>
-      <w:bookmarkStart w:id="8" w:name="_Toc311380386"/>
+      <w:bookmarkStart w:id="9" w:name="_Toc311380386"/>
       <w:r>
         <w:lastRenderedPageBreak/>
         <w:t>Early Design Calculations</w:t>
       </w:r>
-      <w:bookmarkEnd w:id="8"/>
+      <w:bookmarkEnd w:id="9"/>
     </w:p>
     <w:p>
       <w:r>
@@ -8594,12 +8599,12 @@
       <w:pPr>
         <w:pStyle w:val="Heading3"/>
       </w:pPr>
-      <w:bookmarkStart w:id="9" w:name="_Toc311380387"/>
+      <w:bookmarkStart w:id="10" w:name="_Toc311380387"/>
       <w:r>
         <w:lastRenderedPageBreak/>
         <w:t>Discussion</w:t>
       </w:r>
-      <w:bookmarkEnd w:id="9"/>
+      <w:bookmarkEnd w:id="10"/>
     </w:p>
     <w:p>
       <w:r>
@@ -8625,119 +8630,119 @@
       <w:pPr>
         <w:pStyle w:val="Heading1"/>
       </w:pPr>
-      <w:bookmarkStart w:id="10" w:name="_Toc311380388"/>
+      <w:bookmarkStart w:id="11" w:name="_Toc311380388"/>
       <w:r>
         <w:t>Architecture Elaboration Plan</w:t>
-      </w:r>
-      <w:bookmarkEnd w:id="10"/>
-    </w:p>
-    <w:p>
-      <w:r>
-        <w:t>The following subsections detail the tasks that will be completed during the elaboration phase of the project.</w:t>
-      </w:r>
-      <w:r>
-        <w:t xml:space="preserve">  All of the documents will first be submitted to the major professor for approval.  Then where appropriate they will be presented to the review committee.</w:t>
-      </w:r>
-    </w:p>
-    <w:p>
-      <w:pPr>
-        <w:pStyle w:val="Heading2"/>
-      </w:pPr>
-      <w:bookmarkStart w:id="11" w:name="_Toc311380389"/>
-      <w:r>
-        <w:t>Revise Vision Document</w:t>
       </w:r>
       <w:bookmarkEnd w:id="11"/>
     </w:p>
     <w:p>
       <w:r>
-        <w:t>The original vision document will be revised based on feedback from the review committee and as a result from experiential knowledge that is the result of the initial prototypes and spike research.</w:t>
+        <w:t>The following subsections detail the tasks that will be completed during the elaboration phase of the project.</w:t>
+      </w:r>
+      <w:r>
+        <w:t xml:space="preserve">  All of the documents will first be submitted to the major professor for approval.  Then where appropriate they will be presented to the review committee.</w:t>
       </w:r>
     </w:p>
     <w:p>
       <w:pPr>
         <w:pStyle w:val="Heading2"/>
       </w:pPr>
-      <w:bookmarkStart w:id="12" w:name="_Toc311380390"/>
-      <w:r>
-        <w:t>Revise Project Plan</w:t>
+      <w:bookmarkStart w:id="12" w:name="_Toc311380389"/>
+      <w:r>
+        <w:t>Revise Vision Document</w:t>
       </w:r>
       <w:bookmarkEnd w:id="12"/>
     </w:p>
     <w:p>
       <w:r>
-        <w:t>The project plan will be revised to incorporate any schedule or scope changes since the inception phase.</w:t>
+        <w:t>The original vision document will be revised based on feedback from the review committee and as a result from experiential knowledge that is the result of the initial prototypes and spike research.</w:t>
       </w:r>
     </w:p>
     <w:p>
       <w:pPr>
         <w:pStyle w:val="Heading2"/>
       </w:pPr>
-      <w:bookmarkStart w:id="13" w:name="_Toc311380391"/>
-      <w:r>
-        <w:t>Create Formal Specification</w:t>
+      <w:bookmarkStart w:id="13" w:name="_Toc311380390"/>
+      <w:r>
+        <w:t>Revise Project Plan</w:t>
       </w:r>
       <w:bookmarkEnd w:id="13"/>
     </w:p>
     <w:p>
       <w:r>
-        <w:t>A formal specification will be done for the Metrics Agent component.</w:t>
+        <w:t>The project plan will be revised to incorporate any schedule or scope changes since the inception phase.</w:t>
       </w:r>
     </w:p>
     <w:p>
       <w:pPr>
         <w:pStyle w:val="Heading2"/>
       </w:pPr>
-      <w:bookmarkStart w:id="14" w:name="_Toc311380392"/>
-      <w:r>
-        <w:t>Create Architectural Design</w:t>
+      <w:bookmarkStart w:id="14" w:name="_Toc311380391"/>
+      <w:r>
+        <w:t>Create Formal Specification</w:t>
       </w:r>
       <w:bookmarkEnd w:id="14"/>
     </w:p>
     <w:p>
       <w:r>
-        <w:t>Appropriate UML diagrams will be created to enable the construction of the project.  The design work will be done to the level of the component interfaces.</w:t>
+        <w:t>A formal specification will be done for the Metrics Agent component.</w:t>
       </w:r>
     </w:p>
     <w:p>
       <w:pPr>
         <w:pStyle w:val="Heading2"/>
       </w:pPr>
-      <w:bookmarkStart w:id="15" w:name="_Toc311380393"/>
-      <w:r>
-        <w:t>Create Test Plan</w:t>
+      <w:bookmarkStart w:id="15" w:name="_Toc311380392"/>
+      <w:r>
+        <w:t>Create Architectural Design</w:t>
       </w:r>
       <w:bookmarkEnd w:id="15"/>
     </w:p>
     <w:p>
       <w:r>
-        <w:t>A test plan will be created which will verify that the project performs as intended based on the vision document.  Unit tests, integration and acceptance tests will be used to show that the requirements of critical use cases were met.</w:t>
+        <w:t>Appropriate UML diagrams will be created to enable the construction of the project.  The design work will be done to the level of the component interfaces.</w:t>
       </w:r>
     </w:p>
     <w:p>
       <w:pPr>
         <w:pStyle w:val="Heading2"/>
       </w:pPr>
-      <w:bookmarkStart w:id="16" w:name="_Toc311380394"/>
-      <w:r>
-        <w:t>Conduct Technical Inspection</w:t>
+      <w:bookmarkStart w:id="16" w:name="_Toc311380393"/>
+      <w:r>
+        <w:t>Create Test Plan</w:t>
       </w:r>
       <w:bookmarkEnd w:id="16"/>
     </w:p>
     <w:p>
       <w:r>
-        <w:t>Two students, who are yet to be determined, will perform an inspection of the project architecture design.  They will be provided with an inspection check list.</w:t>
+        <w:t>A test plan will be created which will verify that the project performs as intended based on the vision document.  Unit tests, integration and acceptance tests will be used to show that the requirements of critical use cases were met.</w:t>
       </w:r>
     </w:p>
     <w:p>
       <w:pPr>
         <w:pStyle w:val="Heading2"/>
       </w:pPr>
-      <w:bookmarkStart w:id="17" w:name="_Toc311380395"/>
+      <w:bookmarkStart w:id="17" w:name="_Toc311380394"/>
+      <w:r>
+        <w:t>Conduct Technical Inspection</w:t>
+      </w:r>
+      <w:bookmarkEnd w:id="17"/>
+    </w:p>
+    <w:p>
+      <w:r>
+        <w:t>Two students, who are yet to be determined, will perform an inspection of the project architecture design.  They will be provided with an inspection check list.</w:t>
+      </w:r>
+    </w:p>
+    <w:p>
+      <w:pPr>
+        <w:pStyle w:val="Heading2"/>
+      </w:pPr>
+      <w:bookmarkStart w:id="18" w:name="_Toc311380395"/>
       <w:r>
         <w:t>Create Executable Architecture Prototype</w:t>
       </w:r>
-      <w:bookmarkEnd w:id="17"/>
+      <w:bookmarkEnd w:id="18"/>
     </w:p>
     <w:p>
       <w:r>
@@ -8763,146 +8768,146 @@
       <w:pPr>
         <w:pStyle w:val="Heading1"/>
       </w:pPr>
-      <w:bookmarkStart w:id="18" w:name="_Toc311380396"/>
+      <w:bookmarkStart w:id="19" w:name="_Toc311380396"/>
       <w:r>
         <w:lastRenderedPageBreak/>
         <w:t>Implementation Plan: Deliverables</w:t>
-      </w:r>
-      <w:bookmarkEnd w:id="18"/>
-    </w:p>
-    <w:p>
-      <w:r>
-        <w:t xml:space="preserve">This section covers items that will be delivered as a result of completing this project.  In general all documents will be made available in the public </w:t>
-      </w:r>
-      <w:proofErr w:type="spellStart"/>
-      <w:r>
-        <w:t>git</w:t>
-      </w:r>
-      <w:proofErr w:type="spellEnd"/>
-      <w:r>
-        <w:t xml:space="preserve"> repository.  The documents will be included in “raw” format.  That could be an image or document format as appropriate.  In addition they will be converted to PDF format for publishing on the project website.</w:t>
-      </w:r>
-    </w:p>
-    <w:p>
-      <w:pPr>
-        <w:pStyle w:val="Heading2"/>
-      </w:pPr>
-      <w:bookmarkStart w:id="19" w:name="_Toc311380397"/>
-      <w:r>
-        <w:t>Action Items</w:t>
       </w:r>
       <w:bookmarkEnd w:id="19"/>
     </w:p>
     <w:p>
       <w:r>
-        <w:t>Any action items identified during the inspections, reviews or presentations will be addressed.</w:t>
+        <w:t xml:space="preserve">This section covers items that will be delivered as a result of completing this project.  In general all documents will be made available in the public </w:t>
+      </w:r>
+      <w:proofErr w:type="spellStart"/>
+      <w:r>
+        <w:t>git</w:t>
+      </w:r>
+      <w:proofErr w:type="spellEnd"/>
+      <w:r>
+        <w:t xml:space="preserve"> repository.  The documents will be included in “raw” format.  That could be an image or document format as appropriate.  In addition they will be converted to PDF format for publishing on the project website.</w:t>
       </w:r>
     </w:p>
     <w:p>
       <w:pPr>
         <w:pStyle w:val="Heading2"/>
       </w:pPr>
-      <w:bookmarkStart w:id="20" w:name="_Toc311380398"/>
-      <w:r>
-        <w:t>Technical Inspection Letters</w:t>
+      <w:bookmarkStart w:id="20" w:name="_Toc311380397"/>
+      <w:r>
+        <w:t>Action Items</w:t>
       </w:r>
       <w:bookmarkEnd w:id="20"/>
     </w:p>
     <w:p>
       <w:r>
-        <w:t>Technical inspections will be completed and corresponding letters of inspection obtained.</w:t>
+        <w:t>Any action items identified during the inspections, reviews or presentations will be addressed.</w:t>
       </w:r>
     </w:p>
     <w:p>
       <w:pPr>
         <w:pStyle w:val="Heading2"/>
       </w:pPr>
-      <w:bookmarkStart w:id="21" w:name="_Toc311380399"/>
-      <w:r>
-        <w:t>Component Design Document</w:t>
+      <w:bookmarkStart w:id="21" w:name="_Toc311380398"/>
+      <w:r>
+        <w:t>Technical Inspection Letters</w:t>
       </w:r>
       <w:bookmarkEnd w:id="21"/>
     </w:p>
     <w:p>
       <w:r>
-        <w:t>Component designs will be created in Visual Paradigm and included in the final documentation set.</w:t>
+        <w:t>Technical inspections will be completed and corresponding letters of inspection obtained.</w:t>
       </w:r>
     </w:p>
     <w:p>
       <w:pPr>
         <w:pStyle w:val="Heading2"/>
       </w:pPr>
-      <w:bookmarkStart w:id="22" w:name="_Toc311380400"/>
-      <w:r>
-        <w:t>User Manual</w:t>
+      <w:bookmarkStart w:id="22" w:name="_Toc311380399"/>
+      <w:r>
+        <w:t>Component Design Document</w:t>
       </w:r>
       <w:bookmarkEnd w:id="22"/>
     </w:p>
     <w:p>
       <w:r>
-        <w:t>A user manual that explains required system configuration, optional configuration and how to use will be created.</w:t>
+        <w:t>Component designs will be created in Visual Paradigm and included in the final documentation set.</w:t>
       </w:r>
     </w:p>
     <w:p>
       <w:pPr>
         <w:pStyle w:val="Heading2"/>
       </w:pPr>
-      <w:bookmarkStart w:id="23" w:name="_Toc311380401"/>
-      <w:r>
-        <w:t>Source Code</w:t>
+      <w:bookmarkStart w:id="23" w:name="_Toc311380400"/>
+      <w:r>
+        <w:t>User Manual</w:t>
       </w:r>
       <w:bookmarkEnd w:id="23"/>
     </w:p>
     <w:p>
       <w:r>
-        <w:t>The source code and configuration files for the project</w:t>
-      </w:r>
-      <w:r>
-        <w:t xml:space="preserve"> will be delivered</w:t>
-      </w:r>
-      <w:r>
-        <w:t>.</w:t>
+        <w:t>A user manual that explains required system configuration, optional configuration and how to use will be created.</w:t>
       </w:r>
     </w:p>
     <w:p>
       <w:pPr>
         <w:pStyle w:val="Heading2"/>
       </w:pPr>
-      <w:bookmarkStart w:id="24" w:name="_Toc311380402"/>
-      <w:r>
-        <w:t>Assessment Evaluation</w:t>
+      <w:bookmarkStart w:id="24" w:name="_Toc311380401"/>
+      <w:r>
+        <w:t>Source Code</w:t>
       </w:r>
       <w:bookmarkEnd w:id="24"/>
     </w:p>
     <w:p>
       <w:r>
-        <w:t>A document will be included that details the testing that was done on the project.</w:t>
+        <w:t>The source code and configuration files for the project</w:t>
+      </w:r>
+      <w:r>
+        <w:t xml:space="preserve"> will be delivered</w:t>
+      </w:r>
+      <w:r>
+        <w:t>.</w:t>
       </w:r>
     </w:p>
     <w:p>
       <w:pPr>
         <w:pStyle w:val="Heading2"/>
       </w:pPr>
-      <w:bookmarkStart w:id="25" w:name="_Toc311380403"/>
-      <w:r>
-        <w:t>Project Evaluation</w:t>
+      <w:bookmarkStart w:id="25" w:name="_Toc311380402"/>
+      <w:r>
+        <w:t>Assessment Evaluation</w:t>
       </w:r>
       <w:bookmarkEnd w:id="25"/>
     </w:p>
     <w:p>
       <w:r>
-        <w:t>This document will include an evaluation of the process used, utility of the reviews and the accuracy of the estimates.  The product itself will be reviewed for how well it meets the original vision in terms of scope and quality.</w:t>
+        <w:t>A document will be included that details the testing that was done on the project.</w:t>
       </w:r>
     </w:p>
     <w:p>
       <w:pPr>
         <w:pStyle w:val="Heading2"/>
       </w:pPr>
-      <w:bookmarkStart w:id="26" w:name="_Toc311380404"/>
+      <w:bookmarkStart w:id="26" w:name="_Toc311380403"/>
+      <w:r>
+        <w:t>Project Evaluation</w:t>
+      </w:r>
+      <w:bookmarkEnd w:id="26"/>
+    </w:p>
+    <w:p>
+      <w:r>
+        <w:t>This document will include an evaluation of the process used, utility of the reviews and the accuracy of the estimates.  The product itself will be reviewed for how well it meets the original vision in terms of scope and quality.</w:t>
+      </w:r>
+    </w:p>
+    <w:p>
+      <w:pPr>
+        <w:pStyle w:val="Heading2"/>
+      </w:pPr>
+      <w:bookmarkStart w:id="27" w:name="_Toc311380404"/>
       <w:r>
         <w:t>References</w:t>
       </w:r>
-      <w:bookmarkEnd w:id="26"/>
+      <w:bookmarkEnd w:id="27"/>
     </w:p>
     <w:p>
       <w:r>
@@ -8939,12 +8944,12 @@
       <w:pPr>
         <w:pStyle w:val="Heading1"/>
       </w:pPr>
-      <w:bookmarkStart w:id="27" w:name="_Toc311380405"/>
+      <w:bookmarkStart w:id="28" w:name="_Toc311380405"/>
       <w:r>
         <w:lastRenderedPageBreak/>
         <w:t>Implementation Plan: Work Breakdown Structure</w:t>
       </w:r>
-      <w:bookmarkEnd w:id="27"/>
+      <w:bookmarkEnd w:id="28"/>
     </w:p>
     <w:p>
       <w:r>
@@ -9010,14 +9015,27 @@
       <w:r>
         <w:t xml:space="preserve">Figure </w:t>
       </w:r>
-      <w:fldSimple w:instr=" SEQ Figure \* ARABIC ">
-        <w:r>
-          <w:rPr>
-            <w:noProof/>
-          </w:rPr>
-          <w:t>1</w:t>
-        </w:r>
-      </w:fldSimple>
+      <w:r>
+        <w:fldChar w:fldCharType="begin"/>
+      </w:r>
+      <w:r>
+        <w:instrText xml:space="preserve"> SEQ Figure \* ARABIC </w:instrText>
+      </w:r>
+      <w:r>
+        <w:fldChar w:fldCharType="separate"/>
+      </w:r>
+      <w:r>
+        <w:rPr>
+          <w:noProof/>
+        </w:rPr>
+        <w:t>1</w:t>
+      </w:r>
+      <w:r>
+        <w:rPr>
+          <w:noProof/>
+        </w:rPr>
+        <w:fldChar w:fldCharType="end"/>
+      </w:r>
       <w:r>
         <w:t xml:space="preserve">Project Gantt </w:t>
       </w:r>
@@ -9031,11 +9049,11 @@
       <w:pPr>
         <w:pStyle w:val="Heading2"/>
       </w:pPr>
-      <w:bookmarkStart w:id="28" w:name="_Toc311380406"/>
+      <w:bookmarkStart w:id="29" w:name="_Toc311380406"/>
       <w:r>
         <w:t>Inception Phase</w:t>
       </w:r>
-      <w:bookmarkEnd w:id="28"/>
+      <w:bookmarkEnd w:id="29"/>
     </w:p>
     <w:p>
       <w:r>
@@ -9157,7 +9175,7 @@
       <w:pPr>
         <w:pStyle w:val="Heading2"/>
       </w:pPr>
-      <w:bookmarkStart w:id="29" w:name="_Toc311380407"/>
+      <w:bookmarkStart w:id="30" w:name="_Toc311380407"/>
       <w:r>
         <w:lastRenderedPageBreak/>
         <w:t xml:space="preserve">Project </w:t>
@@ -9165,7 +9183,7 @@
       <w:r>
         <w:t>Spike Explorations</w:t>
       </w:r>
-      <w:bookmarkEnd w:id="29"/>
+      <w:bookmarkEnd w:id="30"/>
     </w:p>
     <w:p>
       <w:r>
@@ -9182,14 +9200,14 @@
       <w:pPr>
         <w:pStyle w:val="Heading2"/>
       </w:pPr>
-      <w:bookmarkStart w:id="30" w:name="_Toc311380408"/>
+      <w:bookmarkStart w:id="31" w:name="_Toc311380408"/>
       <w:r>
         <w:t xml:space="preserve">Project </w:t>
       </w:r>
       <w:r>
         <w:t>Risk Management</w:t>
       </w:r>
-      <w:bookmarkEnd w:id="30"/>
+      <w:bookmarkEnd w:id="31"/>
     </w:p>
     <w:p>
       <w:r>
@@ -9235,8 +9253,6 @@
       <w:r>
         <w:t>This phase will likely be completed in conjunction with the spike explorations.  However, it is likely that some areas will still require further exploration.  In that case, the phase will be time boxed.  Code and lessons learned here will most likely be shared via blog post linked from project site.</w:t>
       </w:r>
-      <w:bookmarkStart w:id="31" w:name="_GoBack"/>
-      <w:bookmarkEnd w:id="31"/>
     </w:p>
     <w:p>
       <w:pPr>
@@ -9295,40 +9311,13 @@
     </w:p>
     <w:p>
       <w:r>
-        <w:t xml:space="preserve">In the construction phase I will address action items from the previous phase.  </w:t>
-      </w:r>
-      <w:r>
-        <w:t>Feedback from the Formal Technical Inspection Letters will be incorporated or addressed.  The letters themselves will be included as a deliverable.</w:t>
+        <w:t>In the construction phase I will address action items from the previous phase.  Feedback from the Formal Technical Inspection Letters will be incorporated or addressed.  The letters themselves will be included as a deliverable.</w:t>
       </w:r>
     </w:p>
     <w:p/>
     <w:p>
       <w:r>
-        <w:t>Final</w:t>
-      </w:r>
-      <w:r>
-        <w:t xml:space="preserve"> component design </w:t>
-      </w:r>
-      <w:r>
-        <w:t>work will be done and the final application will be created.  The s</w:t>
-      </w:r>
-      <w:r>
-        <w:t xml:space="preserve">ource </w:t>
-      </w:r>
-      <w:r>
-        <w:t>c</w:t>
-      </w:r>
-      <w:r>
-        <w:t xml:space="preserve">ode </w:t>
-      </w:r>
-      <w:r>
-        <w:t xml:space="preserve">which fulfills </w:t>
-      </w:r>
-      <w:r>
-        <w:t>SR1-SR23</w:t>
-      </w:r>
-      <w:r>
-        <w:t xml:space="preserve"> will be written with supporting unit, integration and acceptance tests.  A </w:t>
+        <w:t xml:space="preserve">Final component design work will be done and the final application will be created.  The source code which fulfills SR1-SR23 will be written with supporting unit, integration and acceptance tests.  A </w:t>
       </w:r>
       <w:r>
         <w:t>User Manual</w:t>
@@ -9474,6 +9463,7 @@
         <w:docPartUnique/>
       </w:docPartObj>
     </w:sdtPr>
+    <w:sdtEndPr/>
     <w:sdtContent>
       <w:sdt>
         <w:sdtPr>
@@ -9483,6 +9473,7 @@
             <w:docPartUnique/>
           </w:docPartObj>
         </w:sdtPr>
+        <w:sdtEndPr/>
         <w:sdtContent>
           <w:p>
             <w:pPr>
@@ -9580,6 +9571,7 @@
         <w:docPartUnique/>
       </w:docPartObj>
     </w:sdtPr>
+    <w:sdtEndPr/>
     <w:sdtContent>
       <w:sdt>
         <w:sdtPr>
@@ -9589,6 +9581,7 @@
             <w:docPartUnique/>
           </w:docPartObj>
         </w:sdtPr>
+        <w:sdtEndPr/>
         <w:sdtContent>
           <w:p>
             <w:pPr>
@@ -9702,14 +9695,20 @@
       <w:pStyle w:val="Header"/>
     </w:pPr>
     <w:r>
-      <w:t>Multiagent Control of Traffic Signals</w:t>
+      <w:t>Multiagent Control of</w:t>
+    </w:r>
+    <w:r>
+      <w:t xml:space="preserve"> Traffic Signals</w:t>
     </w:r>
     <w:r>
       <w:tab/>
     </w:r>
     <w:r>
       <w:tab/>
-      <w:t>Project Plan 1.0</w:t>
+      <w:t>Project Plan 2</w:t>
+    </w:r>
+    <w:r>
+      <w:t>.0</w:t>
     </w:r>
   </w:p>
 </w:hdr>
@@ -9747,7 +9746,7 @@
       <w:rPr>
         <w:noProof/>
       </w:rPr>
-      <w:t>2011-12-10 17:39</w:t>
+      <w:t>2012-01-28 15:41</w:t>
     </w:r>
     <w:r>
       <w:fldChar w:fldCharType="end"/>
@@ -17685,6 +17684,21 @@
 </file>
 
 <file path=customXml/item1.xml><?xml version="1.0" encoding="utf-8"?>
+<p:properties xmlns:p="http://schemas.microsoft.com/office/2006/metadata/properties" xmlns:xsi="http://www.w3.org/2001/XMLSchema-instance">
+  <documentManagement>
+    <ContentTypeId xmlns="http://schemas.microsoft.com/sharepoint/v3">0x0056BD8EAE6FAF36488DB4D7E32B557BC9</ContentTypeId>
+    <_SourceUrl xmlns="http://schemas.microsoft.com/sharepoint/v3" xsi:nil="true"/>
+    <AutoVersionDisabled xmlns="http://schemas.microsoft.com/sharepoint/v3">false</AutoVersionDisabled>
+    <ItemType xmlns="http://schemas.microsoft.com/sharepoint/v3">1</ItemType>
+    <Order xmlns="http://schemas.microsoft.com/sharepoint/v3" xsi:nil="true"/>
+    <_SharedFileIndex xmlns="http://schemas.microsoft.com/sharepoint/v3" xsi:nil="true"/>
+    <MetaInfo xmlns="http://schemas.microsoft.com/sharepoint/v3" xsi:nil="true"/>
+    <Description xmlns="http://schemas.microsoft.com/sharepoint/v3" xsi:nil="true"/>
+  </documentManagement>
+</p:properties>
+</file>
+
+<file path=customXml/item2.xml><?xml version="1.0" encoding="utf-8"?>
 <ct:contentTypeSchema xmlns:ct="http://schemas.microsoft.com/office/2006/metadata/contentType" xmlns:ma="http://schemas.microsoft.com/office/2006/metadata/properties/metaAttributes" ct:_="" ma:_="" ma:contentTypeName="_Docs_" ma:contentTypeID="0x0056BD8EAE6FAF36488DB4D7E32B557BC9" ma:contentTypeVersion="" ma:contentTypeDescription="" ma:contentTypeScope="" ma:versionID="b24a59f726d28f46a69a0a8240ee44ed">
   <xsd:schema xmlns:xsd="http://www.w3.org/2001/XMLSchema" xmlns:p="http://schemas.microsoft.com/office/2006/metadata/properties" xmlns:ns1="http://schemas.microsoft.com/sharepoint/v3" targetNamespace="http://schemas.microsoft.com/office/2006/metadata/properties" ma:root="true" ma:fieldsID="3e5d9eca856144ce6ca1da655f95619c" ns1:_="">
     <xsd:import namespace="http://schemas.microsoft.com/sharepoint/v3"/>
@@ -18038,26 +18052,20 @@
 </ct:contentTypeSchema>
 </file>
 
-<file path=customXml/item2.xml><?xml version="1.0" encoding="utf-8"?>
-<p:properties xmlns:p="http://schemas.microsoft.com/office/2006/metadata/properties" xmlns:xsi="http://www.w3.org/2001/XMLSchema-instance">
-  <documentManagement>
-    <ContentTypeId xmlns="http://schemas.microsoft.com/sharepoint/v3">0x0056BD8EAE6FAF36488DB4D7E32B557BC9</ContentTypeId>
-    <_SourceUrl xmlns="http://schemas.microsoft.com/sharepoint/v3" xsi:nil="true"/>
-    <AutoVersionDisabled xmlns="http://schemas.microsoft.com/sharepoint/v3">false</AutoVersionDisabled>
-    <ItemType xmlns="http://schemas.microsoft.com/sharepoint/v3">1</ItemType>
-    <Order xmlns="http://schemas.microsoft.com/sharepoint/v3" xsi:nil="true"/>
-    <_SharedFileIndex xmlns="http://schemas.microsoft.com/sharepoint/v3" xsi:nil="true"/>
-    <MetaInfo xmlns="http://schemas.microsoft.com/sharepoint/v3" xsi:nil="true"/>
-    <Description xmlns="http://schemas.microsoft.com/sharepoint/v3" xsi:nil="true"/>
-  </documentManagement>
-</p:properties>
-</file>
-
 <file path=customXml/item3.xml><?xml version="1.0" encoding="utf-8"?>
 <b:Sources xmlns:b="http://schemas.openxmlformats.org/officeDocument/2006/bibliography" xmlns="http://schemas.openxmlformats.org/officeDocument/2006/bibliography" SelectedStyle="\APA.XSL" StyleName="APA"/>
 </file>
 
 <file path=customXml/itemProps1.xml><?xml version="1.0" encoding="utf-8"?>
+<ds:datastoreItem xmlns:ds="http://schemas.openxmlformats.org/officeDocument/2006/customXml" ds:itemID="{42C760F5-DE4A-4ED6-8CB0-B54FEE6DCDF2}">
+  <ds:schemaRefs>
+    <ds:schemaRef ds:uri="http://schemas.microsoft.com/office/2006/metadata/properties"/>
+    <ds:schemaRef ds:uri="http://schemas.microsoft.com/sharepoint/v3"/>
+  </ds:schemaRefs>
+</ds:datastoreItem>
+</file>
+
+<file path=customXml/itemProps2.xml><?xml version="1.0" encoding="utf-8"?>
 <ds:datastoreItem xmlns:ds="http://schemas.openxmlformats.org/officeDocument/2006/customXml" ds:itemID="{C12AA6FC-2577-4BCB-865C-6D2F38D89CB3}">
   <ds:schemaRefs>
     <ds:schemaRef ds:uri="http://schemas.microsoft.com/office/2006/metadata/contentType"/>
@@ -18074,17 +18082,8 @@
 </ds:datastoreItem>
 </file>
 
-<file path=customXml/itemProps2.xml><?xml version="1.0" encoding="utf-8"?>
-<ds:datastoreItem xmlns:ds="http://schemas.openxmlformats.org/officeDocument/2006/customXml" ds:itemID="{42C760F5-DE4A-4ED6-8CB0-B54FEE6DCDF2}">
-  <ds:schemaRefs>
-    <ds:schemaRef ds:uri="http://schemas.microsoft.com/office/2006/metadata/properties"/>
-    <ds:schemaRef ds:uri="http://schemas.microsoft.com/sharepoint/v3"/>
-  </ds:schemaRefs>
-</ds:datastoreItem>
-</file>
-
 <file path=customXml/itemProps3.xml><?xml version="1.0" encoding="utf-8"?>
-<ds:datastoreItem xmlns:ds="http://schemas.openxmlformats.org/officeDocument/2006/customXml" ds:itemID="{76A5D1B8-2F58-4263-B70F-E46FE9C90551}">
+<ds:datastoreItem xmlns:ds="http://schemas.openxmlformats.org/officeDocument/2006/customXml" ds:itemID="{3FBEA2D0-271B-4DFE-83FB-2B2CB4837CE6}">
   <ds:schemaRefs>
     <ds:schemaRef ds:uri="http://schemas.openxmlformats.org/officeDocument/2006/bibliography"/>
   </ds:schemaRefs>

</xml_diff>

<commit_message>
minor fix up for table formatting
</commit_message>
<xml_diff>
--- a/portfolio/ProjectPlan.docx
+++ b/portfolio/ProjectPlan.docx
@@ -128,8 +128,6 @@
       <w:r>
         <w:t>Version 2</w:t>
       </w:r>
-      <w:bookmarkStart w:id="0" w:name="_GoBack"/>
-      <w:bookmarkEnd w:id="0"/>
       <w:r>
         <w:t>.0</w:t>
       </w:r>
@@ -3313,12 +3311,12 @@
       <w:r>
         <w:br w:type="page"/>
       </w:r>
-      <w:bookmarkStart w:id="1" w:name="_Toc311380378"/>
+      <w:bookmarkStart w:id="0" w:name="_Toc311380378"/>
       <w:r>
         <w:lastRenderedPageBreak/>
         <w:t>Introduction</w:t>
       </w:r>
-      <w:bookmarkEnd w:id="1"/>
+      <w:bookmarkEnd w:id="0"/>
     </w:p>
     <w:p>
       <w:r>
@@ -3329,11 +3327,11 @@
       <w:pPr>
         <w:pStyle w:val="Heading2"/>
       </w:pPr>
-      <w:bookmarkStart w:id="2" w:name="_Toc311380379"/>
+      <w:bookmarkStart w:id="1" w:name="_Toc311380379"/>
       <w:r>
         <w:t>References</w:t>
       </w:r>
-      <w:bookmarkEnd w:id="2"/>
+      <w:bookmarkEnd w:id="1"/>
     </w:p>
     <w:p>
       <w:pPr>
@@ -3597,11 +3595,11 @@
       <w:pPr>
         <w:pStyle w:val="Heading2"/>
       </w:pPr>
-      <w:bookmarkStart w:id="3" w:name="_Toc311380380"/>
+      <w:bookmarkStart w:id="2" w:name="_Toc311380380"/>
       <w:r>
         <w:t>Terms</w:t>
       </w:r>
-      <w:bookmarkEnd w:id="3"/>
+      <w:bookmarkEnd w:id="2"/>
     </w:p>
     <w:p>
       <w:r>
@@ -3768,22 +3766,24 @@
       <w:pPr>
         <w:pStyle w:val="Heading1"/>
       </w:pPr>
-      <w:bookmarkStart w:id="4" w:name="_Toc311380381"/>
+      <w:bookmarkStart w:id="3" w:name="_Toc311380381"/>
       <w:r>
         <w:lastRenderedPageBreak/>
         <w:t>Cost Estimate</w:t>
       </w:r>
-      <w:bookmarkEnd w:id="4"/>
+      <w:bookmarkEnd w:id="3"/>
     </w:p>
     <w:p>
       <w:pPr>
         <w:pStyle w:val="Heading2"/>
       </w:pPr>
-      <w:bookmarkStart w:id="5" w:name="_Toc311380382"/>
+      <w:bookmarkStart w:id="4" w:name="_Toc311380382"/>
+      <w:bookmarkStart w:id="5" w:name="_GoBack"/>
+      <w:bookmarkEnd w:id="5"/>
       <w:r>
         <w:t>COCOMO 2.0</w:t>
       </w:r>
-      <w:bookmarkEnd w:id="5"/>
+      <w:bookmarkEnd w:id="4"/>
     </w:p>
     <w:p>
       <w:pPr>
@@ -3862,6 +3862,9 @@
             <w:tcW w:w="1368" w:type="dxa"/>
           </w:tcPr>
           <w:p>
+            <w:pPr>
+              <w:jc w:val="right"/>
+            </w:pPr>
             <w:r>
               <w:t>Use Case</w:t>
             </w:r>
@@ -3873,6 +3876,7 @@
           </w:tcPr>
           <w:p>
             <w:pPr>
+              <w:jc w:val="right"/>
               <w:cnfStyle w:val="100000000000" w:firstRow="1" w:lastRow="0" w:firstColumn="0" w:lastColumn="0" w:oddVBand="0" w:evenVBand="0" w:oddHBand="0" w:evenHBand="0" w:firstRowFirstColumn="0" w:firstRowLastColumn="0" w:lastRowFirstColumn="0" w:lastRowLastColumn="0"/>
             </w:pPr>
             <w:r>
@@ -3886,6 +3890,7 @@
           </w:tcPr>
           <w:p>
             <w:pPr>
+              <w:jc w:val="right"/>
               <w:cnfStyle w:val="100000000000" w:firstRow="1" w:lastRow="0" w:firstColumn="0" w:lastColumn="0" w:oddVBand="0" w:evenVBand="0" w:oddHBand="0" w:evenHBand="0" w:firstRowFirstColumn="0" w:firstRowLastColumn="0" w:lastRowFirstColumn="0" w:lastRowLastColumn="0"/>
             </w:pPr>
             <w:r>
@@ -3899,6 +3904,7 @@
           </w:tcPr>
           <w:p>
             <w:pPr>
+              <w:jc w:val="right"/>
               <w:cnfStyle w:val="100000000000" w:firstRow="1" w:lastRow="0" w:firstColumn="0" w:lastColumn="0" w:oddVBand="0" w:evenVBand="0" w:oddHBand="0" w:evenHBand="0" w:firstRowFirstColumn="0" w:firstRowLastColumn="0" w:lastRowFirstColumn="0" w:lastRowLastColumn="0"/>
             </w:pPr>
             <w:r>
@@ -3912,6 +3918,7 @@
           </w:tcPr>
           <w:p>
             <w:pPr>
+              <w:jc w:val="right"/>
               <w:cnfStyle w:val="100000000000" w:firstRow="1" w:lastRow="0" w:firstColumn="0" w:lastColumn="0" w:oddVBand="0" w:evenVBand="0" w:oddHBand="0" w:evenHBand="0" w:firstRowFirstColumn="0" w:firstRowLastColumn="0" w:lastRowFirstColumn="0" w:lastRowLastColumn="0"/>
             </w:pPr>
             <w:r>
@@ -3925,6 +3932,7 @@
           </w:tcPr>
           <w:p>
             <w:pPr>
+              <w:jc w:val="right"/>
               <w:cnfStyle w:val="100000000000" w:firstRow="1" w:lastRow="0" w:firstColumn="0" w:lastColumn="0" w:oddVBand="0" w:evenVBand="0" w:oddHBand="0" w:evenHBand="0" w:firstRowFirstColumn="0" w:firstRowLastColumn="0" w:lastRowFirstColumn="0" w:lastRowLastColumn="0"/>
             </w:pPr>
             <w:r>
@@ -3938,6 +3946,7 @@
           </w:tcPr>
           <w:p>
             <w:pPr>
+              <w:jc w:val="right"/>
               <w:cnfStyle w:val="100000000000" w:firstRow="1" w:lastRow="0" w:firstColumn="0" w:lastColumn="0" w:oddVBand="0" w:evenVBand="0" w:oddHBand="0" w:evenHBand="0" w:firstRowFirstColumn="0" w:firstRowLastColumn="0" w:lastRowFirstColumn="0" w:lastRowLastColumn="0"/>
             </w:pPr>
             <w:r>
@@ -9015,27 +9024,14 @@
       <w:r>
         <w:t xml:space="preserve">Figure </w:t>
       </w:r>
-      <w:r>
-        <w:fldChar w:fldCharType="begin"/>
-      </w:r>
-      <w:r>
-        <w:instrText xml:space="preserve"> SEQ Figure \* ARABIC </w:instrText>
-      </w:r>
-      <w:r>
-        <w:fldChar w:fldCharType="separate"/>
-      </w:r>
-      <w:r>
-        <w:rPr>
-          <w:noProof/>
-        </w:rPr>
-        <w:t>1</w:t>
-      </w:r>
-      <w:r>
-        <w:rPr>
-          <w:noProof/>
-        </w:rPr>
-        <w:fldChar w:fldCharType="end"/>
-      </w:r>
+      <w:fldSimple w:instr=" SEQ Figure \* ARABIC ">
+        <w:r>
+          <w:rPr>
+            <w:noProof/>
+          </w:rPr>
+          <w:t>1</w:t>
+        </w:r>
+      </w:fldSimple>
       <w:r>
         <w:t xml:space="preserve">Project Gantt </w:t>
       </w:r>
@@ -9506,7 +9502,7 @@
                 <w:bCs/>
                 <w:noProof/>
               </w:rPr>
-              <w:t>1</w:t>
+              <w:t>5</w:t>
             </w:r>
             <w:r>
               <w:rPr>
@@ -9746,7 +9742,7 @@
       <w:rPr>
         <w:noProof/>
       </w:rPr>
-      <w:t>2012-01-28 15:41</w:t>
+      <w:t>2012-02-01 22:52</w:t>
     </w:r>
     <w:r>
       <w:fldChar w:fldCharType="end"/>
@@ -17684,21 +17680,6 @@
 </file>
 
 <file path=customXml/item1.xml><?xml version="1.0" encoding="utf-8"?>
-<p:properties xmlns:p="http://schemas.microsoft.com/office/2006/metadata/properties" xmlns:xsi="http://www.w3.org/2001/XMLSchema-instance">
-  <documentManagement>
-    <ContentTypeId xmlns="http://schemas.microsoft.com/sharepoint/v3">0x0056BD8EAE6FAF36488DB4D7E32B557BC9</ContentTypeId>
-    <_SourceUrl xmlns="http://schemas.microsoft.com/sharepoint/v3" xsi:nil="true"/>
-    <AutoVersionDisabled xmlns="http://schemas.microsoft.com/sharepoint/v3">false</AutoVersionDisabled>
-    <ItemType xmlns="http://schemas.microsoft.com/sharepoint/v3">1</ItemType>
-    <Order xmlns="http://schemas.microsoft.com/sharepoint/v3" xsi:nil="true"/>
-    <_SharedFileIndex xmlns="http://schemas.microsoft.com/sharepoint/v3" xsi:nil="true"/>
-    <MetaInfo xmlns="http://schemas.microsoft.com/sharepoint/v3" xsi:nil="true"/>
-    <Description xmlns="http://schemas.microsoft.com/sharepoint/v3" xsi:nil="true"/>
-  </documentManagement>
-</p:properties>
-</file>
-
-<file path=customXml/item2.xml><?xml version="1.0" encoding="utf-8"?>
 <ct:contentTypeSchema xmlns:ct="http://schemas.microsoft.com/office/2006/metadata/contentType" xmlns:ma="http://schemas.microsoft.com/office/2006/metadata/properties/metaAttributes" ct:_="" ma:_="" ma:contentTypeName="_Docs_" ma:contentTypeID="0x0056BD8EAE6FAF36488DB4D7E32B557BC9" ma:contentTypeVersion="" ma:contentTypeDescription="" ma:contentTypeScope="" ma:versionID="b24a59f726d28f46a69a0a8240ee44ed">
   <xsd:schema xmlns:xsd="http://www.w3.org/2001/XMLSchema" xmlns:p="http://schemas.microsoft.com/office/2006/metadata/properties" xmlns:ns1="http://schemas.microsoft.com/sharepoint/v3" targetNamespace="http://schemas.microsoft.com/office/2006/metadata/properties" ma:root="true" ma:fieldsID="3e5d9eca856144ce6ca1da655f95619c" ns1:_="">
     <xsd:import namespace="http://schemas.microsoft.com/sharepoint/v3"/>
@@ -18052,20 +18033,26 @@
 </ct:contentTypeSchema>
 </file>
 
+<file path=customXml/item2.xml><?xml version="1.0" encoding="utf-8"?>
+<p:properties xmlns:p="http://schemas.microsoft.com/office/2006/metadata/properties" xmlns:xsi="http://www.w3.org/2001/XMLSchema-instance">
+  <documentManagement>
+    <ContentTypeId xmlns="http://schemas.microsoft.com/sharepoint/v3">0x0056BD8EAE6FAF36488DB4D7E32B557BC9</ContentTypeId>
+    <_SourceUrl xmlns="http://schemas.microsoft.com/sharepoint/v3" xsi:nil="true"/>
+    <AutoVersionDisabled xmlns="http://schemas.microsoft.com/sharepoint/v3">false</AutoVersionDisabled>
+    <ItemType xmlns="http://schemas.microsoft.com/sharepoint/v3">1</ItemType>
+    <Order xmlns="http://schemas.microsoft.com/sharepoint/v3" xsi:nil="true"/>
+    <_SharedFileIndex xmlns="http://schemas.microsoft.com/sharepoint/v3" xsi:nil="true"/>
+    <MetaInfo xmlns="http://schemas.microsoft.com/sharepoint/v3" xsi:nil="true"/>
+    <Description xmlns="http://schemas.microsoft.com/sharepoint/v3" xsi:nil="true"/>
+  </documentManagement>
+</p:properties>
+</file>
+
 <file path=customXml/item3.xml><?xml version="1.0" encoding="utf-8"?>
 <b:Sources xmlns:b="http://schemas.openxmlformats.org/officeDocument/2006/bibliography" xmlns="http://schemas.openxmlformats.org/officeDocument/2006/bibliography" SelectedStyle="\APA.XSL" StyleName="APA"/>
 </file>
 
 <file path=customXml/itemProps1.xml><?xml version="1.0" encoding="utf-8"?>
-<ds:datastoreItem xmlns:ds="http://schemas.openxmlformats.org/officeDocument/2006/customXml" ds:itemID="{42C760F5-DE4A-4ED6-8CB0-B54FEE6DCDF2}">
-  <ds:schemaRefs>
-    <ds:schemaRef ds:uri="http://schemas.microsoft.com/office/2006/metadata/properties"/>
-    <ds:schemaRef ds:uri="http://schemas.microsoft.com/sharepoint/v3"/>
-  </ds:schemaRefs>
-</ds:datastoreItem>
-</file>
-
-<file path=customXml/itemProps2.xml><?xml version="1.0" encoding="utf-8"?>
 <ds:datastoreItem xmlns:ds="http://schemas.openxmlformats.org/officeDocument/2006/customXml" ds:itemID="{C12AA6FC-2577-4BCB-865C-6D2F38D89CB3}">
   <ds:schemaRefs>
     <ds:schemaRef ds:uri="http://schemas.microsoft.com/office/2006/metadata/contentType"/>
@@ -18082,8 +18069,17 @@
 </ds:datastoreItem>
 </file>
 
+<file path=customXml/itemProps2.xml><?xml version="1.0" encoding="utf-8"?>
+<ds:datastoreItem xmlns:ds="http://schemas.openxmlformats.org/officeDocument/2006/customXml" ds:itemID="{42C760F5-DE4A-4ED6-8CB0-B54FEE6DCDF2}">
+  <ds:schemaRefs>
+    <ds:schemaRef ds:uri="http://schemas.microsoft.com/office/2006/metadata/properties"/>
+    <ds:schemaRef ds:uri="http://schemas.microsoft.com/sharepoint/v3"/>
+  </ds:schemaRefs>
+</ds:datastoreItem>
+</file>
+
 <file path=customXml/itemProps3.xml><?xml version="1.0" encoding="utf-8"?>
-<ds:datastoreItem xmlns:ds="http://schemas.openxmlformats.org/officeDocument/2006/customXml" ds:itemID="{3FBEA2D0-271B-4DFE-83FB-2B2CB4837CE6}">
+<ds:datastoreItem xmlns:ds="http://schemas.openxmlformats.org/officeDocument/2006/customXml" ds:itemID="{D0452C12-1551-4DB3-BE2B-D3DC72AF7054}">
   <ds:schemaRefs>
     <ds:schemaRef ds:uri="http://schemas.openxmlformats.org/officeDocument/2006/bibliography"/>
   </ds:schemaRefs>

</xml_diff>

<commit_message>
updates made in preparation of presentation 2
</commit_message>
<xml_diff>
--- a/portfolio/ProjectPlan.docx
+++ b/portfolio/ProjectPlan.docx
@@ -3603,44 +3603,12 @@
     </w:p>
     <w:p>
       <w:r>
-        <w:t xml:space="preserve">COCOMO is short for </w:t>
-      </w:r>
-      <w:proofErr w:type="spellStart"/>
-      <w:r>
-        <w:t>COnstructive</w:t>
-      </w:r>
-      <w:proofErr w:type="spellEnd"/>
-      <w:r>
-        <w:t xml:space="preserve"> </w:t>
-      </w:r>
-      <w:proofErr w:type="spellStart"/>
-      <w:r>
-        <w:t>COst</w:t>
-      </w:r>
-      <w:proofErr w:type="spellEnd"/>
-      <w:r>
-        <w:t xml:space="preserve"> </w:t>
-      </w:r>
-      <w:proofErr w:type="spellStart"/>
-      <w:r>
-        <w:t>MOdel</w:t>
-      </w:r>
-      <w:proofErr w:type="spellEnd"/>
-      <w:r>
-        <w:t>.</w:t>
+        <w:t>COCOMO is short for COnstructive COst MOdel.</w:t>
       </w:r>
     </w:p>
     <w:p>
       <w:r>
-        <w:t xml:space="preserve">SLOC is an acronym for Source Lines </w:t>
-      </w:r>
-      <w:proofErr w:type="gramStart"/>
-      <w:r>
-        <w:t>Of</w:t>
-      </w:r>
-      <w:proofErr w:type="gramEnd"/>
-      <w:r>
-        <w:t xml:space="preserve"> Code.</w:t>
+        <w:t>SLOC is an acronym for Source Lines Of Code.</w:t>
       </w:r>
       <w:r>
         <w:t xml:space="preserve">  These are lines of code that are neither comment </w:t>
@@ -3676,15 +3644,7 @@
         <w:t>Internal Logical Files (ILF)</w:t>
       </w:r>
       <w:r>
-        <w:t xml:space="preserve"> </w:t>
-      </w:r>
-      <w:proofErr w:type="gramStart"/>
-      <w:r>
-        <w:t>are</w:t>
-      </w:r>
-      <w:proofErr w:type="gramEnd"/>
-      <w:r>
-        <w:t xml:space="preserve"> files that represent major logical groupings of systems data that are persisted.</w:t>
+        <w:t xml:space="preserve"> are files that represent major logical groupings of systems data that are persisted.</w:t>
       </w:r>
     </w:p>
     <w:p>
@@ -3692,15 +3652,7 @@
         <w:t>External Interface Files (EIF)</w:t>
       </w:r>
       <w:r>
-        <w:t xml:space="preserve"> </w:t>
-      </w:r>
-      <w:proofErr w:type="gramStart"/>
-      <w:r>
-        <w:t>are</w:t>
-      </w:r>
-      <w:proofErr w:type="gramEnd"/>
-      <w:r>
-        <w:t xml:space="preserve"> files that are shared between software systems.</w:t>
+        <w:t xml:space="preserve"> are files that are shared between software systems.</w:t>
       </w:r>
     </w:p>
     <w:p>
@@ -3748,15 +3700,7 @@
     </w:p>
     <w:p>
       <w:r>
-        <w:t xml:space="preserve">SUMO is short for Simulation for Urban </w:t>
-      </w:r>
-      <w:proofErr w:type="spellStart"/>
-      <w:r>
-        <w:t>MObility</w:t>
-      </w:r>
-      <w:proofErr w:type="spellEnd"/>
-      <w:r>
-        <w:t>.</w:t>
+        <w:t>SUMO is short for Simulation for Urban MObility.</w:t>
       </w:r>
       <w:r>
         <w:br w:type="page"/>
@@ -3778,8 +3722,6 @@
         <w:pStyle w:val="Heading2"/>
       </w:pPr>
       <w:bookmarkStart w:id="4" w:name="_Toc311380382"/>
-      <w:bookmarkStart w:id="5" w:name="_GoBack"/>
-      <w:bookmarkEnd w:id="5"/>
       <w:r>
         <w:t>COCOMO 2.0</w:t>
       </w:r>
@@ -3789,23 +3731,15 @@
       <w:pPr>
         <w:pStyle w:val="Heading3"/>
       </w:pPr>
-      <w:bookmarkStart w:id="6" w:name="_Toc311380383"/>
+      <w:bookmarkStart w:id="5" w:name="_Toc311380383"/>
       <w:r>
         <w:t>Computing Unadjusted Function Points</w:t>
       </w:r>
-      <w:bookmarkEnd w:id="6"/>
+      <w:bookmarkEnd w:id="5"/>
     </w:p>
     <w:p>
       <w:r>
-        <w:t xml:space="preserve">Unadjusted function points are used in the early design stage for project estimation.  I followed the information I found about computing function points on the Code Project </w:t>
-      </w:r>
-      <w:proofErr w:type="gramStart"/>
-      <w:r>
-        <w:t>website[</w:t>
-      </w:r>
-      <w:proofErr w:type="gramEnd"/>
-      <w:r>
-        <w:t>9].</w:t>
+        <w:t>Unadjusted function points are used in the early design stage for project estimation.  I followed the information I found about computing function points on the Code Project website[9].</w:t>
       </w:r>
       <w:r>
         <w:t xml:space="preserve">  Additional information included definitions of the function point types can be found in section 2.2 of</w:t>
@@ -3817,21 +3751,10 @@
         <w:rPr>
           <w:color w:val="000000"/>
         </w:rPr>
-        <w:t xml:space="preserve">COCOMO II: Model Definition </w:t>
-      </w:r>
-      <w:proofErr w:type="gramStart"/>
-      <w:r>
-        <w:rPr>
-          <w:color w:val="000000"/>
-        </w:rPr>
-        <w:t>Manual</w:t>
-      </w:r>
-      <w:r>
-        <w:t>[</w:t>
-      </w:r>
-      <w:proofErr w:type="gramEnd"/>
-      <w:r>
-        <w:t>8].</w:t>
+        <w:t>COCOMO II: Model Definition Manual</w:t>
+      </w:r>
+      <w:r>
+        <w:t>[8].</w:t>
       </w:r>
       <w:r>
         <w:t xml:space="preserve">  I reviewed my use cases and arrived at the following table:</w:t>
@@ -5707,12 +5630,12 @@
       <w:pPr>
         <w:pStyle w:val="Heading3"/>
       </w:pPr>
-      <w:bookmarkStart w:id="7" w:name="_Toc311380384"/>
+      <w:bookmarkStart w:id="6" w:name="_Toc311380384"/>
       <w:r>
         <w:lastRenderedPageBreak/>
         <w:t>Estimate Variables</w:t>
       </w:r>
-      <w:bookmarkEnd w:id="7"/>
+      <w:bookmarkEnd w:id="6"/>
     </w:p>
     <w:tbl>
       <w:tblPr>
@@ -5888,11 +5811,9 @@
             <w:tcW w:w="5058" w:type="dxa"/>
           </w:tcPr>
           <w:p>
-            <w:proofErr w:type="spellStart"/>
             <w:r>
               <w:t>Precedentedness</w:t>
             </w:r>
-            <w:proofErr w:type="spellEnd"/>
           </w:p>
         </w:tc>
       </w:tr>
@@ -6991,11 +6912,11 @@
       <w:pPr>
         <w:pStyle w:val="Heading3"/>
       </w:pPr>
-      <w:bookmarkStart w:id="8" w:name="_Toc311380385"/>
+      <w:bookmarkStart w:id="7" w:name="_Toc311380385"/>
       <w:r>
         <w:t>Time to develop equation</w:t>
       </w:r>
-      <w:bookmarkEnd w:id="8"/>
+      <w:bookmarkEnd w:id="7"/>
     </w:p>
     <w:p>
       <w:pPr>
@@ -7551,12 +7472,12 @@
       <w:pPr>
         <w:pStyle w:val="Heading3"/>
       </w:pPr>
-      <w:bookmarkStart w:id="9" w:name="_Toc311380386"/>
+      <w:bookmarkStart w:id="8" w:name="_Toc311380386"/>
       <w:r>
         <w:lastRenderedPageBreak/>
         <w:t>Early Design Calculations</w:t>
       </w:r>
-      <w:bookmarkEnd w:id="9"/>
+      <w:bookmarkEnd w:id="8"/>
     </w:p>
     <w:p>
       <w:r>
@@ -7566,15 +7487,7 @@
         <w:t xml:space="preserve">  See Table B-7, p281 of </w:t>
       </w:r>
       <w:r>
-        <w:t xml:space="preserve">Royce’s, Software Project </w:t>
-      </w:r>
-      <w:proofErr w:type="gramStart"/>
-      <w:r>
-        <w:t>Management[</w:t>
-      </w:r>
-      <w:proofErr w:type="gramEnd"/>
-      <w:r>
-        <w:t>1] for a table on how to compute the process exponent.</w:t>
+        <w:t>Royce’s, Software Project Management[1] for a table on how to compute the process exponent.</w:t>
       </w:r>
     </w:p>
     <w:p/>
@@ -7944,7 +7857,6 @@
                 <w:b/>
               </w:rPr>
             </w:pPr>
-            <w:proofErr w:type="spellStart"/>
             <w:r>
               <w:rPr>
                 <w:b/>
@@ -7958,7 +7870,6 @@
               </w:rPr>
               <w:t>Arch</w:t>
             </w:r>
-            <w:proofErr w:type="spellEnd"/>
           </w:p>
         </w:tc>
         <w:tc>
@@ -8162,11 +8073,9 @@
             <w:tcW w:w="5940" w:type="dxa"/>
           </w:tcPr>
           <w:p>
-            <w:proofErr w:type="spellStart"/>
             <w:r>
               <w:t>Precedentedness</w:t>
             </w:r>
-            <w:proofErr w:type="spellEnd"/>
           </w:p>
         </w:tc>
       </w:tr>
@@ -8608,12 +8517,12 @@
       <w:pPr>
         <w:pStyle w:val="Heading3"/>
       </w:pPr>
-      <w:bookmarkStart w:id="10" w:name="_Toc311380387"/>
+      <w:bookmarkStart w:id="9" w:name="_Toc311380387"/>
       <w:r>
         <w:lastRenderedPageBreak/>
         <w:t>Discussion</w:t>
       </w:r>
-      <w:bookmarkEnd w:id="10"/>
+      <w:bookmarkEnd w:id="9"/>
     </w:p>
     <w:p>
       <w:r>
@@ -8633,6 +8542,17 @@
       </w:r>
       <w:r>
         <w:t xml:space="preserve"> generational it also incorporates more modern dynamic features.  My experience is that Python code usually takes the same amount of SLOC or less to do the same thing as Java.  Therefore, I choose a conversion rate of 50.</w:t>
+      </w:r>
+    </w:p>
+    <w:p/>
+    <w:p>
+      <w:r>
+        <w:t>As an alternate estimate, I estimated the amount of code necessary per use case based on some spike explorations I had done.  Taking into consideration no test code and no comments, that estimate is ~1.5-2.0 K</w:t>
+      </w:r>
+      <w:bookmarkStart w:id="10" w:name="_GoBack"/>
+      <w:bookmarkEnd w:id="10"/>
+      <w:r>
+        <w:t>SLOC.</w:t>
       </w:r>
     </w:p>
     <w:p>
@@ -8786,15 +8706,7 @@
     </w:p>
     <w:p>
       <w:r>
-        <w:t xml:space="preserve">This section covers items that will be delivered as a result of completing this project.  In general all documents will be made available in the public </w:t>
-      </w:r>
-      <w:proofErr w:type="spellStart"/>
-      <w:r>
-        <w:t>git</w:t>
-      </w:r>
-      <w:proofErr w:type="spellEnd"/>
-      <w:r>
-        <w:t xml:space="preserve"> repository.  The documents will be included in “raw” format.  That could be an image or document format as appropriate.  In addition they will be converted to PDF format for publishing on the project website.</w:t>
+        <w:t>This section covers items that will be delivered as a result of completing this project.  In general all documents will be made available in the public git repository.  The documents will be included in “raw” format.  That could be an image or document format as appropriate.  In addition they will be converted to PDF format for publishing on the project website.</w:t>
       </w:r>
     </w:p>
     <w:p>
@@ -9033,13 +8945,8 @@
         </w:r>
       </w:fldSimple>
       <w:r>
-        <w:t xml:space="preserve">Project Gantt </w:t>
-      </w:r>
-      <w:proofErr w:type="gramStart"/>
-      <w:r>
-        <w:t>Chart</w:t>
-      </w:r>
-      <w:proofErr w:type="gramEnd"/>
+        <w:t>Project Gantt Chart</w:t>
+      </w:r>
     </w:p>
     <w:p>
       <w:pPr>
@@ -9071,55 +8978,7 @@
         <w:t>nvironment</w:t>
       </w:r>
       <w:r>
-        <w:t xml:space="preserve">.  I will work to learn necessary tools and libraries to enable a successful project.  Tools and libraries include: </w:t>
-      </w:r>
-      <w:proofErr w:type="spellStart"/>
-      <w:r>
-        <w:t>PyMetrics</w:t>
-      </w:r>
-      <w:proofErr w:type="spellEnd"/>
-      <w:r>
-        <w:t xml:space="preserve">, PEP8, Coverage.py, </w:t>
-      </w:r>
-      <w:proofErr w:type="spellStart"/>
-      <w:r>
-        <w:t>unittest</w:t>
-      </w:r>
-      <w:proofErr w:type="spellEnd"/>
-      <w:r>
-        <w:t xml:space="preserve">, </w:t>
-      </w:r>
-      <w:proofErr w:type="spellStart"/>
-      <w:r>
-        <w:t>pika</w:t>
-      </w:r>
-      <w:proofErr w:type="spellEnd"/>
-      <w:r>
-        <w:t xml:space="preserve">, </w:t>
-      </w:r>
-      <w:proofErr w:type="spellStart"/>
-      <w:r>
-        <w:t>pyMongo</w:t>
-      </w:r>
-      <w:proofErr w:type="spellEnd"/>
-      <w:r>
-        <w:t xml:space="preserve">, </w:t>
-      </w:r>
-      <w:proofErr w:type="spellStart"/>
-      <w:r>
-        <w:t>mockito</w:t>
-      </w:r>
-      <w:proofErr w:type="spellEnd"/>
-      <w:r>
-        <w:t xml:space="preserve">, </w:t>
-      </w:r>
-      <w:proofErr w:type="spellStart"/>
-      <w:r>
-        <w:t>PyCharm</w:t>
-      </w:r>
-      <w:proofErr w:type="spellEnd"/>
-      <w:r>
-        <w:t xml:space="preserve"> and Python.</w:t>
+        <w:t>.  I will work to learn necessary tools and libraries to enable a successful project.  Tools and libraries include: PyMetrics, PEP8, Coverage.py, unittest, pika, pyMongo, mockito, PyCharm and Python.</w:t>
       </w:r>
       <w:r>
         <w:t xml:space="preserve">  </w:t>
@@ -9227,19 +9086,15 @@
       <w:r>
         <w:t xml:space="preserve">, </w:t>
       </w:r>
-      <w:proofErr w:type="spellStart"/>
       <w:r>
         <w:t>MongoDB</w:t>
       </w:r>
-      <w:proofErr w:type="spellEnd"/>
       <w:r>
         <w:t xml:space="preserve"> and the </w:t>
       </w:r>
-      <w:proofErr w:type="spellStart"/>
       <w:r>
         <w:t>git</w:t>
       </w:r>
-      <w:proofErr w:type="spellEnd"/>
       <w:r>
         <w:t xml:space="preserve"> distributed version control system.  This phase can happen in conjunction with the project spike explorations.  To that end, I have already been working on material in the inception, spike and risk phases.</w:t>
       </w:r>
@@ -9459,7 +9314,6 @@
         <w:docPartUnique/>
       </w:docPartObj>
     </w:sdtPr>
-    <w:sdtEndPr/>
     <w:sdtContent>
       <w:sdt>
         <w:sdtPr>
@@ -9469,7 +9323,6 @@
             <w:docPartUnique/>
           </w:docPartObj>
         </w:sdtPr>
-        <w:sdtEndPr/>
         <w:sdtContent>
           <w:p>
             <w:pPr>
@@ -9502,7 +9355,7 @@
                 <w:bCs/>
                 <w:noProof/>
               </w:rPr>
-              <w:t>5</w:t>
+              <w:t>8</w:t>
             </w:r>
             <w:r>
               <w:rPr>
@@ -9567,7 +9420,6 @@
         <w:docPartUnique/>
       </w:docPartObj>
     </w:sdtPr>
-    <w:sdtEndPr/>
     <w:sdtContent>
       <w:sdt>
         <w:sdtPr>
@@ -9577,7 +9429,6 @@
             <w:docPartUnique/>
           </w:docPartObj>
         </w:sdtPr>
-        <w:sdtEndPr/>
         <w:sdtContent>
           <w:p>
             <w:pPr>
@@ -9644,7 +9495,7 @@
                 <w:bCs/>
                 <w:noProof/>
               </w:rPr>
-              <w:t>9</w:t>
+              <w:t>12</w:t>
             </w:r>
             <w:r>
               <w:rPr>
@@ -9691,20 +9542,14 @@
       <w:pStyle w:val="Header"/>
     </w:pPr>
     <w:r>
-      <w:t>Multiagent Control of</w:t>
-    </w:r>
-    <w:r>
-      <w:t xml:space="preserve"> Traffic Signals</w:t>
+      <w:t>Multiagent Control of Traffic Signals</w:t>
     </w:r>
     <w:r>
       <w:tab/>
     </w:r>
     <w:r>
       <w:tab/>
-      <w:t>Project Plan 2</w:t>
-    </w:r>
-    <w:r>
-      <w:t>.0</w:t>
+      <w:t>Project Plan 2.0</w:t>
     </w:r>
   </w:p>
 </w:hdr>
@@ -9742,7 +9587,7 @@
       <w:rPr>
         <w:noProof/>
       </w:rPr>
-      <w:t>2012-02-01 22:52</w:t>
+      <w:t>2012-03-12 22:02</w:t>
     </w:r>
     <w:r>
       <w:fldChar w:fldCharType="end"/>
@@ -17680,6 +17525,21 @@
 </file>
 
 <file path=customXml/item1.xml><?xml version="1.0" encoding="utf-8"?>
+<p:properties xmlns:p="http://schemas.microsoft.com/office/2006/metadata/properties" xmlns:xsi="http://www.w3.org/2001/XMLSchema-instance">
+  <documentManagement>
+    <ContentTypeId xmlns="http://schemas.microsoft.com/sharepoint/v3">0x0056BD8EAE6FAF36488DB4D7E32B557BC9</ContentTypeId>
+    <_SourceUrl xmlns="http://schemas.microsoft.com/sharepoint/v3" xsi:nil="true"/>
+    <AutoVersionDisabled xmlns="http://schemas.microsoft.com/sharepoint/v3">false</AutoVersionDisabled>
+    <ItemType xmlns="http://schemas.microsoft.com/sharepoint/v3">1</ItemType>
+    <Order xmlns="http://schemas.microsoft.com/sharepoint/v3" xsi:nil="true"/>
+    <_SharedFileIndex xmlns="http://schemas.microsoft.com/sharepoint/v3" xsi:nil="true"/>
+    <MetaInfo xmlns="http://schemas.microsoft.com/sharepoint/v3" xsi:nil="true"/>
+    <Description xmlns="http://schemas.microsoft.com/sharepoint/v3" xsi:nil="true"/>
+  </documentManagement>
+</p:properties>
+</file>
+
+<file path=customXml/item2.xml><?xml version="1.0" encoding="utf-8"?>
 <ct:contentTypeSchema xmlns:ct="http://schemas.microsoft.com/office/2006/metadata/contentType" xmlns:ma="http://schemas.microsoft.com/office/2006/metadata/properties/metaAttributes" ct:_="" ma:_="" ma:contentTypeName="_Docs_" ma:contentTypeID="0x0056BD8EAE6FAF36488DB4D7E32B557BC9" ma:contentTypeVersion="" ma:contentTypeDescription="" ma:contentTypeScope="" ma:versionID="b24a59f726d28f46a69a0a8240ee44ed">
   <xsd:schema xmlns:xsd="http://www.w3.org/2001/XMLSchema" xmlns:p="http://schemas.microsoft.com/office/2006/metadata/properties" xmlns:ns1="http://schemas.microsoft.com/sharepoint/v3" targetNamespace="http://schemas.microsoft.com/office/2006/metadata/properties" ma:root="true" ma:fieldsID="3e5d9eca856144ce6ca1da655f95619c" ns1:_="">
     <xsd:import namespace="http://schemas.microsoft.com/sharepoint/v3"/>
@@ -18033,26 +17893,20 @@
 </ct:contentTypeSchema>
 </file>
 
-<file path=customXml/item2.xml><?xml version="1.0" encoding="utf-8"?>
-<p:properties xmlns:p="http://schemas.microsoft.com/office/2006/metadata/properties" xmlns:xsi="http://www.w3.org/2001/XMLSchema-instance">
-  <documentManagement>
-    <ContentTypeId xmlns="http://schemas.microsoft.com/sharepoint/v3">0x0056BD8EAE6FAF36488DB4D7E32B557BC9</ContentTypeId>
-    <_SourceUrl xmlns="http://schemas.microsoft.com/sharepoint/v3" xsi:nil="true"/>
-    <AutoVersionDisabled xmlns="http://schemas.microsoft.com/sharepoint/v3">false</AutoVersionDisabled>
-    <ItemType xmlns="http://schemas.microsoft.com/sharepoint/v3">1</ItemType>
-    <Order xmlns="http://schemas.microsoft.com/sharepoint/v3" xsi:nil="true"/>
-    <_SharedFileIndex xmlns="http://schemas.microsoft.com/sharepoint/v3" xsi:nil="true"/>
-    <MetaInfo xmlns="http://schemas.microsoft.com/sharepoint/v3" xsi:nil="true"/>
-    <Description xmlns="http://schemas.microsoft.com/sharepoint/v3" xsi:nil="true"/>
-  </documentManagement>
-</p:properties>
-</file>
-
 <file path=customXml/item3.xml><?xml version="1.0" encoding="utf-8"?>
 <b:Sources xmlns:b="http://schemas.openxmlformats.org/officeDocument/2006/bibliography" xmlns="http://schemas.openxmlformats.org/officeDocument/2006/bibliography" SelectedStyle="\APA.XSL" StyleName="APA"/>
 </file>
 
 <file path=customXml/itemProps1.xml><?xml version="1.0" encoding="utf-8"?>
+<ds:datastoreItem xmlns:ds="http://schemas.openxmlformats.org/officeDocument/2006/customXml" ds:itemID="{42C760F5-DE4A-4ED6-8CB0-B54FEE6DCDF2}">
+  <ds:schemaRefs>
+    <ds:schemaRef ds:uri="http://schemas.microsoft.com/office/2006/metadata/properties"/>
+    <ds:schemaRef ds:uri="http://schemas.microsoft.com/sharepoint/v3"/>
+  </ds:schemaRefs>
+</ds:datastoreItem>
+</file>
+
+<file path=customXml/itemProps2.xml><?xml version="1.0" encoding="utf-8"?>
 <ds:datastoreItem xmlns:ds="http://schemas.openxmlformats.org/officeDocument/2006/customXml" ds:itemID="{C12AA6FC-2577-4BCB-865C-6D2F38D89CB3}">
   <ds:schemaRefs>
     <ds:schemaRef ds:uri="http://schemas.microsoft.com/office/2006/metadata/contentType"/>
@@ -18069,17 +17923,8 @@
 </ds:datastoreItem>
 </file>
 
-<file path=customXml/itemProps2.xml><?xml version="1.0" encoding="utf-8"?>
-<ds:datastoreItem xmlns:ds="http://schemas.openxmlformats.org/officeDocument/2006/customXml" ds:itemID="{42C760F5-DE4A-4ED6-8CB0-B54FEE6DCDF2}">
-  <ds:schemaRefs>
-    <ds:schemaRef ds:uri="http://schemas.microsoft.com/office/2006/metadata/properties"/>
-    <ds:schemaRef ds:uri="http://schemas.microsoft.com/sharepoint/v3"/>
-  </ds:schemaRefs>
-</ds:datastoreItem>
-</file>
-
 <file path=customXml/itemProps3.xml><?xml version="1.0" encoding="utf-8"?>
-<ds:datastoreItem xmlns:ds="http://schemas.openxmlformats.org/officeDocument/2006/customXml" ds:itemID="{D0452C12-1551-4DB3-BE2B-D3DC72AF7054}">
+<ds:datastoreItem xmlns:ds="http://schemas.openxmlformats.org/officeDocument/2006/customXml" ds:itemID="{9C923A8F-80A8-43EF-B19F-0998185DAD16}">
   <ds:schemaRefs>
     <ds:schemaRef ds:uri="http://schemas.openxmlformats.org/officeDocument/2006/bibliography"/>
   </ds:schemaRefs>

</xml_diff>